<commit_message>
[fix #142] modify engineering document
</commit_message>
<xml_diff>
--- a/document/engineering_document/StreamNet_Engineering.docx
+++ b/document/engineering_document/StreamNet_Engineering.docx
@@ -2,10 +2,7 @@
 <file path=word/document.xml><?xml version="1.0" encoding="utf-8"?>
 <w:document xmlns:wpc="http://schemas.microsoft.com/office/word/2010/wordprocessingCanvas" xmlns:cx="http://schemas.microsoft.com/office/drawing/2014/chartex" xmlns:cx1="http://schemas.microsoft.com/office/drawing/2015/9/8/chartex" xmlns:cx2="http://schemas.microsoft.com/office/drawing/2015/10/21/chartex" xmlns:cx3="http://schemas.microsoft.com/office/drawing/2016/5/9/chartex" xmlns:cx4="http://schemas.microsoft.com/office/drawing/2016/5/10/chartex" xmlns:cx5="http://schemas.microsoft.com/office/drawing/2016/5/11/chartex" xmlns:cx6="http://schemas.microsoft.com/office/drawing/2016/5/12/chartex" xmlns:cx7="http://schemas.microsoft.com/office/drawing/2016/5/13/chartex" xmlns:cx8="http://schemas.microsoft.com/office/drawing/2016/5/14/chartex" xmlns:mc="http://schemas.openxmlformats.org/markup-compatibility/2006" xmlns:aink="http://schemas.microsoft.com/office/drawing/2016/ink" xmlns:am3d="http://schemas.microsoft.com/office/drawing/2017/model3d" xmlns:o="urn:schemas-microsoft-com:office:office" xmlns:r="http://schemas.openxmlformats.org/officeDocument/2006/relationships" xmlns:m="http://schemas.openxmlformats.org/officeDocument/2006/math" xmlns:v="urn:schemas-microsoft-com:vml" xmlns:wp14="http://schemas.microsoft.com/office/word/2010/wordprocessingDrawing" xmlns:wp="http://schemas.openxmlformats.org/drawingml/2006/wordprocessingDrawing" xmlns:w10="urn:schemas-microsoft-com:office:word" xmlns:w="http://schemas.openxmlformats.org/wordprocessingml/2006/main" xmlns:w14="http://schemas.microsoft.com/office/word/2010/wordml" xmlns:w15="http://schemas.microsoft.com/office/word/2012/wordml" xmlns:w16cid="http://schemas.microsoft.com/office/word/2016/wordml/cid" xmlns:w16se="http://schemas.microsoft.com/office/word/2015/wordml/symex" xmlns:wpg="http://schemas.microsoft.com/office/word/2010/wordprocessingGroup" xmlns:wpi="http://schemas.microsoft.com/office/word/2010/wordprocessingInk" xmlns:wne="http://schemas.microsoft.com/office/word/2006/wordml" xmlns:wps="http://schemas.microsoft.com/office/word/2010/wordprocessingShape" mc:Ignorable="w14 w15 w16se w16cid wp14">
   <w:body>
-    <w:p>
-      <w:bookmarkStart w:id="0" w:name="_GoBack"/>
-      <w:bookmarkEnd w:id="0"/>
-    </w:p>
+    <w:p/>
     <w:p/>
     <w:p/>
     <w:p/>
@@ -39,6 +36,7 @@
           </w14:textFill>
         </w:rPr>
       </w:pPr>
+      <w:proofErr w:type="spellStart"/>
       <w:r>
         <w:rPr>
           <w14:textFill>
@@ -57,6 +55,7 @@
         </w:rPr>
         <w:t>StreamNet</w:t>
       </w:r>
+      <w:proofErr w:type="spellEnd"/>
       <w:r>
         <w:rPr>
           <w:rFonts w:hint="eastAsia"/>
@@ -374,8 +373,8 @@
         <w:t>日</w:t>
       </w:r>
     </w:p>
-    <w:bookmarkStart w:id="1" w:name="_Toc473904597"/>
-    <w:bookmarkStart w:id="2" w:name="_Toc473914514"/>
+    <w:bookmarkStart w:id="0" w:name="_Toc473904597"/>
+    <w:bookmarkStart w:id="1" w:name="_Toc473914514"/>
     <w:p>
       <w:pPr>
         <w:pStyle w:val="8lab-b"/>
@@ -489,8 +488,8 @@
         </w:rPr>
         <w:t>目录</w:t>
       </w:r>
+      <w:bookmarkEnd w:id="0"/>
       <w:bookmarkEnd w:id="1"/>
-      <w:bookmarkEnd w:id="2"/>
     </w:p>
     <w:p>
       <w:pPr>
@@ -1711,11 +1710,11 @@
       <w:pPr>
         <w:pStyle w:val="8lab-b"/>
       </w:pPr>
-      <w:bookmarkStart w:id="3" w:name="_Toc473910903"/>
-      <w:bookmarkStart w:id="4" w:name="_Toc473914274"/>
-      <w:bookmarkStart w:id="5" w:name="_Toc473914515"/>
-      <w:bookmarkStart w:id="6" w:name="_Toc473914611"/>
-      <w:bookmarkStart w:id="7" w:name="_Toc3211891"/>
+      <w:bookmarkStart w:id="2" w:name="_Toc473910903"/>
+      <w:bookmarkStart w:id="3" w:name="_Toc473914274"/>
+      <w:bookmarkStart w:id="4" w:name="_Toc473914515"/>
+      <w:bookmarkStart w:id="5" w:name="_Toc473914611"/>
+      <w:bookmarkStart w:id="6" w:name="_Toc3211891"/>
       <w:r>
         <w:rPr>
           <w:rFonts w:hint="eastAsia"/>
@@ -1728,11 +1727,11 @@
         </w:rPr>
         <w:t>记录</w:t>
       </w:r>
+      <w:bookmarkEnd w:id="2"/>
       <w:bookmarkEnd w:id="3"/>
       <w:bookmarkEnd w:id="4"/>
       <w:bookmarkEnd w:id="5"/>
       <w:bookmarkEnd w:id="6"/>
-      <w:bookmarkEnd w:id="7"/>
     </w:p>
     <w:tbl>
       <w:tblPr>
@@ -1999,9 +1998,11 @@
               </w:rPr>
               <w:t>增加</w:t>
             </w:r>
+            <w:proofErr w:type="spellStart"/>
             <w:r>
               <w:t>StreamNet</w:t>
             </w:r>
+            <w:proofErr w:type="spellEnd"/>
             <w:r>
               <w:rPr>
                 <w:rFonts w:hint="eastAsia"/>
@@ -2287,12 +2288,12 @@
       <w:pPr>
         <w:pStyle w:val="8lab-b"/>
       </w:pPr>
-      <w:bookmarkStart w:id="8" w:name="_Toc473910906"/>
-      <w:bookmarkStart w:id="9" w:name="_Toc473914276"/>
-      <w:bookmarkStart w:id="10" w:name="_Toc473914517"/>
-      <w:bookmarkStart w:id="11" w:name="_Toc473914613"/>
-      <w:bookmarkStart w:id="12" w:name="_Toc498767485"/>
-      <w:bookmarkStart w:id="13" w:name="_Toc3211892"/>
+      <w:bookmarkStart w:id="7" w:name="_Toc473910906"/>
+      <w:bookmarkStart w:id="8" w:name="_Toc473914276"/>
+      <w:bookmarkStart w:id="9" w:name="_Toc473914517"/>
+      <w:bookmarkStart w:id="10" w:name="_Toc473914613"/>
+      <w:bookmarkStart w:id="11" w:name="_Toc498767485"/>
+      <w:bookmarkStart w:id="12" w:name="_Toc3211892"/>
       <w:r>
         <w:rPr>
           <w:rFonts w:hint="eastAsia"/>
@@ -2311,12 +2312,12 @@
         </w:rPr>
         <w:t>目录</w:t>
       </w:r>
+      <w:bookmarkEnd w:id="7"/>
       <w:bookmarkEnd w:id="8"/>
       <w:bookmarkEnd w:id="9"/>
       <w:bookmarkEnd w:id="10"/>
       <w:bookmarkEnd w:id="11"/>
       <w:bookmarkEnd w:id="12"/>
-      <w:bookmarkEnd w:id="13"/>
     </w:p>
     <w:p>
       <w:pPr>
@@ -3396,7 +3397,7 @@
         </w:rPr>
         <w:fldChar w:fldCharType="end"/>
       </w:r>
-      <w:bookmarkStart w:id="14" w:name="_Toc3211893"/>
+      <w:bookmarkStart w:id="13" w:name="_Toc3211893"/>
       <w:r>
         <w:rPr>
           <w:rFonts w:hint="eastAsia"/>
@@ -3404,7 +3405,7 @@
         </w:rPr>
         <w:t>表格目录</w:t>
       </w:r>
-      <w:bookmarkEnd w:id="14"/>
+      <w:bookmarkEnd w:id="13"/>
     </w:p>
     <w:p>
       <w:pPr>
@@ -3714,14 +3715,14 @@
         </w:rPr>
         <w:fldChar w:fldCharType="end"/>
       </w:r>
-      <w:bookmarkStart w:id="15" w:name="_Toc3211894"/>
+      <w:bookmarkStart w:id="14" w:name="_Toc3211894"/>
       <w:r>
         <w:rPr>
           <w:rFonts w:hint="eastAsia"/>
         </w:rPr>
         <w:t>工程概述</w:t>
       </w:r>
-      <w:bookmarkEnd w:id="15"/>
+      <w:bookmarkEnd w:id="14"/>
     </w:p>
     <w:p>
       <w:pPr>
@@ -3761,9 +3762,11 @@
         </w:rPr>
         <w:t xml:space="preserve"> </w:t>
       </w:r>
+      <w:proofErr w:type="spellStart"/>
       <w:r>
         <w:t>StreamNet</w:t>
       </w:r>
+      <w:proofErr w:type="spellEnd"/>
       <w:r>
         <w:rPr>
           <w:rFonts w:hint="eastAsia"/>
@@ -3819,7 +3822,21 @@
         <w:rPr>
           <w:rFonts w:hint="eastAsia"/>
         </w:rPr>
-        <w:t>以图计算中的流式图计算为基础，</w:t>
+        <w:t>以图计算中的流式</w:t>
+      </w:r>
+      <w:proofErr w:type="gramStart"/>
+      <w:r>
+        <w:rPr>
+          <w:rFonts w:hint="eastAsia"/>
+        </w:rPr>
+        <w:t>图计算</w:t>
+      </w:r>
+      <w:proofErr w:type="gramEnd"/>
+      <w:r>
+        <w:rPr>
+          <w:rFonts w:hint="eastAsia"/>
+        </w:rPr>
+        <w:t>为基础，</w:t>
       </w:r>
       <w:r>
         <w:rPr>
@@ -3894,7 +3911,21 @@
         <w:rPr>
           <w:rFonts w:hint="eastAsia"/>
         </w:rPr>
-        <w:t>当新的块加入的时候</w:t>
+        <w:t>当新的</w:t>
+      </w:r>
+      <w:proofErr w:type="gramStart"/>
+      <w:r>
+        <w:rPr>
+          <w:rFonts w:hint="eastAsia"/>
+        </w:rPr>
+        <w:t>块加入</w:t>
+      </w:r>
+      <w:proofErr w:type="gramEnd"/>
+      <w:r>
+        <w:rPr>
+          <w:rFonts w:hint="eastAsia"/>
+        </w:rPr>
+        <w:t>的时候</w:t>
       </w:r>
       <w:r>
         <w:rPr>
@@ -3902,32 +3933,52 @@
         </w:rPr>
         <w:t>，它会选择两个前置tip块来进行批准，第一个为</w:t>
       </w:r>
+      <w:proofErr w:type="gramStart"/>
       <w:r>
         <w:t>”</w:t>
       </w:r>
+      <w:proofErr w:type="gramEnd"/>
       <w:r>
         <w:rPr>
           <w:rFonts w:hint="eastAsia"/>
         </w:rPr>
         <w:t>父</w:t>
       </w:r>
+      <w:proofErr w:type="gramStart"/>
       <w:r>
         <w:t>”</w:t>
       </w:r>
+      <w:proofErr w:type="gramEnd"/>
       <w:r>
         <w:rPr>
           <w:rFonts w:hint="eastAsia"/>
         </w:rPr>
         <w:t>tip块，第二个是使用蒙特卡洛随机游走得到的随机tip块。</w:t>
       </w:r>
+      <w:proofErr w:type="spellStart"/>
       <w:r>
         <w:t>StreamNet</w:t>
       </w:r>
-      <w:r>
-        <w:rPr>
-          <w:rFonts w:hint="eastAsia"/>
-        </w:rPr>
-        <w:t>支持配置随机游走的额外检查来避免双花和算力攻击。</w:t>
+      <w:proofErr w:type="spellEnd"/>
+      <w:r>
+        <w:rPr>
+          <w:rFonts w:hint="eastAsia"/>
+        </w:rPr>
+        <w:t>支持配置随机游走的额外检查来避免双花</w:t>
+      </w:r>
+      <w:proofErr w:type="gramStart"/>
+      <w:r>
+        <w:rPr>
+          <w:rFonts w:hint="eastAsia"/>
+        </w:rPr>
+        <w:t>和算力攻击</w:t>
+      </w:r>
+      <w:proofErr w:type="gramEnd"/>
+      <w:r>
+        <w:rPr>
+          <w:rFonts w:hint="eastAsia"/>
+        </w:rPr>
+        <w:t>。</w:t>
       </w:r>
     </w:p>
     <w:p>
@@ -3959,9 +4010,11 @@
         </w:rPr>
         <w:t>服务。</w:t>
       </w:r>
+      <w:proofErr w:type="spellStart"/>
       <w:r>
         <w:t>StreamNet</w:t>
       </w:r>
+      <w:proofErr w:type="spellEnd"/>
       <w:r>
         <w:t xml:space="preserve"> DAG </w:t>
       </w:r>
@@ -4095,17 +4148,24 @@
         <w:pStyle w:val="8lab-"/>
         <w:ind w:firstLine="360"/>
       </w:pPr>
+      <w:proofErr w:type="spellStart"/>
       <w:r>
         <w:t>StreamNet</w:t>
       </w:r>
+      <w:proofErr w:type="spellEnd"/>
       <w:r>
         <w:rPr>
           <w:rFonts w:hint="eastAsia"/>
         </w:rPr>
         <w:t>的DAG服务的配置例子在</w:t>
       </w:r>
-      <w:r>
-        <w:t>iri/scripts/examples</w:t>
+      <w:proofErr w:type="spellStart"/>
+      <w:r>
+        <w:t>StreamNet</w:t>
+      </w:r>
+      <w:proofErr w:type="spellEnd"/>
+      <w:r>
+        <w:t>/scripts/examples</w:t>
       </w:r>
       <w:r>
         <w:rPr>
@@ -4125,9 +4185,11 @@
         </w:rPr>
         <w:t>两台</w:t>
       </w:r>
+      <w:proofErr w:type="spellStart"/>
       <w:r>
         <w:t>StreamNet</w:t>
       </w:r>
+      <w:proofErr w:type="spellEnd"/>
       <w:r>
         <w:rPr>
           <w:rFonts w:hint="eastAsia"/>
@@ -4140,9 +4202,11 @@
         <w:pStyle w:val="8lab-"/>
         <w:ind w:firstLine="360"/>
       </w:pPr>
+      <w:proofErr w:type="spellStart"/>
       <w:r>
         <w:t>StreamNet</w:t>
       </w:r>
+      <w:proofErr w:type="spellEnd"/>
       <w:r>
         <w:rPr>
           <w:rFonts w:hint="eastAsia"/>
@@ -4158,8 +4222,13 @@
         </w:rPr>
         <w:t>服务的配置例子在</w:t>
       </w:r>
-      <w:r>
-        <w:t>iri/scripts/examples</w:t>
+      <w:proofErr w:type="spellStart"/>
+      <w:r>
+        <w:t>StreamNet</w:t>
+      </w:r>
+      <w:proofErr w:type="spellEnd"/>
+      <w:r>
+        <w:t>/scripts/examples</w:t>
       </w:r>
       <w:r>
         <w:rPr>
@@ -4222,14 +4291,30 @@
         </w:rPr>
         <w:t>该部分主要是完成</w:t>
       </w:r>
+      <w:proofErr w:type="spellStart"/>
       <w:r>
         <w:t>StreamNet</w:t>
       </w:r>
-      <w:r>
-        <w:rPr>
-          <w:rFonts w:hint="eastAsia"/>
-        </w:rPr>
-        <w:t>相关各服务的启动，包括启动StreamNet的DAG服务、</w:t>
+      <w:proofErr w:type="spellEnd"/>
+      <w:r>
+        <w:rPr>
+          <w:rFonts w:hint="eastAsia"/>
+        </w:rPr>
+        <w:t>相关各服务的启动，包括启动</w:t>
+      </w:r>
+      <w:proofErr w:type="spellStart"/>
+      <w:r>
+        <w:rPr>
+          <w:rFonts w:hint="eastAsia"/>
+        </w:rPr>
+        <w:t>StreamNet</w:t>
+      </w:r>
+      <w:proofErr w:type="spellEnd"/>
+      <w:r>
+        <w:rPr>
+          <w:rFonts w:hint="eastAsia"/>
+        </w:rPr>
+        <w:t>的DAG服务、</w:t>
       </w:r>
       <w:r>
         <w:t>APP</w:t>
@@ -4265,7 +4350,14 @@
         <w:rPr>
           <w:rFonts w:hint="eastAsia"/>
         </w:rPr>
-        <w:t>转账/合约信息并负责同步给</w:t>
+        <w:t>转账/合约信息</w:t>
+      </w:r>
+      <w:r>
+        <w:rPr>
+          <w:rFonts w:hint="eastAsia"/>
+        </w:rPr>
+        <w:lastRenderedPageBreak/>
+        <w:t>并负责同步给</w:t>
       </w:r>
       <w:r>
         <w:t>TM</w:t>
@@ -4314,7 +4406,6 @@
         <w:rPr>
           <w:rFonts w:hint="eastAsia"/>
         </w:rPr>
-        <w:lastRenderedPageBreak/>
         <w:t>该部分主要是</w:t>
       </w:r>
       <w:r>
@@ -4327,7 +4418,15 @@
         <w:t>服务对外暴露的</w:t>
       </w:r>
       <w:r>
-        <w:t>HTTP RESTFul API</w:t>
+        <w:t xml:space="preserve">HTTP </w:t>
+      </w:r>
+      <w:proofErr w:type="spellStart"/>
+      <w:r>
+        <w:t>RESTFul</w:t>
+      </w:r>
+      <w:proofErr w:type="spellEnd"/>
+      <w:r>
+        <w:t xml:space="preserve"> API</w:t>
       </w:r>
       <w:r>
         <w:rPr>
@@ -4383,18 +4482,22 @@
         </w:rPr>
         <w:t>的交易信息，</w:t>
       </w:r>
+      <w:proofErr w:type="spellStart"/>
       <w:r>
         <w:t>StreamNet</w:t>
       </w:r>
+      <w:proofErr w:type="spellEnd"/>
       <w:r>
         <w:rPr>
           <w:rFonts w:hint="eastAsia"/>
         </w:rPr>
         <w:t>自己发行的</w:t>
       </w:r>
+      <w:proofErr w:type="spellStart"/>
       <w:r>
         <w:t>NetCoin</w:t>
       </w:r>
+      <w:proofErr w:type="spellEnd"/>
       <w:r>
         <w:rPr>
           <w:rFonts w:hint="eastAsia"/>
@@ -4477,9 +4580,11 @@
         <w:pStyle w:val="8lab-"/>
         <w:ind w:firstLine="360"/>
       </w:pPr>
+      <w:proofErr w:type="spellStart"/>
       <w:r>
         <w:t>StreamNet</w:t>
       </w:r>
+      <w:proofErr w:type="spellEnd"/>
       <w:r>
         <w:rPr>
           <w:rFonts w:hint="eastAsia"/>
@@ -4495,23 +4600,41 @@
         </w:rPr>
         <w:t>上的URL：</w:t>
       </w:r>
-      <w:hyperlink r:id="rId19" w:history="1">
-        <w:r>
-          <w:rPr>
-            <w:rStyle w:val="ab"/>
-          </w:rPr>
-          <w:t>https://github.com/wunder360/iri</w:t>
-        </w:r>
-      </w:hyperlink>
+      <w:r>
+        <w:fldChar w:fldCharType="begin"/>
+      </w:r>
+      <w:r>
+        <w:instrText xml:space="preserve"> HYPERLINK "</w:instrText>
+      </w:r>
+      <w:r>
+        <w:instrText>https://github.com/triasteam/StreamNet</w:instrText>
+      </w:r>
+      <w:r>
+        <w:instrText xml:space="preserve">" </w:instrText>
+      </w:r>
+      <w:r>
+        <w:fldChar w:fldCharType="separate"/>
+      </w:r>
+      <w:r>
+        <w:rPr>
+          <w:rStyle w:val="ab"/>
+        </w:rPr>
+        <w:t>https://github.com/triasteam/StreamNet</w:t>
+      </w:r>
+      <w:r>
+        <w:fldChar w:fldCharType="end"/>
+      </w:r>
       <w:r>
         <w:rPr>
           <w:rFonts w:hint="eastAsia"/>
         </w:rPr>
         <w:t>。</w:t>
       </w:r>
+      <w:proofErr w:type="spellStart"/>
       <w:r>
         <w:t>StreamNet</w:t>
       </w:r>
+      <w:proofErr w:type="spellEnd"/>
       <w:r>
         <w:rPr>
           <w:rFonts w:hint="eastAsia"/>
@@ -4533,9 +4656,11 @@
         </w:rPr>
         <w:t>。</w:t>
       </w:r>
+      <w:proofErr w:type="spellStart"/>
       <w:r>
         <w:t>StreamNet</w:t>
       </w:r>
+      <w:proofErr w:type="spellEnd"/>
       <w:r>
         <w:rPr>
           <w:rFonts w:hint="eastAsia"/>
@@ -4557,8 +4682,13 @@
         </w:rPr>
         <w:t>同步</w:t>
       </w:r>
-      <w:r>
-        <w:t>trias-lab</w:t>
+      <w:proofErr w:type="spellStart"/>
+      <w:r>
+        <w:t>trias</w:t>
+      </w:r>
+      <w:proofErr w:type="spellEnd"/>
+      <w:r>
+        <w:t>-lab</w:t>
       </w:r>
       <w:r>
         <w:rPr>
@@ -4566,8 +4696,21 @@
         </w:rPr>
         <w:t>官方代码库的分支：</w:t>
       </w:r>
-      <w:r>
-        <w:t>trias-lab/iri/dev</w:t>
+      <w:proofErr w:type="spellStart"/>
+      <w:r>
+        <w:t>trias</w:t>
+      </w:r>
+      <w:proofErr w:type="spellEnd"/>
+      <w:r>
+        <w:t>-lab/</w:t>
+      </w:r>
+      <w:proofErr w:type="spellStart"/>
+      <w:r>
+        <w:t>iri</w:t>
+      </w:r>
+      <w:proofErr w:type="spellEnd"/>
+      <w:r>
+        <w:t>/dev</w:t>
       </w:r>
       <w:r>
         <w:rPr>
@@ -4582,7 +4725,7 @@
         <w:t>本文档只支持发布分支</w:t>
       </w:r>
       <w:r>
-        <w:t>v0.1-streamnet</w:t>
+        <w:t>dev</w:t>
       </w:r>
       <w:r>
         <w:rPr>
@@ -4595,31 +4738,33 @@
       <w:pPr>
         <w:pStyle w:val="8lab-"/>
         <w:ind w:firstLine="360"/>
+        <w:rPr>
+          <w:rFonts w:hint="eastAsia"/>
+        </w:rPr>
       </w:pPr>
     </w:p>
     <w:p>
       <w:pPr>
         <w:pStyle w:val="8lab-"/>
         <w:ind w:firstLine="360"/>
-        <w:jc w:val="center"/>
       </w:pPr>
       <w:r>
         <w:rPr>
           <w:noProof/>
         </w:rPr>
         <w:drawing>
-          <wp:anchor distT="0" distB="0" distL="114300" distR="114300" simplePos="0" relativeHeight="251666432" behindDoc="0" locked="0" layoutInCell="1" allowOverlap="1" wp14:anchorId="49528A1F" wp14:editId="50B9ADC2">
+          <wp:anchor distT="0" distB="0" distL="114300" distR="114300" simplePos="0" relativeHeight="251669504" behindDoc="0" locked="0" layoutInCell="1" allowOverlap="1" wp14:anchorId="6CD95737" wp14:editId="1E3F5A10">
             <wp:simplePos x="0" y="0"/>
             <wp:positionH relativeFrom="column">
-              <wp:posOffset>935355</wp:posOffset>
+              <wp:posOffset>986155</wp:posOffset>
             </wp:positionH>
             <wp:positionV relativeFrom="paragraph">
               <wp:posOffset>88900</wp:posOffset>
             </wp:positionV>
-            <wp:extent cx="3124200" cy="1271270"/>
-            <wp:effectExtent l="0" t="0" r="0" b="0"/>
-            <wp:wrapSquare wrapText="bothSides"/>
-            <wp:docPr id="28673" name="Picture 28673"/>
+            <wp:extent cx="3409950" cy="1382693"/>
+            <wp:effectExtent l="0" t="0" r="0" b="8255"/>
+            <wp:wrapNone/>
+            <wp:docPr id="8" name="图片 8"/>
             <wp:cNvGraphicFramePr>
               <a:graphicFrameLocks xmlns:a="http://schemas.openxmlformats.org/drawingml/2006/main" noChangeAspect="1"/>
             </wp:cNvGraphicFramePr>
@@ -4627,11 +4772,11 @@
               <a:graphicData uri="http://schemas.openxmlformats.org/drawingml/2006/picture">
                 <pic:pic xmlns:pic="http://schemas.openxmlformats.org/drawingml/2006/picture">
                   <pic:nvPicPr>
-                    <pic:cNvPr id="28673" name="streamnet-git.jpg"/>
+                    <pic:cNvPr id="8" name="666.png"/>
                     <pic:cNvPicPr/>
                   </pic:nvPicPr>
                   <pic:blipFill>
-                    <a:blip r:embed="rId20">
+                    <a:blip r:embed="rId19">
                       <a:extLst>
                         <a:ext uri="{28A0092B-C50C-407E-A947-70E740481C1C}">
                           <a14:useLocalDpi xmlns:a14="http://schemas.microsoft.com/office/drawing/2010/main" val="0"/>
@@ -4645,7 +4790,7 @@
                   <pic:spPr>
                     <a:xfrm>
                       <a:off x="0" y="0"/>
-                      <a:ext cx="3124200" cy="1271270"/>
+                      <a:ext cx="3426531" cy="1389416"/>
                     </a:xfrm>
                     <a:prstGeom prst="rect">
                       <a:avLst/>
@@ -4654,15 +4799,22 @@
                 </pic:pic>
               </a:graphicData>
             </a:graphic>
-            <wp14:sizeRelH relativeFrom="page">
+            <wp14:sizeRelH relativeFrom="margin">
               <wp14:pctWidth>0</wp14:pctWidth>
             </wp14:sizeRelH>
-            <wp14:sizeRelV relativeFrom="page">
+            <wp14:sizeRelV relativeFrom="margin">
               <wp14:pctHeight>0</wp14:pctHeight>
             </wp14:sizeRelV>
           </wp:anchor>
         </w:drawing>
       </w:r>
+    </w:p>
+    <w:p>
+      <w:pPr>
+        <w:pStyle w:val="8lab-"/>
+        <w:ind w:firstLine="360"/>
+        <w:jc w:val="center"/>
+      </w:pPr>
     </w:p>
     <w:p>
       <w:pPr>
@@ -4751,9 +4903,9 @@
                                 <w:szCs w:val="18"/>
                               </w:rPr>
                             </w:pPr>
-                            <w:bookmarkStart w:id="16" w:name="_Toc2359071"/>
-                            <w:bookmarkStart w:id="17" w:name="_Toc3211055"/>
-                            <w:bookmarkStart w:id="18" w:name="_Toc3212546"/>
+                            <w:bookmarkStart w:id="15" w:name="_Toc2359071"/>
+                            <w:bookmarkStart w:id="16" w:name="_Toc3211055"/>
+                            <w:bookmarkStart w:id="17" w:name="_Toc3212546"/>
                             <w:r>
                               <w:t>图</w:t>
                             </w:r>
@@ -4790,18 +4942,20 @@
                               </w:rPr>
                               <w:t xml:space="preserve"> </w:t>
                             </w:r>
+                            <w:proofErr w:type="spellStart"/>
                             <w:r>
                               <w:t>StreamNet</w:t>
                             </w:r>
+                            <w:proofErr w:type="spellEnd"/>
                             <w:r>
                               <w:rPr>
                                 <w:rFonts w:hint="eastAsia"/>
                               </w:rPr>
                               <w:t>的分支示意。</w:t>
                             </w:r>
+                            <w:bookmarkEnd w:id="15"/>
                             <w:bookmarkEnd w:id="16"/>
                             <w:bookmarkEnd w:id="17"/>
-                            <w:bookmarkEnd w:id="18"/>
                           </w:p>
                         </w:txbxContent>
                       </wps:txbx>
@@ -4832,9 +4986,9 @@
                           <w:szCs w:val="18"/>
                         </w:rPr>
                       </w:pPr>
-                      <w:bookmarkStart w:id="19" w:name="_Toc2359071"/>
-                      <w:bookmarkStart w:id="20" w:name="_Toc3211055"/>
-                      <w:bookmarkStart w:id="21" w:name="_Toc3212546"/>
+                      <w:bookmarkStart w:id="18" w:name="_Toc2359071"/>
+                      <w:bookmarkStart w:id="19" w:name="_Toc3211055"/>
+                      <w:bookmarkStart w:id="20" w:name="_Toc3212546"/>
                       <w:r>
                         <w:t>图</w:t>
                       </w:r>
@@ -4871,18 +5025,20 @@
                         </w:rPr>
                         <w:t xml:space="preserve"> </w:t>
                       </w:r>
+                      <w:proofErr w:type="spellStart"/>
                       <w:r>
                         <w:t>StreamNet</w:t>
                       </w:r>
+                      <w:proofErr w:type="spellEnd"/>
                       <w:r>
                         <w:rPr>
                           <w:rFonts w:hint="eastAsia"/>
                         </w:rPr>
                         <w:t>的分支示意。</w:t>
                       </w:r>
+                      <w:bookmarkEnd w:id="18"/>
                       <w:bookmarkEnd w:id="19"/>
                       <w:bookmarkEnd w:id="20"/>
-                      <w:bookmarkEnd w:id="21"/>
                     </w:p>
                   </w:txbxContent>
                 </v:textbox>
@@ -4903,23 +5059,25 @@
       <w:pPr>
         <w:pStyle w:val="8lab-1"/>
       </w:pPr>
-      <w:bookmarkStart w:id="22" w:name="_Toc3211895"/>
+      <w:bookmarkStart w:id="21" w:name="_Toc3211895"/>
       <w:r>
         <w:rPr>
           <w:rFonts w:hint="eastAsia"/>
         </w:rPr>
         <w:t>参数配置相关</w:t>
       </w:r>
-      <w:bookmarkEnd w:id="22"/>
+      <w:bookmarkEnd w:id="21"/>
     </w:p>
     <w:p>
       <w:pPr>
         <w:pStyle w:val="8lab-"/>
         <w:ind w:firstLine="360"/>
       </w:pPr>
+      <w:proofErr w:type="spellStart"/>
       <w:r>
         <w:t>StreamNet</w:t>
       </w:r>
+      <w:proofErr w:type="spellEnd"/>
       <w:r>
         <w:rPr>
           <w:rFonts w:hint="eastAsia"/>
@@ -5025,8 +5183,8 @@
         <w:pStyle w:val="af1"/>
         <w:jc w:val="center"/>
       </w:pPr>
-      <w:bookmarkStart w:id="23" w:name="_Toc2174430"/>
-      <w:bookmarkStart w:id="24" w:name="_Toc2256634"/>
+      <w:bookmarkStart w:id="22" w:name="_Toc2174430"/>
+      <w:bookmarkStart w:id="23" w:name="_Toc2256634"/>
       <w:r>
         <w:t>表</w:t>
       </w:r>
@@ -5063,8 +5221,13 @@
         </w:rPr>
         <w:t xml:space="preserve"> </w:t>
       </w:r>
-      <w:r>
-        <w:t>StreamNet DAG</w:t>
+      <w:proofErr w:type="spellStart"/>
+      <w:r>
+        <w:t>StreamNet</w:t>
+      </w:r>
+      <w:proofErr w:type="spellEnd"/>
+      <w:r>
+        <w:t xml:space="preserve"> DAG</w:t>
       </w:r>
       <w:r>
         <w:rPr>
@@ -5078,8 +5241,8 @@
         </w:rPr>
         <w:t>说明</w:t>
       </w:r>
+      <w:bookmarkEnd w:id="22"/>
       <w:bookmarkEnd w:id="23"/>
-      <w:bookmarkEnd w:id="24"/>
     </w:p>
     <w:tbl>
       <w:tblPr>
@@ -5179,8 +5342,13 @@
               <w:ind w:firstLineChars="0" w:firstLine="0"/>
             </w:pPr>
             <w:r>
-              <w:t>--testnet</w:t>
+              <w:t>--</w:t>
             </w:r>
+            <w:proofErr w:type="spellStart"/>
+            <w:r>
+              <w:t>testnet</w:t>
+            </w:r>
+            <w:proofErr w:type="spellEnd"/>
           </w:p>
         </w:tc>
         <w:tc>
@@ -5205,7 +5373,21 @@
               <w:rPr>
                 <w:rFonts w:hint="eastAsia"/>
               </w:rPr>
-              <w:t>在公网上线前</w:t>
+              <w:t>在公</w:t>
+            </w:r>
+            <w:proofErr w:type="gramStart"/>
+            <w:r>
+              <w:rPr>
+                <w:rFonts w:hint="eastAsia"/>
+              </w:rPr>
+              <w:t>网上线</w:t>
+            </w:r>
+            <w:proofErr w:type="gramEnd"/>
+            <w:r>
+              <w:rPr>
+                <w:rFonts w:hint="eastAsia"/>
+              </w:rPr>
+              <w:t>前</w:t>
             </w:r>
             <w:r>
               <w:rPr>
@@ -5227,8 +5409,13 @@
               <w:ind w:firstLineChars="0" w:firstLine="0"/>
             </w:pPr>
             <w:r>
-              <w:t>--mwm</w:t>
+              <w:t>--</w:t>
             </w:r>
+            <w:proofErr w:type="spellStart"/>
+            <w:r>
+              <w:t>mwm</w:t>
+            </w:r>
+            <w:proofErr w:type="spellEnd"/>
           </w:p>
         </w:tc>
         <w:tc>
@@ -5282,9 +5469,19 @@
               </w:rPr>
               <w:t>随机游走的检查方法，默认为</w:t>
             </w:r>
+            <w:proofErr w:type="gramStart"/>
             <w:r>
-              <w:t>”NULL”</w:t>
+              <w:t>”</w:t>
             </w:r>
+            <w:proofErr w:type="gramEnd"/>
+            <w:r>
+              <w:t>NULL</w:t>
+            </w:r>
+            <w:proofErr w:type="gramStart"/>
+            <w:r>
+              <w:t>”</w:t>
+            </w:r>
+            <w:proofErr w:type="gramEnd"/>
             <w:r>
               <w:rPr>
                 <w:rFonts w:hint="eastAsia"/>
@@ -5333,9 +5530,19 @@
               </w:rPr>
               <w:t>中默认为</w:t>
             </w:r>
+            <w:proofErr w:type="gramStart"/>
             <w:r>
-              <w:t>”NULL”</w:t>
+              <w:t>”</w:t>
             </w:r>
+            <w:proofErr w:type="gramEnd"/>
+            <w:r>
+              <w:t>NULL</w:t>
+            </w:r>
+            <w:proofErr w:type="gramStart"/>
+            <w:r>
+              <w:t>”</w:t>
+            </w:r>
+            <w:proofErr w:type="gramEnd"/>
             <w:r>
               <w:rPr>
                 <w:rFonts w:hint="eastAsia"/>
@@ -5371,7 +5578,15 @@
               <w:ind w:firstLineChars="0" w:firstLine="0"/>
             </w:pPr>
             <w:r>
-              <w:t>--udp-receiver-port</w:t>
+              <w:t>--</w:t>
+            </w:r>
+            <w:proofErr w:type="spellStart"/>
+            <w:r>
+              <w:t>udp</w:t>
+            </w:r>
+            <w:proofErr w:type="spellEnd"/>
+            <w:r>
+              <w:t>-receiver-port</w:t>
             </w:r>
             <w:r>
               <w:rPr>
@@ -5386,7 +5601,16 @@
               <w:ind w:firstLineChars="0" w:firstLine="0"/>
             </w:pPr>
             <w:r>
-              <w:t>--tcp-receiver-port</w:t>
+              <w:lastRenderedPageBreak/>
+              <w:t>--</w:t>
+            </w:r>
+            <w:proofErr w:type="spellStart"/>
+            <w:r>
+              <w:t>tcp</w:t>
+            </w:r>
+            <w:proofErr w:type="spellEnd"/>
+            <w:r>
+              <w:t>-receiver-port</w:t>
             </w:r>
           </w:p>
         </w:tc>
@@ -5400,6 +5624,7 @@
               <w:ind w:firstLineChars="0" w:firstLine="0"/>
             </w:pPr>
             <w:r>
+              <w:lastRenderedPageBreak/>
               <w:t>HTTP</w:t>
             </w:r>
             <w:r>
@@ -5409,8 +5634,13 @@
               <w:t>的监听端口，负责</w:t>
             </w:r>
             <w:r>
-              <w:t>RESTFUL api</w:t>
+              <w:t xml:space="preserve">RESTFUL </w:t>
             </w:r>
+            <w:proofErr w:type="spellStart"/>
+            <w:r>
+              <w:t>api</w:t>
+            </w:r>
+            <w:proofErr w:type="spellEnd"/>
             <w:r>
               <w:rPr>
                 <w:rFonts w:hint="eastAsia"/>
@@ -5422,7 +5652,9 @@
             <w:pPr>
               <w:pStyle w:val="8lab-"/>
               <w:ind w:firstLineChars="0" w:firstLine="0"/>
+              <w:jc w:val="left"/>
             </w:pPr>
+            <w:proofErr w:type="spellStart"/>
             <w:r>
               <w:t>u</w:t>
             </w:r>
@@ -5430,7 +5662,14 @@
               <w:rPr>
                 <w:rFonts w:hint="eastAsia"/>
               </w:rPr>
-              <w:t>dp 端口，负责</w:t>
+              <w:t>dp</w:t>
+            </w:r>
+            <w:proofErr w:type="spellEnd"/>
+            <w:r>
+              <w:rPr>
+                <w:rFonts w:hint="eastAsia"/>
+              </w:rPr>
+              <w:t xml:space="preserve"> 端口，负责</w:t>
             </w:r>
             <w:r>
               <w:t>DAG</w:t>
@@ -5450,20 +5689,31 @@
               </w:rPr>
               <w:t>通信</w:t>
             </w:r>
+            <w:bookmarkStart w:id="24" w:name="_GoBack"/>
+            <w:bookmarkEnd w:id="24"/>
           </w:p>
           <w:p>
             <w:pPr>
               <w:pStyle w:val="8lab-"/>
               <w:ind w:firstLineChars="0" w:firstLine="0"/>
             </w:pPr>
+            <w:proofErr w:type="spellStart"/>
             <w:r>
+              <w:lastRenderedPageBreak/>
               <w:t>tc</w:t>
             </w:r>
             <w:r>
               <w:rPr>
                 <w:rFonts w:hint="eastAsia"/>
               </w:rPr>
-              <w:t>p 端口，负责</w:t>
+              <w:t>p</w:t>
+            </w:r>
+            <w:proofErr w:type="spellEnd"/>
+            <w:r>
+              <w:rPr>
+                <w:rFonts w:hint="eastAsia"/>
+              </w:rPr>
+              <w:t xml:space="preserve"> 端口，负责</w:t>
             </w:r>
             <w:r>
               <w:t>DAG</w:t>
@@ -5497,6 +5747,7 @@
               <w:ind w:firstLineChars="0" w:firstLine="0"/>
             </w:pPr>
             <w:r>
+              <w:lastRenderedPageBreak/>
               <w:t>--remot</w:t>
             </w:r>
             <w:r>
@@ -5533,11 +5784,7 @@
               <w:ind w:firstLineChars="0" w:firstLine="0"/>
             </w:pPr>
             <w:r>
-              <w:t>--enable-streaming-</w:t>
-            </w:r>
-            <w:r>
-              <w:lastRenderedPageBreak/>
-              <w:t>graph</w:t>
+              <w:t>--enable-streaming-graph</w:t>
             </w:r>
           </w:p>
         </w:tc>
@@ -5554,7 +5801,6 @@
               <w:rPr>
                 <w:rFonts w:hint="eastAsia"/>
               </w:rPr>
-              <w:lastRenderedPageBreak/>
               <w:t>是否启用流式图计算（能够起到加速的作用</w:t>
             </w:r>
             <w:r>
@@ -5577,7 +5823,15 @@
               <w:ind w:firstLineChars="0" w:firstLine="0"/>
             </w:pPr>
             <w:r>
-              <w:t>--entrypoint-selector-algorithm</w:t>
+              <w:t>--</w:t>
+            </w:r>
+            <w:proofErr w:type="spellStart"/>
+            <w:r>
+              <w:t>entrypoint</w:t>
+            </w:r>
+            <w:proofErr w:type="spellEnd"/>
+            <w:r>
+              <w:t>-selector-algorithm</w:t>
             </w:r>
           </w:p>
         </w:tc>
@@ -5594,20 +5848,54 @@
               <w:rPr>
                 <w:rFonts w:hint="eastAsia"/>
               </w:rPr>
-              <w:t>随机游走的初始块选择算法，默认为</w:t>
+              <w:t>随机游走的初始</w:t>
             </w:r>
+            <w:proofErr w:type="gramStart"/>
             <w:r>
-              <w:t>”DEFAULT”</w:t>
+              <w:rPr>
+                <w:rFonts w:hint="eastAsia"/>
+              </w:rPr>
+              <w:t>块选择</w:t>
             </w:r>
+            <w:proofErr w:type="gramEnd"/>
+            <w:r>
+              <w:rPr>
+                <w:rFonts w:hint="eastAsia"/>
+              </w:rPr>
+              <w:t>算法，默认为</w:t>
+            </w:r>
+            <w:proofErr w:type="gramStart"/>
+            <w:r>
+              <w:t>”</w:t>
+            </w:r>
+            <w:proofErr w:type="gramEnd"/>
+            <w:r>
+              <w:t>DEFAULT</w:t>
+            </w:r>
+            <w:proofErr w:type="gramStart"/>
+            <w:r>
+              <w:t>”</w:t>
+            </w:r>
+            <w:proofErr w:type="gramEnd"/>
             <w:r>
               <w:rPr>
                 <w:rFonts w:hint="eastAsia"/>
               </w:rPr>
               <w:t>，这个需要观察者的引入，当选择</w:t>
             </w:r>
+            <w:proofErr w:type="gramStart"/>
             <w:r>
-              <w:t>”KATZ”</w:t>
+              <w:t>”</w:t>
             </w:r>
+            <w:proofErr w:type="gramEnd"/>
+            <w:r>
+              <w:t>KATZ</w:t>
+            </w:r>
+            <w:proofErr w:type="gramStart"/>
+            <w:r>
+              <w:t>”</w:t>
+            </w:r>
+            <w:proofErr w:type="gramEnd"/>
             <w:r>
               <w:rPr>
                 <w:rFonts w:hint="eastAsia"/>
@@ -5631,8 +5919,21 @@
               <w:ind w:firstLineChars="0" w:firstLine="0"/>
             </w:pPr>
             <w:r>
-              <w:t>--tip-sel-algo</w:t>
+              <w:t>--tip-</w:t>
             </w:r>
+            <w:proofErr w:type="spellStart"/>
+            <w:r>
+              <w:t>sel</w:t>
+            </w:r>
+            <w:proofErr w:type="spellEnd"/>
+            <w:r>
+              <w:t>-</w:t>
+            </w:r>
+            <w:proofErr w:type="spellStart"/>
+            <w:r>
+              <w:t>algo</w:t>
+            </w:r>
+            <w:proofErr w:type="spellEnd"/>
           </w:p>
           <w:p>
             <w:pPr>
@@ -5646,8 +5947,13 @@
               <w:ind w:firstLineChars="0" w:firstLine="0"/>
             </w:pPr>
             <w:r>
-              <w:t>--ipfs-txns</w:t>
+              <w:t>--</w:t>
             </w:r>
+            <w:proofErr w:type="spellStart"/>
+            <w:r>
+              <w:t>ipfs-txns</w:t>
+            </w:r>
+            <w:proofErr w:type="spellEnd"/>
           </w:p>
         </w:tc>
         <w:tc>
@@ -5769,8 +6075,13 @@
         </w:rPr>
         <w:t xml:space="preserve"> </w:t>
       </w:r>
-      <w:r>
-        <w:t>StreamNet APP</w:t>
+      <w:proofErr w:type="spellStart"/>
+      <w:r>
+        <w:t>StreamNet</w:t>
+      </w:r>
+      <w:proofErr w:type="spellEnd"/>
+      <w:r>
+        <w:t xml:space="preserve"> APP</w:t>
       </w:r>
       <w:r>
         <w:rPr>
@@ -5878,9 +6189,11 @@
               <w:pStyle w:val="8lab-"/>
               <w:ind w:firstLineChars="0" w:firstLine="0"/>
             </w:pPr>
+            <w:proofErr w:type="spellStart"/>
             <w:r>
               <w:t>addr</w:t>
             </w:r>
+            <w:proofErr w:type="spellEnd"/>
           </w:p>
         </w:tc>
         <w:tc>
@@ -5956,9 +6269,11 @@
               <w:pStyle w:val="8lab-"/>
               <w:ind w:firstLineChars="0" w:firstLine="0"/>
             </w:pPr>
+            <w:proofErr w:type="spellStart"/>
             <w:r>
               <w:t>enableIpfs</w:t>
             </w:r>
+            <w:proofErr w:type="spellEnd"/>
           </w:p>
         </w:tc>
         <w:tc>
@@ -5976,9 +6291,11 @@
               </w:rPr>
               <w:t>是否将信息存入</w:t>
             </w:r>
+            <w:proofErr w:type="spellStart"/>
             <w:r>
               <w:t>ipfs</w:t>
             </w:r>
+            <w:proofErr w:type="spellEnd"/>
             <w:r>
               <w:rPr>
                 <w:rFonts w:hint="eastAsia"/>
@@ -5998,18 +6315,22 @@
               <w:pStyle w:val="8lab-"/>
               <w:ind w:firstLineChars="0" w:firstLine="0"/>
             </w:pPr>
+            <w:proofErr w:type="spellStart"/>
             <w:r>
               <w:t>enableBatching</w:t>
             </w:r>
+            <w:proofErr w:type="spellEnd"/>
           </w:p>
           <w:p>
             <w:pPr>
               <w:pStyle w:val="8lab-"/>
               <w:ind w:firstLineChars="0" w:firstLine="0"/>
             </w:pPr>
+            <w:proofErr w:type="spellStart"/>
             <w:r>
               <w:t>enableCompression</w:t>
             </w:r>
+            <w:proofErr w:type="spellEnd"/>
           </w:p>
         </w:tc>
         <w:tc>
@@ -6046,18 +6367,22 @@
               <w:pStyle w:val="8lab-"/>
               <w:ind w:firstLineChars="0" w:firstLine="0"/>
             </w:pPr>
+            <w:proofErr w:type="spellStart"/>
             <w:r>
               <w:t>listenPort</w:t>
             </w:r>
+            <w:proofErr w:type="spellEnd"/>
           </w:p>
           <w:p>
             <w:pPr>
               <w:pStyle w:val="8lab-"/>
               <w:ind w:firstLineChars="0" w:firstLine="0"/>
             </w:pPr>
+            <w:proofErr w:type="spellStart"/>
             <w:r>
               <w:t>listenAddress</w:t>
             </w:r>
+            <w:proofErr w:type="spellEnd"/>
           </w:p>
         </w:tc>
         <w:tc>
@@ -6184,8 +6509,13 @@
         </w:rPr>
         <w:t xml:space="preserve"> </w:t>
       </w:r>
-      <w:r>
-        <w:t>StreamNet Sync</w:t>
+      <w:proofErr w:type="spellStart"/>
+      <w:r>
+        <w:t>StreamNet</w:t>
+      </w:r>
+      <w:proofErr w:type="spellEnd"/>
+      <w:r>
+        <w:t xml:space="preserve"> Sync</w:t>
       </w:r>
       <w:r>
         <w:rPr>
@@ -6285,9 +6615,11 @@
               <w:pStyle w:val="8lab-"/>
               <w:ind w:firstLineChars="0" w:firstLine="0"/>
             </w:pPr>
+            <w:proofErr w:type="spellStart"/>
             <w:r>
               <w:t>addr</w:t>
             </w:r>
+            <w:proofErr w:type="spellEnd"/>
           </w:p>
         </w:tc>
         <w:tc>
@@ -6436,13 +6768,26 @@
         <w:rPr>
           <w:rFonts w:hint="eastAsia"/>
         </w:rPr>
-        <w:t>上直接编译运行，第二种方式是进入到一个稳定版本的发布（可以是在dev分支上，也可以是在发布分支上），下载对应的源码或者jar包，第三种方式是checkout到一个稳定的发布的tag上编译</w:t>
-      </w:r>
-      <w:r>
-        <w:rPr>
-          <w:rFonts w:hint="eastAsia"/>
-        </w:rPr>
-        <w:t>运行。这个文档中我们主要遵循第一</w:t>
+        <w:t>上直接编译运行，第二种方式是进入到一个稳定版本的发布（可以是在dev分支上，也可以是在发布分支上），下载对应的源码或者jar包，第三种方式是checkout到一个稳定的发布的tag</w:t>
+      </w:r>
+      <w:r>
+        <w:rPr>
+          <w:rFonts w:hint="eastAsia"/>
+        </w:rPr>
+        <w:lastRenderedPageBreak/>
+        <w:t>上编译</w:t>
+      </w:r>
+      <w:r>
+        <w:rPr>
+          <w:rFonts w:hint="eastAsia"/>
+        </w:rPr>
+        <w:t>运行。这个文档中我们主要遵循第</w:t>
+      </w:r>
+      <w:r>
+        <w:rPr>
+          <w:rFonts w:hint="eastAsia"/>
+        </w:rPr>
+        <w:t>二</w:t>
       </w:r>
       <w:r>
         <w:rPr>
@@ -6450,9 +6795,11 @@
         </w:rPr>
         <w:t>种方式，因为</w:t>
       </w:r>
+      <w:proofErr w:type="spellStart"/>
       <w:r>
         <w:t>StreamNet</w:t>
       </w:r>
+      <w:proofErr w:type="spellEnd"/>
       <w:r>
         <w:rPr>
           <w:rFonts w:hint="eastAsia"/>
@@ -6475,13 +6822,16 @@
         <w:t>，</w:t>
       </w:r>
       <w:r>
-        <w:t>v0.1-streamnet</w:t>
-      </w:r>
-      <w:r>
-        <w:rPr>
-          <w:rFonts w:hint="eastAsia"/>
-        </w:rPr>
-        <w:t>上的功能基本上是稳定的。</w:t>
+        <w:rPr>
+          <w:rFonts w:hint="eastAsia"/>
+        </w:rPr>
+        <w:t>dev</w:t>
+      </w:r>
+      <w:r>
+        <w:rPr>
+          <w:rFonts w:hint="eastAsia"/>
+        </w:rPr>
+        <w:t>上的功能是稳定的。</w:t>
       </w:r>
       <w:r>
         <w:rPr>
@@ -6529,7 +6879,21 @@
         <w:rPr>
           <w:rFonts w:hint="eastAsia"/>
         </w:rPr>
-        <w:t>本章节主要涉及到部署两个服务和一个进程，它们之间的关系如</w:t>
+        <w:t>本章节主要涉及</w:t>
+      </w:r>
+      <w:proofErr w:type="gramStart"/>
+      <w:r>
+        <w:rPr>
+          <w:rFonts w:hint="eastAsia"/>
+        </w:rPr>
+        <w:t>到部署</w:t>
+      </w:r>
+      <w:proofErr w:type="gramEnd"/>
+      <w:r>
+        <w:rPr>
+          <w:rFonts w:hint="eastAsia"/>
+        </w:rPr>
+        <w:t>两个服务和一个进程，它们之间的关系如</w:t>
       </w:r>
       <w:r>
         <w:fldChar w:fldCharType="begin"/>
@@ -6570,18 +6934,6 @@
         </w:rPr>
         <w:t>所示。</w:t>
       </w:r>
-    </w:p>
-    <w:p>
-      <w:pPr>
-        <w:pStyle w:val="8lab-"/>
-        <w:ind w:firstLine="360"/>
-      </w:pPr>
-    </w:p>
-    <w:p>
-      <w:pPr>
-        <w:pStyle w:val="8lab-"/>
-        <w:ind w:firstLine="360"/>
-      </w:pPr>
     </w:p>
     <w:p>
       <w:pPr>
@@ -6613,18 +6965,7 @@
           <w:szCs w:val="18"/>
           <w:bdr w:val="none" w:sz="0" w:space="0" w:color="auto" w:frame="1"/>
         </w:rPr>
-        <w:t>git clone https:</w:t>
-      </w:r>
-      <w:r>
-        <w:rPr>
-          <w:rFonts w:ascii="Consolas" w:eastAsia="Times New Roman" w:hAnsi="Consolas"/>
-          <w:color w:val="008200"/>
-          <w:kern w:val="0"/>
-          <w:sz w:val="18"/>
-          <w:szCs w:val="18"/>
-          <w:bdr w:val="none" w:sz="0" w:space="0" w:color="auto" w:frame="1"/>
-        </w:rPr>
-        <w:t>//github.com/wunder3605/iri.git</w:t>
+        <w:t>git clone </w:t>
       </w:r>
       <w:r>
         <w:rPr>
@@ -6635,7 +6976,7 @@
           <w:szCs w:val="18"/>
           <w:bdr w:val="none" w:sz="0" w:space="0" w:color="auto" w:frame="1"/>
         </w:rPr>
-        <w:t> </w:t>
+        <w:t>https://github.com/triasteam/StreamNet.git</w:t>
       </w:r>
     </w:p>
     <w:p>
@@ -6668,7 +7009,66 @@
           <w:szCs w:val="18"/>
           <w:bdr w:val="none" w:sz="0" w:space="0" w:color="auto" w:frame="1"/>
         </w:rPr>
-        <w:t>cd iri</w:t>
+        <w:t>cd </w:t>
+      </w:r>
+      <w:proofErr w:type="spellStart"/>
+      <w:r>
+        <w:rPr>
+          <w:rFonts w:ascii="Consolas" w:eastAsia="Times New Roman" w:hAnsi="Consolas"/>
+          <w:color w:val="000000"/>
+          <w:kern w:val="0"/>
+          <w:sz w:val="18"/>
+          <w:szCs w:val="18"/>
+          <w:bdr w:val="none" w:sz="0" w:space="0" w:color="auto" w:frame="1"/>
+        </w:rPr>
+        <w:t>StreamNet</w:t>
+      </w:r>
+      <w:proofErr w:type="spellEnd"/>
+    </w:p>
+    <w:p>
+      <w:pPr>
+        <w:widowControl/>
+        <w:numPr>
+          <w:ilvl w:val="0"/>
+          <w:numId w:val="10"/>
+        </w:numPr>
+        <w:pBdr>
+          <w:left w:val="single" w:sz="18" w:space="0" w:color="6CE26C"/>
+        </w:pBdr>
+        <w:shd w:val="clear" w:color="auto" w:fill="FFFFFF"/>
+        <w:spacing w:beforeAutospacing="1" w:afterAutospacing="1" w:line="210" w:lineRule="atLeast"/>
+        <w:jc w:val="left"/>
+        <w:rPr>
+          <w:rFonts w:ascii="Consolas" w:eastAsia="Times New Roman" w:hAnsi="Consolas"/>
+          <w:color w:val="5C5C5C"/>
+          <w:kern w:val="0"/>
+          <w:sz w:val="18"/>
+          <w:szCs w:val="18"/>
+        </w:rPr>
+      </w:pPr>
+      <w:proofErr w:type="spellStart"/>
+      <w:r>
+        <w:rPr>
+          <w:rFonts w:ascii="Consolas" w:eastAsia="Times New Roman" w:hAnsi="Consolas"/>
+          <w:color w:val="000000"/>
+          <w:kern w:val="0"/>
+          <w:sz w:val="18"/>
+          <w:szCs w:val="18"/>
+          <w:bdr w:val="none" w:sz="0" w:space="0" w:color="auto" w:frame="1"/>
+        </w:rPr>
+        <w:t>mvn</w:t>
+      </w:r>
+      <w:proofErr w:type="spellEnd"/>
+      <w:r>
+        <w:rPr>
+          <w:rFonts w:ascii="Consolas" w:eastAsia="Times New Roman" w:hAnsi="Consolas"/>
+          <w:color w:val="000000"/>
+          <w:kern w:val="0"/>
+          <w:sz w:val="18"/>
+          <w:szCs w:val="18"/>
+          <w:bdr w:val="none" w:sz="0" w:space="0" w:color="auto" w:frame="1"/>
+        </w:rPr>
+        <w:t> clean  </w:t>
       </w:r>
     </w:p>
     <w:p>
@@ -6692,6 +7092,7 @@
           <w:szCs w:val="18"/>
         </w:rPr>
       </w:pPr>
+      <w:proofErr w:type="spellStart"/>
       <w:r>
         <w:rPr>
           <w:rFonts w:ascii="Consolas" w:eastAsia="Times New Roman" w:hAnsi="Consolas"/>
@@ -6701,8 +7102,9 @@
           <w:szCs w:val="18"/>
           <w:bdr w:val="none" w:sz="0" w:space="0" w:color="auto" w:frame="1"/>
         </w:rPr>
-        <w:t xml:space="preserve">git checkout </w:t>
-      </w:r>
+        <w:t>mvn</w:t>
+      </w:r>
+      <w:proofErr w:type="spellEnd"/>
       <w:r>
         <w:rPr>
           <w:rFonts w:ascii="Consolas" w:eastAsia="Times New Roman" w:hAnsi="Consolas"/>
@@ -6712,99 +7114,11 @@
           <w:szCs w:val="18"/>
           <w:bdr w:val="none" w:sz="0" w:space="0" w:color="auto" w:frame="1"/>
         </w:rPr>
-        <w:t xml:space="preserve">–b </w:t>
-      </w:r>
-      <w:r>
-        <w:rPr>
-          <w:rFonts w:ascii="Consolas" w:eastAsia="Times New Roman" w:hAnsi="Consolas"/>
-          <w:color w:val="000000"/>
-          <w:kern w:val="0"/>
-          <w:sz w:val="18"/>
-          <w:szCs w:val="18"/>
-          <w:bdr w:val="none" w:sz="0" w:space="0" w:color="auto" w:frame="1"/>
-        </w:rPr>
-        <w:t>v0.1-streamnet</w:t>
-      </w:r>
-      <w:r>
-        <w:rPr>
-          <w:rFonts w:ascii="Consolas" w:eastAsia="Times New Roman" w:hAnsi="Consolas"/>
-          <w:color w:val="000000"/>
-          <w:kern w:val="0"/>
-          <w:sz w:val="18"/>
-          <w:szCs w:val="18"/>
-          <w:bdr w:val="none" w:sz="0" w:space="0" w:color="auto" w:frame="1"/>
-        </w:rPr>
-        <w:t xml:space="preserve"> origin/v0.1-streamnet</w:t>
+        <w:t> package  </w:t>
       </w:r>
     </w:p>
     <w:p>
       <w:pPr>
-        <w:widowControl/>
-        <w:numPr>
-          <w:ilvl w:val="0"/>
-          <w:numId w:val="10"/>
-        </w:numPr>
-        <w:pBdr>
-          <w:left w:val="single" w:sz="18" w:space="0" w:color="6CE26C"/>
-        </w:pBdr>
-        <w:shd w:val="clear" w:color="auto" w:fill="FFFFFF"/>
-        <w:spacing w:beforeAutospacing="1" w:afterAutospacing="1" w:line="210" w:lineRule="atLeast"/>
-        <w:jc w:val="left"/>
-        <w:rPr>
-          <w:rFonts w:ascii="Consolas" w:eastAsia="Times New Roman" w:hAnsi="Consolas"/>
-          <w:color w:val="5C5C5C"/>
-          <w:kern w:val="0"/>
-          <w:sz w:val="18"/>
-          <w:szCs w:val="18"/>
-        </w:rPr>
-      </w:pPr>
-      <w:r>
-        <w:rPr>
-          <w:rFonts w:ascii="Consolas" w:eastAsia="Times New Roman" w:hAnsi="Consolas"/>
-          <w:color w:val="000000"/>
-          <w:kern w:val="0"/>
-          <w:sz w:val="18"/>
-          <w:szCs w:val="18"/>
-          <w:bdr w:val="none" w:sz="0" w:space="0" w:color="auto" w:frame="1"/>
-        </w:rPr>
-        <w:t>mvn clean  </w:t>
-      </w:r>
-    </w:p>
-    <w:p>
-      <w:pPr>
-        <w:widowControl/>
-        <w:numPr>
-          <w:ilvl w:val="0"/>
-          <w:numId w:val="10"/>
-        </w:numPr>
-        <w:pBdr>
-          <w:left w:val="single" w:sz="18" w:space="0" w:color="6CE26C"/>
-        </w:pBdr>
-        <w:shd w:val="clear" w:color="auto" w:fill="F8F8F8"/>
-        <w:spacing w:beforeAutospacing="1" w:afterAutospacing="1" w:line="210" w:lineRule="atLeast"/>
-        <w:jc w:val="left"/>
-        <w:rPr>
-          <w:rFonts w:ascii="Consolas" w:eastAsia="Times New Roman" w:hAnsi="Consolas"/>
-          <w:color w:val="5C5C5C"/>
-          <w:kern w:val="0"/>
-          <w:sz w:val="18"/>
-          <w:szCs w:val="18"/>
-        </w:rPr>
-      </w:pPr>
-      <w:r>
-        <w:rPr>
-          <w:rFonts w:ascii="Consolas" w:eastAsia="Times New Roman" w:hAnsi="Consolas"/>
-          <w:color w:val="000000"/>
-          <w:kern w:val="0"/>
-          <w:sz w:val="18"/>
-          <w:szCs w:val="18"/>
-          <w:bdr w:val="none" w:sz="0" w:space="0" w:color="auto" w:frame="1"/>
-        </w:rPr>
-        <w:t>mvn package  </w:t>
-      </w:r>
-    </w:p>
-    <w:p>
-      <w:pPr>
         <w:pStyle w:val="af1"/>
         <w:jc w:val="center"/>
       </w:pPr>
@@ -6872,9 +7186,11 @@
         </w:rPr>
         <w:t>下载并编译</w:t>
       </w:r>
+      <w:proofErr w:type="spellStart"/>
       <w:r>
         <w:t>StreamNet</w:t>
       </w:r>
+      <w:proofErr w:type="spellEnd"/>
       <w:r>
         <w:rPr>
           <w:rFonts w:hint="eastAsia"/>
@@ -6907,7 +7223,7 @@
                     <pic:cNvPicPr/>
                   </pic:nvPicPr>
                   <pic:blipFill>
-                    <a:blip r:embed="rId21">
+                    <a:blip r:embed="rId20">
                       <a:extLst>
                         <a:ext uri="{28A0092B-C50C-407E-A947-70E740481C1C}">
                           <a14:useLocalDpi xmlns:a14="http://schemas.microsoft.com/office/drawing/2010/main" val="0"/>
@@ -7105,11 +7421,19 @@
       <w:r>
         <w:t>Katz</w:t>
       </w:r>
-      <w:r>
-        <w:rPr>
-          <w:rFonts w:hint="eastAsia"/>
-        </w:rPr>
-        <w:t>图计算的，使用</w:t>
+      <w:proofErr w:type="gramStart"/>
+      <w:r>
+        <w:rPr>
+          <w:rFonts w:hint="eastAsia"/>
+        </w:rPr>
+        <w:t>图计算</w:t>
+      </w:r>
+      <w:proofErr w:type="gramEnd"/>
+      <w:r>
+        <w:rPr>
+          <w:rFonts w:hint="eastAsia"/>
+        </w:rPr>
+        <w:t>的，使用</w:t>
       </w:r>
       <w:r>
         <w:t>Conflux</w:t>
@@ -7129,9 +7453,11 @@
         </w:rPr>
         <w:t>内的</w:t>
       </w:r>
+      <w:proofErr w:type="spellStart"/>
       <w:r>
         <w:t>StreamNet</w:t>
       </w:r>
+      <w:proofErr w:type="spellEnd"/>
       <w:r>
         <w:rPr>
           <w:rFonts w:hint="eastAsia"/>
@@ -7208,7 +7534,31 @@
           <w:szCs w:val="18"/>
           <w:bdr w:val="none" w:sz="0" w:space="0" w:color="auto" w:frame="1"/>
         </w:rPr>
-        <w:t>java -jar iri-1.5.5.jar --testnet \  </w:t>
+        <w:t>java -jar iri-1.5.5.jar --</w:t>
+      </w:r>
+      <w:proofErr w:type="spellStart"/>
+      <w:r>
+        <w:rPr>
+          <w:rFonts w:ascii="Consolas" w:eastAsia="Times New Roman" w:hAnsi="Consolas"/>
+          <w:color w:val="000000"/>
+          <w:kern w:val="0"/>
+          <w:sz w:val="18"/>
+          <w:szCs w:val="18"/>
+          <w:bdr w:val="none" w:sz="0" w:space="0" w:color="auto" w:frame="1"/>
+        </w:rPr>
+        <w:t>testnet</w:t>
+      </w:r>
+      <w:proofErr w:type="spellEnd"/>
+      <w:r>
+        <w:rPr>
+          <w:rFonts w:ascii="Consolas" w:eastAsia="Times New Roman" w:hAnsi="Consolas"/>
+          <w:color w:val="000000"/>
+          <w:kern w:val="0"/>
+          <w:sz w:val="18"/>
+          <w:szCs w:val="18"/>
+          <w:bdr w:val="none" w:sz="0" w:space="0" w:color="auto" w:frame="1"/>
+        </w:rPr>
+        <w:t> \  </w:t>
       </w:r>
     </w:p>
     <w:p>
@@ -7241,7 +7591,31 @@
           <w:szCs w:val="18"/>
           <w:bdr w:val="none" w:sz="0" w:space="0" w:color="auto" w:frame="1"/>
         </w:rPr>
-        <w:t>                        --mwm 1 \  </w:t>
+        <w:t>                        --</w:t>
+      </w:r>
+      <w:proofErr w:type="spellStart"/>
+      <w:r>
+        <w:rPr>
+          <w:rFonts w:ascii="Consolas" w:eastAsia="Times New Roman" w:hAnsi="Consolas"/>
+          <w:color w:val="000000"/>
+          <w:kern w:val="0"/>
+          <w:sz w:val="18"/>
+          <w:szCs w:val="18"/>
+          <w:bdr w:val="none" w:sz="0" w:space="0" w:color="auto" w:frame="1"/>
+        </w:rPr>
+        <w:t>mwm</w:t>
+      </w:r>
+      <w:proofErr w:type="spellEnd"/>
+      <w:r>
+        <w:rPr>
+          <w:rFonts w:ascii="Consolas" w:eastAsia="Times New Roman" w:hAnsi="Consolas"/>
+          <w:color w:val="000000"/>
+          <w:kern w:val="0"/>
+          <w:sz w:val="18"/>
+          <w:szCs w:val="18"/>
+          <w:bdr w:val="none" w:sz="0" w:space="0" w:color="auto" w:frame="1"/>
+        </w:rPr>
+        <w:t> 1 \  </w:t>
       </w:r>
     </w:p>
     <w:p>
@@ -7516,7 +7890,31 @@
           <w:szCs w:val="18"/>
           <w:bdr w:val="none" w:sz="0" w:space="0" w:color="auto" w:frame="1"/>
         </w:rPr>
-        <w:t>                        --entrypoint-selector-algorithm </w:t>
+        <w:t>                        --</w:t>
+      </w:r>
+      <w:proofErr w:type="spellStart"/>
+      <w:r>
+        <w:rPr>
+          <w:rFonts w:ascii="Consolas" w:eastAsia="Times New Roman" w:hAnsi="Consolas"/>
+          <w:color w:val="000000"/>
+          <w:kern w:val="0"/>
+          <w:sz w:val="18"/>
+          <w:szCs w:val="18"/>
+          <w:bdr w:val="none" w:sz="0" w:space="0" w:color="auto" w:frame="1"/>
+        </w:rPr>
+        <w:t>entrypoint</w:t>
+      </w:r>
+      <w:proofErr w:type="spellEnd"/>
+      <w:r>
+        <w:rPr>
+          <w:rFonts w:ascii="Consolas" w:eastAsia="Times New Roman" w:hAnsi="Consolas"/>
+          <w:color w:val="000000"/>
+          <w:kern w:val="0"/>
+          <w:sz w:val="18"/>
+          <w:szCs w:val="18"/>
+          <w:bdr w:val="none" w:sz="0" w:space="0" w:color="auto" w:frame="1"/>
+        </w:rPr>
+        <w:t>-selector-algorithm </w:t>
       </w:r>
       <w:r>
         <w:rPr>
@@ -7571,7 +7969,55 @@
           <w:szCs w:val="18"/>
           <w:bdr w:val="none" w:sz="0" w:space="0" w:color="auto" w:frame="1"/>
         </w:rPr>
-        <w:t>                        --tip-sel-algo </w:t>
+        <w:t>                        --tip-</w:t>
+      </w:r>
+      <w:proofErr w:type="spellStart"/>
+      <w:r>
+        <w:rPr>
+          <w:rFonts w:ascii="Consolas" w:eastAsia="Times New Roman" w:hAnsi="Consolas"/>
+          <w:color w:val="000000"/>
+          <w:kern w:val="0"/>
+          <w:sz w:val="18"/>
+          <w:szCs w:val="18"/>
+          <w:bdr w:val="none" w:sz="0" w:space="0" w:color="auto" w:frame="1"/>
+        </w:rPr>
+        <w:t>sel</w:t>
+      </w:r>
+      <w:proofErr w:type="spellEnd"/>
+      <w:r>
+        <w:rPr>
+          <w:rFonts w:ascii="Consolas" w:eastAsia="Times New Roman" w:hAnsi="Consolas"/>
+          <w:color w:val="000000"/>
+          <w:kern w:val="0"/>
+          <w:sz w:val="18"/>
+          <w:szCs w:val="18"/>
+          <w:bdr w:val="none" w:sz="0" w:space="0" w:color="auto" w:frame="1"/>
+        </w:rPr>
+        <w:t>-</w:t>
+      </w:r>
+      <w:proofErr w:type="spellStart"/>
+      <w:r>
+        <w:rPr>
+          <w:rFonts w:ascii="Consolas" w:eastAsia="Times New Roman" w:hAnsi="Consolas"/>
+          <w:color w:val="000000"/>
+          <w:kern w:val="0"/>
+          <w:sz w:val="18"/>
+          <w:szCs w:val="18"/>
+          <w:bdr w:val="none" w:sz="0" w:space="0" w:color="auto" w:frame="1"/>
+        </w:rPr>
+        <w:t>algo</w:t>
+      </w:r>
+      <w:proofErr w:type="spellEnd"/>
+      <w:r>
+        <w:rPr>
+          <w:rFonts w:ascii="Consolas" w:eastAsia="Times New Roman" w:hAnsi="Consolas"/>
+          <w:color w:val="000000"/>
+          <w:kern w:val="0"/>
+          <w:sz w:val="18"/>
+          <w:szCs w:val="18"/>
+          <w:bdr w:val="none" w:sz="0" w:space="0" w:color="auto" w:frame="1"/>
+        </w:rPr>
+        <w:t> </w:t>
       </w:r>
       <w:r>
         <w:rPr>
@@ -7626,7 +8072,31 @@
           <w:szCs w:val="18"/>
           <w:bdr w:val="none" w:sz="0" w:space="0" w:color="auto" w:frame="1"/>
         </w:rPr>
-        <w:t>                        --ipfs-txns </w:t>
+        <w:t>                        --</w:t>
+      </w:r>
+      <w:proofErr w:type="spellStart"/>
+      <w:r>
+        <w:rPr>
+          <w:rFonts w:ascii="Consolas" w:eastAsia="Times New Roman" w:hAnsi="Consolas"/>
+          <w:color w:val="000000"/>
+          <w:kern w:val="0"/>
+          <w:sz w:val="18"/>
+          <w:szCs w:val="18"/>
+          <w:bdr w:val="none" w:sz="0" w:space="0" w:color="auto" w:frame="1"/>
+        </w:rPr>
+        <w:t>ipfs-txns</w:t>
+      </w:r>
+      <w:proofErr w:type="spellEnd"/>
+      <w:r>
+        <w:rPr>
+          <w:rFonts w:ascii="Consolas" w:eastAsia="Times New Roman" w:hAnsi="Consolas"/>
+          <w:color w:val="000000"/>
+          <w:kern w:val="0"/>
+          <w:sz w:val="18"/>
+          <w:szCs w:val="18"/>
+          <w:bdr w:val="none" w:sz="0" w:space="0" w:color="auto" w:frame="1"/>
+        </w:rPr>
+        <w:t> </w:t>
       </w:r>
       <w:r>
         <w:rPr>
@@ -7683,7 +8153,31 @@
           <w:szCs w:val="18"/>
           <w:bdr w:val="none" w:sz="0" w:space="0" w:color="auto" w:frame="1"/>
         </w:rPr>
-        <w:t>                        &amp;&gt;  streamnet.log &amp;  </w:t>
+        <w:t>                        &amp;</w:t>
+      </w:r>
+      <w:proofErr w:type="gramStart"/>
+      <w:r>
+        <w:rPr>
+          <w:rFonts w:ascii="Consolas" w:eastAsia="Times New Roman" w:hAnsi="Consolas"/>
+          <w:color w:val="000000"/>
+          <w:kern w:val="0"/>
+          <w:sz w:val="18"/>
+          <w:szCs w:val="18"/>
+          <w:bdr w:val="none" w:sz="0" w:space="0" w:color="auto" w:frame="1"/>
+        </w:rPr>
+        <w:t>&gt;  streamnet.log</w:t>
+      </w:r>
+      <w:proofErr w:type="gramEnd"/>
+      <w:r>
+        <w:rPr>
+          <w:rFonts w:ascii="Consolas" w:eastAsia="Times New Roman" w:hAnsi="Consolas"/>
+          <w:color w:val="000000"/>
+          <w:kern w:val="0"/>
+          <w:sz w:val="18"/>
+          <w:szCs w:val="18"/>
+          <w:bdr w:val="none" w:sz="0" w:space="0" w:color="auto" w:frame="1"/>
+        </w:rPr>
+        <w:t> &amp;  </w:t>
       </w:r>
     </w:p>
     <w:p>
@@ -7765,12 +8259,14 @@
         </w:rPr>
         <w:t>通过</w:t>
       </w:r>
+      <w:proofErr w:type="spellStart"/>
       <w:r>
         <w:rPr>
           <w:rFonts w:hint="eastAsia"/>
         </w:rPr>
         <w:t>dockerfile</w:t>
       </w:r>
+      <w:proofErr w:type="spellEnd"/>
       <w:r>
         <w:rPr>
           <w:rFonts w:hint="eastAsia"/>
@@ -7819,7 +8315,31 @@
           <w:bdr w:val="none" w:sz="0" w:space="0" w:color="auto" w:frame="1"/>
           <w:shd w:val="clear" w:color="auto" w:fill="FFFFFF"/>
         </w:rPr>
-        <w:t>cd iri/</w:t>
+        <w:t>cd </w:t>
+      </w:r>
+      <w:proofErr w:type="spellStart"/>
+      <w:r>
+        <w:rPr>
+          <w:rFonts w:ascii="Consolas" w:eastAsia="Times New Roman" w:hAnsi="Consolas"/>
+          <w:color w:val="000000"/>
+          <w:kern w:val="0"/>
+          <w:sz w:val="18"/>
+          <w:szCs w:val="18"/>
+          <w:bdr w:val="none" w:sz="0" w:space="0" w:color="auto" w:frame="1"/>
+        </w:rPr>
+        <w:t>StreamNet</w:t>
+      </w:r>
+      <w:proofErr w:type="spellEnd"/>
+      <w:r>
+        <w:rPr>
+          <w:rFonts w:ascii="&amp;quot" w:hAnsi="&amp;quot"/>
+          <w:color w:val="000000"/>
+          <w:sz w:val="18"/>
+          <w:szCs w:val="18"/>
+          <w:bdr w:val="none" w:sz="0" w:space="0" w:color="auto" w:frame="1"/>
+          <w:shd w:val="clear" w:color="auto" w:fill="FFFFFF"/>
+        </w:rPr>
+        <w:t>/</w:t>
       </w:r>
     </w:p>
     <w:p>
@@ -7842,6 +8362,7 @@
           <w:szCs w:val="18"/>
         </w:rPr>
       </w:pPr>
+      <w:proofErr w:type="spellStart"/>
       <w:r>
         <w:rPr>
           <w:rFonts w:ascii="&amp;quot" w:hAnsi="&amp;quot" w:hint="eastAsia"/>
@@ -7853,6 +8374,7 @@
         </w:rPr>
         <w:t>sudo</w:t>
       </w:r>
+      <w:proofErr w:type="spellEnd"/>
       <w:r>
         <w:rPr>
           <w:rFonts w:ascii="&amp;quot" w:hAnsi="&amp;quot"/>
@@ -7862,7 +8384,19 @@
           <w:bdr w:val="none" w:sz="0" w:space="0" w:color="auto" w:frame="1"/>
           <w:shd w:val="clear" w:color="auto" w:fill="FFFFFF"/>
         </w:rPr>
-        <w:t xml:space="preserve"> docker build -t </w:t>
+        <w:t xml:space="preserve"> docker build -</w:t>
+      </w:r>
+      <w:proofErr w:type="gramStart"/>
+      <w:r>
+        <w:rPr>
+          <w:rFonts w:ascii="&amp;quot" w:hAnsi="&amp;quot"/>
+          <w:color w:val="000000"/>
+          <w:sz w:val="18"/>
+          <w:szCs w:val="18"/>
+          <w:bdr w:val="none" w:sz="0" w:space="0" w:color="auto" w:frame="1"/>
+          <w:shd w:val="clear" w:color="auto" w:fill="FFFFFF"/>
+        </w:rPr>
+        <w:t xml:space="preserve">t </w:t>
       </w:r>
       <w:r>
         <w:rPr>
@@ -7884,7 +8418,19 @@
           <w:szCs w:val="18"/>
           <w:shd w:val="clear" w:color="auto" w:fill="FFFFFF"/>
         </w:rPr>
-        <w:t>${NAME}</w:t>
+        <w:t>$</w:t>
+      </w:r>
+      <w:proofErr w:type="gramEnd"/>
+      <w:r>
+        <w:rPr>
+          <w:rStyle w:val="pl-smi"/>
+          <w:rFonts w:ascii="Consolas" w:hAnsi="Consolas"/>
+          <w:color w:val="24292E"/>
+          <w:sz w:val="18"/>
+          <w:szCs w:val="18"/>
+          <w:shd w:val="clear" w:color="auto" w:fill="FFFFFF"/>
+        </w:rPr>
+        <w:t>{NAME}</w:t>
       </w:r>
       <w:r>
         <w:rPr>
@@ -7960,8 +8506,10 @@
           <w:bdr w:val="none" w:sz="0" w:space="0" w:color="auto" w:frame="1"/>
           <w:shd w:val="clear" w:color="auto" w:fill="F8F8F8"/>
         </w:rPr>
+        <w:lastRenderedPageBreak/>
         <w:t xml:space="preserve"># </w:t>
       </w:r>
+      <w:proofErr w:type="spellStart"/>
       <w:r>
         <w:rPr>
           <w:rFonts w:ascii="&amp;quot" w:hAnsi="&amp;quot" w:cs="宋体"/>
@@ -7972,7 +8520,20 @@
           <w:bdr w:val="none" w:sz="0" w:space="0" w:color="auto" w:frame="1"/>
           <w:shd w:val="clear" w:color="auto" w:fill="F8F8F8"/>
         </w:rPr>
-        <w:t>sudo </w:t>
+        <w:t>sudo</w:t>
+      </w:r>
+      <w:proofErr w:type="spellEnd"/>
+      <w:r>
+        <w:rPr>
+          <w:rFonts w:ascii="&amp;quot" w:hAnsi="&amp;quot" w:cs="宋体"/>
+          <w:color w:val="000000"/>
+          <w:kern w:val="0"/>
+          <w:sz w:val="18"/>
+          <w:szCs w:val="18"/>
+          <w:bdr w:val="none" w:sz="0" w:space="0" w:color="auto" w:frame="1"/>
+          <w:shd w:val="clear" w:color="auto" w:fill="F8F8F8"/>
+        </w:rPr>
+        <w:t> </w:t>
       </w:r>
       <w:r>
         <w:rPr>
@@ -7996,7 +8557,33 @@
           <w:bdr w:val="none" w:sz="0" w:space="0" w:color="auto" w:frame="1"/>
           <w:shd w:val="clear" w:color="auto" w:fill="F8F8F8"/>
         </w:rPr>
-        <w:t xml:space="preserve"> build -t iota-node:v0.1-streamnet  </w:t>
+        <w:t xml:space="preserve"> build -t iota-</w:t>
+      </w:r>
+      <w:proofErr w:type="gramStart"/>
+      <w:r>
+        <w:rPr>
+          <w:rFonts w:ascii="&amp;quot" w:hAnsi="&amp;quot" w:cs="宋体"/>
+          <w:color w:val="000000"/>
+          <w:kern w:val="0"/>
+          <w:sz w:val="18"/>
+          <w:szCs w:val="18"/>
+          <w:bdr w:val="none" w:sz="0" w:space="0" w:color="auto" w:frame="1"/>
+          <w:shd w:val="clear" w:color="auto" w:fill="F8F8F8"/>
+        </w:rPr>
+        <w:t>node:v</w:t>
+      </w:r>
+      <w:proofErr w:type="gramEnd"/>
+      <w:r>
+        <w:rPr>
+          <w:rFonts w:ascii="&amp;quot" w:hAnsi="&amp;quot" w:cs="宋体"/>
+          <w:color w:val="000000"/>
+          <w:kern w:val="0"/>
+          <w:sz w:val="18"/>
+          <w:szCs w:val="18"/>
+          <w:bdr w:val="none" w:sz="0" w:space="0" w:color="auto" w:frame="1"/>
+          <w:shd w:val="clear" w:color="auto" w:fill="F8F8F8"/>
+        </w:rPr>
+        <w:t xml:space="preserve">0.1-streamnet  </w:t>
       </w:r>
       <w:r>
         <w:rPr>
@@ -8032,6 +8619,7 @@
           <w:szCs w:val="18"/>
         </w:rPr>
       </w:pPr>
+      <w:proofErr w:type="spellStart"/>
       <w:r>
         <w:rPr>
           <w:rFonts w:ascii="Consolas" w:hAnsi="Consolas"/>
@@ -8040,8 +8628,18 @@
           <w:szCs w:val="18"/>
           <w:shd w:val="clear" w:color="auto" w:fill="FFFFFF"/>
         </w:rPr>
-        <w:lastRenderedPageBreak/>
-        <w:t xml:space="preserve">sudo docker run -d -p 14700:14700 -p 13700:13700 --name </w:t>
+        <w:t>sudo</w:t>
+      </w:r>
+      <w:proofErr w:type="spellEnd"/>
+      <w:r>
+        <w:rPr>
+          <w:rFonts w:ascii="Consolas" w:hAnsi="Consolas"/>
+          <w:color w:val="24292E"/>
+          <w:sz w:val="18"/>
+          <w:szCs w:val="18"/>
+          <w:shd w:val="clear" w:color="auto" w:fill="FFFFFF"/>
+        </w:rPr>
+        <w:t xml:space="preserve"> docker run -d -p 14700:14700 -p 13700:13700 --name </w:t>
       </w:r>
       <w:r>
         <w:rPr>
@@ -8083,7 +8681,29 @@
           <w:szCs w:val="18"/>
           <w:shd w:val="clear" w:color="auto" w:fill="FFFFFF"/>
         </w:rPr>
-        <w:t xml:space="preserve">/data:/iri/data -v </w:t>
+        <w:t>/data:/</w:t>
+      </w:r>
+      <w:proofErr w:type="spellStart"/>
+      <w:r>
+        <w:rPr>
+          <w:rFonts w:ascii="Consolas" w:hAnsi="Consolas"/>
+          <w:color w:val="24292E"/>
+          <w:sz w:val="18"/>
+          <w:szCs w:val="18"/>
+          <w:shd w:val="clear" w:color="auto" w:fill="FFFFFF"/>
+        </w:rPr>
+        <w:t>iri</w:t>
+      </w:r>
+      <w:proofErr w:type="spellEnd"/>
+      <w:r>
+        <w:rPr>
+          <w:rFonts w:ascii="Consolas" w:hAnsi="Consolas"/>
+          <w:color w:val="24292E"/>
+          <w:sz w:val="18"/>
+          <w:szCs w:val="18"/>
+          <w:shd w:val="clear" w:color="auto" w:fill="FFFFFF"/>
+        </w:rPr>
+        <w:t xml:space="preserve">/data -v </w:t>
       </w:r>
       <w:r>
         <w:rPr>
@@ -8104,7 +8724,29 @@
           <w:szCs w:val="18"/>
           <w:shd w:val="clear" w:color="auto" w:fill="FFFFFF"/>
         </w:rPr>
-        <w:t xml:space="preserve">/conf/neighbors:/iri/conf/neighbors </w:t>
+        <w:t>/conf/neighbors:/</w:t>
+      </w:r>
+      <w:proofErr w:type="spellStart"/>
+      <w:r>
+        <w:rPr>
+          <w:rFonts w:ascii="Consolas" w:hAnsi="Consolas"/>
+          <w:color w:val="24292E"/>
+          <w:sz w:val="18"/>
+          <w:szCs w:val="18"/>
+          <w:shd w:val="clear" w:color="auto" w:fill="FFFFFF"/>
+        </w:rPr>
+        <w:t>iri</w:t>
+      </w:r>
+      <w:proofErr w:type="spellEnd"/>
+      <w:r>
+        <w:rPr>
+          <w:rFonts w:ascii="Consolas" w:hAnsi="Consolas"/>
+          <w:color w:val="24292E"/>
+          <w:sz w:val="18"/>
+          <w:szCs w:val="18"/>
+          <w:shd w:val="clear" w:color="auto" w:fill="FFFFFF"/>
+        </w:rPr>
+        <w:t xml:space="preserve">/conf/neighbors </w:t>
       </w:r>
       <w:r>
         <w:rPr>
@@ -8115,18 +8757,9 @@
           <w:szCs w:val="18"/>
           <w:shd w:val="clear" w:color="auto" w:fill="FFFFFF"/>
         </w:rPr>
-        <w:t>${NAME}</w:t>
-      </w:r>
-      <w:r>
-        <w:rPr>
-          <w:rFonts w:ascii="Consolas" w:hAnsi="Consolas"/>
-          <w:color w:val="24292E"/>
-          <w:sz w:val="18"/>
-          <w:szCs w:val="18"/>
-          <w:shd w:val="clear" w:color="auto" w:fill="FFFFFF"/>
-        </w:rPr>
-        <w:t>:</w:t>
-      </w:r>
+        <w:t>${NAME</w:t>
+      </w:r>
+      <w:proofErr w:type="gramStart"/>
       <w:r>
         <w:rPr>
           <w:rStyle w:val="pl-smi"/>
@@ -8136,7 +8769,40 @@
           <w:szCs w:val="18"/>
           <w:shd w:val="clear" w:color="auto" w:fill="FFFFFF"/>
         </w:rPr>
-        <w:t>${TAG}</w:t>
+        <w:t>}</w:t>
+      </w:r>
+      <w:r>
+        <w:rPr>
+          <w:rFonts w:ascii="Consolas" w:hAnsi="Consolas"/>
+          <w:color w:val="24292E"/>
+          <w:sz w:val="18"/>
+          <w:szCs w:val="18"/>
+          <w:shd w:val="clear" w:color="auto" w:fill="FFFFFF"/>
+        </w:rPr>
+        <w:t>:</w:t>
+      </w:r>
+      <w:r>
+        <w:rPr>
+          <w:rStyle w:val="pl-smi"/>
+          <w:rFonts w:ascii="Consolas" w:hAnsi="Consolas"/>
+          <w:color w:val="24292E"/>
+          <w:sz w:val="18"/>
+          <w:szCs w:val="18"/>
+          <w:shd w:val="clear" w:color="auto" w:fill="FFFFFF"/>
+        </w:rPr>
+        <w:t>$</w:t>
+      </w:r>
+      <w:proofErr w:type="gramEnd"/>
+      <w:r>
+        <w:rPr>
+          <w:rStyle w:val="pl-smi"/>
+          <w:rFonts w:ascii="Consolas" w:hAnsi="Consolas"/>
+          <w:color w:val="24292E"/>
+          <w:sz w:val="18"/>
+          <w:szCs w:val="18"/>
+          <w:shd w:val="clear" w:color="auto" w:fill="FFFFFF"/>
+        </w:rPr>
+        <w:t>{TAG}</w:t>
       </w:r>
       <w:r>
         <w:rPr>
@@ -8541,7 +9207,31 @@
           <w:szCs w:val="18"/>
           <w:bdr w:val="none" w:sz="0" w:space="0" w:color="auto" w:frame="1"/>
         </w:rPr>
-        <w:t>cd scripts/iota_api/  </w:t>
+        <w:t>cd scripts/</w:t>
+      </w:r>
+      <w:proofErr w:type="spellStart"/>
+      <w:r>
+        <w:rPr>
+          <w:rFonts w:ascii="Consolas" w:eastAsia="Times New Roman" w:hAnsi="Consolas"/>
+          <w:color w:val="000000"/>
+          <w:kern w:val="0"/>
+          <w:sz w:val="18"/>
+          <w:szCs w:val="18"/>
+          <w:bdr w:val="none" w:sz="0" w:space="0" w:color="auto" w:frame="1"/>
+        </w:rPr>
+        <w:t>iota_api</w:t>
+      </w:r>
+      <w:proofErr w:type="spellEnd"/>
+      <w:r>
+        <w:rPr>
+          <w:rFonts w:ascii="Consolas" w:eastAsia="Times New Roman" w:hAnsi="Consolas"/>
+          <w:color w:val="000000"/>
+          <w:kern w:val="0"/>
+          <w:sz w:val="18"/>
+          <w:szCs w:val="18"/>
+          <w:bdr w:val="none" w:sz="0" w:space="0" w:color="auto" w:frame="1"/>
+        </w:rPr>
+        <w:t>/  </w:t>
       </w:r>
     </w:p>
     <w:p>
@@ -8565,6 +9255,7 @@
           <w:szCs w:val="18"/>
         </w:rPr>
       </w:pPr>
+      <w:proofErr w:type="spellStart"/>
       <w:r>
         <w:rPr>
           <w:rFonts w:ascii="Consolas" w:eastAsia="Times New Roman" w:hAnsi="Consolas"/>
@@ -8574,7 +9265,67 @@
           <w:szCs w:val="18"/>
           <w:bdr w:val="none" w:sz="0" w:space="0" w:color="auto" w:frame="1"/>
         </w:rPr>
-        <w:t>gunicorn -w 4 app:app &amp;&gt; ../examples/cli.log  &amp; </w:t>
+        <w:t>gunicorn</w:t>
+      </w:r>
+      <w:proofErr w:type="spellEnd"/>
+      <w:r>
+        <w:rPr>
+          <w:rFonts w:ascii="Consolas" w:eastAsia="Times New Roman" w:hAnsi="Consolas"/>
+          <w:color w:val="000000"/>
+          <w:kern w:val="0"/>
+          <w:sz w:val="18"/>
+          <w:szCs w:val="18"/>
+          <w:bdr w:val="none" w:sz="0" w:space="0" w:color="auto" w:frame="1"/>
+        </w:rPr>
+        <w:t> -w 4 </w:t>
+      </w:r>
+      <w:proofErr w:type="spellStart"/>
+      <w:r>
+        <w:rPr>
+          <w:rFonts w:ascii="Consolas" w:eastAsia="Times New Roman" w:hAnsi="Consolas"/>
+          <w:color w:val="000000"/>
+          <w:kern w:val="0"/>
+          <w:sz w:val="18"/>
+          <w:szCs w:val="18"/>
+          <w:bdr w:val="none" w:sz="0" w:space="0" w:color="auto" w:frame="1"/>
+        </w:rPr>
+        <w:t>app:app</w:t>
+      </w:r>
+      <w:proofErr w:type="spellEnd"/>
+      <w:r>
+        <w:rPr>
+          <w:rFonts w:ascii="Consolas" w:eastAsia="Times New Roman" w:hAnsi="Consolas"/>
+          <w:color w:val="000000"/>
+          <w:kern w:val="0"/>
+          <w:sz w:val="18"/>
+          <w:szCs w:val="18"/>
+          <w:bdr w:val="none" w:sz="0" w:space="0" w:color="auto" w:frame="1"/>
+        </w:rPr>
+        <w:t> &amp;&gt; </w:t>
+      </w:r>
+      <w:proofErr w:type="gramStart"/>
+      <w:r>
+        <w:rPr>
+          <w:rFonts w:ascii="Consolas" w:eastAsia="Times New Roman" w:hAnsi="Consolas"/>
+          <w:color w:val="000000"/>
+          <w:kern w:val="0"/>
+          <w:sz w:val="18"/>
+          <w:szCs w:val="18"/>
+          <w:bdr w:val="none" w:sz="0" w:space="0" w:color="auto" w:frame="1"/>
+        </w:rPr>
+        <w:t>../examples/cli.log  &amp;</w:t>
+      </w:r>
+      <w:proofErr w:type="gramEnd"/>
+      <w:r>
+        <w:rPr>
+          <w:rFonts w:ascii="Consolas" w:eastAsia="Times New Roman" w:hAnsi="Consolas"/>
+          <w:color w:val="000000"/>
+          <w:kern w:val="0"/>
+          <w:sz w:val="18"/>
+          <w:szCs w:val="18"/>
+          <w:bdr w:val="none" w:sz="0" w:space="0" w:color="auto" w:frame="1"/>
+        </w:rPr>
+        <w:t> </w:t>
       </w:r>
     </w:p>
     <w:p>
@@ -8705,6 +9456,7 @@
           <w:szCs w:val="18"/>
         </w:rPr>
       </w:pPr>
+      <w:proofErr w:type="spellStart"/>
       <w:r>
         <w:rPr>
           <w:rFonts w:ascii="Consolas" w:eastAsia="Times New Roman" w:hAnsi="Consolas"/>
@@ -8714,7 +9466,19 @@
           <w:szCs w:val="18"/>
           <w:bdr w:val="none" w:sz="0" w:space="0" w:color="auto" w:frame="1"/>
         </w:rPr>
-        <w:t>addr = http:</w:t>
+        <w:t>addr</w:t>
+      </w:r>
+      <w:proofErr w:type="spellEnd"/>
+      <w:r>
+        <w:rPr>
+          <w:rFonts w:ascii="Consolas" w:eastAsia="Times New Roman" w:hAnsi="Consolas"/>
+          <w:color w:val="000000"/>
+          <w:kern w:val="0"/>
+          <w:sz w:val="18"/>
+          <w:szCs w:val="18"/>
+          <w:bdr w:val="none" w:sz="0" w:space="0" w:color="auto" w:frame="1"/>
+        </w:rPr>
+        <w:t> = http:</w:t>
       </w:r>
       <w:r>
         <w:rPr>
@@ -8793,6 +9557,7 @@
           <w:szCs w:val="18"/>
         </w:rPr>
       </w:pPr>
+      <w:proofErr w:type="spellStart"/>
       <w:r>
         <w:rPr>
           <w:rFonts w:ascii="Consolas" w:eastAsia="Times New Roman" w:hAnsi="Consolas"/>
@@ -8802,7 +9567,19 @@
           <w:szCs w:val="18"/>
           <w:bdr w:val="none" w:sz="0" w:space="0" w:color="auto" w:frame="1"/>
         </w:rPr>
-        <w:t>enableIpfs = False  </w:t>
+        <w:t>enableIpfs</w:t>
+      </w:r>
+      <w:proofErr w:type="spellEnd"/>
+      <w:r>
+        <w:rPr>
+          <w:rFonts w:ascii="Consolas" w:eastAsia="Times New Roman" w:hAnsi="Consolas"/>
+          <w:color w:val="000000"/>
+          <w:kern w:val="0"/>
+          <w:sz w:val="18"/>
+          <w:szCs w:val="18"/>
+          <w:bdr w:val="none" w:sz="0" w:space="0" w:color="auto" w:frame="1"/>
+        </w:rPr>
+        <w:t> = False  </w:t>
       </w:r>
     </w:p>
     <w:p>
@@ -8826,6 +9603,7 @@
           <w:szCs w:val="18"/>
         </w:rPr>
       </w:pPr>
+      <w:proofErr w:type="spellStart"/>
       <w:r>
         <w:rPr>
           <w:rFonts w:ascii="Consolas" w:eastAsia="Times New Roman" w:hAnsi="Consolas"/>
@@ -8835,7 +9613,19 @@
           <w:szCs w:val="18"/>
           <w:bdr w:val="none" w:sz="0" w:space="0" w:color="auto" w:frame="1"/>
         </w:rPr>
-        <w:t>enableBatching = False  </w:t>
+        <w:t>enableBatching</w:t>
+      </w:r>
+      <w:proofErr w:type="spellEnd"/>
+      <w:r>
+        <w:rPr>
+          <w:rFonts w:ascii="Consolas" w:eastAsia="Times New Roman" w:hAnsi="Consolas"/>
+          <w:color w:val="000000"/>
+          <w:kern w:val="0"/>
+          <w:sz w:val="18"/>
+          <w:szCs w:val="18"/>
+          <w:bdr w:val="none" w:sz="0" w:space="0" w:color="auto" w:frame="1"/>
+        </w:rPr>
+        <w:t> = False  </w:t>
       </w:r>
     </w:p>
     <w:p>
@@ -8859,6 +9649,7 @@
           <w:szCs w:val="18"/>
         </w:rPr>
       </w:pPr>
+      <w:proofErr w:type="spellStart"/>
       <w:r>
         <w:rPr>
           <w:rFonts w:ascii="Consolas" w:eastAsia="Times New Roman" w:hAnsi="Consolas"/>
@@ -8868,7 +9659,19 @@
           <w:szCs w:val="18"/>
           <w:bdr w:val="none" w:sz="0" w:space="0" w:color="auto" w:frame="1"/>
         </w:rPr>
-        <w:t>enableCompression = False  </w:t>
+        <w:t>enableCompression</w:t>
+      </w:r>
+      <w:proofErr w:type="spellEnd"/>
+      <w:r>
+        <w:rPr>
+          <w:rFonts w:ascii="Consolas" w:eastAsia="Times New Roman" w:hAnsi="Consolas"/>
+          <w:color w:val="000000"/>
+          <w:kern w:val="0"/>
+          <w:sz w:val="18"/>
+          <w:szCs w:val="18"/>
+          <w:bdr w:val="none" w:sz="0" w:space="0" w:color="auto" w:frame="1"/>
+        </w:rPr>
+        <w:t> = False  </w:t>
       </w:r>
     </w:p>
     <w:p>
@@ -8892,6 +9695,7 @@
           <w:szCs w:val="18"/>
         </w:rPr>
       </w:pPr>
+      <w:proofErr w:type="spellStart"/>
       <w:r>
         <w:rPr>
           <w:rFonts w:ascii="Consolas" w:eastAsia="Times New Roman" w:hAnsi="Consolas"/>
@@ -8901,7 +9705,19 @@
           <w:szCs w:val="18"/>
           <w:bdr w:val="none" w:sz="0" w:space="0" w:color="auto" w:frame="1"/>
         </w:rPr>
-        <w:t>listenPort = 5000  </w:t>
+        <w:t>listenPort</w:t>
+      </w:r>
+      <w:proofErr w:type="spellEnd"/>
+      <w:r>
+        <w:rPr>
+          <w:rFonts w:ascii="Consolas" w:eastAsia="Times New Roman" w:hAnsi="Consolas"/>
+          <w:color w:val="000000"/>
+          <w:kern w:val="0"/>
+          <w:sz w:val="18"/>
+          <w:szCs w:val="18"/>
+          <w:bdr w:val="none" w:sz="0" w:space="0" w:color="auto" w:frame="1"/>
+        </w:rPr>
+        <w:t> = 5000  </w:t>
       </w:r>
     </w:p>
     <w:p>
@@ -8925,6 +9741,7 @@
           <w:szCs w:val="18"/>
         </w:rPr>
       </w:pPr>
+      <w:proofErr w:type="spellStart"/>
       <w:r>
         <w:rPr>
           <w:rFonts w:ascii="Consolas" w:eastAsia="Times New Roman" w:hAnsi="Consolas"/>
@@ -8934,7 +9751,19 @@
           <w:szCs w:val="18"/>
           <w:bdr w:val="none" w:sz="0" w:space="0" w:color="auto" w:frame="1"/>
         </w:rPr>
-        <w:t>listenAddress = 0.0.0.0  </w:t>
+        <w:t>listenAddress</w:t>
+      </w:r>
+      <w:proofErr w:type="spellEnd"/>
+      <w:r>
+        <w:rPr>
+          <w:rFonts w:ascii="Consolas" w:eastAsia="Times New Roman" w:hAnsi="Consolas"/>
+          <w:color w:val="000000"/>
+          <w:kern w:val="0"/>
+          <w:sz w:val="18"/>
+          <w:szCs w:val="18"/>
+          <w:bdr w:val="none" w:sz="0" w:space="0" w:color="auto" w:frame="1"/>
+        </w:rPr>
+        <w:t> = 0.0.0.0  </w:t>
       </w:r>
     </w:p>
     <w:p>
@@ -9031,12 +9860,14 @@
         </w:rPr>
         <w:t>通过</w:t>
       </w:r>
+      <w:proofErr w:type="spellStart"/>
       <w:r>
         <w:rPr>
           <w:rFonts w:hint="eastAsia"/>
         </w:rPr>
         <w:t>dockerfile</w:t>
       </w:r>
+      <w:proofErr w:type="spellEnd"/>
       <w:r>
         <w:rPr>
           <w:rFonts w:hint="eastAsia"/>
@@ -9073,7 +9904,29 @@
           <w:szCs w:val="18"/>
           <w:bdr w:val="none" w:sz="0" w:space="0" w:color="auto" w:frame="1"/>
         </w:rPr>
-        <w:t>cd iri/scripts  </w:t>
+        <w:t>cd </w:t>
+      </w:r>
+      <w:proofErr w:type="spellStart"/>
+      <w:r>
+        <w:rPr>
+          <w:rFonts w:ascii="Consolas" w:eastAsia="Times New Roman" w:hAnsi="Consolas"/>
+          <w:color w:val="000000"/>
+          <w:sz w:val="18"/>
+          <w:szCs w:val="18"/>
+          <w:bdr w:val="none" w:sz="0" w:space="0" w:color="auto" w:frame="1"/>
+        </w:rPr>
+        <w:t>StreamNet</w:t>
+      </w:r>
+      <w:proofErr w:type="spellEnd"/>
+      <w:r>
+        <w:rPr>
+          <w:rFonts w:ascii="Consolas" w:eastAsia="Times New Roman" w:hAnsi="Consolas"/>
+          <w:color w:val="000000"/>
+          <w:sz w:val="18"/>
+          <w:szCs w:val="18"/>
+          <w:bdr w:val="none" w:sz="0" w:space="0" w:color="auto" w:frame="1"/>
+        </w:rPr>
+        <w:t>/scripts  </w:t>
       </w:r>
     </w:p>
     <w:p>
@@ -9097,6 +9950,7 @@
           <w:szCs w:val="18"/>
         </w:rPr>
       </w:pPr>
+      <w:proofErr w:type="spellStart"/>
       <w:r>
         <w:rPr>
           <w:rFonts w:ascii="&amp;quot" w:hAnsi="&amp;quot" w:cs="宋体"/>
@@ -9107,7 +9961,46 @@
           <w:bdr w:val="none" w:sz="0" w:space="0" w:color="auto" w:frame="1"/>
           <w:shd w:val="clear" w:color="auto" w:fill="F8F8F8"/>
         </w:rPr>
-        <w:t>sudo docker build -t iota-cli:v0.1-streamnet .  </w:t>
+        <w:t>sudo</w:t>
+      </w:r>
+      <w:proofErr w:type="spellEnd"/>
+      <w:r>
+        <w:rPr>
+          <w:rFonts w:ascii="&amp;quot" w:hAnsi="&amp;quot" w:cs="宋体"/>
+          <w:color w:val="000000"/>
+          <w:kern w:val="0"/>
+          <w:sz w:val="18"/>
+          <w:szCs w:val="18"/>
+          <w:bdr w:val="none" w:sz="0" w:space="0" w:color="auto" w:frame="1"/>
+          <w:shd w:val="clear" w:color="auto" w:fill="F8F8F8"/>
+        </w:rPr>
+        <w:t> docker build -t iota-</w:t>
+      </w:r>
+      <w:proofErr w:type="gramStart"/>
+      <w:r>
+        <w:rPr>
+          <w:rFonts w:ascii="&amp;quot" w:hAnsi="&amp;quot" w:cs="宋体"/>
+          <w:color w:val="000000"/>
+          <w:kern w:val="0"/>
+          <w:sz w:val="18"/>
+          <w:szCs w:val="18"/>
+          <w:bdr w:val="none" w:sz="0" w:space="0" w:color="auto" w:frame="1"/>
+          <w:shd w:val="clear" w:color="auto" w:fill="F8F8F8"/>
+        </w:rPr>
+        <w:t>cli:v</w:t>
+      </w:r>
+      <w:proofErr w:type="gramEnd"/>
+      <w:r>
+        <w:rPr>
+          <w:rFonts w:ascii="&amp;quot" w:hAnsi="&amp;quot" w:cs="宋体"/>
+          <w:color w:val="000000"/>
+          <w:kern w:val="0"/>
+          <w:sz w:val="18"/>
+          <w:szCs w:val="18"/>
+          <w:bdr w:val="none" w:sz="0" w:space="0" w:color="auto" w:frame="1"/>
+          <w:shd w:val="clear" w:color="auto" w:fill="F8F8F8"/>
+        </w:rPr>
+        <w:t>0.1-streamnet .  </w:t>
       </w:r>
     </w:p>
     <w:p>
@@ -9131,6 +10024,7 @@
           <w:szCs w:val="18"/>
         </w:rPr>
       </w:pPr>
+      <w:proofErr w:type="spellStart"/>
       <w:r>
         <w:rPr>
           <w:rFonts w:ascii="&amp;quot" w:hAnsi="&amp;quot" w:cs="宋体"/>
@@ -9141,7 +10035,404 @@
           <w:bdr w:val="none" w:sz="0" w:space="0" w:color="auto" w:frame="1"/>
           <w:shd w:val="clear" w:color="auto" w:fill="FFFFFF"/>
         </w:rPr>
-        <w:t>sudo docker run -itd  --net=host --name iota-cli iota-cli:v0.1-streamnet  </w:t>
+        <w:t>sudo</w:t>
+      </w:r>
+      <w:proofErr w:type="spellEnd"/>
+      <w:r>
+        <w:rPr>
+          <w:rFonts w:ascii="&amp;quot" w:hAnsi="&amp;quot" w:cs="宋体"/>
+          <w:color w:val="000000"/>
+          <w:kern w:val="0"/>
+          <w:sz w:val="18"/>
+          <w:szCs w:val="18"/>
+          <w:bdr w:val="none" w:sz="0" w:space="0" w:color="auto" w:frame="1"/>
+          <w:shd w:val="clear" w:color="auto" w:fill="FFFFFF"/>
+        </w:rPr>
+        <w:t> docker run -</w:t>
+      </w:r>
+      <w:proofErr w:type="spellStart"/>
+      <w:proofErr w:type="gramStart"/>
+      <w:r>
+        <w:rPr>
+          <w:rFonts w:ascii="&amp;quot" w:hAnsi="&amp;quot" w:cs="宋体"/>
+          <w:color w:val="000000"/>
+          <w:kern w:val="0"/>
+          <w:sz w:val="18"/>
+          <w:szCs w:val="18"/>
+          <w:bdr w:val="none" w:sz="0" w:space="0" w:color="auto" w:frame="1"/>
+          <w:shd w:val="clear" w:color="auto" w:fill="FFFFFF"/>
+        </w:rPr>
+        <w:t>itd</w:t>
+      </w:r>
+      <w:proofErr w:type="spellEnd"/>
+      <w:r>
+        <w:rPr>
+          <w:rFonts w:ascii="&amp;quot" w:hAnsi="&amp;quot" w:cs="宋体"/>
+          <w:color w:val="000000"/>
+          <w:kern w:val="0"/>
+          <w:sz w:val="18"/>
+          <w:szCs w:val="18"/>
+          <w:bdr w:val="none" w:sz="0" w:space="0" w:color="auto" w:frame="1"/>
+          <w:shd w:val="clear" w:color="auto" w:fill="FFFFFF"/>
+        </w:rPr>
+        <w:t>  --</w:t>
+      </w:r>
+      <w:proofErr w:type="gramEnd"/>
+      <w:r>
+        <w:rPr>
+          <w:rFonts w:ascii="&amp;quot" w:hAnsi="&amp;quot" w:cs="宋体"/>
+          <w:color w:val="000000"/>
+          <w:kern w:val="0"/>
+          <w:sz w:val="18"/>
+          <w:szCs w:val="18"/>
+          <w:bdr w:val="none" w:sz="0" w:space="0" w:color="auto" w:frame="1"/>
+          <w:shd w:val="clear" w:color="auto" w:fill="FFFFFF"/>
+        </w:rPr>
+        <w:t>net=host --name iota-cli iota-cli:v0.1-streamnet  </w:t>
+      </w:r>
+    </w:p>
+    <w:p>
+      <w:pPr>
+        <w:widowControl/>
+        <w:numPr>
+          <w:ilvl w:val="0"/>
+          <w:numId w:val="28"/>
+        </w:numPr>
+        <w:pBdr>
+          <w:left w:val="single" w:sz="18" w:space="0" w:color="6CE26C"/>
+        </w:pBdr>
+        <w:shd w:val="clear" w:color="auto" w:fill="FFFFFF"/>
+        <w:spacing w:beforeAutospacing="1" w:afterAutospacing="1" w:line="210" w:lineRule="atLeast"/>
+        <w:jc w:val="left"/>
+        <w:rPr>
+          <w:rFonts w:ascii="&amp;quot" w:hAnsi="&amp;quot" w:cs="宋体" w:hint="eastAsia"/>
+          <w:color w:val="000000"/>
+          <w:kern w:val="0"/>
+          <w:sz w:val="18"/>
+          <w:szCs w:val="18"/>
+          <w:bdr w:val="none" w:sz="0" w:space="0" w:color="auto" w:frame="1"/>
+          <w:shd w:val="clear" w:color="auto" w:fill="FFFFFF"/>
+        </w:rPr>
+      </w:pPr>
+      <w:proofErr w:type="spellStart"/>
+      <w:r>
+        <w:rPr>
+          <w:rFonts w:ascii="&amp;quot" w:hAnsi="&amp;quot" w:cs="宋体"/>
+          <w:color w:val="000000"/>
+          <w:kern w:val="0"/>
+          <w:sz w:val="18"/>
+          <w:szCs w:val="18"/>
+          <w:bdr w:val="none" w:sz="0" w:space="0" w:color="auto" w:frame="1"/>
+          <w:shd w:val="clear" w:color="auto" w:fill="FFFFFF"/>
+        </w:rPr>
+        <w:t>sudo</w:t>
+      </w:r>
+      <w:proofErr w:type="spellEnd"/>
+      <w:r>
+        <w:rPr>
+          <w:rFonts w:ascii="&amp;quot" w:hAnsi="&amp;quot" w:cs="宋体"/>
+          <w:color w:val="000000"/>
+          <w:kern w:val="0"/>
+          <w:sz w:val="18"/>
+          <w:szCs w:val="18"/>
+          <w:bdr w:val="none" w:sz="0" w:space="0" w:color="auto" w:frame="1"/>
+          <w:shd w:val="clear" w:color="auto" w:fill="FFFFFF"/>
+        </w:rPr>
+        <w:t xml:space="preserve"> docker run -d -p 5000:5000 -e "ENABLE_BATCHING=</w:t>
+      </w:r>
+      <w:r>
+        <w:rPr>
+          <w:rFonts w:ascii="&amp;quot" w:hAnsi="&amp;quot" w:cs="宋体"/>
+          <w:color w:val="000000"/>
+          <w:kern w:val="0"/>
+          <w:sz w:val="18"/>
+          <w:szCs w:val="18"/>
+          <w:bdr w:val="none" w:sz="0" w:space="0" w:color="auto" w:frame="1"/>
+          <w:shd w:val="clear" w:color="auto" w:fill="FFFFFF"/>
+        </w:rPr>
+        <w:t>$1</w:t>
+      </w:r>
+      <w:r>
+        <w:rPr>
+          <w:rFonts w:ascii="&amp;quot" w:hAnsi="&amp;quot" w:cs="宋体"/>
+          <w:color w:val="000000"/>
+          <w:kern w:val="0"/>
+          <w:sz w:val="18"/>
+          <w:szCs w:val="18"/>
+          <w:bdr w:val="none" w:sz="0" w:space="0" w:color="auto" w:frame="1"/>
+          <w:shd w:val="clear" w:color="auto" w:fill="FFFFFF"/>
+        </w:rPr>
+        <w:t xml:space="preserve">" -e "HOST_IP=$SSH_CONNECTION" --name </w:t>
+      </w:r>
+      <w:r>
+        <w:rPr>
+          <w:rFonts w:ascii="&amp;quot" w:hAnsi="&amp;quot" w:cs="宋体"/>
+          <w:color w:val="000000"/>
+          <w:kern w:val="0"/>
+          <w:sz w:val="18"/>
+          <w:szCs w:val="18"/>
+          <w:bdr w:val="none" w:sz="0" w:space="0" w:color="auto" w:frame="1"/>
+          <w:shd w:val="clear" w:color="auto" w:fill="FFFFFF"/>
+        </w:rPr>
+        <w:t>iota-cli iota-</w:t>
+      </w:r>
+      <w:proofErr w:type="gramStart"/>
+      <w:r>
+        <w:rPr>
+          <w:rFonts w:ascii="&amp;quot" w:hAnsi="&amp;quot" w:cs="宋体"/>
+          <w:color w:val="000000"/>
+          <w:kern w:val="0"/>
+          <w:sz w:val="18"/>
+          <w:szCs w:val="18"/>
+          <w:bdr w:val="none" w:sz="0" w:space="0" w:color="auto" w:frame="1"/>
+          <w:shd w:val="clear" w:color="auto" w:fill="FFFFFF"/>
+        </w:rPr>
+        <w:t>cli:v</w:t>
+      </w:r>
+      <w:proofErr w:type="gramEnd"/>
+      <w:r>
+        <w:rPr>
+          <w:rFonts w:ascii="&amp;quot" w:hAnsi="&amp;quot" w:cs="宋体"/>
+          <w:color w:val="000000"/>
+          <w:kern w:val="0"/>
+          <w:sz w:val="18"/>
+          <w:szCs w:val="18"/>
+          <w:bdr w:val="none" w:sz="0" w:space="0" w:color="auto" w:frame="1"/>
+          <w:shd w:val="clear" w:color="auto" w:fill="FFFFFF"/>
+        </w:rPr>
+        <w:t>0.1-streamnet </w:t>
+      </w:r>
+      <w:r>
+        <w:rPr>
+          <w:rFonts w:ascii="&amp;quot" w:hAnsi="&amp;quot" w:cs="宋体"/>
+          <w:color w:val="000000"/>
+          <w:kern w:val="0"/>
+          <w:sz w:val="18"/>
+          <w:szCs w:val="18"/>
+          <w:bdr w:val="none" w:sz="0" w:space="0" w:color="auto" w:frame="1"/>
+          <w:shd w:val="clear" w:color="auto" w:fill="FFFFFF"/>
+        </w:rPr>
+        <w:t xml:space="preserve"> </w:t>
+      </w:r>
+      <w:r>
+        <w:rPr>
+          <w:rFonts w:ascii="&amp;quot" w:hAnsi="&amp;quot" w:cs="宋体"/>
+          <w:color w:val="000000"/>
+          <w:kern w:val="0"/>
+          <w:sz w:val="18"/>
+          <w:szCs w:val="18"/>
+          <w:bdr w:val="none" w:sz="0" w:space="0" w:color="auto" w:frame="1"/>
+          <w:shd w:val="clear" w:color="auto" w:fill="FFFFFF"/>
+        </w:rPr>
+        <w:t>/docker-entrypoint.sh</w:t>
+      </w:r>
+    </w:p>
+    <w:p>
+      <w:pPr>
+        <w:widowControl/>
+        <w:numPr>
+          <w:ilvl w:val="0"/>
+          <w:numId w:val="28"/>
+        </w:numPr>
+        <w:pBdr>
+          <w:left w:val="single" w:sz="18" w:space="0" w:color="6CE26C"/>
+        </w:pBdr>
+        <w:shd w:val="clear" w:color="auto" w:fill="FFFFFF"/>
+        <w:spacing w:beforeAutospacing="1" w:afterAutospacing="1" w:line="210" w:lineRule="atLeast"/>
+        <w:jc w:val="left"/>
+        <w:rPr>
+          <w:rFonts w:ascii="&amp;quot" w:hAnsi="&amp;quot" w:cs="宋体" w:hint="eastAsia"/>
+          <w:color w:val="000000"/>
+          <w:kern w:val="0"/>
+          <w:sz w:val="18"/>
+          <w:szCs w:val="18"/>
+          <w:bdr w:val="none" w:sz="0" w:space="0" w:color="auto" w:frame="1"/>
+          <w:shd w:val="clear" w:color="auto" w:fill="FFFFFF"/>
+        </w:rPr>
+      </w:pPr>
+      <w:r>
+        <w:rPr>
+          <w:rFonts w:ascii="&amp;quot" w:hAnsi="&amp;quot" w:cs="宋体" w:hint="eastAsia"/>
+          <w:color w:val="000000"/>
+          <w:kern w:val="0"/>
+          <w:sz w:val="18"/>
+          <w:szCs w:val="18"/>
+          <w:bdr w:val="none" w:sz="0" w:space="0" w:color="auto" w:frame="1"/>
+          <w:shd w:val="clear" w:color="auto" w:fill="FFFFFF"/>
+        </w:rPr>
+        <w:t>#$</w:t>
+      </w:r>
+      <w:r>
+        <w:rPr>
+          <w:rFonts w:ascii="&amp;quot" w:hAnsi="&amp;quot" w:cs="宋体"/>
+          <w:color w:val="000000"/>
+          <w:kern w:val="0"/>
+          <w:sz w:val="18"/>
+          <w:szCs w:val="18"/>
+          <w:bdr w:val="none" w:sz="0" w:space="0" w:color="auto" w:frame="1"/>
+          <w:shd w:val="clear" w:color="auto" w:fill="FFFFFF"/>
+        </w:rPr>
+        <w:t xml:space="preserve">1 </w:t>
+      </w:r>
+      <w:r>
+        <w:rPr>
+          <w:rFonts w:ascii="&amp;quot" w:hAnsi="&amp;quot" w:cs="宋体" w:hint="eastAsia"/>
+          <w:color w:val="000000"/>
+          <w:kern w:val="0"/>
+          <w:sz w:val="18"/>
+          <w:szCs w:val="18"/>
+          <w:bdr w:val="none" w:sz="0" w:space="0" w:color="auto" w:frame="1"/>
+          <w:shd w:val="clear" w:color="auto" w:fill="FFFFFF"/>
+        </w:rPr>
+        <w:t>有两个参数</w:t>
+      </w:r>
+      <w:r>
+        <w:rPr>
+          <w:rFonts w:ascii="&amp;quot" w:hAnsi="&amp;quot" w:cs="宋体" w:hint="eastAsia"/>
+          <w:color w:val="000000"/>
+          <w:kern w:val="0"/>
+          <w:sz w:val="18"/>
+          <w:szCs w:val="18"/>
+          <w:bdr w:val="none" w:sz="0" w:space="0" w:color="auto" w:frame="1"/>
+          <w:shd w:val="clear" w:color="auto" w:fill="FFFFFF"/>
+        </w:rPr>
+        <w:t>true</w:t>
+      </w:r>
+      <w:r>
+        <w:rPr>
+          <w:rFonts w:ascii="&amp;quot" w:hAnsi="&amp;quot" w:cs="宋体"/>
+          <w:color w:val="000000"/>
+          <w:kern w:val="0"/>
+          <w:sz w:val="18"/>
+          <w:szCs w:val="18"/>
+          <w:bdr w:val="none" w:sz="0" w:space="0" w:color="auto" w:frame="1"/>
+          <w:shd w:val="clear" w:color="auto" w:fill="FFFFFF"/>
+        </w:rPr>
+        <w:t>:</w:t>
+      </w:r>
+      <w:r>
+        <w:rPr>
+          <w:rFonts w:ascii="&amp;quot" w:hAnsi="&amp;quot" w:cs="宋体" w:hint="eastAsia"/>
+          <w:color w:val="000000"/>
+          <w:kern w:val="0"/>
+          <w:sz w:val="18"/>
+          <w:szCs w:val="18"/>
+          <w:bdr w:val="none" w:sz="0" w:space="0" w:color="auto" w:frame="1"/>
+          <w:shd w:val="clear" w:color="auto" w:fill="FFFFFF"/>
+        </w:rPr>
+        <w:t>利用</w:t>
+      </w:r>
+      <w:proofErr w:type="spellStart"/>
+      <w:r>
+        <w:rPr>
+          <w:rFonts w:ascii="&amp;quot" w:hAnsi="&amp;quot" w:cs="宋体" w:hint="eastAsia"/>
+          <w:color w:val="000000"/>
+          <w:kern w:val="0"/>
+          <w:sz w:val="18"/>
+          <w:szCs w:val="18"/>
+          <w:bdr w:val="none" w:sz="0" w:space="0" w:color="auto" w:frame="1"/>
+          <w:shd w:val="clear" w:color="auto" w:fill="FFFFFF"/>
+        </w:rPr>
+        <w:t>put</w:t>
+      </w:r>
+      <w:r>
+        <w:rPr>
+          <w:rFonts w:ascii="&amp;quot" w:hAnsi="&amp;quot" w:cs="宋体"/>
+          <w:color w:val="000000"/>
+          <w:kern w:val="0"/>
+          <w:sz w:val="18"/>
+          <w:szCs w:val="18"/>
+          <w:bdr w:val="none" w:sz="0" w:space="0" w:color="auto" w:frame="1"/>
+          <w:shd w:val="clear" w:color="auto" w:fill="FFFFFF"/>
+        </w:rPr>
+        <w:t>_cache</w:t>
+      </w:r>
+      <w:proofErr w:type="spellEnd"/>
+      <w:r>
+        <w:rPr>
+          <w:rFonts w:ascii="&amp;quot" w:hAnsi="&amp;quot" w:cs="宋体" w:hint="eastAsia"/>
+          <w:color w:val="000000"/>
+          <w:kern w:val="0"/>
+          <w:sz w:val="18"/>
+          <w:szCs w:val="18"/>
+          <w:bdr w:val="none" w:sz="0" w:space="0" w:color="auto" w:frame="1"/>
+          <w:shd w:val="clear" w:color="auto" w:fill="FFFFFF"/>
+        </w:rPr>
+        <w:t>方法，</w:t>
+      </w:r>
+      <w:r>
+        <w:rPr>
+          <w:rFonts w:ascii="&amp;quot" w:hAnsi="&amp;quot" w:cs="宋体" w:hint="eastAsia"/>
+          <w:color w:val="000000"/>
+          <w:kern w:val="0"/>
+          <w:sz w:val="18"/>
+          <w:szCs w:val="18"/>
+          <w:bdr w:val="none" w:sz="0" w:space="0" w:color="auto" w:frame="1"/>
+          <w:shd w:val="clear" w:color="auto" w:fill="FFFFFF"/>
+        </w:rPr>
+        <w:t>false</w:t>
+      </w:r>
+      <w:r>
+        <w:rPr>
+          <w:rFonts w:ascii="&amp;quot" w:hAnsi="&amp;quot" w:cs="宋体"/>
+          <w:color w:val="000000"/>
+          <w:kern w:val="0"/>
+          <w:sz w:val="18"/>
+          <w:szCs w:val="18"/>
+          <w:bdr w:val="none" w:sz="0" w:space="0" w:color="auto" w:frame="1"/>
+          <w:shd w:val="clear" w:color="auto" w:fill="FFFFFF"/>
+        </w:rPr>
+        <w:t>:</w:t>
+      </w:r>
+      <w:r>
+        <w:rPr>
+          <w:rFonts w:ascii="&amp;quot" w:hAnsi="&amp;quot" w:cs="宋体" w:hint="eastAsia"/>
+          <w:color w:val="000000"/>
+          <w:kern w:val="0"/>
+          <w:sz w:val="18"/>
+          <w:szCs w:val="18"/>
+          <w:bdr w:val="none" w:sz="0" w:space="0" w:color="auto" w:frame="1"/>
+          <w:shd w:val="clear" w:color="auto" w:fill="FFFFFF"/>
+        </w:rPr>
+        <w:t>利用</w:t>
+      </w:r>
+      <w:proofErr w:type="spellStart"/>
+      <w:r>
+        <w:rPr>
+          <w:rFonts w:ascii="&amp;quot" w:hAnsi="&amp;quot" w:cs="宋体" w:hint="eastAsia"/>
+          <w:color w:val="000000"/>
+          <w:kern w:val="0"/>
+          <w:sz w:val="18"/>
+          <w:szCs w:val="18"/>
+          <w:bdr w:val="none" w:sz="0" w:space="0" w:color="auto" w:frame="1"/>
+          <w:shd w:val="clear" w:color="auto" w:fill="FFFFFF"/>
+        </w:rPr>
+        <w:t>put</w:t>
+      </w:r>
+      <w:r>
+        <w:rPr>
+          <w:rFonts w:ascii="&amp;quot" w:hAnsi="&amp;quot" w:cs="宋体"/>
+          <w:color w:val="000000"/>
+          <w:kern w:val="0"/>
+          <w:sz w:val="18"/>
+          <w:szCs w:val="18"/>
+          <w:bdr w:val="none" w:sz="0" w:space="0" w:color="auto" w:frame="1"/>
+          <w:shd w:val="clear" w:color="auto" w:fill="FFFFFF"/>
+        </w:rPr>
+        <w:t>_file</w:t>
+      </w:r>
+      <w:proofErr w:type="spellEnd"/>
+      <w:r>
+        <w:rPr>
+          <w:rFonts w:ascii="&amp;quot" w:hAnsi="&amp;quot" w:cs="宋体" w:hint="eastAsia"/>
+          <w:color w:val="000000"/>
+          <w:kern w:val="0"/>
+          <w:sz w:val="18"/>
+          <w:szCs w:val="18"/>
+          <w:bdr w:val="none" w:sz="0" w:space="0" w:color="auto" w:frame="1"/>
+          <w:shd w:val="clear" w:color="auto" w:fill="FFFFFF"/>
+        </w:rPr>
+        <w:t>方法</w:t>
       </w:r>
     </w:p>
     <w:p>
@@ -9244,6 +10535,7 @@
       </w:pPr>
       <w:bookmarkStart w:id="42" w:name="_Toc3211899"/>
       <w:r>
+        <w:lastRenderedPageBreak/>
         <w:t>Sync</w:t>
       </w:r>
       <w:r>
@@ -9281,7 +10573,6 @@
         <w:ind w:firstLine="360"/>
       </w:pPr>
       <w:r>
-        <w:lastRenderedPageBreak/>
         <w:t>1.</w:t>
       </w:r>
       <w:r>
@@ -9387,7 +10678,31 @@
           <w:szCs w:val="18"/>
           <w:bdr w:val="none" w:sz="0" w:space="0" w:color="auto" w:frame="1"/>
         </w:rPr>
-        <w:t>cd iota_api  </w:t>
+        <w:t>cd </w:t>
+      </w:r>
+      <w:proofErr w:type="spellStart"/>
+      <w:r>
+        <w:rPr>
+          <w:rFonts w:ascii="Consolas" w:eastAsia="Times New Roman" w:hAnsi="Consolas"/>
+          <w:color w:val="000000"/>
+          <w:kern w:val="0"/>
+          <w:sz w:val="18"/>
+          <w:szCs w:val="18"/>
+          <w:bdr w:val="none" w:sz="0" w:space="0" w:color="auto" w:frame="1"/>
+        </w:rPr>
+        <w:t>iota_api</w:t>
+      </w:r>
+      <w:proofErr w:type="spellEnd"/>
+      <w:r>
+        <w:rPr>
+          <w:rFonts w:ascii="Consolas" w:eastAsia="Times New Roman" w:hAnsi="Consolas"/>
+          <w:color w:val="000000"/>
+          <w:kern w:val="0"/>
+          <w:sz w:val="18"/>
+          <w:szCs w:val="18"/>
+          <w:bdr w:val="none" w:sz="0" w:space="0" w:color="auto" w:frame="1"/>
+        </w:rPr>
+        <w:t>  </w:t>
       </w:r>
     </w:p>
     <w:p>
@@ -9521,7 +10836,31 @@
           <w:szCs w:val="18"/>
           <w:bdr w:val="none" w:sz="0" w:space="0" w:color="auto" w:frame="1"/>
         </w:rPr>
-        <w:t>[tendermint]  </w:t>
+        <w:t>[</w:t>
+      </w:r>
+      <w:proofErr w:type="spellStart"/>
+      <w:r>
+        <w:rPr>
+          <w:rFonts w:ascii="Consolas" w:eastAsia="Times New Roman" w:hAnsi="Consolas"/>
+          <w:color w:val="000000"/>
+          <w:kern w:val="0"/>
+          <w:sz w:val="18"/>
+          <w:szCs w:val="18"/>
+          <w:bdr w:val="none" w:sz="0" w:space="0" w:color="auto" w:frame="1"/>
+        </w:rPr>
+        <w:t>tendermint</w:t>
+      </w:r>
+      <w:proofErr w:type="spellEnd"/>
+      <w:r>
+        <w:rPr>
+          <w:rFonts w:ascii="Consolas" w:eastAsia="Times New Roman" w:hAnsi="Consolas"/>
+          <w:color w:val="000000"/>
+          <w:kern w:val="0"/>
+          <w:sz w:val="18"/>
+          <w:szCs w:val="18"/>
+          <w:bdr w:val="none" w:sz="0" w:space="0" w:color="auto" w:frame="1"/>
+        </w:rPr>
+        <w:t>]  </w:t>
       </w:r>
     </w:p>
     <w:p>
@@ -9545,6 +10884,7 @@
           <w:szCs w:val="18"/>
         </w:rPr>
       </w:pPr>
+      <w:proofErr w:type="spellStart"/>
       <w:r>
         <w:rPr>
           <w:rFonts w:ascii="Consolas" w:eastAsia="Times New Roman" w:hAnsi="Consolas"/>
@@ -9554,7 +10894,19 @@
           <w:szCs w:val="18"/>
           <w:bdr w:val="none" w:sz="0" w:space="0" w:color="auto" w:frame="1"/>
         </w:rPr>
-        <w:t>addr = http:</w:t>
+        <w:t>addr</w:t>
+      </w:r>
+      <w:proofErr w:type="spellEnd"/>
+      <w:r>
+        <w:rPr>
+          <w:rFonts w:ascii="Consolas" w:eastAsia="Times New Roman" w:hAnsi="Consolas"/>
+          <w:color w:val="000000"/>
+          <w:kern w:val="0"/>
+          <w:sz w:val="18"/>
+          <w:szCs w:val="18"/>
+          <w:bdr w:val="none" w:sz="0" w:space="0" w:color="auto" w:frame="1"/>
+        </w:rPr>
+        <w:t> = http:</w:t>
       </w:r>
       <w:r>
         <w:rPr>
@@ -9766,9 +11118,11 @@
         </w:rPr>
         <w:t>目前提供服务的接口（endpoint）有两个，分别为</w:t>
       </w:r>
+      <w:proofErr w:type="spellStart"/>
       <w:r>
         <w:t>put_file</w:t>
       </w:r>
+      <w:proofErr w:type="spellEnd"/>
       <w:r>
         <w:t xml:space="preserve">图 </w:t>
       </w:r>
@@ -9782,8 +11136,16 @@
         <w:rPr>
           <w:rFonts w:hint="eastAsia"/>
         </w:rPr>
-        <w:t>和put_cache</w:t>
-      </w:r>
+        <w:t>和</w:t>
+      </w:r>
+      <w:proofErr w:type="spellStart"/>
+      <w:r>
+        <w:rPr>
+          <w:rFonts w:hint="eastAsia"/>
+        </w:rPr>
+        <w:t>put_cache</w:t>
+      </w:r>
+      <w:proofErr w:type="spellEnd"/>
       <w:r>
         <w:t xml:space="preserve">图 </w:t>
       </w:r>
@@ -9799,6 +11161,7 @@
         </w:rPr>
         <w:t>。</w:t>
       </w:r>
+      <w:proofErr w:type="spellStart"/>
       <w:r>
         <w:rPr>
           <w:rFonts w:hint="eastAsia"/>
@@ -9806,13 +11169,31 @@
         <w:t>p</w:t>
       </w:r>
       <w:r>
-        <w:t xml:space="preserve">ut_file </w:t>
-      </w:r>
-      <w:r>
-        <w:rPr>
-          <w:rFonts w:hint="eastAsia"/>
-        </w:rPr>
-        <w:t>支持上传单条json格式的数据，而put_cache则支持将上传的json格式在本地缓存，在缓存达到一定的条数以后上传到</w:t>
+        <w:t>ut_file</w:t>
+      </w:r>
+      <w:proofErr w:type="spellEnd"/>
+      <w:r>
+        <w:t xml:space="preserve"> </w:t>
+      </w:r>
+      <w:r>
+        <w:rPr>
+          <w:rFonts w:hint="eastAsia"/>
+        </w:rPr>
+        <w:t>支持上传单条json格式的数据，而</w:t>
+      </w:r>
+      <w:proofErr w:type="spellStart"/>
+      <w:r>
+        <w:rPr>
+          <w:rFonts w:hint="eastAsia"/>
+        </w:rPr>
+        <w:t>put_cache</w:t>
+      </w:r>
+      <w:proofErr w:type="spellEnd"/>
+      <w:r>
+        <w:rPr>
+          <w:rFonts w:hint="eastAsia"/>
+        </w:rPr>
+        <w:t>则支持将上传的json格式在本地缓存，在缓存达到一定的条数以后上传到</w:t>
       </w:r>
       <w:r>
         <w:t>DAG</w:t>
@@ -10178,9 +11559,11 @@
       <w:r>
         <w:t xml:space="preserve"> </w:t>
       </w:r>
+      <w:proofErr w:type="spellStart"/>
       <w:r>
         <w:t>put_file</w:t>
       </w:r>
+      <w:proofErr w:type="spellEnd"/>
       <w:r>
         <w:t>接口示意。</w:t>
       </w:r>
@@ -10522,8 +11905,13 @@
         <w:t xml:space="preserve"> </w:t>
       </w:r>
       <w:r>
-        <w:t xml:space="preserve"> put_cache</w:t>
-      </w:r>
+        <w:t xml:space="preserve"> </w:t>
+      </w:r>
+      <w:proofErr w:type="spellStart"/>
+      <w:r>
+        <w:t>put_cache</w:t>
+      </w:r>
+      <w:proofErr w:type="spellEnd"/>
       <w:r>
         <w:t>接口示意。</w:t>
       </w:r>
@@ -10607,7 +11995,21 @@
         <w:rPr>
           <w:rFonts w:hint="eastAsia"/>
         </w:rPr>
-        <w:t>GO SDK 可以对批量获取的节点进行排序并返回得分最高的前N个节点。</w:t>
+        <w:t>GO SDK 可以对批量获取的节点进行排序并返回得分最高的前N</w:t>
+      </w:r>
+      <w:proofErr w:type="gramStart"/>
+      <w:r>
+        <w:rPr>
+          <w:rFonts w:hint="eastAsia"/>
+        </w:rPr>
+        <w:t>个</w:t>
+      </w:r>
+      <w:proofErr w:type="gramEnd"/>
+      <w:r>
+        <w:rPr>
+          <w:rFonts w:hint="eastAsia"/>
+        </w:rPr>
+        <w:t>节点。</w:t>
       </w:r>
     </w:p>
     <w:p>
@@ -10619,7 +12021,21 @@
         <w:rPr>
           <w:rFonts w:hint="eastAsia"/>
         </w:rPr>
-        <w:t>如果一个节点被足够多的节点证实我们则认为该节点被纂改可能性极低，即为可信节点。</w:t>
+        <w:t>如果一个节点被足够多的节点证实我们则认为该节点被</w:t>
+      </w:r>
+      <w:proofErr w:type="gramStart"/>
+      <w:r>
+        <w:rPr>
+          <w:rFonts w:hint="eastAsia"/>
+        </w:rPr>
+        <w:t>纂</w:t>
+      </w:r>
+      <w:proofErr w:type="gramEnd"/>
+      <w:r>
+        <w:rPr>
+          <w:rFonts w:hint="eastAsia"/>
+        </w:rPr>
+        <w:t>改可能性极低，即为可信节点。</w:t>
       </w:r>
     </w:p>
     <w:p>
@@ -10760,7 +12176,55 @@
           <w:szCs w:val="18"/>
           <w:bdr w:val="none" w:sz="0" w:space="0" w:color="auto" w:frame="1"/>
         </w:rPr>
-        <w:t>go get github.com/wunder3605/noderank  </w:t>
+        <w:t>go get github.com/</w:t>
+      </w:r>
+      <w:proofErr w:type="spellStart"/>
+      <w:r>
+        <w:rPr>
+          <w:rFonts w:ascii="Consolas" w:hAnsi="Consolas" w:cs="宋体"/>
+          <w:color w:val="000000"/>
+          <w:kern w:val="0"/>
+          <w:sz w:val="18"/>
+          <w:szCs w:val="18"/>
+          <w:bdr w:val="none" w:sz="0" w:space="0" w:color="auto" w:frame="1"/>
+        </w:rPr>
+        <w:t>triasteam</w:t>
+      </w:r>
+      <w:proofErr w:type="spellEnd"/>
+      <w:r>
+        <w:rPr>
+          <w:rFonts w:ascii="Consolas" w:hAnsi="Consolas" w:cs="宋体"/>
+          <w:color w:val="000000"/>
+          <w:kern w:val="0"/>
+          <w:sz w:val="18"/>
+          <w:szCs w:val="18"/>
+          <w:bdr w:val="none" w:sz="0" w:space="0" w:color="auto" w:frame="1"/>
+        </w:rPr>
+        <w:t>/</w:t>
+      </w:r>
+      <w:proofErr w:type="spellStart"/>
+      <w:r>
+        <w:rPr>
+          <w:rFonts w:ascii="Consolas" w:hAnsi="Consolas" w:cs="宋体"/>
+          <w:color w:val="000000"/>
+          <w:kern w:val="0"/>
+          <w:sz w:val="18"/>
+          <w:szCs w:val="18"/>
+          <w:bdr w:val="none" w:sz="0" w:space="0" w:color="auto" w:frame="1"/>
+        </w:rPr>
+        <w:t>noderank</w:t>
+      </w:r>
+      <w:proofErr w:type="spellEnd"/>
+      <w:r>
+        <w:rPr>
+          <w:rFonts w:ascii="Consolas" w:hAnsi="Consolas" w:cs="宋体"/>
+          <w:color w:val="000000"/>
+          <w:kern w:val="0"/>
+          <w:sz w:val="18"/>
+          <w:szCs w:val="18"/>
+          <w:bdr w:val="none" w:sz="0" w:space="0" w:color="auto" w:frame="1"/>
+        </w:rPr>
+        <w:t>  </w:t>
       </w:r>
     </w:p>
     <w:p>
@@ -10784,6 +12248,8 @@
           <w:szCs w:val="18"/>
         </w:rPr>
       </w:pPr>
+      <w:proofErr w:type="spellStart"/>
+      <w:proofErr w:type="gramStart"/>
       <w:r>
         <w:rPr>
           <w:rFonts w:ascii="Consolas" w:hAnsi="Consolas" w:cs="宋体"/>
@@ -10793,7 +12259,20 @@
           <w:szCs w:val="18"/>
           <w:bdr w:val="none" w:sz="0" w:space="0" w:color="auto" w:frame="1"/>
         </w:rPr>
-        <w:t>noderank.GetRank  </w:t>
+        <w:t>noderank.GetRank</w:t>
+      </w:r>
+      <w:proofErr w:type="spellEnd"/>
+      <w:proofErr w:type="gramEnd"/>
+      <w:r>
+        <w:rPr>
+          <w:rFonts w:ascii="Consolas" w:hAnsi="Consolas" w:cs="宋体"/>
+          <w:color w:val="000000"/>
+          <w:kern w:val="0"/>
+          <w:sz w:val="18"/>
+          <w:szCs w:val="18"/>
+          <w:bdr w:val="none" w:sz="0" w:space="0" w:color="auto" w:frame="1"/>
+        </w:rPr>
+        <w:t>  </w:t>
       </w:r>
     </w:p>
     <w:p>
@@ -10848,7 +12327,33 @@
           <w:szCs w:val="18"/>
           <w:bdr w:val="none" w:sz="0" w:space="0" w:color="auto" w:frame="1"/>
         </w:rPr>
-        <w:t>mple main.go :  </w:t>
+        <w:t>mple </w:t>
+      </w:r>
+      <w:proofErr w:type="spellStart"/>
+      <w:proofErr w:type="gramStart"/>
+      <w:r>
+        <w:rPr>
+          <w:rFonts w:ascii="Consolas" w:hAnsi="Consolas" w:cs="宋体"/>
+          <w:color w:val="000000"/>
+          <w:kern w:val="0"/>
+          <w:sz w:val="18"/>
+          <w:szCs w:val="18"/>
+          <w:bdr w:val="none" w:sz="0" w:space="0" w:color="auto" w:frame="1"/>
+        </w:rPr>
+        <w:t>main.go</w:t>
+      </w:r>
+      <w:proofErr w:type="spellEnd"/>
+      <w:proofErr w:type="gramEnd"/>
+      <w:r>
+        <w:rPr>
+          <w:rFonts w:ascii="Consolas" w:hAnsi="Consolas" w:cs="宋体"/>
+          <w:color w:val="000000"/>
+          <w:kern w:val="0"/>
+          <w:sz w:val="18"/>
+          <w:szCs w:val="18"/>
+          <w:bdr w:val="none" w:sz="0" w:space="0" w:color="auto" w:frame="1"/>
+        </w:rPr>
+        <w:t> :  </w:t>
       </w:r>
     </w:p>
     <w:p>
@@ -10883,6 +12388,17 @@
         </w:rPr>
         <w:t>package main  </w:t>
       </w:r>
+      <w:r>
+        <w:rPr>
+          <w:rFonts w:ascii="Consolas" w:hAnsi="Consolas" w:cs="宋体"/>
+          <w:color w:val="000000"/>
+          <w:kern w:val="0"/>
+          <w:sz w:val="18"/>
+          <w:szCs w:val="18"/>
+          <w:bdr w:val="none" w:sz="0" w:space="0" w:color="auto" w:frame="1"/>
+        </w:rPr>
+        <w:t xml:space="preserve"> </w:t>
+      </w:r>
     </w:p>
     <w:p>
       <w:pPr>
@@ -10925,7 +12441,55 @@
           <w:szCs w:val="18"/>
           <w:bdr w:val="none" w:sz="0" w:space="0" w:color="auto" w:frame="1"/>
         </w:rPr>
-        <w:t>"github.com/wunder3605/noderank"</w:t>
+        <w:t>"github.com/</w:t>
+      </w:r>
+      <w:proofErr w:type="spellStart"/>
+      <w:r>
+        <w:rPr>
+          <w:rFonts w:ascii="Consolas" w:hAnsi="Consolas" w:cs="宋体"/>
+          <w:color w:val="0000FF"/>
+          <w:kern w:val="0"/>
+          <w:sz w:val="18"/>
+          <w:szCs w:val="18"/>
+          <w:bdr w:val="none" w:sz="0" w:space="0" w:color="auto" w:frame="1"/>
+        </w:rPr>
+        <w:t>triasteam</w:t>
+      </w:r>
+      <w:proofErr w:type="spellEnd"/>
+      <w:r>
+        <w:rPr>
+          <w:rFonts w:ascii="Consolas" w:hAnsi="Consolas" w:cs="宋体"/>
+          <w:color w:val="0000FF"/>
+          <w:kern w:val="0"/>
+          <w:sz w:val="18"/>
+          <w:szCs w:val="18"/>
+          <w:bdr w:val="none" w:sz="0" w:space="0" w:color="auto" w:frame="1"/>
+        </w:rPr>
+        <w:t>/</w:t>
+      </w:r>
+      <w:proofErr w:type="spellStart"/>
+      <w:r>
+        <w:rPr>
+          <w:rFonts w:ascii="Consolas" w:hAnsi="Consolas" w:cs="宋体"/>
+          <w:color w:val="0000FF"/>
+          <w:kern w:val="0"/>
+          <w:sz w:val="18"/>
+          <w:szCs w:val="18"/>
+          <w:bdr w:val="none" w:sz="0" w:space="0" w:color="auto" w:frame="1"/>
+        </w:rPr>
+        <w:t>noderank</w:t>
+      </w:r>
+      <w:proofErr w:type="spellEnd"/>
+      <w:r>
+        <w:rPr>
+          <w:rFonts w:ascii="Consolas" w:hAnsi="Consolas" w:cs="宋体"/>
+          <w:color w:val="0000FF"/>
+          <w:kern w:val="0"/>
+          <w:sz w:val="18"/>
+          <w:szCs w:val="18"/>
+          <w:bdr w:val="none" w:sz="0" w:space="0" w:color="auto" w:frame="1"/>
+        </w:rPr>
+        <w:t>"</w:t>
       </w:r>
       <w:r>
         <w:rPr>
@@ -11015,6 +12579,7 @@
           <w:szCs w:val="18"/>
         </w:rPr>
       </w:pPr>
+      <w:proofErr w:type="spellStart"/>
       <w:r>
         <w:rPr>
           <w:rFonts w:ascii="Consolas" w:hAnsi="Consolas" w:cs="宋体"/>
@@ -11024,7 +12589,43 @@
           <w:szCs w:val="18"/>
           <w:bdr w:val="none" w:sz="0" w:space="0" w:color="auto" w:frame="1"/>
         </w:rPr>
-        <w:t>func main(){  </w:t>
+        <w:t>func</w:t>
+      </w:r>
+      <w:proofErr w:type="spellEnd"/>
+      <w:r>
+        <w:rPr>
+          <w:rFonts w:ascii="Consolas" w:hAnsi="Consolas" w:cs="宋体"/>
+          <w:color w:val="000000"/>
+          <w:kern w:val="0"/>
+          <w:sz w:val="18"/>
+          <w:szCs w:val="18"/>
+          <w:bdr w:val="none" w:sz="0" w:space="0" w:color="auto" w:frame="1"/>
+        </w:rPr>
+        <w:t> </w:t>
+      </w:r>
+      <w:proofErr w:type="gramStart"/>
+      <w:r>
+        <w:rPr>
+          <w:rFonts w:ascii="Consolas" w:hAnsi="Consolas" w:cs="宋体"/>
+          <w:color w:val="000000"/>
+          <w:kern w:val="0"/>
+          <w:sz w:val="18"/>
+          <w:szCs w:val="18"/>
+          <w:bdr w:val="none" w:sz="0" w:space="0" w:color="auto" w:frame="1"/>
+        </w:rPr>
+        <w:t>main(</w:t>
+      </w:r>
+      <w:proofErr w:type="gramEnd"/>
+      <w:r>
+        <w:rPr>
+          <w:rFonts w:ascii="Consolas" w:hAnsi="Consolas" w:cs="宋体"/>
+          <w:color w:val="000000"/>
+          <w:kern w:val="0"/>
+          <w:sz w:val="18"/>
+          <w:szCs w:val="18"/>
+          <w:bdr w:val="none" w:sz="0" w:space="0" w:color="auto" w:frame="1"/>
+        </w:rPr>
+        <w:t>){  </w:t>
       </w:r>
     </w:p>
     <w:p>
@@ -11057,7 +12658,31 @@
           <w:szCs w:val="18"/>
           <w:bdr w:val="none" w:sz="0" w:space="0" w:color="auto" w:frame="1"/>
         </w:rPr>
-        <w:t>          noderank.AddAttestationInfo(strings.Split(</w:t>
+        <w:t>          </w:t>
+      </w:r>
+      <w:proofErr w:type="gramStart"/>
+      <w:r>
+        <w:rPr>
+          <w:rFonts w:ascii="Consolas" w:hAnsi="Consolas" w:cs="宋体"/>
+          <w:color w:val="000000"/>
+          <w:kern w:val="0"/>
+          <w:sz w:val="18"/>
+          <w:szCs w:val="18"/>
+          <w:bdr w:val="none" w:sz="0" w:space="0" w:color="auto" w:frame="1"/>
+        </w:rPr>
+        <w:t>noderank.AddAttestationInfo</w:t>
+      </w:r>
+      <w:proofErr w:type="gramEnd"/>
+      <w:r>
+        <w:rPr>
+          <w:rFonts w:ascii="Consolas" w:hAnsi="Consolas" w:cs="宋体"/>
+          <w:color w:val="000000"/>
+          <w:kern w:val="0"/>
+          <w:sz w:val="18"/>
+          <w:szCs w:val="18"/>
+          <w:bdr w:val="none" w:sz="0" w:space="0" w:color="auto" w:frame="1"/>
+        </w:rPr>
+        <w:t>(strings.Split(</w:t>
       </w:r>
       <w:r>
         <w:rPr>
@@ -11134,7 +12759,33 @@
           <w:szCs w:val="18"/>
           <w:bdr w:val="none" w:sz="0" w:space="0" w:color="auto" w:frame="1"/>
         </w:rPr>
-        <w:t>    noderank.GetRank(</w:t>
+        <w:t>    </w:t>
+      </w:r>
+      <w:proofErr w:type="spellStart"/>
+      <w:proofErr w:type="gramStart"/>
+      <w:r>
+        <w:rPr>
+          <w:rFonts w:ascii="Consolas" w:hAnsi="Consolas" w:cs="宋体"/>
+          <w:color w:val="000000"/>
+          <w:kern w:val="0"/>
+          <w:sz w:val="18"/>
+          <w:szCs w:val="18"/>
+          <w:bdr w:val="none" w:sz="0" w:space="0" w:color="auto" w:frame="1"/>
+        </w:rPr>
+        <w:t>noderank.GetRank</w:t>
+      </w:r>
+      <w:proofErr w:type="spellEnd"/>
+      <w:proofErr w:type="gramEnd"/>
+      <w:r>
+        <w:rPr>
+          <w:rFonts w:ascii="Consolas" w:hAnsi="Consolas" w:cs="宋体"/>
+          <w:color w:val="000000"/>
+          <w:kern w:val="0"/>
+          <w:sz w:val="18"/>
+          <w:szCs w:val="18"/>
+          <w:bdr w:val="none" w:sz="0" w:space="0" w:color="auto" w:frame="1"/>
+        </w:rPr>
+        <w:t>(</w:t>
       </w:r>
       <w:r>
         <w:rPr>
@@ -11258,9 +12909,9 @@
       <w:bookmarkEnd w:id="51"/>
     </w:p>
     <w:sectPr>
-      <w:headerReference w:type="even" r:id="rId22"/>
-      <w:headerReference w:type="default" r:id="rId23"/>
-      <w:headerReference w:type="first" r:id="rId24"/>
+      <w:headerReference w:type="even" r:id="rId21"/>
+      <w:headerReference w:type="default" r:id="rId22"/>
+      <w:headerReference w:type="first" r:id="rId23"/>
       <w:pgSz w:w="11906" w:h="16838" w:code="9"/>
       <w:pgMar w:top="1440" w:right="1797" w:bottom="1440" w:left="1797" w:header="851" w:footer="992" w:gutter="0"/>
       <w:pgNumType w:start="0"/>
@@ -14772,7 +16423,7 @@
     </w:rPrDefault>
     <w:pPrDefault/>
   </w:docDefaults>
-  <w:latentStyles w:defLockedState="0" w:defUIPriority="0" w:defSemiHidden="0" w:defUnhideWhenUsed="0" w:defQFormat="0" w:count="375">
+  <w:latentStyles w:defLockedState="0" w:defUIPriority="0" w:defSemiHidden="0" w:defUnhideWhenUsed="0" w:defQFormat="0" w:count="376">
     <w:lsdException w:name="Normal" w:qFormat="1"/>
     <w:lsdException w:name="heading 1" w:qFormat="1"/>
     <w:lsdException w:name="heading 2" w:semiHidden="1" w:unhideWhenUsed="1" w:qFormat="1"/>
@@ -15137,6 +16788,7 @@
     <w:lsdException w:name="List Table 5 Dark Accent 6" w:uiPriority="50"/>
     <w:lsdException w:name="List Table 6 Colorful Accent 6" w:uiPriority="51"/>
     <w:lsdException w:name="List Table 7 Colorful Accent 6" w:uiPriority="52"/>
+    <w:lsdException w:name="Smart Link" w:semiHidden="1" w:uiPriority="99" w:unhideWhenUsed="1"/>
   </w:latentStyles>
   <w:style w:type="paragraph" w:default="1" w:styleId="a">
     <w:name w:val="Normal"/>
@@ -17394,6 +19046,25 @@
     <w:basedOn w:val="a0"/>
     <w:rsid w:val="005D2B31"/>
   </w:style>
+  <w:style w:type="character" w:styleId="aff2">
+    <w:name w:val="Unresolved Mention"/>
+    <w:basedOn w:val="a0"/>
+    <w:rsid w:val="006F7C4A"/>
+    <w:rPr>
+      <w:color w:val="605E5C"/>
+      <w:shd w:val="clear" w:color="auto" w:fill="E1DFDD"/>
+    </w:rPr>
+  </w:style>
+  <w:style w:type="character" w:customStyle="1" w:styleId="pl-s">
+    <w:name w:val="pl-s"/>
+    <w:basedOn w:val="a0"/>
+    <w:rsid w:val="00AA6FE3"/>
+  </w:style>
+  <w:style w:type="character" w:customStyle="1" w:styleId="pl-pds">
+    <w:name w:val="pl-pds"/>
+    <w:basedOn w:val="a0"/>
+    <w:rsid w:val="00AA6FE3"/>
+  </w:style>
 </w:styles>
 </file>
 
@@ -17731,7 +19402,7 @@
 </file>
 
 <file path=customXml/itemProps1.xml><?xml version="1.0" encoding="utf-8"?>
-<ds:datastoreItem xmlns:ds="http://schemas.openxmlformats.org/officeDocument/2006/customXml" ds:itemID="{20DA3F3C-C8F1-4806-9272-19D4A86FD201}">
+<ds:datastoreItem xmlns:ds="http://schemas.openxmlformats.org/officeDocument/2006/customXml" ds:itemID="{45EAAA20-D13E-4EE2-B1BC-B9F49652A251}">
   <ds:schemaRefs>
     <ds:schemaRef ds:uri="http://schemas.openxmlformats.org/officeDocument/2006/bibliography"/>
   </ds:schemaRefs>
@@ -17739,7 +19410,7 @@
 </file>
 
 <file path=customXml/itemProps10.xml><?xml version="1.0" encoding="utf-8"?>
-<ds:datastoreItem xmlns:ds="http://schemas.openxmlformats.org/officeDocument/2006/customXml" ds:itemID="{80A16D46-6FEC-4A8B-AA6F-6DAC92DD6A29}">
+<ds:datastoreItem xmlns:ds="http://schemas.openxmlformats.org/officeDocument/2006/customXml" ds:itemID="{02B2FF38-04E9-477B-8EF3-957BCF2344D4}">
   <ds:schemaRefs>
     <ds:schemaRef ds:uri="http://schemas.openxmlformats.org/officeDocument/2006/bibliography"/>
   </ds:schemaRefs>
@@ -17747,7 +19418,7 @@
 </file>
 
 <file path=customXml/itemProps11.xml><?xml version="1.0" encoding="utf-8"?>
-<ds:datastoreItem xmlns:ds="http://schemas.openxmlformats.org/officeDocument/2006/customXml" ds:itemID="{A8C0DBEB-1585-40F4-8ADA-773C73555867}">
+<ds:datastoreItem xmlns:ds="http://schemas.openxmlformats.org/officeDocument/2006/customXml" ds:itemID="{506C5552-1BA1-4CDB-A3D8-08E5E49FDCCB}">
   <ds:schemaRefs>
     <ds:schemaRef ds:uri="http://schemas.openxmlformats.org/officeDocument/2006/bibliography"/>
   </ds:schemaRefs>
@@ -17755,7 +19426,7 @@
 </file>
 
 <file path=customXml/itemProps12.xml><?xml version="1.0" encoding="utf-8"?>
-<ds:datastoreItem xmlns:ds="http://schemas.openxmlformats.org/officeDocument/2006/customXml" ds:itemID="{C5FE28FA-6B02-466D-A2D5-6A0A5CD60912}">
+<ds:datastoreItem xmlns:ds="http://schemas.openxmlformats.org/officeDocument/2006/customXml" ds:itemID="{CEF4EAE3-531F-49CC-AC39-D3AA111031C8}">
   <ds:schemaRefs>
     <ds:schemaRef ds:uri="http://schemas.openxmlformats.org/officeDocument/2006/bibliography"/>
   </ds:schemaRefs>
@@ -17763,7 +19434,7 @@
 </file>
 
 <file path=customXml/itemProps2.xml><?xml version="1.0" encoding="utf-8"?>
-<ds:datastoreItem xmlns:ds="http://schemas.openxmlformats.org/officeDocument/2006/customXml" ds:itemID="{EA11F532-B18B-4996-9F74-51F9E67EEA5B}">
+<ds:datastoreItem xmlns:ds="http://schemas.openxmlformats.org/officeDocument/2006/customXml" ds:itemID="{6A286EAF-E680-4D91-8433-8402636F074D}">
   <ds:schemaRefs>
     <ds:schemaRef ds:uri="http://schemas.openxmlformats.org/officeDocument/2006/bibliography"/>
   </ds:schemaRefs>
@@ -17771,7 +19442,7 @@
 </file>
 
 <file path=customXml/itemProps3.xml><?xml version="1.0" encoding="utf-8"?>
-<ds:datastoreItem xmlns:ds="http://schemas.openxmlformats.org/officeDocument/2006/customXml" ds:itemID="{4F845A8B-CA48-47C9-BF6D-F8F17E907657}">
+<ds:datastoreItem xmlns:ds="http://schemas.openxmlformats.org/officeDocument/2006/customXml" ds:itemID="{B5988926-58B6-4E81-8AD5-0BBC25C6312C}">
   <ds:schemaRefs>
     <ds:schemaRef ds:uri="http://schemas.openxmlformats.org/officeDocument/2006/bibliography"/>
   </ds:schemaRefs>
@@ -17779,7 +19450,7 @@
 </file>
 
 <file path=customXml/itemProps4.xml><?xml version="1.0" encoding="utf-8"?>
-<ds:datastoreItem xmlns:ds="http://schemas.openxmlformats.org/officeDocument/2006/customXml" ds:itemID="{0FCFD4A6-46D2-43C3-BA83-3361BFCEB450}">
+<ds:datastoreItem xmlns:ds="http://schemas.openxmlformats.org/officeDocument/2006/customXml" ds:itemID="{5F07BF64-3D65-4B90-8296-AC8514404C8D}">
   <ds:schemaRefs>
     <ds:schemaRef ds:uri="http://schemas.openxmlformats.org/officeDocument/2006/bibliography"/>
   </ds:schemaRefs>
@@ -17787,7 +19458,7 @@
 </file>
 
 <file path=customXml/itemProps5.xml><?xml version="1.0" encoding="utf-8"?>
-<ds:datastoreItem xmlns:ds="http://schemas.openxmlformats.org/officeDocument/2006/customXml" ds:itemID="{B98C030E-F26F-4A4E-A7F8-0A3288D193DB}">
+<ds:datastoreItem xmlns:ds="http://schemas.openxmlformats.org/officeDocument/2006/customXml" ds:itemID="{E3718B0B-91B2-4E73-B924-2063FF24959C}">
   <ds:schemaRefs>
     <ds:schemaRef ds:uri="http://schemas.openxmlformats.org/officeDocument/2006/bibliography"/>
   </ds:schemaRefs>
@@ -17795,7 +19466,7 @@
 </file>
 
 <file path=customXml/itemProps6.xml><?xml version="1.0" encoding="utf-8"?>
-<ds:datastoreItem xmlns:ds="http://schemas.openxmlformats.org/officeDocument/2006/customXml" ds:itemID="{DCE13603-3881-4324-9FCD-9E1D83A4FD38}">
+<ds:datastoreItem xmlns:ds="http://schemas.openxmlformats.org/officeDocument/2006/customXml" ds:itemID="{6E5A4F34-FEED-409B-938B-80DD8B0E1020}">
   <ds:schemaRefs>
     <ds:schemaRef ds:uri="http://schemas.openxmlformats.org/officeDocument/2006/bibliography"/>
   </ds:schemaRefs>
@@ -17803,7 +19474,7 @@
 </file>
 
 <file path=customXml/itemProps7.xml><?xml version="1.0" encoding="utf-8"?>
-<ds:datastoreItem xmlns:ds="http://schemas.openxmlformats.org/officeDocument/2006/customXml" ds:itemID="{6A286EAF-E680-4D91-8433-8402636F074D}">
+<ds:datastoreItem xmlns:ds="http://schemas.openxmlformats.org/officeDocument/2006/customXml" ds:itemID="{8225F4D2-9C55-4CF4-9187-75DB9EBB8688}">
   <ds:schemaRefs>
     <ds:schemaRef ds:uri="http://schemas.openxmlformats.org/officeDocument/2006/bibliography"/>
   </ds:schemaRefs>
@@ -17811,7 +19482,7 @@
 </file>
 
 <file path=customXml/itemProps8.xml><?xml version="1.0" encoding="utf-8"?>
-<ds:datastoreItem xmlns:ds="http://schemas.openxmlformats.org/officeDocument/2006/customXml" ds:itemID="{140C264A-AAB1-4589-9595-FB3F3DB3B5E1}">
+<ds:datastoreItem xmlns:ds="http://schemas.openxmlformats.org/officeDocument/2006/customXml" ds:itemID="{C6C436DF-7EE4-4489-8C79-267DCEF45BBB}">
   <ds:schemaRefs>
     <ds:schemaRef ds:uri="http://schemas.openxmlformats.org/officeDocument/2006/bibliography"/>
   </ds:schemaRefs>
@@ -17819,7 +19490,7 @@
 </file>
 
 <file path=customXml/itemProps9.xml><?xml version="1.0" encoding="utf-8"?>
-<ds:datastoreItem xmlns:ds="http://schemas.openxmlformats.org/officeDocument/2006/customXml" ds:itemID="{46DA4692-197F-4730-9FC0-7A00A73C099D}">
+<ds:datastoreItem xmlns:ds="http://schemas.openxmlformats.org/officeDocument/2006/customXml" ds:itemID="{AFF0266D-34EA-49A7-81F4-7F366A07DACB}">
   <ds:schemaRefs>
     <ds:schemaRef ds:uri="http://schemas.openxmlformats.org/officeDocument/2006/bibliography"/>
   </ds:schemaRefs>

</xml_diff>

<commit_message>
add introduction to addNode and getNode.
</commit_message>
<xml_diff>
--- a/document/engineering_document/StreamNet_Engineering.docx
+++ b/document/engineering_document/StreamNet_Engineering.docx
@@ -42,7 +42,6 @@
           </w14:textFill>
         </w:rPr>
       </w:pPr>
-      <w:proofErr w:type="spellStart"/>
       <w:r>
         <w:rPr>
           <w14:textFill>
@@ -61,7 +60,6 @@
         </w:rPr>
         <w:t>StreamNet</w:t>
       </w:r>
-      <w:proofErr w:type="spellEnd"/>
       <w:r>
         <w:rPr>
           <w:rFonts w:hint="eastAsia"/>
@@ -476,7 +474,7 @@
               </wp:anchor>
             </w:drawing>
           </mc:Choice>
-          <mc:Fallback xmlns:cx="http://schemas.microsoft.com/office/drawing/2014/chartex" xmlns:cx1="http://schemas.microsoft.com/office/drawing/2015/9/8/chartex" xmlns:cx2="http://schemas.microsoft.com/office/drawing/2015/10/21/chartex" xmlns:cx3="http://schemas.microsoft.com/office/drawing/2016/5/9/chartex" xmlns:cx4="http://schemas.microsoft.com/office/drawing/2016/5/10/chartex" xmlns:cx5="http://schemas.microsoft.com/office/drawing/2016/5/11/chartex" xmlns:cx6="http://schemas.microsoft.com/office/drawing/2016/5/12/chartex" xmlns:cx7="http://schemas.microsoft.com/office/drawing/2016/5/13/chartex" xmlns:cx8="http://schemas.microsoft.com/office/drawing/2016/5/14/chartex" xmlns:aink="http://schemas.microsoft.com/office/drawing/2016/ink" xmlns:am3d="http://schemas.microsoft.com/office/drawing/2017/model3d" xmlns:w16cid="http://schemas.microsoft.com/office/word/2016/wordml/cid" xmlns:w16se="http://schemas.microsoft.com/office/word/2015/wordml/symex" xmlns:mv="urn:schemas-microsoft-com:mac:vml" xmlns:mo="http://schemas.microsoft.com/office/mac/office/2008/main">
+          <mc:Fallback xmlns:mv="urn:schemas-microsoft-com:mac:vml" xmlns:mo="http://schemas.microsoft.com/office/mac/office/2008/main" xmlns:w16se="http://schemas.microsoft.com/office/word/2015/wordml/symex" xmlns:w16cid="http://schemas.microsoft.com/office/word/2016/wordml/cid" xmlns:am3d="http://schemas.microsoft.com/office/drawing/2017/model3d" xmlns:aink="http://schemas.microsoft.com/office/drawing/2016/ink" xmlns:cx8="http://schemas.microsoft.com/office/drawing/2016/5/14/chartex" xmlns:cx7="http://schemas.microsoft.com/office/drawing/2016/5/13/chartex" xmlns:cx6="http://schemas.microsoft.com/office/drawing/2016/5/12/chartex" xmlns:cx5="http://schemas.microsoft.com/office/drawing/2016/5/11/chartex" xmlns:cx4="http://schemas.microsoft.com/office/drawing/2016/5/10/chartex" xmlns:cx3="http://schemas.microsoft.com/office/drawing/2016/5/9/chartex" xmlns:cx2="http://schemas.microsoft.com/office/drawing/2015/10/21/chartex" xmlns:cx1="http://schemas.microsoft.com/office/drawing/2015/9/8/chartex" xmlns:cx="http://schemas.microsoft.com/office/drawing/2014/chartex">
             <w:pict>
               <v:rect w14:anchorId="10C6BA21" id="矩形 14" o:spid="_x0000_s1026" style="position:absolute;left:0;text-align:left;margin-left:.55pt;margin-top:39.35pt;width:44.7pt;height:3.95pt;z-index:-251651072;visibility:visible;mso-wrap-style:square;mso-width-percent:0;mso-height-percent:0;mso-wrap-distance-left:9pt;mso-wrap-distance-top:0;mso-wrap-distance-right:9pt;mso-wrap-distance-bottom:0;mso-position-horizontal:absolute;mso-position-horizontal-relative:text;mso-position-vertical:absolute;mso-position-vertical-relative:text;mso-width-percent:0;mso-height-percent:0;mso-width-relative:margin;mso-height-relative:margin;v-text-anchor:middle" o:gfxdata="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" fillcolor="#0070c0" stroked="f" strokeweight="2pt">
                 <v:fill color2="#00b0f0" angle="240" focus="100%" type="gradient">
@@ -2004,11 +2002,9 @@
               </w:rPr>
               <w:t>增加</w:t>
             </w:r>
-            <w:proofErr w:type="spellStart"/>
             <w:r>
               <w:t>StreamNet</w:t>
             </w:r>
-            <w:proofErr w:type="spellEnd"/>
             <w:r>
               <w:rPr>
                 <w:rFonts w:hint="eastAsia"/>
@@ -2302,7 +2298,6 @@
               <w:ind w:firstLineChars="0" w:firstLine="0"/>
               <w:jc w:val="center"/>
               <w:rPr>
-                <w:rFonts w:hint="eastAsia"/>
                 <w:lang w:val="zh-CN"/>
               </w:rPr>
             </w:pPr>
@@ -2331,7 +2326,6 @@
               <w:ind w:firstLineChars="0" w:firstLine="0"/>
               <w:jc w:val="center"/>
               <w:rPr>
-                <w:rFonts w:hint="eastAsia"/>
                 <w:lang w:val="zh-CN"/>
               </w:rPr>
             </w:pPr>
@@ -2371,7 +2365,6 @@
               <w:ind w:firstLineChars="0" w:firstLine="0"/>
               <w:jc w:val="center"/>
               <w:rPr>
-                <w:rFonts w:hint="eastAsia"/>
                 <w:lang w:val="zh-CN"/>
               </w:rPr>
             </w:pPr>
@@ -2393,7 +2386,6 @@
               <w:pStyle w:val="8lab-"/>
               <w:ind w:firstLineChars="0" w:firstLine="0"/>
               <w:rPr>
-                <w:rFonts w:hint="eastAsia"/>
                 <w:lang w:val="zh-CN"/>
               </w:rPr>
             </w:pPr>
@@ -3945,11 +3937,9 @@
         </w:rPr>
         <w:t xml:space="preserve"> </w:t>
       </w:r>
-      <w:proofErr w:type="spellStart"/>
       <w:r>
         <w:t>StreamNet</w:t>
       </w:r>
-      <w:proofErr w:type="spellEnd"/>
       <w:r>
         <w:rPr>
           <w:rFonts w:hint="eastAsia"/>
@@ -4005,21 +3995,7 @@
         <w:rPr>
           <w:rFonts w:hint="eastAsia"/>
         </w:rPr>
-        <w:t>以图计算中的流式</w:t>
-      </w:r>
-      <w:proofErr w:type="gramStart"/>
-      <w:r>
-        <w:rPr>
-          <w:rFonts w:hint="eastAsia"/>
-        </w:rPr>
-        <w:t>图计算</w:t>
-      </w:r>
-      <w:proofErr w:type="gramEnd"/>
-      <w:r>
-        <w:rPr>
-          <w:rFonts w:hint="eastAsia"/>
-        </w:rPr>
-        <w:t>为基础，</w:t>
+        <w:t>以图计算中的流式图计算为基础，</w:t>
       </w:r>
       <w:r>
         <w:rPr>
@@ -4094,21 +4070,7 @@
         <w:rPr>
           <w:rFonts w:hint="eastAsia"/>
         </w:rPr>
-        <w:t>当新的</w:t>
-      </w:r>
-      <w:proofErr w:type="gramStart"/>
-      <w:r>
-        <w:rPr>
-          <w:rFonts w:hint="eastAsia"/>
-        </w:rPr>
-        <w:t>块加入</w:t>
-      </w:r>
-      <w:proofErr w:type="gramEnd"/>
-      <w:r>
-        <w:rPr>
-          <w:rFonts w:hint="eastAsia"/>
-        </w:rPr>
-        <w:t>的时候</w:t>
+        <w:t>当新的块加入的时候</w:t>
       </w:r>
       <w:r>
         <w:rPr>
@@ -4116,61 +4078,38 @@
         </w:rPr>
         <w:t>，它会选择两个前置tip块来进行批准，第一个为</w:t>
       </w:r>
-      <w:proofErr w:type="gramStart"/>
       <w:r>
         <w:t>”</w:t>
       </w:r>
-      <w:proofErr w:type="gramEnd"/>
       <w:r>
         <w:rPr>
           <w:rFonts w:hint="eastAsia"/>
         </w:rPr>
         <w:t>父</w:t>
       </w:r>
-      <w:proofErr w:type="gramStart"/>
       <w:r>
         <w:t>”</w:t>
       </w:r>
-      <w:proofErr w:type="gramEnd"/>
       <w:r>
         <w:rPr>
           <w:rFonts w:hint="eastAsia"/>
         </w:rPr>
         <w:t>tip块，第二个是使用蒙特卡洛随机游走得到的随机tip块。</w:t>
       </w:r>
-      <w:proofErr w:type="spellStart"/>
       <w:r>
         <w:t>StreamNet</w:t>
       </w:r>
-      <w:proofErr w:type="spellEnd"/>
-      <w:r>
-        <w:rPr>
-          <w:rFonts w:hint="eastAsia"/>
-        </w:rPr>
-        <w:t>支持配置随机游走的额外检查来避免双花</w:t>
-      </w:r>
-      <w:proofErr w:type="gramStart"/>
-      <w:r>
-        <w:rPr>
-          <w:rFonts w:hint="eastAsia"/>
-        </w:rPr>
-        <w:t>和算力攻击</w:t>
-      </w:r>
-      <w:proofErr w:type="gramEnd"/>
-      <w:r>
-        <w:rPr>
-          <w:rFonts w:hint="eastAsia"/>
-        </w:rPr>
-        <w:t>。</w:t>
+      <w:r>
+        <w:rPr>
+          <w:rFonts w:hint="eastAsia"/>
+        </w:rPr>
+        <w:t>支持配置随机游走的额外检查来避免双花和算力攻击。</w:t>
       </w:r>
     </w:p>
     <w:p>
       <w:pPr>
         <w:pStyle w:val="8lab-"/>
         <w:ind w:firstLine="360"/>
-        <w:rPr>
-          <w:rFonts w:hint="eastAsia"/>
-        </w:rPr>
       </w:pPr>
       <w:r>
         <w:rPr>
@@ -4196,11 +4135,9 @@
         </w:rPr>
         <w:t>服务。</w:t>
       </w:r>
-      <w:proofErr w:type="spellStart"/>
       <w:r>
         <w:t>StreamNet</w:t>
       </w:r>
-      <w:proofErr w:type="spellEnd"/>
       <w:r>
         <w:t xml:space="preserve"> DAG </w:t>
       </w:r>
@@ -4312,11 +4249,9 @@
       <w:r>
         <w:t>存储和</w:t>
       </w:r>
-      <w:proofErr w:type="spellStart"/>
       <w:r>
         <w:t>NetCoin</w:t>
       </w:r>
-      <w:proofErr w:type="spellEnd"/>
       <w:r>
         <w:rPr>
           <w:rFonts w:hint="eastAsia"/>
@@ -4347,13 +4282,8 @@
         </w:rPr>
         <w:t>服务</w:t>
       </w:r>
-      <w:proofErr w:type="gramStart"/>
-      <w:r>
-        <w:t>于天榜评分</w:t>
-      </w:r>
-      <w:proofErr w:type="gramEnd"/>
-      <w:r>
-        <w:t xml:space="preserve">系统，核心是PageRank </w:t>
+      <w:r>
+        <w:t xml:space="preserve">于天榜评分系统，核心是PageRank </w:t>
       </w:r>
       <w:r>
         <w:rPr>
@@ -4464,22 +4394,18 @@
         <w:pStyle w:val="8lab-"/>
         <w:ind w:firstLine="360"/>
       </w:pPr>
-      <w:proofErr w:type="spellStart"/>
       <w:r>
         <w:t>StreamNet</w:t>
       </w:r>
-      <w:proofErr w:type="spellEnd"/>
       <w:r>
         <w:rPr>
           <w:rFonts w:hint="eastAsia"/>
         </w:rPr>
         <w:t>的DAG服务的配置例子在</w:t>
       </w:r>
-      <w:proofErr w:type="spellStart"/>
       <w:r>
         <w:t>StreamNet</w:t>
       </w:r>
-      <w:proofErr w:type="spellEnd"/>
       <w:r>
         <w:t>/scripts/examples</w:t>
       </w:r>
@@ -4501,11 +4427,9 @@
         </w:rPr>
         <w:t>两台</w:t>
       </w:r>
-      <w:proofErr w:type="spellStart"/>
       <w:r>
         <w:t>StreamNet</w:t>
       </w:r>
-      <w:proofErr w:type="spellEnd"/>
       <w:r>
         <w:rPr>
           <w:rFonts w:hint="eastAsia"/>
@@ -4518,11 +4442,9 @@
         <w:pStyle w:val="8lab-"/>
         <w:ind w:firstLine="360"/>
       </w:pPr>
-      <w:proofErr w:type="spellStart"/>
       <w:r>
         <w:t>StreamNet</w:t>
       </w:r>
-      <w:proofErr w:type="spellEnd"/>
       <w:r>
         <w:rPr>
           <w:rFonts w:hint="eastAsia"/>
@@ -4538,11 +4460,9 @@
         </w:rPr>
         <w:t>服务的配置例子在</w:t>
       </w:r>
-      <w:proofErr w:type="spellStart"/>
       <w:r>
         <w:t>StreamNet</w:t>
       </w:r>
-      <w:proofErr w:type="spellEnd"/>
       <w:r>
         <w:t>/scripts/examples</w:t>
       </w:r>
@@ -4608,30 +4528,14 @@
         </w:rPr>
         <w:t>该部分主要是完成</w:t>
       </w:r>
-      <w:proofErr w:type="spellStart"/>
       <w:r>
         <w:t>StreamNet</w:t>
       </w:r>
-      <w:proofErr w:type="spellEnd"/>
-      <w:r>
-        <w:rPr>
-          <w:rFonts w:hint="eastAsia"/>
-        </w:rPr>
-        <w:t>相关各服务的启动，包括启动</w:t>
-      </w:r>
-      <w:proofErr w:type="spellStart"/>
-      <w:r>
-        <w:rPr>
-          <w:rFonts w:hint="eastAsia"/>
-        </w:rPr>
-        <w:t>StreamNet</w:t>
-      </w:r>
-      <w:proofErr w:type="spellEnd"/>
-      <w:r>
-        <w:rPr>
-          <w:rFonts w:hint="eastAsia"/>
-        </w:rPr>
-        <w:t>的DAG服务、</w:t>
+      <w:r>
+        <w:rPr>
+          <w:rFonts w:hint="eastAsia"/>
+        </w:rPr>
+        <w:t>相关各服务的启动，包括启动StreamNet的DAG服务、</w:t>
       </w:r>
       <w:r>
         <w:t>APP</w:t>
@@ -4689,15 +4593,7 @@
         <w:t>服务对外暴露的</w:t>
       </w:r>
       <w:r>
-        <w:t xml:space="preserve">HTTP </w:t>
-      </w:r>
-      <w:proofErr w:type="spellStart"/>
-      <w:r>
-        <w:t>RESTFul</w:t>
-      </w:r>
-      <w:proofErr w:type="spellEnd"/>
-      <w:r>
-        <w:t xml:space="preserve"> API</w:t>
+        <w:t>HTTP RESTFul API</w:t>
       </w:r>
       <w:r>
         <w:rPr>
@@ -4759,22 +4655,18 @@
         </w:rPr>
         <w:t>的交易信息，</w:t>
       </w:r>
-      <w:proofErr w:type="spellStart"/>
       <w:r>
         <w:t>StreamNet</w:t>
       </w:r>
-      <w:proofErr w:type="spellEnd"/>
       <w:r>
         <w:rPr>
           <w:rFonts w:hint="eastAsia"/>
         </w:rPr>
         <w:t>自己发行的</w:t>
       </w:r>
-      <w:proofErr w:type="spellStart"/>
       <w:r>
         <w:t>NetCoin</w:t>
       </w:r>
-      <w:proofErr w:type="spellEnd"/>
       <w:r>
         <w:rPr>
           <w:rFonts w:hint="eastAsia"/>
@@ -4908,11 +4800,9 @@
         <w:pStyle w:val="8lab-"/>
         <w:ind w:firstLine="360"/>
       </w:pPr>
-      <w:proofErr w:type="spellStart"/>
       <w:r>
         <w:t>StreamNet</w:t>
       </w:r>
-      <w:proofErr w:type="spellEnd"/>
       <w:r>
         <w:rPr>
           <w:rFonts w:hint="eastAsia"/>
@@ -4928,41 +4818,23 @@
         </w:rPr>
         <w:t>上的URL：</w:t>
       </w:r>
-      <w:r>
-        <w:fldChar w:fldCharType="begin"/>
-      </w:r>
-      <w:r>
-        <w:instrText xml:space="preserve"> HYPERLINK "</w:instrText>
-      </w:r>
-      <w:r>
-        <w:instrText>https://github.com/triasteam/StreamNet</w:instrText>
-      </w:r>
-      <w:r>
-        <w:instrText xml:space="preserve">" </w:instrText>
-      </w:r>
-      <w:r>
-        <w:fldChar w:fldCharType="separate"/>
-      </w:r>
-      <w:r>
-        <w:rPr>
-          <w:rStyle w:val="a8"/>
-        </w:rPr>
-        <w:t>https://github.com/triasteam/StreamNet</w:t>
-      </w:r>
-      <w:r>
-        <w:fldChar w:fldCharType="end"/>
-      </w:r>
+      <w:hyperlink r:id="rId19" w:history="1">
+        <w:r>
+          <w:rPr>
+            <w:rStyle w:val="a8"/>
+          </w:rPr>
+          <w:t>https://github.com/triasteam/StreamNet</w:t>
+        </w:r>
+      </w:hyperlink>
       <w:r>
         <w:rPr>
           <w:rFonts w:hint="eastAsia"/>
         </w:rPr>
         <w:t>。</w:t>
       </w:r>
-      <w:proofErr w:type="spellStart"/>
       <w:r>
         <w:t>StreamNet</w:t>
       </w:r>
-      <w:proofErr w:type="spellEnd"/>
       <w:r>
         <w:rPr>
           <w:rFonts w:hint="eastAsia"/>
@@ -4975,22 +4847,18 @@
         </w:rPr>
         <w:t>分支：</w:t>
       </w:r>
-      <w:proofErr w:type="spellStart"/>
       <w:r>
         <w:t>dev</w:t>
       </w:r>
-      <w:proofErr w:type="spellEnd"/>
       <w:r>
         <w:rPr>
           <w:rFonts w:hint="eastAsia"/>
         </w:rPr>
         <w:t>。</w:t>
       </w:r>
-      <w:proofErr w:type="spellStart"/>
       <w:r>
         <w:t>StreamNet</w:t>
       </w:r>
-      <w:proofErr w:type="spellEnd"/>
       <w:r>
         <w:rPr>
           <w:rFonts w:hint="eastAsia"/>
@@ -5012,13 +4880,8 @@
         </w:rPr>
         <w:t>同步</w:t>
       </w:r>
-      <w:proofErr w:type="spellStart"/>
-      <w:r>
-        <w:t>trias</w:t>
-      </w:r>
-      <w:proofErr w:type="spellEnd"/>
-      <w:r>
-        <w:t>-lab</w:t>
+      <w:r>
+        <w:t>trias-lab</w:t>
       </w:r>
       <w:r>
         <w:rPr>
@@ -5026,27 +4889,9 @@
         </w:rPr>
         <w:t>官方代码库的分支：</w:t>
       </w:r>
-      <w:proofErr w:type="spellStart"/>
-      <w:r>
-        <w:t>trias</w:t>
-      </w:r>
-      <w:proofErr w:type="spellEnd"/>
-      <w:r>
-        <w:t>-lab/</w:t>
-      </w:r>
-      <w:proofErr w:type="spellStart"/>
-      <w:r>
-        <w:t>iri</w:t>
-      </w:r>
-      <w:proofErr w:type="spellEnd"/>
-      <w:r>
-        <w:t>/</w:t>
-      </w:r>
-      <w:proofErr w:type="spellStart"/>
-      <w:r>
-        <w:t>dev</w:t>
-      </w:r>
-      <w:proofErr w:type="spellEnd"/>
+      <w:r>
+        <w:t>trias-lab/iri/dev</w:t>
+      </w:r>
       <w:r>
         <w:rPr>
           <w:rFonts w:hint="eastAsia"/>
@@ -5108,7 +4953,7 @@
                     <pic:cNvPicPr/>
                   </pic:nvPicPr>
                   <pic:blipFill>
-                    <a:blip r:embed="rId19">
+                    <a:blip r:embed="rId20">
                       <a:extLst>
                         <a:ext uri="{28A0092B-C50C-407E-A947-70E740481C1C}">
                           <a14:useLocalDpi xmlns:a14="http://schemas.microsoft.com/office/drawing/2010/main" val="0"/>
@@ -5274,11 +5119,9 @@
                               </w:rPr>
                               <w:t xml:space="preserve"> </w:t>
                             </w:r>
-                            <w:proofErr w:type="spellStart"/>
                             <w:r>
                               <w:t>StreamNet</w:t>
                             </w:r>
-                            <w:proofErr w:type="spellEnd"/>
                             <w:r>
                               <w:rPr>
                                 <w:rFonts w:hint="eastAsia"/>
@@ -5357,11 +5200,9 @@
                         </w:rPr>
                         <w:t xml:space="preserve"> </w:t>
                       </w:r>
-                      <w:proofErr w:type="spellStart"/>
                       <w:r>
                         <w:t>StreamNet</w:t>
                       </w:r>
-                      <w:proofErr w:type="spellEnd"/>
                       <w:r>
                         <w:rPr>
                           <w:rFonts w:hint="eastAsia"/>
@@ -5405,11 +5246,9 @@
         <w:pStyle w:val="8lab-"/>
         <w:ind w:firstLine="360"/>
       </w:pPr>
-      <w:proofErr w:type="spellStart"/>
       <w:r>
         <w:t>StreamNet</w:t>
       </w:r>
-      <w:proofErr w:type="spellEnd"/>
       <w:r>
         <w:rPr>
           <w:rFonts w:hint="eastAsia"/>
@@ -5553,13 +5392,8 @@
         </w:rPr>
         <w:t xml:space="preserve"> </w:t>
       </w:r>
-      <w:proofErr w:type="spellStart"/>
-      <w:r>
-        <w:t>StreamNet</w:t>
-      </w:r>
-      <w:proofErr w:type="spellEnd"/>
-      <w:r>
-        <w:t xml:space="preserve"> DAG</w:t>
+      <w:r>
+        <w:t>StreamNet DAG</w:t>
       </w:r>
       <w:r>
         <w:rPr>
@@ -5674,13 +5508,8 @@
               <w:ind w:firstLineChars="0" w:firstLine="0"/>
             </w:pPr>
             <w:r>
-              <w:t>--</w:t>
+              <w:t>--testnet</w:t>
             </w:r>
-            <w:proofErr w:type="spellStart"/>
-            <w:r>
-              <w:t>testnet</w:t>
-            </w:r>
-            <w:proofErr w:type="spellEnd"/>
           </w:p>
         </w:tc>
         <w:tc>
@@ -5705,21 +5534,7 @@
               <w:rPr>
                 <w:rFonts w:hint="eastAsia"/>
               </w:rPr>
-              <w:t>在公</w:t>
-            </w:r>
-            <w:proofErr w:type="gramStart"/>
-            <w:r>
-              <w:rPr>
-                <w:rFonts w:hint="eastAsia"/>
-              </w:rPr>
-              <w:t>网上线</w:t>
-            </w:r>
-            <w:proofErr w:type="gramEnd"/>
-            <w:r>
-              <w:rPr>
-                <w:rFonts w:hint="eastAsia"/>
-              </w:rPr>
-              <w:t>前</w:t>
+              <w:t>在公网上线前</w:t>
             </w:r>
             <w:r>
               <w:rPr>
@@ -5741,13 +5556,8 @@
               <w:ind w:firstLineChars="0" w:firstLine="0"/>
             </w:pPr>
             <w:r>
-              <w:t>--</w:t>
+              <w:t>--mwm</w:t>
             </w:r>
-            <w:proofErr w:type="spellStart"/>
-            <w:r>
-              <w:t>mwm</w:t>
-            </w:r>
-            <w:proofErr w:type="spellEnd"/>
           </w:p>
         </w:tc>
         <w:tc>
@@ -5801,19 +5611,9 @@
               </w:rPr>
               <w:t>随机游走的检查方法，默认为</w:t>
             </w:r>
-            <w:proofErr w:type="gramStart"/>
             <w:r>
-              <w:t>”</w:t>
+              <w:t>”NULL”</w:t>
             </w:r>
-            <w:proofErr w:type="gramEnd"/>
-            <w:r>
-              <w:t>NULL</w:t>
-            </w:r>
-            <w:proofErr w:type="gramStart"/>
-            <w:r>
-              <w:t>”</w:t>
-            </w:r>
-            <w:proofErr w:type="gramEnd"/>
             <w:r>
               <w:rPr>
                 <w:rFonts w:hint="eastAsia"/>
@@ -5862,19 +5662,9 @@
               </w:rPr>
               <w:t>中默认为</w:t>
             </w:r>
-            <w:proofErr w:type="gramStart"/>
             <w:r>
-              <w:t>”</w:t>
+              <w:t>”NULL”</w:t>
             </w:r>
-            <w:proofErr w:type="gramEnd"/>
-            <w:r>
-              <w:t>NULL</w:t>
-            </w:r>
-            <w:proofErr w:type="gramStart"/>
-            <w:r>
-              <w:t>”</w:t>
-            </w:r>
-            <w:proofErr w:type="gramEnd"/>
             <w:r>
               <w:rPr>
                 <w:rFonts w:hint="eastAsia"/>
@@ -5911,15 +5701,7 @@
               <w:ind w:firstLineChars="0" w:firstLine="0"/>
             </w:pPr>
             <w:r>
-              <w:t>--</w:t>
-            </w:r>
-            <w:proofErr w:type="spellStart"/>
-            <w:r>
-              <w:t>udp</w:t>
-            </w:r>
-            <w:proofErr w:type="spellEnd"/>
-            <w:r>
-              <w:t>-receiver-port</w:t>
+              <w:t>--udp-receiver-port</w:t>
             </w:r>
             <w:r>
               <w:rPr>
@@ -5934,15 +5716,7 @@
               <w:ind w:firstLineChars="0" w:firstLine="0"/>
             </w:pPr>
             <w:r>
-              <w:t>--</w:t>
-            </w:r>
-            <w:proofErr w:type="spellStart"/>
-            <w:r>
-              <w:t>tcp</w:t>
-            </w:r>
-            <w:proofErr w:type="spellEnd"/>
-            <w:r>
-              <w:t>-receiver-port</w:t>
+              <w:t>--tcp-receiver-port</w:t>
             </w:r>
           </w:p>
         </w:tc>
@@ -5965,13 +5739,8 @@
               <w:t>的监听端口，负责</w:t>
             </w:r>
             <w:r>
-              <w:t xml:space="preserve">RESTFUL </w:t>
+              <w:t>RESTFUL api</w:t>
             </w:r>
-            <w:proofErr w:type="spellStart"/>
-            <w:r>
-              <w:t>api</w:t>
-            </w:r>
-            <w:proofErr w:type="spellEnd"/>
             <w:r>
               <w:rPr>
                 <w:rFonts w:hint="eastAsia"/>
@@ -5985,7 +5754,6 @@
               <w:ind w:firstLineChars="0" w:firstLine="0"/>
               <w:jc w:val="left"/>
             </w:pPr>
-            <w:proofErr w:type="spellStart"/>
             <w:r>
               <w:t>u</w:t>
             </w:r>
@@ -5993,14 +5761,7 @@
               <w:rPr>
                 <w:rFonts w:hint="eastAsia"/>
               </w:rPr>
-              <w:t>dp</w:t>
-            </w:r>
-            <w:proofErr w:type="spellEnd"/>
-            <w:r>
-              <w:rPr>
-                <w:rFonts w:hint="eastAsia"/>
-              </w:rPr>
-              <w:t xml:space="preserve"> 端口，负责</w:t>
+              <w:t>dp 端口，负责</w:t>
             </w:r>
             <w:r>
               <w:t>DAG</w:t>
@@ -6026,7 +5787,6 @@
               <w:pStyle w:val="8lab-"/>
               <w:ind w:firstLineChars="0" w:firstLine="0"/>
             </w:pPr>
-            <w:proofErr w:type="spellStart"/>
             <w:r>
               <w:t>tc</w:t>
             </w:r>
@@ -6034,14 +5794,7 @@
               <w:rPr>
                 <w:rFonts w:hint="eastAsia"/>
               </w:rPr>
-              <w:t>p</w:t>
-            </w:r>
-            <w:proofErr w:type="spellEnd"/>
-            <w:r>
-              <w:rPr>
-                <w:rFonts w:hint="eastAsia"/>
-              </w:rPr>
-              <w:t xml:space="preserve"> 端口，负责</w:t>
+              <w:t>p 端口，负责</w:t>
             </w:r>
             <w:r>
               <w:t>DAG</w:t>
@@ -6150,15 +5903,7 @@
               <w:ind w:firstLineChars="0" w:firstLine="0"/>
             </w:pPr>
             <w:r>
-              <w:t>--</w:t>
-            </w:r>
-            <w:proofErr w:type="spellStart"/>
-            <w:r>
-              <w:t>entrypoint</w:t>
-            </w:r>
-            <w:proofErr w:type="spellEnd"/>
-            <w:r>
-              <w:t>-selector-algorithm</w:t>
+              <w:t>--entrypoint-selector-algorithm</w:t>
             </w:r>
           </w:p>
         </w:tc>
@@ -6175,54 +5920,20 @@
               <w:rPr>
                 <w:rFonts w:hint="eastAsia"/>
               </w:rPr>
-              <w:t>随机游走的初始</w:t>
+              <w:t>随机游走的初始块选择算法，默认为</w:t>
             </w:r>
-            <w:proofErr w:type="gramStart"/>
             <w:r>
-              <w:rPr>
-                <w:rFonts w:hint="eastAsia"/>
-              </w:rPr>
-              <w:t>块选择</w:t>
+              <w:t>”DEFAULT”</w:t>
             </w:r>
-            <w:proofErr w:type="gramEnd"/>
-            <w:r>
-              <w:rPr>
-                <w:rFonts w:hint="eastAsia"/>
-              </w:rPr>
-              <w:t>算法，默认为</w:t>
-            </w:r>
-            <w:proofErr w:type="gramStart"/>
-            <w:r>
-              <w:t>”</w:t>
-            </w:r>
-            <w:proofErr w:type="gramEnd"/>
-            <w:r>
-              <w:t>DEFAULT</w:t>
-            </w:r>
-            <w:proofErr w:type="gramStart"/>
-            <w:r>
-              <w:t>”</w:t>
-            </w:r>
-            <w:proofErr w:type="gramEnd"/>
             <w:r>
               <w:rPr>
                 <w:rFonts w:hint="eastAsia"/>
               </w:rPr>
               <w:t>，这个需要观察者的引入，当选择</w:t>
             </w:r>
-            <w:proofErr w:type="gramStart"/>
             <w:r>
-              <w:t>”</w:t>
+              <w:t>”KATZ”</w:t>
             </w:r>
-            <w:proofErr w:type="gramEnd"/>
-            <w:r>
-              <w:t>KATZ</w:t>
-            </w:r>
-            <w:proofErr w:type="gramStart"/>
-            <w:r>
-              <w:t>”</w:t>
-            </w:r>
-            <w:proofErr w:type="gramEnd"/>
             <w:r>
               <w:rPr>
                 <w:rFonts w:hint="eastAsia"/>
@@ -6246,21 +5957,8 @@
               <w:ind w:firstLineChars="0" w:firstLine="0"/>
             </w:pPr>
             <w:r>
-              <w:t>--tip-</w:t>
+              <w:t>--tip-sel-algo</w:t>
             </w:r>
-            <w:proofErr w:type="spellStart"/>
-            <w:r>
-              <w:t>sel</w:t>
-            </w:r>
-            <w:proofErr w:type="spellEnd"/>
-            <w:r>
-              <w:t>-</w:t>
-            </w:r>
-            <w:proofErr w:type="spellStart"/>
-            <w:r>
-              <w:t>algo</w:t>
-            </w:r>
-            <w:proofErr w:type="spellEnd"/>
           </w:p>
           <w:p>
             <w:pPr>
@@ -6274,13 +5972,8 @@
               <w:ind w:firstLineChars="0" w:firstLine="0"/>
             </w:pPr>
             <w:r>
-              <w:t>--</w:t>
+              <w:t>--ipfs-txns</w:t>
             </w:r>
-            <w:proofErr w:type="spellStart"/>
-            <w:r>
-              <w:t>ipfs-txns</w:t>
-            </w:r>
-            <w:proofErr w:type="spellEnd"/>
           </w:p>
         </w:tc>
         <w:tc>
@@ -6402,13 +6095,8 @@
         </w:rPr>
         <w:t xml:space="preserve"> </w:t>
       </w:r>
-      <w:proofErr w:type="spellStart"/>
-      <w:r>
-        <w:t>StreamNet</w:t>
-      </w:r>
-      <w:proofErr w:type="spellEnd"/>
-      <w:r>
-        <w:t xml:space="preserve"> APP</w:t>
+      <w:r>
+        <w:t>StreamNet APP</w:t>
       </w:r>
       <w:r>
         <w:rPr>
@@ -6516,11 +6204,9 @@
               <w:pStyle w:val="8lab-"/>
               <w:ind w:firstLineChars="0" w:firstLine="0"/>
             </w:pPr>
-            <w:proofErr w:type="spellStart"/>
             <w:r>
               <w:t>addr</w:t>
             </w:r>
-            <w:proofErr w:type="spellEnd"/>
           </w:p>
         </w:tc>
         <w:tc>
@@ -6596,11 +6282,9 @@
               <w:pStyle w:val="8lab-"/>
               <w:ind w:firstLineChars="0" w:firstLine="0"/>
             </w:pPr>
-            <w:proofErr w:type="spellStart"/>
             <w:r>
               <w:t>enableIpfs</w:t>
             </w:r>
-            <w:proofErr w:type="spellEnd"/>
           </w:p>
         </w:tc>
         <w:tc>
@@ -6618,11 +6302,9 @@
               </w:rPr>
               <w:t>是否将信息存入</w:t>
             </w:r>
-            <w:proofErr w:type="spellStart"/>
             <w:r>
               <w:t>ipfs</w:t>
             </w:r>
-            <w:proofErr w:type="spellEnd"/>
             <w:r>
               <w:rPr>
                 <w:rFonts w:hint="eastAsia"/>
@@ -6642,22 +6324,18 @@
               <w:pStyle w:val="8lab-"/>
               <w:ind w:firstLineChars="0" w:firstLine="0"/>
             </w:pPr>
-            <w:proofErr w:type="spellStart"/>
             <w:r>
               <w:t>enableBatching</w:t>
             </w:r>
-            <w:proofErr w:type="spellEnd"/>
           </w:p>
           <w:p>
             <w:pPr>
               <w:pStyle w:val="8lab-"/>
               <w:ind w:firstLineChars="0" w:firstLine="0"/>
             </w:pPr>
-            <w:proofErr w:type="spellStart"/>
             <w:r>
               <w:t>enableCompression</w:t>
             </w:r>
-            <w:proofErr w:type="spellEnd"/>
           </w:p>
         </w:tc>
         <w:tc>
@@ -6694,22 +6372,18 @@
               <w:pStyle w:val="8lab-"/>
               <w:ind w:firstLineChars="0" w:firstLine="0"/>
             </w:pPr>
-            <w:proofErr w:type="spellStart"/>
             <w:r>
               <w:t>listenPort</w:t>
             </w:r>
-            <w:proofErr w:type="spellEnd"/>
           </w:p>
           <w:p>
             <w:pPr>
               <w:pStyle w:val="8lab-"/>
               <w:ind w:firstLineChars="0" w:firstLine="0"/>
             </w:pPr>
-            <w:proofErr w:type="spellStart"/>
             <w:r>
               <w:t>listenAddress</w:t>
             </w:r>
-            <w:proofErr w:type="spellEnd"/>
           </w:p>
         </w:tc>
         <w:tc>
@@ -6836,13 +6510,8 @@
         </w:rPr>
         <w:t xml:space="preserve"> </w:t>
       </w:r>
-      <w:proofErr w:type="spellStart"/>
-      <w:r>
-        <w:t>StreamNet</w:t>
-      </w:r>
-      <w:proofErr w:type="spellEnd"/>
-      <w:r>
-        <w:t xml:space="preserve"> Sync</w:t>
+      <w:r>
+        <w:t>StreamNet Sync</w:t>
       </w:r>
       <w:r>
         <w:rPr>
@@ -6942,11 +6611,9 @@
               <w:pStyle w:val="8lab-"/>
               <w:ind w:firstLineChars="0" w:firstLine="0"/>
             </w:pPr>
-            <w:proofErr w:type="spellStart"/>
             <w:r>
               <w:t>addr</w:t>
             </w:r>
-            <w:proofErr w:type="spellEnd"/>
           </w:p>
         </w:tc>
         <w:tc>
@@ -7102,74 +6769,56 @@
         <w:rPr>
           <w:rFonts w:hint="eastAsia"/>
         </w:rPr>
-        <w:t>上直接编译运行，第二种方式是进入到一个稳定版本的发布（可以是在</w:t>
-      </w:r>
-      <w:proofErr w:type="spellStart"/>
+        <w:t>上直接编译运行，第二种方式是进入到一个稳定版本的发布（可以是在dev分支上，也可以是在发布分支上），下载对应的源码或者jar包，第三种方式是checkout到一个稳定的发布的tag上编译</w:t>
+      </w:r>
+      <w:r>
+        <w:rPr>
+          <w:rFonts w:hint="eastAsia"/>
+        </w:rPr>
+        <w:t>运行。这个文档中我们主要遵循第</w:t>
+      </w:r>
+      <w:r>
+        <w:rPr>
+          <w:rFonts w:hint="eastAsia"/>
+        </w:rPr>
+        <w:t>二</w:t>
+      </w:r>
+      <w:r>
+        <w:rPr>
+          <w:rFonts w:hint="eastAsia"/>
+        </w:rPr>
+        <w:t>种方式，因为</w:t>
+      </w:r>
+      <w:r>
+        <w:t>StreamNet</w:t>
+      </w:r>
+      <w:r>
+        <w:rPr>
+          <w:rFonts w:hint="eastAsia"/>
+        </w:rPr>
+        <w:t>使用严格的</w:t>
+      </w:r>
+      <w:r>
+        <w:t xml:space="preserve">Travis CI </w:t>
+      </w:r>
+      <w:r>
+        <w:rPr>
+          <w:rFonts w:hint="eastAsia"/>
+        </w:rPr>
+        <w:t>进行持续集成控制</w:t>
+      </w:r>
+      <w:r>
+        <w:rPr>
+          <w:rFonts w:hint="eastAsia"/>
+        </w:rPr>
+        <w:t>，</w:t>
+      </w:r>
       <w:r>
         <w:rPr>
           <w:rFonts w:hint="eastAsia"/>
         </w:rPr>
         <w:t>dev</w:t>
       </w:r>
-      <w:proofErr w:type="spellEnd"/>
-      <w:r>
-        <w:rPr>
-          <w:rFonts w:hint="eastAsia"/>
-        </w:rPr>
-        <w:t>分支上，也可以是在发布分支上），下载对应的源码或者jar包，第三种方式是checkout到一个稳定的发布的tag上编译</w:t>
-      </w:r>
-      <w:r>
-        <w:rPr>
-          <w:rFonts w:hint="eastAsia"/>
-        </w:rPr>
-        <w:t>运行。这个文档中我们主要遵循第</w:t>
-      </w:r>
-      <w:r>
-        <w:rPr>
-          <w:rFonts w:hint="eastAsia"/>
-        </w:rPr>
-        <w:t>二</w:t>
-      </w:r>
-      <w:r>
-        <w:rPr>
-          <w:rFonts w:hint="eastAsia"/>
-        </w:rPr>
-        <w:t>种方式，因为</w:t>
-      </w:r>
-      <w:proofErr w:type="spellStart"/>
-      <w:r>
-        <w:t>StreamNet</w:t>
-      </w:r>
-      <w:proofErr w:type="spellEnd"/>
-      <w:r>
-        <w:rPr>
-          <w:rFonts w:hint="eastAsia"/>
-        </w:rPr>
-        <w:t>使用严格的</w:t>
-      </w:r>
-      <w:r>
-        <w:t xml:space="preserve">Travis CI </w:t>
-      </w:r>
-      <w:r>
-        <w:rPr>
-          <w:rFonts w:hint="eastAsia"/>
-        </w:rPr>
-        <w:t>进行持续集成控制</w:t>
-      </w:r>
-      <w:r>
-        <w:rPr>
-          <w:rFonts w:hint="eastAsia"/>
-        </w:rPr>
-        <w:t>，</w:t>
-      </w:r>
-      <w:proofErr w:type="spellStart"/>
-      <w:r>
-        <w:rPr>
-          <w:rFonts w:hint="eastAsia"/>
-        </w:rPr>
-        <w:t>dev</w:t>
-      </w:r>
-      <w:proofErr w:type="spellEnd"/>
       <w:r>
         <w:rPr>
           <w:rFonts w:hint="eastAsia"/>
@@ -7222,21 +6871,7 @@
         <w:rPr>
           <w:rFonts w:hint="eastAsia"/>
         </w:rPr>
-        <w:t>本章节主要涉及</w:t>
-      </w:r>
-      <w:proofErr w:type="gramStart"/>
-      <w:r>
-        <w:rPr>
-          <w:rFonts w:hint="eastAsia"/>
-        </w:rPr>
-        <w:t>到部署</w:t>
-      </w:r>
-      <w:proofErr w:type="gramEnd"/>
-      <w:r>
-        <w:rPr>
-          <w:rFonts w:hint="eastAsia"/>
-        </w:rPr>
-        <w:t>两个服务和一个进程，它们之间的关系如</w:t>
+        <w:t>本章节主要涉及到部署两个服务和一个进程，它们之间的关系如</w:t>
       </w:r>
       <w:r>
         <w:fldChar w:fldCharType="begin"/>
@@ -7354,7 +6989,6 @@
         </w:rPr>
         <w:t>cd </w:t>
       </w:r>
-      <w:proofErr w:type="spellStart"/>
       <w:r>
         <w:rPr>
           <w:rFonts w:ascii="Consolas" w:eastAsia="Times New Roman" w:hAnsi="Consolas"/>
@@ -7366,7 +7000,6 @@
         </w:rPr>
         <w:t>StreamNet</w:t>
       </w:r>
-      <w:proofErr w:type="spellEnd"/>
     </w:p>
     <w:p>
       <w:pPr>
@@ -7389,7 +7022,6 @@
           <w:szCs w:val="18"/>
         </w:rPr>
       </w:pPr>
-      <w:proofErr w:type="spellStart"/>
       <w:r>
         <w:rPr>
           <w:rFonts w:ascii="Consolas" w:eastAsia="Times New Roman" w:hAnsi="Consolas"/>
@@ -7399,19 +7031,7 @@
           <w:szCs w:val="18"/>
           <w:bdr w:val="none" w:sz="0" w:space="0" w:color="auto" w:frame="1"/>
         </w:rPr>
-        <w:t>mvn</w:t>
-      </w:r>
-      <w:proofErr w:type="spellEnd"/>
-      <w:r>
-        <w:rPr>
-          <w:rFonts w:ascii="Consolas" w:eastAsia="Times New Roman" w:hAnsi="Consolas"/>
-          <w:color w:val="000000"/>
-          <w:kern w:val="0"/>
-          <w:sz w:val="18"/>
-          <w:szCs w:val="18"/>
-          <w:bdr w:val="none" w:sz="0" w:space="0" w:color="auto" w:frame="1"/>
-        </w:rPr>
-        <w:t> clean  </w:t>
+        <w:t>mvn clean  </w:t>
       </w:r>
     </w:p>
     <w:p>
@@ -7435,7 +7055,6 @@
           <w:szCs w:val="18"/>
         </w:rPr>
       </w:pPr>
-      <w:proofErr w:type="spellStart"/>
       <w:r>
         <w:rPr>
           <w:rFonts w:ascii="Consolas" w:eastAsia="Times New Roman" w:hAnsi="Consolas"/>
@@ -7445,19 +7064,7 @@
           <w:szCs w:val="18"/>
           <w:bdr w:val="none" w:sz="0" w:space="0" w:color="auto" w:frame="1"/>
         </w:rPr>
-        <w:t>mvn</w:t>
-      </w:r>
-      <w:proofErr w:type="spellEnd"/>
-      <w:r>
-        <w:rPr>
-          <w:rFonts w:ascii="Consolas" w:eastAsia="Times New Roman" w:hAnsi="Consolas"/>
-          <w:color w:val="000000"/>
-          <w:kern w:val="0"/>
-          <w:sz w:val="18"/>
-          <w:szCs w:val="18"/>
-          <w:bdr w:val="none" w:sz="0" w:space="0" w:color="auto" w:frame="1"/>
-        </w:rPr>
-        <w:t> package  </w:t>
+        <w:t>mvn package  </w:t>
       </w:r>
     </w:p>
     <w:p>
@@ -7529,11 +7136,9 @@
         </w:rPr>
         <w:t>下载并编译</w:t>
       </w:r>
-      <w:proofErr w:type="spellStart"/>
       <w:r>
         <w:t>StreamNet</w:t>
       </w:r>
-      <w:proofErr w:type="spellEnd"/>
       <w:r>
         <w:rPr>
           <w:rFonts w:hint="eastAsia"/>
@@ -7566,7 +7171,7 @@
                     <pic:cNvPicPr/>
                   </pic:nvPicPr>
                   <pic:blipFill>
-                    <a:blip r:embed="rId20">
+                    <a:blip r:embed="rId21">
                       <a:extLst>
                         <a:ext uri="{28A0092B-C50C-407E-A947-70E740481C1C}">
                           <a14:useLocalDpi xmlns:a14="http://schemas.microsoft.com/office/drawing/2010/main" val="0"/>
@@ -7764,19 +7369,11 @@
       <w:r>
         <w:t>Katz</w:t>
       </w:r>
-      <w:proofErr w:type="gramStart"/>
-      <w:r>
-        <w:rPr>
-          <w:rFonts w:hint="eastAsia"/>
-        </w:rPr>
-        <w:t>图计算</w:t>
-      </w:r>
-      <w:proofErr w:type="gramEnd"/>
-      <w:r>
-        <w:rPr>
-          <w:rFonts w:hint="eastAsia"/>
-        </w:rPr>
-        <w:t>的，使用</w:t>
+      <w:r>
+        <w:rPr>
+          <w:rFonts w:hint="eastAsia"/>
+        </w:rPr>
+        <w:t>图计算的，使用</w:t>
       </w:r>
       <w:r>
         <w:t>Conflux</w:t>
@@ -7796,11 +7393,9 @@
         </w:rPr>
         <w:t>内的</w:t>
       </w:r>
-      <w:proofErr w:type="spellStart"/>
       <w:r>
         <w:t>StreamNet</w:t>
       </w:r>
-      <w:proofErr w:type="spellEnd"/>
       <w:r>
         <w:rPr>
           <w:rFonts w:hint="eastAsia"/>
@@ -7877,31 +7472,7 @@
           <w:szCs w:val="18"/>
           <w:bdr w:val="none" w:sz="0" w:space="0" w:color="auto" w:frame="1"/>
         </w:rPr>
-        <w:t>java -jar iri-1.5.5.jar --</w:t>
-      </w:r>
-      <w:proofErr w:type="spellStart"/>
-      <w:r>
-        <w:rPr>
-          <w:rFonts w:ascii="Consolas" w:eastAsia="Times New Roman" w:hAnsi="Consolas"/>
-          <w:color w:val="000000"/>
-          <w:kern w:val="0"/>
-          <w:sz w:val="18"/>
-          <w:szCs w:val="18"/>
-          <w:bdr w:val="none" w:sz="0" w:space="0" w:color="auto" w:frame="1"/>
-        </w:rPr>
-        <w:t>testnet</w:t>
-      </w:r>
-      <w:proofErr w:type="spellEnd"/>
-      <w:r>
-        <w:rPr>
-          <w:rFonts w:ascii="Consolas" w:eastAsia="Times New Roman" w:hAnsi="Consolas"/>
-          <w:color w:val="000000"/>
-          <w:kern w:val="0"/>
-          <w:sz w:val="18"/>
-          <w:szCs w:val="18"/>
-          <w:bdr w:val="none" w:sz="0" w:space="0" w:color="auto" w:frame="1"/>
-        </w:rPr>
-        <w:t> \  </w:t>
+        <w:t>java -jar iri-1.5.5.jar --testnet \  </w:t>
       </w:r>
     </w:p>
     <w:p>
@@ -7934,31 +7505,7 @@
           <w:szCs w:val="18"/>
           <w:bdr w:val="none" w:sz="0" w:space="0" w:color="auto" w:frame="1"/>
         </w:rPr>
-        <w:t>                        --</w:t>
-      </w:r>
-      <w:proofErr w:type="spellStart"/>
-      <w:r>
-        <w:rPr>
-          <w:rFonts w:ascii="Consolas" w:eastAsia="Times New Roman" w:hAnsi="Consolas"/>
-          <w:color w:val="000000"/>
-          <w:kern w:val="0"/>
-          <w:sz w:val="18"/>
-          <w:szCs w:val="18"/>
-          <w:bdr w:val="none" w:sz="0" w:space="0" w:color="auto" w:frame="1"/>
-        </w:rPr>
-        <w:t>mwm</w:t>
-      </w:r>
-      <w:proofErr w:type="spellEnd"/>
-      <w:r>
-        <w:rPr>
-          <w:rFonts w:ascii="Consolas" w:eastAsia="Times New Roman" w:hAnsi="Consolas"/>
-          <w:color w:val="000000"/>
-          <w:kern w:val="0"/>
-          <w:sz w:val="18"/>
-          <w:szCs w:val="18"/>
-          <w:bdr w:val="none" w:sz="0" w:space="0" w:color="auto" w:frame="1"/>
-        </w:rPr>
-        <w:t> 1 \  </w:t>
+        <w:t>                        --mwm 1 \  </w:t>
       </w:r>
     </w:p>
     <w:p>
@@ -8233,31 +7780,7 @@
           <w:szCs w:val="18"/>
           <w:bdr w:val="none" w:sz="0" w:space="0" w:color="auto" w:frame="1"/>
         </w:rPr>
-        <w:t>                        --</w:t>
-      </w:r>
-      <w:proofErr w:type="spellStart"/>
-      <w:r>
-        <w:rPr>
-          <w:rFonts w:ascii="Consolas" w:eastAsia="Times New Roman" w:hAnsi="Consolas"/>
-          <w:color w:val="000000"/>
-          <w:kern w:val="0"/>
-          <w:sz w:val="18"/>
-          <w:szCs w:val="18"/>
-          <w:bdr w:val="none" w:sz="0" w:space="0" w:color="auto" w:frame="1"/>
-        </w:rPr>
-        <w:t>entrypoint</w:t>
-      </w:r>
-      <w:proofErr w:type="spellEnd"/>
-      <w:r>
-        <w:rPr>
-          <w:rFonts w:ascii="Consolas" w:eastAsia="Times New Roman" w:hAnsi="Consolas"/>
-          <w:color w:val="000000"/>
-          <w:kern w:val="0"/>
-          <w:sz w:val="18"/>
-          <w:szCs w:val="18"/>
-          <w:bdr w:val="none" w:sz="0" w:space="0" w:color="auto" w:frame="1"/>
-        </w:rPr>
-        <w:t>-selector-algorithm </w:t>
+        <w:t>                        --entrypoint-selector-algorithm </w:t>
       </w:r>
       <w:r>
         <w:rPr>
@@ -8312,55 +7835,7 @@
           <w:szCs w:val="18"/>
           <w:bdr w:val="none" w:sz="0" w:space="0" w:color="auto" w:frame="1"/>
         </w:rPr>
-        <w:t>                        --tip-</w:t>
-      </w:r>
-      <w:proofErr w:type="spellStart"/>
-      <w:r>
-        <w:rPr>
-          <w:rFonts w:ascii="Consolas" w:eastAsia="Times New Roman" w:hAnsi="Consolas"/>
-          <w:color w:val="000000"/>
-          <w:kern w:val="0"/>
-          <w:sz w:val="18"/>
-          <w:szCs w:val="18"/>
-          <w:bdr w:val="none" w:sz="0" w:space="0" w:color="auto" w:frame="1"/>
-        </w:rPr>
-        <w:t>sel</w:t>
-      </w:r>
-      <w:proofErr w:type="spellEnd"/>
-      <w:r>
-        <w:rPr>
-          <w:rFonts w:ascii="Consolas" w:eastAsia="Times New Roman" w:hAnsi="Consolas"/>
-          <w:color w:val="000000"/>
-          <w:kern w:val="0"/>
-          <w:sz w:val="18"/>
-          <w:szCs w:val="18"/>
-          <w:bdr w:val="none" w:sz="0" w:space="0" w:color="auto" w:frame="1"/>
-        </w:rPr>
-        <w:t>-</w:t>
-      </w:r>
-      <w:proofErr w:type="spellStart"/>
-      <w:r>
-        <w:rPr>
-          <w:rFonts w:ascii="Consolas" w:eastAsia="Times New Roman" w:hAnsi="Consolas"/>
-          <w:color w:val="000000"/>
-          <w:kern w:val="0"/>
-          <w:sz w:val="18"/>
-          <w:szCs w:val="18"/>
-          <w:bdr w:val="none" w:sz="0" w:space="0" w:color="auto" w:frame="1"/>
-        </w:rPr>
-        <w:t>algo</w:t>
-      </w:r>
-      <w:proofErr w:type="spellEnd"/>
-      <w:r>
-        <w:rPr>
-          <w:rFonts w:ascii="Consolas" w:eastAsia="Times New Roman" w:hAnsi="Consolas"/>
-          <w:color w:val="000000"/>
-          <w:kern w:val="0"/>
-          <w:sz w:val="18"/>
-          <w:szCs w:val="18"/>
-          <w:bdr w:val="none" w:sz="0" w:space="0" w:color="auto" w:frame="1"/>
-        </w:rPr>
-        <w:t> </w:t>
+        <w:t>                        --tip-sel-algo </w:t>
       </w:r>
       <w:r>
         <w:rPr>
@@ -8415,31 +7890,7 @@
           <w:szCs w:val="18"/>
           <w:bdr w:val="none" w:sz="0" w:space="0" w:color="auto" w:frame="1"/>
         </w:rPr>
-        <w:t>                        --</w:t>
-      </w:r>
-      <w:proofErr w:type="spellStart"/>
-      <w:r>
-        <w:rPr>
-          <w:rFonts w:ascii="Consolas" w:eastAsia="Times New Roman" w:hAnsi="Consolas"/>
-          <w:color w:val="000000"/>
-          <w:kern w:val="0"/>
-          <w:sz w:val="18"/>
-          <w:szCs w:val="18"/>
-          <w:bdr w:val="none" w:sz="0" w:space="0" w:color="auto" w:frame="1"/>
-        </w:rPr>
-        <w:t>ipfs-txns</w:t>
-      </w:r>
-      <w:proofErr w:type="spellEnd"/>
-      <w:r>
-        <w:rPr>
-          <w:rFonts w:ascii="Consolas" w:eastAsia="Times New Roman" w:hAnsi="Consolas"/>
-          <w:color w:val="000000"/>
-          <w:kern w:val="0"/>
-          <w:sz w:val="18"/>
-          <w:szCs w:val="18"/>
-          <w:bdr w:val="none" w:sz="0" w:space="0" w:color="auto" w:frame="1"/>
-        </w:rPr>
-        <w:t> </w:t>
+        <w:t>                        --ipfs-txns </w:t>
       </w:r>
       <w:r>
         <w:rPr>
@@ -8578,14 +8029,12 @@
         </w:rPr>
         <w:t>通过</w:t>
       </w:r>
-      <w:proofErr w:type="spellStart"/>
       <w:r>
         <w:rPr>
           <w:rFonts w:hint="eastAsia"/>
         </w:rPr>
         <w:t>dockerfile</w:t>
       </w:r>
-      <w:proofErr w:type="spellEnd"/>
       <w:r>
         <w:rPr>
           <w:rFonts w:hint="eastAsia"/>
@@ -8637,7 +8086,6 @@
         <w:lastRenderedPageBreak/>
         <w:t>cd </w:t>
       </w:r>
-      <w:proofErr w:type="spellStart"/>
       <w:r>
         <w:rPr>
           <w:rFonts w:ascii="Consolas" w:eastAsia="Times New Roman" w:hAnsi="Consolas"/>
@@ -8649,7 +8097,6 @@
         </w:rPr>
         <w:t>StreamNet</w:t>
       </w:r>
-      <w:proofErr w:type="spellEnd"/>
       <w:r>
         <w:rPr>
           <w:rFonts w:ascii="&amp;quot" w:hAnsi="&amp;quot"/>
@@ -8682,8 +8129,6 @@
           <w:szCs w:val="18"/>
         </w:rPr>
       </w:pPr>
-      <w:proofErr w:type="spellStart"/>
-      <w:proofErr w:type="gramStart"/>
       <w:r>
         <w:rPr>
           <w:rFonts w:ascii="&amp;quot" w:hAnsi="&amp;quot" w:hint="eastAsia"/>
@@ -8695,8 +8140,6 @@
         </w:rPr>
         <w:t>sudo</w:t>
       </w:r>
-      <w:proofErr w:type="spellEnd"/>
-      <w:proofErr w:type="gramEnd"/>
       <w:r>
         <w:rPr>
           <w:rFonts w:ascii="&amp;quot" w:hAnsi="&amp;quot"/>
@@ -8706,31 +8149,7 @@
           <w:bdr w:val="none" w:sz="0" w:space="0" w:color="auto" w:frame="1"/>
           <w:shd w:val="clear" w:color="auto" w:fill="FFFFFF"/>
         </w:rPr>
-        <w:t xml:space="preserve"> </w:t>
-      </w:r>
-      <w:proofErr w:type="spellStart"/>
-      <w:r>
-        <w:rPr>
-          <w:rFonts w:ascii="&amp;quot" w:hAnsi="&amp;quot"/>
-          <w:color w:val="000000"/>
-          <w:sz w:val="18"/>
-          <w:szCs w:val="18"/>
-          <w:bdr w:val="none" w:sz="0" w:space="0" w:color="auto" w:frame="1"/>
-          <w:shd w:val="clear" w:color="auto" w:fill="FFFFFF"/>
-        </w:rPr>
-        <w:t>docker</w:t>
-      </w:r>
-      <w:proofErr w:type="spellEnd"/>
-      <w:r>
-        <w:rPr>
-          <w:rFonts w:ascii="&amp;quot" w:hAnsi="&amp;quot"/>
-          <w:color w:val="000000"/>
-          <w:sz w:val="18"/>
-          <w:szCs w:val="18"/>
-          <w:bdr w:val="none" w:sz="0" w:space="0" w:color="auto" w:frame="1"/>
-          <w:shd w:val="clear" w:color="auto" w:fill="FFFFFF"/>
-        </w:rPr>
-        <w:t xml:space="preserve"> build -t </w:t>
+        <w:t xml:space="preserve"> docker build -t </w:t>
       </w:r>
       <w:r>
         <w:rPr>
@@ -8830,8 +8249,6 @@
         </w:rPr>
         <w:t xml:space="preserve"># </w:t>
       </w:r>
-      <w:proofErr w:type="spellStart"/>
-      <w:proofErr w:type="gramStart"/>
       <w:r>
         <w:rPr>
           <w:rFonts w:ascii="&amp;quot" w:hAnsi="&amp;quot" w:cs="宋体"/>
@@ -8842,23 +8259,8 @@
           <w:bdr w:val="none" w:sz="0" w:space="0" w:color="auto" w:frame="1"/>
           <w:shd w:val="clear" w:color="auto" w:fill="F8F8F8"/>
         </w:rPr>
-        <w:t>sudo</w:t>
-      </w:r>
-      <w:proofErr w:type="spellEnd"/>
-      <w:proofErr w:type="gramEnd"/>
-      <w:r>
-        <w:rPr>
-          <w:rFonts w:ascii="&amp;quot" w:hAnsi="&amp;quot" w:cs="宋体"/>
-          <w:color w:val="000000"/>
-          <w:kern w:val="0"/>
-          <w:sz w:val="18"/>
-          <w:szCs w:val="18"/>
-          <w:bdr w:val="none" w:sz="0" w:space="0" w:color="auto" w:frame="1"/>
-          <w:shd w:val="clear" w:color="auto" w:fill="F8F8F8"/>
-        </w:rPr>
-        <w:t> </w:t>
-      </w:r>
-      <w:proofErr w:type="spellStart"/>
+        <w:t>sudo </w:t>
+      </w:r>
       <w:r>
         <w:rPr>
           <w:rFonts w:ascii="&amp;quot" w:hAnsi="&amp;quot" w:cs="宋体" w:hint="eastAsia"/>
@@ -8871,7 +8273,6 @@
         </w:rPr>
         <w:t>docker</w:t>
       </w:r>
-      <w:proofErr w:type="spellEnd"/>
       <w:r>
         <w:rPr>
           <w:rFonts w:ascii="&amp;quot" w:hAnsi="&amp;quot" w:cs="宋体"/>
@@ -8918,7 +8319,6 @@
           <w:szCs w:val="18"/>
         </w:rPr>
       </w:pPr>
-      <w:proofErr w:type="spellStart"/>
       <w:r>
         <w:rPr>
           <w:rFonts w:ascii="Consolas" w:hAnsi="Consolas"/>
@@ -8927,40 +8327,7 @@
           <w:szCs w:val="18"/>
           <w:shd w:val="clear" w:color="auto" w:fill="FFFFFF"/>
         </w:rPr>
-        <w:t>sudo</w:t>
-      </w:r>
-      <w:proofErr w:type="spellEnd"/>
-      <w:r>
-        <w:rPr>
-          <w:rFonts w:ascii="Consolas" w:hAnsi="Consolas"/>
-          <w:color w:val="24292E"/>
-          <w:sz w:val="18"/>
-          <w:szCs w:val="18"/>
-          <w:shd w:val="clear" w:color="auto" w:fill="FFFFFF"/>
-        </w:rPr>
-        <w:t xml:space="preserve"> </w:t>
-      </w:r>
-      <w:proofErr w:type="spellStart"/>
-      <w:r>
-        <w:rPr>
-          <w:rFonts w:ascii="Consolas" w:hAnsi="Consolas"/>
-          <w:color w:val="24292E"/>
-          <w:sz w:val="18"/>
-          <w:szCs w:val="18"/>
-          <w:shd w:val="clear" w:color="auto" w:fill="FFFFFF"/>
-        </w:rPr>
-        <w:t>docker</w:t>
-      </w:r>
-      <w:proofErr w:type="spellEnd"/>
-      <w:r>
-        <w:rPr>
-          <w:rFonts w:ascii="Consolas" w:hAnsi="Consolas"/>
-          <w:color w:val="24292E"/>
-          <w:sz w:val="18"/>
-          <w:szCs w:val="18"/>
-          <w:shd w:val="clear" w:color="auto" w:fill="FFFFFF"/>
-        </w:rPr>
-        <w:t xml:space="preserve"> run -d -p 14700:14700 -p 13700:13700 --name </w:t>
+        <w:t xml:space="preserve">sudo docker run -d -p 14700:14700 -p 13700:13700 --name </w:t>
       </w:r>
       <w:r>
         <w:rPr>
@@ -9002,29 +8369,7 @@
           <w:szCs w:val="18"/>
           <w:shd w:val="clear" w:color="auto" w:fill="FFFFFF"/>
         </w:rPr>
-        <w:t>/data:/</w:t>
-      </w:r>
-      <w:proofErr w:type="spellStart"/>
-      <w:r>
-        <w:rPr>
-          <w:rFonts w:ascii="Consolas" w:hAnsi="Consolas"/>
-          <w:color w:val="24292E"/>
-          <w:sz w:val="18"/>
-          <w:szCs w:val="18"/>
-          <w:shd w:val="clear" w:color="auto" w:fill="FFFFFF"/>
-        </w:rPr>
-        <w:t>iri</w:t>
-      </w:r>
-      <w:proofErr w:type="spellEnd"/>
-      <w:r>
-        <w:rPr>
-          <w:rFonts w:ascii="Consolas" w:hAnsi="Consolas"/>
-          <w:color w:val="24292E"/>
-          <w:sz w:val="18"/>
-          <w:szCs w:val="18"/>
-          <w:shd w:val="clear" w:color="auto" w:fill="FFFFFF"/>
-        </w:rPr>
-        <w:t xml:space="preserve">/data -v </w:t>
+        <w:t xml:space="preserve">/data:/iri/data -v </w:t>
       </w:r>
       <w:r>
         <w:rPr>
@@ -9045,73 +8390,7 @@
           <w:szCs w:val="18"/>
           <w:shd w:val="clear" w:color="auto" w:fill="FFFFFF"/>
         </w:rPr>
-        <w:t>/</w:t>
-      </w:r>
-      <w:proofErr w:type="spellStart"/>
-      <w:r>
-        <w:rPr>
-          <w:rFonts w:ascii="Consolas" w:hAnsi="Consolas"/>
-          <w:color w:val="24292E"/>
-          <w:sz w:val="18"/>
-          <w:szCs w:val="18"/>
-          <w:shd w:val="clear" w:color="auto" w:fill="FFFFFF"/>
-        </w:rPr>
-        <w:t>conf</w:t>
-      </w:r>
-      <w:proofErr w:type="spellEnd"/>
-      <w:r>
-        <w:rPr>
-          <w:rFonts w:ascii="Consolas" w:hAnsi="Consolas"/>
-          <w:color w:val="24292E"/>
-          <w:sz w:val="18"/>
-          <w:szCs w:val="18"/>
-          <w:shd w:val="clear" w:color="auto" w:fill="FFFFFF"/>
-        </w:rPr>
-        <w:t>/neighbors:/</w:t>
-      </w:r>
-      <w:proofErr w:type="spellStart"/>
-      <w:r>
-        <w:rPr>
-          <w:rFonts w:ascii="Consolas" w:hAnsi="Consolas"/>
-          <w:color w:val="24292E"/>
-          <w:sz w:val="18"/>
-          <w:szCs w:val="18"/>
-          <w:shd w:val="clear" w:color="auto" w:fill="FFFFFF"/>
-        </w:rPr>
-        <w:t>iri</w:t>
-      </w:r>
-      <w:proofErr w:type="spellEnd"/>
-      <w:r>
-        <w:rPr>
-          <w:rFonts w:ascii="Consolas" w:hAnsi="Consolas"/>
-          <w:color w:val="24292E"/>
-          <w:sz w:val="18"/>
-          <w:szCs w:val="18"/>
-          <w:shd w:val="clear" w:color="auto" w:fill="FFFFFF"/>
-        </w:rPr>
-        <w:t>/</w:t>
-      </w:r>
-      <w:proofErr w:type="spellStart"/>
-      <w:r>
-        <w:rPr>
-          <w:rFonts w:ascii="Consolas" w:hAnsi="Consolas"/>
-          <w:color w:val="24292E"/>
-          <w:sz w:val="18"/>
-          <w:szCs w:val="18"/>
-          <w:shd w:val="clear" w:color="auto" w:fill="FFFFFF"/>
-        </w:rPr>
-        <w:t>conf</w:t>
-      </w:r>
-      <w:proofErr w:type="spellEnd"/>
-      <w:r>
-        <w:rPr>
-          <w:rFonts w:ascii="Consolas" w:hAnsi="Consolas"/>
-          <w:color w:val="24292E"/>
-          <w:sz w:val="18"/>
-          <w:szCs w:val="18"/>
-          <w:shd w:val="clear" w:color="auto" w:fill="FFFFFF"/>
-        </w:rPr>
-        <w:t xml:space="preserve">/neighbors </w:t>
+        <w:t xml:space="preserve">/conf/neighbors:/iri/conf/neighbors </w:t>
       </w:r>
       <w:r>
         <w:rPr>
@@ -9545,31 +8824,7 @@
           <w:szCs w:val="18"/>
           <w:bdr w:val="none" w:sz="0" w:space="0" w:color="auto" w:frame="1"/>
         </w:rPr>
-        <w:t>cd scripts/</w:t>
-      </w:r>
-      <w:proofErr w:type="spellStart"/>
-      <w:r>
-        <w:rPr>
-          <w:rFonts w:ascii="Consolas" w:eastAsia="Times New Roman" w:hAnsi="Consolas"/>
-          <w:color w:val="000000"/>
-          <w:kern w:val="0"/>
-          <w:sz w:val="18"/>
-          <w:szCs w:val="18"/>
-          <w:bdr w:val="none" w:sz="0" w:space="0" w:color="auto" w:frame="1"/>
-        </w:rPr>
-        <w:t>iota_api</w:t>
-      </w:r>
-      <w:proofErr w:type="spellEnd"/>
-      <w:r>
-        <w:rPr>
-          <w:rFonts w:ascii="Consolas" w:eastAsia="Times New Roman" w:hAnsi="Consolas"/>
-          <w:color w:val="000000"/>
-          <w:kern w:val="0"/>
-          <w:sz w:val="18"/>
-          <w:szCs w:val="18"/>
-          <w:bdr w:val="none" w:sz="0" w:space="0" w:color="auto" w:frame="1"/>
-        </w:rPr>
-        <w:t>/  </w:t>
+        <w:t>cd scripts/iota_api/  </w:t>
       </w:r>
     </w:p>
     <w:p>
@@ -9593,8 +8848,6 @@
           <w:szCs w:val="18"/>
         </w:rPr>
       </w:pPr>
-      <w:proofErr w:type="spellStart"/>
-      <w:proofErr w:type="gramStart"/>
       <w:r>
         <w:rPr>
           <w:rFonts w:ascii="Consolas" w:eastAsia="Times New Roman" w:hAnsi="Consolas"/>
@@ -9604,44 +8857,7 @@
           <w:szCs w:val="18"/>
           <w:bdr w:val="none" w:sz="0" w:space="0" w:color="auto" w:frame="1"/>
         </w:rPr>
-        <w:t>gunicorn</w:t>
-      </w:r>
-      <w:proofErr w:type="spellEnd"/>
-      <w:proofErr w:type="gramEnd"/>
-      <w:r>
-        <w:rPr>
-          <w:rFonts w:ascii="Consolas" w:eastAsia="Times New Roman" w:hAnsi="Consolas"/>
-          <w:color w:val="000000"/>
-          <w:kern w:val="0"/>
-          <w:sz w:val="18"/>
-          <w:szCs w:val="18"/>
-          <w:bdr w:val="none" w:sz="0" w:space="0" w:color="auto" w:frame="1"/>
-        </w:rPr>
-        <w:t> -w 4 </w:t>
-      </w:r>
-      <w:proofErr w:type="spellStart"/>
-      <w:r>
-        <w:rPr>
-          <w:rFonts w:ascii="Consolas" w:eastAsia="Times New Roman" w:hAnsi="Consolas"/>
-          <w:color w:val="000000"/>
-          <w:kern w:val="0"/>
-          <w:sz w:val="18"/>
-          <w:szCs w:val="18"/>
-          <w:bdr w:val="none" w:sz="0" w:space="0" w:color="auto" w:frame="1"/>
-        </w:rPr>
-        <w:t>app:app</w:t>
-      </w:r>
-      <w:proofErr w:type="spellEnd"/>
-      <w:r>
-        <w:rPr>
-          <w:rFonts w:ascii="Consolas" w:eastAsia="Times New Roman" w:hAnsi="Consolas"/>
-          <w:color w:val="000000"/>
-          <w:kern w:val="0"/>
-          <w:sz w:val="18"/>
-          <w:szCs w:val="18"/>
-          <w:bdr w:val="none" w:sz="0" w:space="0" w:color="auto" w:frame="1"/>
-        </w:rPr>
-        <w:t> &amp;&gt; ../examples/cli.log  &amp; </w:t>
+        <w:t>gunicorn -w 4 app:app &amp;&gt; ../examples/cli.log  &amp; </w:t>
       </w:r>
     </w:p>
     <w:p>
@@ -9781,7 +8997,6 @@
           <w:szCs w:val="18"/>
         </w:rPr>
       </w:pPr>
-      <w:proofErr w:type="spellStart"/>
       <w:r>
         <w:rPr>
           <w:rFonts w:ascii="Consolas" w:eastAsia="Times New Roman" w:hAnsi="Consolas"/>
@@ -9791,19 +9006,7 @@
           <w:szCs w:val="18"/>
           <w:bdr w:val="none" w:sz="0" w:space="0" w:color="auto" w:frame="1"/>
         </w:rPr>
-        <w:t>addr</w:t>
-      </w:r>
-      <w:proofErr w:type="spellEnd"/>
-      <w:r>
-        <w:rPr>
-          <w:rFonts w:ascii="Consolas" w:eastAsia="Times New Roman" w:hAnsi="Consolas"/>
-          <w:color w:val="000000"/>
-          <w:kern w:val="0"/>
-          <w:sz w:val="18"/>
-          <w:szCs w:val="18"/>
-          <w:bdr w:val="none" w:sz="0" w:space="0" w:color="auto" w:frame="1"/>
-        </w:rPr>
-        <w:t> = http:</w:t>
+        <w:t>addr = http:</w:t>
       </w:r>
       <w:r>
         <w:rPr>
@@ -9882,7 +9085,6 @@
           <w:szCs w:val="18"/>
         </w:rPr>
       </w:pPr>
-      <w:proofErr w:type="spellStart"/>
       <w:r>
         <w:rPr>
           <w:rFonts w:ascii="Consolas" w:eastAsia="Times New Roman" w:hAnsi="Consolas"/>
@@ -9892,19 +9094,7 @@
           <w:szCs w:val="18"/>
           <w:bdr w:val="none" w:sz="0" w:space="0" w:color="auto" w:frame="1"/>
         </w:rPr>
-        <w:t>enableIpfs</w:t>
-      </w:r>
-      <w:proofErr w:type="spellEnd"/>
-      <w:r>
-        <w:rPr>
-          <w:rFonts w:ascii="Consolas" w:eastAsia="Times New Roman" w:hAnsi="Consolas"/>
-          <w:color w:val="000000"/>
-          <w:kern w:val="0"/>
-          <w:sz w:val="18"/>
-          <w:szCs w:val="18"/>
-          <w:bdr w:val="none" w:sz="0" w:space="0" w:color="auto" w:frame="1"/>
-        </w:rPr>
-        <w:t> = False  </w:t>
+        <w:t>enableIpfs = False  </w:t>
       </w:r>
     </w:p>
     <w:p>
@@ -9928,7 +9118,6 @@
           <w:szCs w:val="18"/>
         </w:rPr>
       </w:pPr>
-      <w:proofErr w:type="spellStart"/>
       <w:r>
         <w:rPr>
           <w:rFonts w:ascii="Consolas" w:eastAsia="Times New Roman" w:hAnsi="Consolas"/>
@@ -9938,19 +9127,7 @@
           <w:szCs w:val="18"/>
           <w:bdr w:val="none" w:sz="0" w:space="0" w:color="auto" w:frame="1"/>
         </w:rPr>
-        <w:t>enableBatching</w:t>
-      </w:r>
-      <w:proofErr w:type="spellEnd"/>
-      <w:r>
-        <w:rPr>
-          <w:rFonts w:ascii="Consolas" w:eastAsia="Times New Roman" w:hAnsi="Consolas"/>
-          <w:color w:val="000000"/>
-          <w:kern w:val="0"/>
-          <w:sz w:val="18"/>
-          <w:szCs w:val="18"/>
-          <w:bdr w:val="none" w:sz="0" w:space="0" w:color="auto" w:frame="1"/>
-        </w:rPr>
-        <w:t> = False  </w:t>
+        <w:t>enableBatching = False  </w:t>
       </w:r>
     </w:p>
     <w:p>
@@ -9974,7 +9151,6 @@
           <w:szCs w:val="18"/>
         </w:rPr>
       </w:pPr>
-      <w:proofErr w:type="spellStart"/>
       <w:r>
         <w:rPr>
           <w:rFonts w:ascii="Consolas" w:eastAsia="Times New Roman" w:hAnsi="Consolas"/>
@@ -9984,19 +9160,7 @@
           <w:szCs w:val="18"/>
           <w:bdr w:val="none" w:sz="0" w:space="0" w:color="auto" w:frame="1"/>
         </w:rPr>
-        <w:t>enableCompression</w:t>
-      </w:r>
-      <w:proofErr w:type="spellEnd"/>
-      <w:r>
-        <w:rPr>
-          <w:rFonts w:ascii="Consolas" w:eastAsia="Times New Roman" w:hAnsi="Consolas"/>
-          <w:color w:val="000000"/>
-          <w:kern w:val="0"/>
-          <w:sz w:val="18"/>
-          <w:szCs w:val="18"/>
-          <w:bdr w:val="none" w:sz="0" w:space="0" w:color="auto" w:frame="1"/>
-        </w:rPr>
-        <w:t> = False  </w:t>
+        <w:t>enableCompression = False  </w:t>
       </w:r>
     </w:p>
     <w:p>
@@ -10020,7 +9184,6 @@
           <w:szCs w:val="18"/>
         </w:rPr>
       </w:pPr>
-      <w:proofErr w:type="spellStart"/>
       <w:r>
         <w:rPr>
           <w:rFonts w:ascii="Consolas" w:eastAsia="Times New Roman" w:hAnsi="Consolas"/>
@@ -10030,19 +9193,7 @@
           <w:szCs w:val="18"/>
           <w:bdr w:val="none" w:sz="0" w:space="0" w:color="auto" w:frame="1"/>
         </w:rPr>
-        <w:t>listenPort</w:t>
-      </w:r>
-      <w:proofErr w:type="spellEnd"/>
-      <w:r>
-        <w:rPr>
-          <w:rFonts w:ascii="Consolas" w:eastAsia="Times New Roman" w:hAnsi="Consolas"/>
-          <w:color w:val="000000"/>
-          <w:kern w:val="0"/>
-          <w:sz w:val="18"/>
-          <w:szCs w:val="18"/>
-          <w:bdr w:val="none" w:sz="0" w:space="0" w:color="auto" w:frame="1"/>
-        </w:rPr>
-        <w:t> = 5000  </w:t>
+        <w:t>listenPort = 5000  </w:t>
       </w:r>
     </w:p>
     <w:p>
@@ -10066,7 +9217,6 @@
           <w:szCs w:val="18"/>
         </w:rPr>
       </w:pPr>
-      <w:proofErr w:type="spellStart"/>
       <w:r>
         <w:rPr>
           <w:rFonts w:ascii="Consolas" w:eastAsia="Times New Roman" w:hAnsi="Consolas"/>
@@ -10076,19 +9226,7 @@
           <w:szCs w:val="18"/>
           <w:bdr w:val="none" w:sz="0" w:space="0" w:color="auto" w:frame="1"/>
         </w:rPr>
-        <w:t>listenAddress</w:t>
-      </w:r>
-      <w:proofErr w:type="spellEnd"/>
-      <w:r>
-        <w:rPr>
-          <w:rFonts w:ascii="Consolas" w:eastAsia="Times New Roman" w:hAnsi="Consolas"/>
-          <w:color w:val="000000"/>
-          <w:kern w:val="0"/>
-          <w:sz w:val="18"/>
-          <w:szCs w:val="18"/>
-          <w:bdr w:val="none" w:sz="0" w:space="0" w:color="auto" w:frame="1"/>
-        </w:rPr>
-        <w:t> = 0.0.0.0  </w:t>
+        <w:t>listenAddress = 0.0.0.0  </w:t>
       </w:r>
     </w:p>
     <w:p>
@@ -10185,14 +9323,12 @@
         </w:rPr>
         <w:t>通过</w:t>
       </w:r>
-      <w:proofErr w:type="spellStart"/>
       <w:r>
         <w:rPr>
           <w:rFonts w:hint="eastAsia"/>
         </w:rPr>
         <w:t>dockerfile</w:t>
       </w:r>
-      <w:proofErr w:type="spellEnd"/>
       <w:r>
         <w:rPr>
           <w:rFonts w:hint="eastAsia"/>
@@ -10231,7 +9367,6 @@
         </w:rPr>
         <w:t>cd </w:t>
       </w:r>
-      <w:proofErr w:type="spellStart"/>
       <w:r>
         <w:rPr>
           <w:rFonts w:ascii="Consolas" w:eastAsia="Times New Roman" w:hAnsi="Consolas"/>
@@ -10242,7 +9377,6 @@
         </w:rPr>
         <w:t>StreamNet</w:t>
       </w:r>
-      <w:proofErr w:type="spellEnd"/>
       <w:r>
         <w:rPr>
           <w:rFonts w:ascii="Consolas" w:eastAsia="Times New Roman" w:hAnsi="Consolas"/>
@@ -10275,8 +9409,6 @@
           <w:szCs w:val="18"/>
         </w:rPr>
       </w:pPr>
-      <w:proofErr w:type="spellStart"/>
-      <w:proofErr w:type="gramStart"/>
       <w:r>
         <w:rPr>
           <w:rFonts w:ascii="&amp;quot" w:hAnsi="&amp;quot" w:cs="宋体"/>
@@ -10287,47 +9419,7 @@
           <w:bdr w:val="none" w:sz="0" w:space="0" w:color="auto" w:frame="1"/>
           <w:shd w:val="clear" w:color="auto" w:fill="F8F8F8"/>
         </w:rPr>
-        <w:t>sudo</w:t>
-      </w:r>
-      <w:proofErr w:type="spellEnd"/>
-      <w:proofErr w:type="gramEnd"/>
-      <w:r>
-        <w:rPr>
-          <w:rFonts w:ascii="&amp;quot" w:hAnsi="&amp;quot" w:cs="宋体"/>
-          <w:color w:val="000000"/>
-          <w:kern w:val="0"/>
-          <w:sz w:val="18"/>
-          <w:szCs w:val="18"/>
-          <w:bdr w:val="none" w:sz="0" w:space="0" w:color="auto" w:frame="1"/>
-          <w:shd w:val="clear" w:color="auto" w:fill="F8F8F8"/>
-        </w:rPr>
-        <w:t> </w:t>
-      </w:r>
-      <w:proofErr w:type="spellStart"/>
-      <w:r>
-        <w:rPr>
-          <w:rFonts w:ascii="&amp;quot" w:hAnsi="&amp;quot" w:cs="宋体"/>
-          <w:color w:val="000000"/>
-          <w:kern w:val="0"/>
-          <w:sz w:val="18"/>
-          <w:szCs w:val="18"/>
-          <w:bdr w:val="none" w:sz="0" w:space="0" w:color="auto" w:frame="1"/>
-          <w:shd w:val="clear" w:color="auto" w:fill="F8F8F8"/>
-        </w:rPr>
-        <w:t>docker</w:t>
-      </w:r>
-      <w:proofErr w:type="spellEnd"/>
-      <w:r>
-        <w:rPr>
-          <w:rFonts w:ascii="&amp;quot" w:hAnsi="&amp;quot" w:cs="宋体"/>
-          <w:color w:val="000000"/>
-          <w:kern w:val="0"/>
-          <w:sz w:val="18"/>
-          <w:szCs w:val="18"/>
-          <w:bdr w:val="none" w:sz="0" w:space="0" w:color="auto" w:frame="1"/>
-          <w:shd w:val="clear" w:color="auto" w:fill="F8F8F8"/>
-        </w:rPr>
-        <w:t> build -t iota-cli:v0.1-streamnet .  </w:t>
+        <w:t>sudo docker build -t iota-cli:v0.1-streamnet .  </w:t>
       </w:r>
     </w:p>
     <w:p>
@@ -10351,7 +9443,6 @@
           <w:szCs w:val="18"/>
         </w:rPr>
       </w:pPr>
-      <w:proofErr w:type="spellStart"/>
       <w:r>
         <w:rPr>
           <w:rFonts w:ascii="&amp;quot" w:hAnsi="&amp;quot" w:cs="宋体"/>
@@ -10362,72 +9453,7 @@
           <w:bdr w:val="none" w:sz="0" w:space="0" w:color="auto" w:frame="1"/>
           <w:shd w:val="clear" w:color="auto" w:fill="FFFFFF"/>
         </w:rPr>
-        <w:t>sudo</w:t>
-      </w:r>
-      <w:proofErr w:type="spellEnd"/>
-      <w:r>
-        <w:rPr>
-          <w:rFonts w:ascii="&amp;quot" w:hAnsi="&amp;quot" w:cs="宋体"/>
-          <w:color w:val="000000"/>
-          <w:kern w:val="0"/>
-          <w:sz w:val="18"/>
-          <w:szCs w:val="18"/>
-          <w:bdr w:val="none" w:sz="0" w:space="0" w:color="auto" w:frame="1"/>
-          <w:shd w:val="clear" w:color="auto" w:fill="FFFFFF"/>
-        </w:rPr>
-        <w:t> </w:t>
-      </w:r>
-      <w:proofErr w:type="spellStart"/>
-      <w:r>
-        <w:rPr>
-          <w:rFonts w:ascii="&amp;quot" w:hAnsi="&amp;quot" w:cs="宋体"/>
-          <w:color w:val="000000"/>
-          <w:kern w:val="0"/>
-          <w:sz w:val="18"/>
-          <w:szCs w:val="18"/>
-          <w:bdr w:val="none" w:sz="0" w:space="0" w:color="auto" w:frame="1"/>
-          <w:shd w:val="clear" w:color="auto" w:fill="FFFFFF"/>
-        </w:rPr>
-        <w:t>docker</w:t>
-      </w:r>
-      <w:proofErr w:type="spellEnd"/>
-      <w:r>
-        <w:rPr>
-          <w:rFonts w:ascii="&amp;quot" w:hAnsi="&amp;quot" w:cs="宋体"/>
-          <w:color w:val="000000"/>
-          <w:kern w:val="0"/>
-          <w:sz w:val="18"/>
-          <w:szCs w:val="18"/>
-          <w:bdr w:val="none" w:sz="0" w:space="0" w:color="auto" w:frame="1"/>
-          <w:shd w:val="clear" w:color="auto" w:fill="FFFFFF"/>
-        </w:rPr>
-        <w:t> run -</w:t>
-      </w:r>
-      <w:proofErr w:type="spellStart"/>
-      <w:r>
-        <w:rPr>
-          <w:rFonts w:ascii="&amp;quot" w:hAnsi="&amp;quot" w:cs="宋体"/>
-          <w:color w:val="000000"/>
-          <w:kern w:val="0"/>
-          <w:sz w:val="18"/>
-          <w:szCs w:val="18"/>
-          <w:bdr w:val="none" w:sz="0" w:space="0" w:color="auto" w:frame="1"/>
-          <w:shd w:val="clear" w:color="auto" w:fill="FFFFFF"/>
-        </w:rPr>
-        <w:t>itd</w:t>
-      </w:r>
-      <w:proofErr w:type="spellEnd"/>
-      <w:r>
-        <w:rPr>
-          <w:rFonts w:ascii="&amp;quot" w:hAnsi="&amp;quot" w:cs="宋体"/>
-          <w:color w:val="000000"/>
-          <w:kern w:val="0"/>
-          <w:sz w:val="18"/>
-          <w:szCs w:val="18"/>
-          <w:bdr w:val="none" w:sz="0" w:space="0" w:color="auto" w:frame="1"/>
-          <w:shd w:val="clear" w:color="auto" w:fill="FFFFFF"/>
-        </w:rPr>
-        <w:t>  --net=host --name iota-cli iota-cli:v0.1-streamnet  </w:t>
+        <w:t>sudo docker run -itd  --net=host --name iota-cli iota-cli:v0.1-streamnet  </w:t>
       </w:r>
     </w:p>
     <w:p>
@@ -10453,7 +9479,6 @@
           <w:shd w:val="clear" w:color="auto" w:fill="FFFFFF"/>
         </w:rPr>
       </w:pPr>
-      <w:proofErr w:type="spellStart"/>
       <w:r>
         <w:rPr>
           <w:rFonts w:ascii="&amp;quot" w:hAnsi="&amp;quot" w:cs="宋体"/>
@@ -10464,46 +9489,7 @@
           <w:bdr w:val="none" w:sz="0" w:space="0" w:color="auto" w:frame="1"/>
           <w:shd w:val="clear" w:color="auto" w:fill="FFFFFF"/>
         </w:rPr>
-        <w:t>sudo</w:t>
-      </w:r>
-      <w:proofErr w:type="spellEnd"/>
-      <w:r>
-        <w:rPr>
-          <w:rFonts w:ascii="&amp;quot" w:hAnsi="&amp;quot" w:cs="宋体"/>
-          <w:color w:val="000000"/>
-          <w:kern w:val="0"/>
-          <w:sz w:val="18"/>
-          <w:szCs w:val="18"/>
-          <w:bdr w:val="none" w:sz="0" w:space="0" w:color="auto" w:frame="1"/>
-          <w:shd w:val="clear" w:color="auto" w:fill="FFFFFF"/>
-        </w:rPr>
-        <w:t xml:space="preserve"> </w:t>
-      </w:r>
-      <w:proofErr w:type="spellStart"/>
-      <w:r>
-        <w:rPr>
-          <w:rFonts w:ascii="&amp;quot" w:hAnsi="&amp;quot" w:cs="宋体"/>
-          <w:color w:val="000000"/>
-          <w:kern w:val="0"/>
-          <w:sz w:val="18"/>
-          <w:szCs w:val="18"/>
-          <w:bdr w:val="none" w:sz="0" w:space="0" w:color="auto" w:frame="1"/>
-          <w:shd w:val="clear" w:color="auto" w:fill="FFFFFF"/>
-        </w:rPr>
-        <w:t>docker</w:t>
-      </w:r>
-      <w:proofErr w:type="spellEnd"/>
-      <w:r>
-        <w:rPr>
-          <w:rFonts w:ascii="&amp;quot" w:hAnsi="&amp;quot" w:cs="宋体"/>
-          <w:color w:val="000000"/>
-          <w:kern w:val="0"/>
-          <w:sz w:val="18"/>
-          <w:szCs w:val="18"/>
-          <w:bdr w:val="none" w:sz="0" w:space="0" w:color="auto" w:frame="1"/>
-          <w:shd w:val="clear" w:color="auto" w:fill="FFFFFF"/>
-        </w:rPr>
-        <w:t xml:space="preserve"> run -d -p 5000:5000 -e "ENABLE_BATCHING=</w:t>
+        <w:t>sudo docker run -d -p 5000:5000 -e "ENABLE_BATCHING=</w:t>
       </w:r>
       <w:r>
         <w:rPr>
@@ -10661,7 +9647,6 @@
         </w:rPr>
         <w:t>利用</w:t>
       </w:r>
-      <w:proofErr w:type="spellStart"/>
       <w:r>
         <w:rPr>
           <w:rFonts w:ascii="&amp;quot" w:hAnsi="&amp;quot" w:cs="宋体" w:hint="eastAsia"/>
@@ -10686,7 +9671,6 @@
         </w:rPr>
         <w:t>_cache</w:t>
       </w:r>
-      <w:proofErr w:type="spellEnd"/>
       <w:r>
         <w:rPr>
           <w:rFonts w:ascii="&amp;quot" w:hAnsi="&amp;quot" w:cs="宋体" w:hint="eastAsia"/>
@@ -10735,7 +9719,6 @@
         </w:rPr>
         <w:t>利用</w:t>
       </w:r>
-      <w:proofErr w:type="spellStart"/>
       <w:r>
         <w:rPr>
           <w:rFonts w:ascii="&amp;quot" w:hAnsi="&amp;quot" w:cs="宋体" w:hint="eastAsia"/>
@@ -10760,7 +9743,6 @@
         </w:rPr>
         <w:t>_file</w:t>
       </w:r>
-      <w:proofErr w:type="spellEnd"/>
       <w:r>
         <w:rPr>
           <w:rFonts w:ascii="&amp;quot" w:hAnsi="&amp;quot" w:cs="宋体" w:hint="eastAsia"/>
@@ -11086,9 +10068,8 @@
           <w:szCs w:val="18"/>
           <w:bdr w:val="none" w:sz="0" w:space="0" w:color="auto" w:frame="1"/>
         </w:rPr>
-        <w:t xml:space="preserve">go run </w:t>
-      </w:r>
-      <w:proofErr w:type="spellStart"/>
+        <w:t>go run main.go &amp;&gt; log &amp;</w:t>
+      </w:r>
       <w:r>
         <w:rPr>
           <w:rFonts w:ascii="Consolas" w:eastAsia="Times New Roman" w:hAnsi="Consolas"/>
@@ -11098,29 +10079,6 @@
           <w:szCs w:val="18"/>
           <w:bdr w:val="none" w:sz="0" w:space="0" w:color="auto" w:frame="1"/>
         </w:rPr>
-        <w:t>main.go</w:t>
-      </w:r>
-      <w:proofErr w:type="spellEnd"/>
-      <w:r>
-        <w:rPr>
-          <w:rFonts w:ascii="Consolas" w:eastAsia="Times New Roman" w:hAnsi="Consolas"/>
-          <w:color w:val="000000"/>
-          <w:kern w:val="0"/>
-          <w:sz w:val="18"/>
-          <w:szCs w:val="18"/>
-          <w:bdr w:val="none" w:sz="0" w:space="0" w:color="auto" w:frame="1"/>
-        </w:rPr>
-        <w:t xml:space="preserve"> &amp;&gt; log &amp;</w:t>
-      </w:r>
-      <w:r>
-        <w:rPr>
-          <w:rFonts w:ascii="Consolas" w:eastAsia="Times New Roman" w:hAnsi="Consolas"/>
-          <w:color w:val="000000"/>
-          <w:kern w:val="0"/>
-          <w:sz w:val="18"/>
-          <w:szCs w:val="18"/>
-          <w:bdr w:val="none" w:sz="0" w:space="0" w:color="auto" w:frame="1"/>
-        </w:rPr>
         <w:t> </w:t>
       </w:r>
     </w:p>
@@ -11147,10 +10105,7 @@
         <w:t xml:space="preserve"> </w:t>
       </w:r>
       <w:r>
-        <w:t>9</w:t>
-      </w:r>
-      <w:r>
-        <w:t xml:space="preserve"> </w:t>
+        <w:t xml:space="preserve">9 </w:t>
       </w:r>
       <w:r>
         <w:rPr>
@@ -11200,14 +10155,12 @@
         </w:rPr>
         <w:t>通过</w:t>
       </w:r>
-      <w:proofErr w:type="spellStart"/>
       <w:r>
         <w:rPr>
           <w:rFonts w:hint="eastAsia"/>
         </w:rPr>
         <w:t>dockerfile</w:t>
       </w:r>
-      <w:proofErr w:type="spellEnd"/>
       <w:r>
         <w:rPr>
           <w:rFonts w:hint="eastAsia"/>
@@ -11215,13 +10168,7 @@
         <w:t>创建镜像并启动服务</w:t>
       </w:r>
     </w:p>
-    <w:p>
-      <w:pPr>
-        <w:rPr>
-          <w:rFonts w:hint="eastAsia"/>
-        </w:rPr>
-      </w:pPr>
-    </w:p>
+    <w:p/>
     <w:p>
       <w:pPr>
         <w:pStyle w:val="8lab-1"/>
@@ -11300,11 +10247,9 @@
         </w:rPr>
         <w:t>目前提供服务的接口（endpoint）有两个，分别为</w:t>
       </w:r>
-      <w:proofErr w:type="spellStart"/>
       <w:r>
         <w:t>put_file</w:t>
       </w:r>
-      <w:proofErr w:type="spellEnd"/>
       <w:r>
         <w:t xml:space="preserve">图 </w:t>
       </w:r>
@@ -11318,16 +10263,8 @@
         <w:rPr>
           <w:rFonts w:hint="eastAsia"/>
         </w:rPr>
-        <w:t>和</w:t>
-      </w:r>
-      <w:proofErr w:type="spellStart"/>
-      <w:r>
-        <w:rPr>
-          <w:rFonts w:hint="eastAsia"/>
-        </w:rPr>
-        <w:t>put_cache</w:t>
-      </w:r>
-      <w:proofErr w:type="spellEnd"/>
+        <w:t>和put_cache</w:t>
+      </w:r>
       <w:r>
         <w:t xml:space="preserve">图 </w:t>
       </w:r>
@@ -11343,7 +10280,6 @@
         </w:rPr>
         <w:t>。</w:t>
       </w:r>
-      <w:proofErr w:type="spellStart"/>
       <w:r>
         <w:rPr>
           <w:rFonts w:hint="eastAsia"/>
@@ -11351,59 +10287,13 @@
         <w:t>p</w:t>
       </w:r>
       <w:r>
-        <w:t>ut_file</w:t>
-      </w:r>
-      <w:proofErr w:type="spellEnd"/>
-      <w:r>
-        <w:t xml:space="preserve"> </w:t>
-      </w:r>
-      <w:r>
-        <w:rPr>
-          <w:rFonts w:hint="eastAsia"/>
-        </w:rPr>
-        <w:t>支持上传单条</w:t>
-      </w:r>
-      <w:proofErr w:type="spellStart"/>
-      <w:r>
-        <w:rPr>
-          <w:rFonts w:hint="eastAsia"/>
-        </w:rPr>
-        <w:t>json</w:t>
-      </w:r>
-      <w:proofErr w:type="spellEnd"/>
-      <w:r>
-        <w:rPr>
-          <w:rFonts w:hint="eastAsia"/>
-        </w:rPr>
-        <w:t>格式的数据，而</w:t>
-      </w:r>
-      <w:proofErr w:type="spellStart"/>
-      <w:r>
-        <w:rPr>
-          <w:rFonts w:hint="eastAsia"/>
-        </w:rPr>
-        <w:t>put_cache</w:t>
-      </w:r>
-      <w:proofErr w:type="spellEnd"/>
-      <w:r>
-        <w:rPr>
-          <w:rFonts w:hint="eastAsia"/>
-        </w:rPr>
-        <w:t>则支持将上传的</w:t>
-      </w:r>
-      <w:proofErr w:type="spellStart"/>
-      <w:r>
-        <w:rPr>
-          <w:rFonts w:hint="eastAsia"/>
-        </w:rPr>
-        <w:t>json</w:t>
-      </w:r>
-      <w:proofErr w:type="spellEnd"/>
-      <w:r>
-        <w:rPr>
-          <w:rFonts w:hint="eastAsia"/>
-        </w:rPr>
-        <w:t>格式在本地缓存，在缓存达到一定的条数以后上传到</w:t>
+        <w:t xml:space="preserve">ut_file </w:t>
+      </w:r>
+      <w:r>
+        <w:rPr>
+          <w:rFonts w:hint="eastAsia"/>
+        </w:rPr>
+        <w:t>支持上传单条json格式的数据，而put_cache则支持将上传的json格式在本地缓存，在缓存达到一定的条数以后上传到</w:t>
       </w:r>
       <w:r>
         <w:t>DAG</w:t>
@@ -11769,11 +10659,9 @@
       <w:r>
         <w:t xml:space="preserve"> </w:t>
       </w:r>
-      <w:proofErr w:type="spellStart"/>
       <w:r>
         <w:t>put_file</w:t>
       </w:r>
-      <w:proofErr w:type="spellEnd"/>
       <w:r>
         <w:t>接口示意。</w:t>
       </w:r>
@@ -12115,13 +11003,8 @@
         <w:t xml:space="preserve"> </w:t>
       </w:r>
       <w:r>
-        <w:t xml:space="preserve"> </w:t>
-      </w:r>
-      <w:proofErr w:type="spellStart"/>
-      <w:r>
-        <w:t>put_cache</w:t>
-      </w:r>
-      <w:proofErr w:type="spellEnd"/>
+        <w:t xml:space="preserve"> put_cache</w:t>
+      </w:r>
       <w:r>
         <w:t>接口示意。</w:t>
       </w:r>
@@ -12134,10 +11017,7 @@
       </w:pPr>
       <w:r>
         <w:lastRenderedPageBreak/>
-        <w:t>RANK</w:t>
-      </w:r>
-      <w:r>
-        <w:t xml:space="preserve"> APP </w:t>
+        <w:t xml:space="preserve">RANK APP </w:t>
       </w:r>
       <w:r>
         <w:rPr>
@@ -12151,7 +11031,7 @@
         <w:pStyle w:val="8lab-"/>
         <w:ind w:firstLine="360"/>
         <w:rPr>
-          <w:rFonts w:eastAsiaTheme="minorEastAsia" w:hint="eastAsia"/>
+          <w:rFonts w:eastAsiaTheme="minorEastAsia"/>
         </w:rPr>
       </w:pPr>
       <w:r>
@@ -12160,7 +11040,6 @@
         </w:rPr>
         <w:t>目前提供服务的接口（endpoint）有两个，分别为</w:t>
       </w:r>
-      <w:proofErr w:type="spellStart"/>
       <w:r>
         <w:rPr>
           <w:rFonts w:ascii="Consolas" w:eastAsia="Times New Roman" w:hAnsi="Consolas"/>
@@ -12169,7 +11048,6 @@
         </w:rPr>
         <w:t>AddNode</w:t>
       </w:r>
-      <w:proofErr w:type="spellEnd"/>
       <w:r>
         <w:rPr>
           <w:rFonts w:ascii="Consolas" w:eastAsia="Times New Roman" w:hAnsi="Consolas"/>
@@ -12196,14 +11074,12 @@
         </w:rPr>
         <w:t>和</w:t>
       </w:r>
-      <w:proofErr w:type="spellStart"/>
       <w:r>
         <w:rPr>
           <w:rFonts w:hint="eastAsia"/>
         </w:rPr>
         <w:t>QueryNode</w:t>
       </w:r>
-      <w:proofErr w:type="spellEnd"/>
       <w:r>
         <w:t xml:space="preserve">图 </w:t>
       </w:r>
@@ -12222,7 +11098,6 @@
         </w:rPr>
         <w:t>。</w:t>
       </w:r>
-      <w:proofErr w:type="spellStart"/>
       <w:r>
         <w:rPr>
           <w:rFonts w:ascii="Consolas" w:eastAsia="Times New Roman" w:hAnsi="Consolas"/>
@@ -12232,11 +11107,7 @@
         <w:t>AddNod</w:t>
       </w:r>
       <w:r>
-        <w:t>e</w:t>
-      </w:r>
-      <w:proofErr w:type="spellEnd"/>
-      <w:r>
-        <w:t> </w:t>
+        <w:t>e </w:t>
       </w:r>
       <w:r>
         <w:rPr>
@@ -12257,15 +11128,7 @@
         <w:t>是</w:t>
       </w:r>
       <w:r>
-        <w:t>{"Attester":&lt;NODE1&gt;,"</w:t>
-      </w:r>
-      <w:proofErr w:type="spellStart"/>
-      <w:r>
-        <w:t>Attestee</w:t>
-      </w:r>
-      <w:proofErr w:type="spellEnd"/>
-      <w:r>
-        <w:t>":&lt;NODE2&gt;,"Score":&lt;SCORE&gt;}</w:t>
+        <w:t>{"Attester":&lt;NODE1&gt;,"Attestee":&lt;NODE2&gt;,"Score":&lt;SCORE&gt;}</w:t>
       </w:r>
       <w:r>
         <w:rPr>
@@ -12300,13 +11163,8 @@
         </w:rPr>
         <w:t>；</w:t>
       </w:r>
-      <w:proofErr w:type="spellStart"/>
-      <w:r>
-        <w:t>QueryNode</w:t>
-      </w:r>
-      <w:proofErr w:type="spellEnd"/>
-      <w:r>
-        <w:t xml:space="preserve"> </w:t>
+      <w:r>
+        <w:t xml:space="preserve">QueryNode </w:t>
       </w:r>
       <w:r>
         <w:rPr>
@@ -12327,15 +11185,7 @@
         <w:t>{</w:t>
       </w:r>
       <w:r>
-        <w:t>{"period":&lt;PERIOD&gt;,"</w:t>
-      </w:r>
-      <w:proofErr w:type="spellStart"/>
-      <w:r>
-        <w:t>numRank</w:t>
-      </w:r>
-      <w:proofErr w:type="spellEnd"/>
-      <w:r>
-        <w:t>":&lt;MAX_NUMBER&gt;</w:t>
+        <w:t>{"period":&lt;PERIOD&gt;,"numRank":&lt;MAX_NUMBER&gt;</w:t>
       </w:r>
       <w:r>
         <w:t>}</w:t>
@@ -12353,15 +11203,7 @@
         <w:t>意思</w:t>
       </w:r>
       <w:r>
-        <w:t>是找到第几阶段的排名</w:t>
-      </w:r>
-      <w:proofErr w:type="gramStart"/>
-      <w:r>
-        <w:t>前多少</w:t>
-      </w:r>
-      <w:proofErr w:type="gramEnd"/>
-      <w:r>
-        <w:t>位</w:t>
+        <w:t>是找到第几阶段的排名前多少位</w:t>
       </w:r>
       <w:r>
         <w:rPr>
@@ -12379,15 +11221,7 @@
         <w:t>时</w:t>
       </w:r>
       <w:r>
-        <w:t>表示</w:t>
-      </w:r>
-      <w:proofErr w:type="gramStart"/>
-      <w:r>
-        <w:t>取最新</w:t>
-      </w:r>
-      <w:proofErr w:type="gramEnd"/>
-      <w:r>
-        <w:t>的</w:t>
+        <w:t>表示取最新的</w:t>
       </w:r>
       <w:r>
         <w:rPr>
@@ -12568,29 +11402,7 @@
           <w:szCs w:val="18"/>
           <w:bdr w:val="none" w:sz="0" w:space="0" w:color="auto" w:frame="1"/>
         </w:rPr>
-        <w:t>'Content-Type: application/</w:t>
-      </w:r>
-      <w:proofErr w:type="spellStart"/>
-      <w:r>
-        <w:rPr>
-          <w:rFonts w:ascii="Consolas" w:eastAsia="Times New Roman" w:hAnsi="Consolas"/>
-          <w:color w:val="0000FF"/>
-          <w:sz w:val="18"/>
-          <w:szCs w:val="18"/>
-          <w:bdr w:val="none" w:sz="0" w:space="0" w:color="auto" w:frame="1"/>
-        </w:rPr>
-        <w:t>json</w:t>
-      </w:r>
-      <w:proofErr w:type="spellEnd"/>
-      <w:r>
-        <w:rPr>
-          <w:rFonts w:ascii="Consolas" w:eastAsia="Times New Roman" w:hAnsi="Consolas"/>
-          <w:color w:val="0000FF"/>
-          <w:sz w:val="18"/>
-          <w:szCs w:val="18"/>
-          <w:bdr w:val="none" w:sz="0" w:space="0" w:color="auto" w:frame="1"/>
-        </w:rPr>
-        <w:t>'</w:t>
+        <w:t>'Content-Type: application/json'</w:t>
       </w:r>
       <w:r>
         <w:rPr>
@@ -12773,29 +11585,7 @@
           <w:szCs w:val="18"/>
           <w:bdr w:val="none" w:sz="0" w:space="0" w:color="auto" w:frame="1"/>
         </w:rPr>
-        <w:t>,"</w:t>
-      </w:r>
-      <w:proofErr w:type="spellStart"/>
-      <w:r>
-        <w:rPr>
-          <w:rFonts w:ascii="Consolas" w:eastAsia="Times New Roman" w:hAnsi="Consolas"/>
-          <w:color w:val="0000FF"/>
-          <w:sz w:val="18"/>
-          <w:szCs w:val="18"/>
-          <w:bdr w:val="none" w:sz="0" w:space="0" w:color="auto" w:frame="1"/>
-        </w:rPr>
-        <w:t>Attestee</w:t>
-      </w:r>
-      <w:proofErr w:type="spellEnd"/>
-      <w:r>
-        <w:rPr>
-          <w:rFonts w:ascii="Consolas" w:eastAsia="Times New Roman" w:hAnsi="Consolas"/>
-          <w:color w:val="0000FF"/>
-          <w:sz w:val="18"/>
-          <w:szCs w:val="18"/>
-          <w:bdr w:val="none" w:sz="0" w:space="0" w:color="auto" w:frame="1"/>
-        </w:rPr>
-        <w:t>":</w:t>
+        <w:t>,"Attestee":</w:t>
       </w:r>
       <w:r>
         <w:rPr>
@@ -12933,13 +11723,8 @@
         <w:t xml:space="preserve"> </w:t>
       </w:r>
       <w:r>
-        <w:t xml:space="preserve"> </w:t>
-      </w:r>
-      <w:proofErr w:type="spellStart"/>
-      <w:r>
-        <w:t>AddNode</w:t>
-      </w:r>
-      <w:proofErr w:type="spellEnd"/>
+        <w:t xml:space="preserve"> AddNode</w:t>
+      </w:r>
       <w:r>
         <w:t>接口示意。</w:t>
       </w:r>
@@ -13095,31 +11880,7 @@
           <w:szCs w:val="18"/>
           <w:bdr w:val="none" w:sz="0" w:space="0" w:color="auto" w:frame="1"/>
         </w:rPr>
-        <w:t>'Content-Type: application/</w:t>
-      </w:r>
-      <w:proofErr w:type="spellStart"/>
-      <w:r>
-        <w:rPr>
-          <w:rFonts w:ascii="Consolas" w:eastAsia="Times New Roman" w:hAnsi="Consolas"/>
-          <w:color w:val="0000FF"/>
-          <w:kern w:val="0"/>
-          <w:sz w:val="18"/>
-          <w:szCs w:val="18"/>
-          <w:bdr w:val="none" w:sz="0" w:space="0" w:color="auto" w:frame="1"/>
-        </w:rPr>
-        <w:t>json</w:t>
-      </w:r>
-      <w:proofErr w:type="spellEnd"/>
-      <w:r>
-        <w:rPr>
-          <w:rFonts w:ascii="Consolas" w:eastAsia="Times New Roman" w:hAnsi="Consolas"/>
-          <w:color w:val="0000FF"/>
-          <w:kern w:val="0"/>
-          <w:sz w:val="18"/>
-          <w:szCs w:val="18"/>
-          <w:bdr w:val="none" w:sz="0" w:space="0" w:color="auto" w:frame="1"/>
-        </w:rPr>
-        <w:t>'</w:t>
+        <w:t>'Content-Type: application/json'</w:t>
       </w:r>
       <w:r>
         <w:rPr>
@@ -13274,9 +12035,8 @@
           <w:szCs w:val="18"/>
           <w:bdr w:val="none" w:sz="0" w:space="0" w:color="auto" w:frame="1"/>
         </w:rPr>
-        <w:t>,"</w:t>
-      </w:r>
-      <w:proofErr w:type="spellStart"/>
+        <w:t>,"numRank":</w:t>
+      </w:r>
       <w:r>
         <w:rPr>
           <w:rFonts w:ascii="Consolas" w:eastAsia="Times New Roman" w:hAnsi="Consolas" w:cs="宋体"/>
@@ -13286,9 +12046,8 @@
           <w:szCs w:val="18"/>
           <w:bdr w:val="none" w:sz="0" w:space="0" w:color="auto" w:frame="1"/>
         </w:rPr>
-        <w:t>numRank</w:t>
-      </w:r>
-      <w:proofErr w:type="spellEnd"/>
+        <w:t>&lt;MAX_NUMBER&gt;</w:t>
+      </w:r>
       <w:r>
         <w:rPr>
           <w:rFonts w:ascii="Consolas" w:eastAsia="Times New Roman" w:hAnsi="Consolas" w:cs="宋体"/>
@@ -13298,7 +12057,7 @@
           <w:szCs w:val="18"/>
           <w:bdr w:val="none" w:sz="0" w:space="0" w:color="auto" w:frame="1"/>
         </w:rPr>
-        <w:t>":</w:t>
+        <w:t>}</w:t>
       </w:r>
       <w:r>
         <w:rPr>
@@ -13309,28 +12068,6 @@
           <w:szCs w:val="18"/>
           <w:bdr w:val="none" w:sz="0" w:space="0" w:color="auto" w:frame="1"/>
         </w:rPr>
-        <w:t>&lt;MAX_NUMBER&gt;</w:t>
-      </w:r>
-      <w:r>
-        <w:rPr>
-          <w:rFonts w:ascii="Consolas" w:eastAsia="Times New Roman" w:hAnsi="Consolas" w:cs="宋体"/>
-          <w:color w:val="0000FF"/>
-          <w:kern w:val="0"/>
-          <w:sz w:val="18"/>
-          <w:szCs w:val="18"/>
-          <w:bdr w:val="none" w:sz="0" w:space="0" w:color="auto" w:frame="1"/>
-        </w:rPr>
-        <w:t>}</w:t>
-      </w:r>
-      <w:r>
-        <w:rPr>
-          <w:rFonts w:ascii="Consolas" w:eastAsia="Times New Roman" w:hAnsi="Consolas" w:cs="宋体"/>
-          <w:color w:val="0000FF"/>
-          <w:kern w:val="0"/>
-          <w:sz w:val="18"/>
-          <w:szCs w:val="18"/>
-          <w:bdr w:val="none" w:sz="0" w:space="0" w:color="auto" w:frame="1"/>
-        </w:rPr>
         <w:t>' </w:t>
       </w:r>
     </w:p>
@@ -13397,24 +12134,13 @@
         <w:t xml:space="preserve"> </w:t>
       </w:r>
       <w:r>
-        <w:t xml:space="preserve"> </w:t>
-      </w:r>
-      <w:proofErr w:type="spellStart"/>
-      <w:r>
-        <w:t>QueryNode</w:t>
-      </w:r>
-      <w:proofErr w:type="spellEnd"/>
+        <w:t xml:space="preserve"> QueryNode</w:t>
+      </w:r>
       <w:r>
         <w:t>接口示意。</w:t>
       </w:r>
     </w:p>
-    <w:p>
-      <w:pPr>
-        <w:rPr>
-          <w:rFonts w:hint="eastAsia"/>
-        </w:rPr>
-      </w:pPr>
-    </w:p>
+    <w:p/>
     <w:p>
       <w:pPr>
         <w:pStyle w:val="8lab-1"/>
@@ -13492,21 +12218,7 @@
         <w:rPr>
           <w:rFonts w:hint="eastAsia"/>
         </w:rPr>
-        <w:t>GO SDK 可以对批量获取的节点进行排序并返回得分最高的前N</w:t>
-      </w:r>
-      <w:proofErr w:type="gramStart"/>
-      <w:r>
-        <w:rPr>
-          <w:rFonts w:hint="eastAsia"/>
-        </w:rPr>
-        <w:t>个</w:t>
-      </w:r>
-      <w:proofErr w:type="gramEnd"/>
-      <w:r>
-        <w:rPr>
-          <w:rFonts w:hint="eastAsia"/>
-        </w:rPr>
-        <w:t>节点。</w:t>
+        <w:t>GO SDK 可以对批量获取的节点进行排序并返回得分最高的前N个节点。</w:t>
       </w:r>
     </w:p>
     <w:p>
@@ -13518,21 +12230,7 @@
         <w:rPr>
           <w:rFonts w:hint="eastAsia"/>
         </w:rPr>
-        <w:t>如果一个节点被足够多的节点证实我们则认为该节点被</w:t>
-      </w:r>
-      <w:proofErr w:type="gramStart"/>
-      <w:r>
-        <w:rPr>
-          <w:rFonts w:hint="eastAsia"/>
-        </w:rPr>
-        <w:t>纂</w:t>
-      </w:r>
-      <w:proofErr w:type="gramEnd"/>
-      <w:r>
-        <w:rPr>
-          <w:rFonts w:hint="eastAsia"/>
-        </w:rPr>
-        <w:t>改可能性极低，即为可信节点。</w:t>
+        <w:t>如果一个节点被足够多的节点证实我们则认为该节点被纂改可能性极低，即为可信节点。</w:t>
       </w:r>
     </w:p>
     <w:p>
@@ -13676,7 +12374,6 @@
         </w:rPr>
         <w:t>go get github.com/</w:t>
       </w:r>
-      <w:proofErr w:type="spellStart"/>
       <w:r>
         <w:rPr>
           <w:rFonts w:ascii="Consolas" w:hAnsi="Consolas" w:cs="宋体"/>
@@ -13688,7 +12385,6 @@
         </w:rPr>
         <w:t>triasteam</w:t>
       </w:r>
-      <w:proofErr w:type="spellEnd"/>
       <w:r>
         <w:rPr>
           <w:rFonts w:ascii="Consolas" w:hAnsi="Consolas" w:cs="宋体"/>
@@ -13698,31 +12394,7 @@
           <w:szCs w:val="18"/>
           <w:bdr w:val="none" w:sz="0" w:space="0" w:color="auto" w:frame="1"/>
         </w:rPr>
-        <w:t>/</w:t>
-      </w:r>
-      <w:proofErr w:type="spellStart"/>
-      <w:r>
-        <w:rPr>
-          <w:rFonts w:ascii="Consolas" w:hAnsi="Consolas" w:cs="宋体"/>
-          <w:color w:val="000000"/>
-          <w:kern w:val="0"/>
-          <w:sz w:val="18"/>
-          <w:szCs w:val="18"/>
-          <w:bdr w:val="none" w:sz="0" w:space="0" w:color="auto" w:frame="1"/>
-        </w:rPr>
-        <w:t>noderank</w:t>
-      </w:r>
-      <w:proofErr w:type="spellEnd"/>
-      <w:r>
-        <w:rPr>
-          <w:rFonts w:ascii="Consolas" w:hAnsi="Consolas" w:cs="宋体"/>
-          <w:color w:val="000000"/>
-          <w:kern w:val="0"/>
-          <w:sz w:val="18"/>
-          <w:szCs w:val="18"/>
-          <w:bdr w:val="none" w:sz="0" w:space="0" w:color="auto" w:frame="1"/>
-        </w:rPr>
-        <w:t>  </w:t>
+        <w:t>/noderank  </w:t>
       </w:r>
     </w:p>
     <w:p>
@@ -13746,7 +12418,6 @@
           <w:szCs w:val="18"/>
         </w:rPr>
       </w:pPr>
-      <w:proofErr w:type="spellStart"/>
       <w:r>
         <w:rPr>
           <w:rFonts w:ascii="Consolas" w:hAnsi="Consolas" w:cs="宋体"/>
@@ -13756,19 +12427,7 @@
           <w:szCs w:val="18"/>
           <w:bdr w:val="none" w:sz="0" w:space="0" w:color="auto" w:frame="1"/>
         </w:rPr>
-        <w:t>noderank.GetRank</w:t>
-      </w:r>
-      <w:proofErr w:type="spellEnd"/>
-      <w:r>
-        <w:rPr>
-          <w:rFonts w:ascii="Consolas" w:hAnsi="Consolas" w:cs="宋体"/>
-          <w:color w:val="000000"/>
-          <w:kern w:val="0"/>
-          <w:sz w:val="18"/>
-          <w:szCs w:val="18"/>
-          <w:bdr w:val="none" w:sz="0" w:space="0" w:color="auto" w:frame="1"/>
-        </w:rPr>
-        <w:t>  </w:t>
+        <w:t>noderank.GetRank  </w:t>
       </w:r>
     </w:p>
     <w:p>
@@ -13823,31 +12482,7 @@
           <w:szCs w:val="18"/>
           <w:bdr w:val="none" w:sz="0" w:space="0" w:color="auto" w:frame="1"/>
         </w:rPr>
-        <w:t>mple </w:t>
-      </w:r>
-      <w:proofErr w:type="spellStart"/>
-      <w:r>
-        <w:rPr>
-          <w:rFonts w:ascii="Consolas" w:hAnsi="Consolas" w:cs="宋体"/>
-          <w:color w:val="000000"/>
-          <w:kern w:val="0"/>
-          <w:sz w:val="18"/>
-          <w:szCs w:val="18"/>
-          <w:bdr w:val="none" w:sz="0" w:space="0" w:color="auto" w:frame="1"/>
-        </w:rPr>
-        <w:t>main.go</w:t>
-      </w:r>
-      <w:proofErr w:type="spellEnd"/>
-      <w:r>
-        <w:rPr>
-          <w:rFonts w:ascii="Consolas" w:hAnsi="Consolas" w:cs="宋体"/>
-          <w:color w:val="000000"/>
-          <w:kern w:val="0"/>
-          <w:sz w:val="18"/>
-          <w:szCs w:val="18"/>
-          <w:bdr w:val="none" w:sz="0" w:space="0" w:color="auto" w:frame="1"/>
-        </w:rPr>
-        <w:t> :  </w:t>
+        <w:t>mple main.go :  </w:t>
       </w:r>
     </w:p>
     <w:p>
@@ -13937,7 +12572,6 @@
         </w:rPr>
         <w:t>"github.com/</w:t>
       </w:r>
-      <w:proofErr w:type="spellStart"/>
       <w:r>
         <w:rPr>
           <w:rFonts w:ascii="Consolas" w:hAnsi="Consolas" w:cs="宋体"/>
@@ -13949,7 +12583,6 @@
         </w:rPr>
         <w:t>triasteam</w:t>
       </w:r>
-      <w:proofErr w:type="spellEnd"/>
       <w:r>
         <w:rPr>
           <w:rFonts w:ascii="Consolas" w:hAnsi="Consolas" w:cs="宋体"/>
@@ -13959,31 +12592,7 @@
           <w:szCs w:val="18"/>
           <w:bdr w:val="none" w:sz="0" w:space="0" w:color="auto" w:frame="1"/>
         </w:rPr>
-        <w:t>/</w:t>
-      </w:r>
-      <w:proofErr w:type="spellStart"/>
-      <w:r>
-        <w:rPr>
-          <w:rFonts w:ascii="Consolas" w:hAnsi="Consolas" w:cs="宋体"/>
-          <w:color w:val="0000FF"/>
-          <w:kern w:val="0"/>
-          <w:sz w:val="18"/>
-          <w:szCs w:val="18"/>
-          <w:bdr w:val="none" w:sz="0" w:space="0" w:color="auto" w:frame="1"/>
-        </w:rPr>
-        <w:t>noderank</w:t>
-      </w:r>
-      <w:proofErr w:type="spellEnd"/>
-      <w:r>
-        <w:rPr>
-          <w:rFonts w:ascii="Consolas" w:hAnsi="Consolas" w:cs="宋体"/>
-          <w:color w:val="0000FF"/>
-          <w:kern w:val="0"/>
-          <w:sz w:val="18"/>
-          <w:szCs w:val="18"/>
-          <w:bdr w:val="none" w:sz="0" w:space="0" w:color="auto" w:frame="1"/>
-        </w:rPr>
-        <w:t>"</w:t>
+        <w:t>/noderank"</w:t>
       </w:r>
       <w:r>
         <w:rPr>
@@ -14073,7 +12682,6 @@
           <w:szCs w:val="18"/>
         </w:rPr>
       </w:pPr>
-      <w:proofErr w:type="spellStart"/>
       <w:r>
         <w:rPr>
           <w:rFonts w:ascii="Consolas" w:hAnsi="Consolas" w:cs="宋体"/>
@@ -14083,19 +12691,7 @@
           <w:szCs w:val="18"/>
           <w:bdr w:val="none" w:sz="0" w:space="0" w:color="auto" w:frame="1"/>
         </w:rPr>
-        <w:t>func</w:t>
-      </w:r>
-      <w:proofErr w:type="spellEnd"/>
-      <w:r>
-        <w:rPr>
-          <w:rFonts w:ascii="Consolas" w:hAnsi="Consolas" w:cs="宋体"/>
-          <w:color w:val="000000"/>
-          <w:kern w:val="0"/>
-          <w:sz w:val="18"/>
-          <w:szCs w:val="18"/>
-          <w:bdr w:val="none" w:sz="0" w:space="0" w:color="auto" w:frame="1"/>
-        </w:rPr>
-        <w:t> main(){  </w:t>
+        <w:t>func main(){  </w:t>
       </w:r>
     </w:p>
     <w:p>
@@ -14205,31 +12801,7 @@
           <w:szCs w:val="18"/>
           <w:bdr w:val="none" w:sz="0" w:space="0" w:color="auto" w:frame="1"/>
         </w:rPr>
-        <w:t>    </w:t>
-      </w:r>
-      <w:proofErr w:type="spellStart"/>
-      <w:r>
-        <w:rPr>
-          <w:rFonts w:ascii="Consolas" w:hAnsi="Consolas" w:cs="宋体"/>
-          <w:color w:val="000000"/>
-          <w:kern w:val="0"/>
-          <w:sz w:val="18"/>
-          <w:szCs w:val="18"/>
-          <w:bdr w:val="none" w:sz="0" w:space="0" w:color="auto" w:frame="1"/>
-        </w:rPr>
-        <w:t>noderank.GetRank</w:t>
-      </w:r>
-      <w:proofErr w:type="spellEnd"/>
-      <w:r>
-        <w:rPr>
-          <w:rFonts w:ascii="Consolas" w:hAnsi="Consolas" w:cs="宋体"/>
-          <w:color w:val="000000"/>
-          <w:kern w:val="0"/>
-          <w:sz w:val="18"/>
-          <w:szCs w:val="18"/>
-          <w:bdr w:val="none" w:sz="0" w:space="0" w:color="auto" w:frame="1"/>
-        </w:rPr>
-        <w:t>(</w:t>
+        <w:t>    noderank.GetRank(</w:t>
       </w:r>
       <w:r>
         <w:rPr>
@@ -14291,6 +12863,9 @@
       <w:pPr>
         <w:pStyle w:val="ac"/>
         <w:jc w:val="center"/>
+        <w:rPr>
+          <w:rFonts w:hint="eastAsia"/>
+        </w:rPr>
       </w:pPr>
       <w:bookmarkStart w:id="47" w:name="_Toc3212558"/>
       <w:r>
@@ -14343,24 +12918,718 @@
       </w:r>
       <w:r>
         <w:t>5</w:t>
+      </w:r>
+      <w:r>
+        <w:t xml:space="preserve"> </w:t>
+      </w:r>
+      <w:r>
+        <w:t xml:space="preserve"> go SDK</w:t>
+      </w:r>
+      <w:r>
+        <w:t>使用方法</w:t>
+      </w:r>
+      <w:bookmarkEnd w:id="47"/>
+    </w:p>
+    <w:p>
+      <w:pPr>
+        <w:pStyle w:val="8lab-1"/>
+        <w:ind w:left="0" w:firstLine="0"/>
+      </w:pPr>
+      <w:r>
+        <w:rPr>
+          <w:rFonts w:hint="eastAsia"/>
+        </w:rPr>
+        <w:t>交易</w:t>
+      </w:r>
+      <w:r>
+        <w:t>执行流程</w:t>
+      </w:r>
+    </w:p>
+    <w:p>
+      <w:pPr>
+        <w:pStyle w:val="2"/>
+      </w:pPr>
+      <w:r>
+        <w:rPr>
+          <w:rFonts w:hint="eastAsia"/>
+        </w:rPr>
+        <w:t>投票</w:t>
+      </w:r>
+      <w:r>
+        <w:t>交易</w:t>
+      </w:r>
+    </w:p>
+    <w:p>
+      <w:pPr>
+        <w:pStyle w:val="8lab-"/>
+        <w:ind w:firstLine="360"/>
+      </w:pPr>
+      <w:r>
+        <w:rPr>
+          <w:rFonts w:hint="eastAsia"/>
+        </w:rPr>
+        <w:t>RANK</w:t>
+      </w:r>
+      <w:r>
+        <w:t xml:space="preserve"> </w:t>
+      </w:r>
+      <w:r>
+        <w:rPr>
+          <w:rFonts w:hint="eastAsia"/>
+        </w:rPr>
+        <w:t>APP 向外</w:t>
+      </w:r>
+      <w:r>
+        <w:t>提供了</w:t>
+      </w:r>
+      <w:r>
+        <w:rPr>
+          <w:rFonts w:hint="eastAsia"/>
+        </w:rPr>
+        <w:t xml:space="preserve"> 2 个</w:t>
+      </w:r>
+      <w:r>
+        <w:t xml:space="preserve">接口：AddNode </w:t>
+      </w:r>
+      <w:r>
+        <w:rPr>
+          <w:rFonts w:hint="eastAsia"/>
+        </w:rPr>
+        <w:t xml:space="preserve">和 </w:t>
+      </w:r>
+      <w:r>
+        <w:t>QueryNode</w:t>
+      </w:r>
+      <w:r>
+        <w:rPr>
+          <w:rFonts w:hint="eastAsia"/>
+        </w:rPr>
+        <w:t>。</w:t>
+      </w:r>
+      <w:r>
+        <w:rPr>
+          <w:rFonts w:hint="eastAsia"/>
+        </w:rPr>
+        <w:t>总体</w:t>
+      </w:r>
+      <w:r>
+        <w:t xml:space="preserve">来说，AddNode </w:t>
+      </w:r>
+      <w:r>
+        <w:rPr>
+          <w:rFonts w:hint="eastAsia"/>
+        </w:rPr>
+        <w:t>负责</w:t>
+      </w:r>
+      <w:r>
+        <w:t>将用户发送的投票</w:t>
+      </w:r>
+      <w:r>
+        <w:rPr>
+          <w:rFonts w:hint="eastAsia"/>
+        </w:rPr>
+        <w:t>信息以DAG的</w:t>
+      </w:r>
+      <w:r>
+        <w:t>形式存储起来，</w:t>
+      </w:r>
+      <w:r>
+        <w:rPr>
+          <w:rFonts w:hint="eastAsia"/>
+        </w:rPr>
+        <w:t>以</w:t>
+      </w:r>
+      <w:r>
+        <w:t>其高吞吐的特性</w:t>
+      </w:r>
+      <w:r>
+        <w:rPr>
+          <w:rFonts w:hint="eastAsia"/>
+        </w:rPr>
+        <w:t>能够</w:t>
+      </w:r>
+      <w:r>
+        <w:t>支持用户的</w:t>
+      </w:r>
+      <w:r>
+        <w:rPr>
+          <w:rFonts w:hint="eastAsia"/>
+        </w:rPr>
+        <w:t>大量</w:t>
+      </w:r>
+      <w:r>
+        <w:t xml:space="preserve">投票操作；QueryNode </w:t>
+      </w:r>
+      <w:r>
+        <w:rPr>
+          <w:rFonts w:hint="eastAsia"/>
+        </w:rPr>
+        <w:t>是</w:t>
+      </w:r>
+      <w:r>
+        <w:rPr>
+          <w:rFonts w:hint="eastAsia"/>
+        </w:rPr>
+        <w:t>先</w:t>
+      </w:r>
+      <w:r>
+        <w:t>从</w:t>
+      </w:r>
+      <w:r>
+        <w:rPr>
+          <w:rFonts w:hint="eastAsia"/>
+        </w:rPr>
+        <w:t>DAG 中</w:t>
+      </w:r>
+      <w:r>
+        <w:t>取出</w:t>
+      </w:r>
+      <w:r>
+        <w:rPr>
+          <w:rFonts w:hint="eastAsia"/>
+        </w:rPr>
+        <w:t>经过共识</w:t>
+      </w:r>
+      <w:r>
+        <w:t>排序的投票信息，</w:t>
+      </w:r>
+      <w:r>
+        <w:rPr>
+          <w:rFonts w:hint="eastAsia"/>
+        </w:rPr>
+        <w:t>取出</w:t>
+      </w:r>
+      <w:r>
+        <w:t>Period对应的全部数据，</w:t>
+      </w:r>
+      <w:r>
+        <w:t xml:space="preserve">经过PageRank </w:t>
+      </w:r>
+      <w:r>
+        <w:rPr>
+          <w:rFonts w:hint="eastAsia"/>
+        </w:rPr>
+        <w:t>算法的</w:t>
+      </w:r>
+      <w:r>
+        <w:t>计算，得出</w:t>
+      </w:r>
+      <w:r>
+        <w:rPr>
+          <w:rFonts w:hint="eastAsia"/>
+        </w:rPr>
+        <w:t>各个</w:t>
+      </w:r>
+      <w:r>
+        <w:t>节点的得分以及排名</w:t>
+      </w:r>
+      <w:r>
+        <w:rPr>
+          <w:rFonts w:hint="eastAsia"/>
+        </w:rPr>
+        <w:t>。</w:t>
+      </w:r>
+      <w:r>
+        <w:t>其中</w:t>
+      </w:r>
+      <w:r>
+        <w:rPr>
+          <w:rFonts w:hint="eastAsia"/>
+        </w:rPr>
+        <w:t>“取出Period</w:t>
+      </w:r>
+      <w:r>
+        <w:t>对应的数据”</w:t>
+      </w:r>
+      <w:r>
+        <w:rPr>
+          <w:rFonts w:hint="eastAsia"/>
+        </w:rPr>
+        <w:t>是</w:t>
+      </w:r>
+      <w:r>
+        <w:t>在</w:t>
+      </w:r>
+      <w:r>
+        <w:rPr>
+          <w:rFonts w:hint="eastAsia"/>
+        </w:rPr>
+        <w:t>S</w:t>
+      </w:r>
+      <w:r>
+        <w:t xml:space="preserve">treamNet中实现的，PageRank </w:t>
+      </w:r>
+      <w:r>
+        <w:rPr>
+          <w:rFonts w:hint="eastAsia"/>
+        </w:rPr>
+        <w:t>算法</w:t>
+      </w:r>
+      <w:r>
+        <w:t>是在</w:t>
+      </w:r>
+      <w:r>
+        <w:rPr>
+          <w:rFonts w:hint="eastAsia"/>
+        </w:rPr>
+        <w:t>RANK APP 中</w:t>
+      </w:r>
+      <w:r>
+        <w:t>实现的。</w:t>
+      </w:r>
+      <w:r>
+        <w:rPr>
+          <w:rFonts w:hint="eastAsia"/>
+        </w:rPr>
+        <w:t>如下图所示。</w:t>
+      </w:r>
+    </w:p>
+    <w:p>
+      <w:pPr>
+        <w:widowControl/>
+        <w:jc w:val="center"/>
+        <w:rPr>
+          <w:rFonts w:ascii="宋体" w:hAnsi="宋体" w:cs="宋体"/>
+          <w:kern w:val="0"/>
+          <w:sz w:val="24"/>
+        </w:rPr>
+      </w:pPr>
+      <w:r>
+        <w:rPr>
+          <w:rFonts w:ascii="宋体" w:hAnsi="宋体" w:cs="宋体"/>
+          <w:noProof/>
+          <w:kern w:val="0"/>
+          <w:sz w:val="24"/>
+        </w:rPr>
+        <w:drawing>
+          <wp:inline distT="0" distB="0" distL="0" distR="0" wp14:anchorId="4FFFB847" wp14:editId="09D60ED5">
+            <wp:extent cx="1608455" cy="2509114"/>
+            <wp:effectExtent l="0" t="0" r="0" b="5715"/>
+            <wp:docPr id="2" name="图片 2" descr="C:\Users\don\AppData\Roaming\Tencent\Users\442917741\QQ\WinTemp\RichOle\IET54E)[NZCYL3UVI_CI}BW.png"/>
+            <wp:cNvGraphicFramePr>
+              <a:graphicFrameLocks xmlns:a="http://schemas.openxmlformats.org/drawingml/2006/main" noChangeAspect="1"/>
+            </wp:cNvGraphicFramePr>
+            <a:graphic xmlns:a="http://schemas.openxmlformats.org/drawingml/2006/main">
+              <a:graphicData uri="http://schemas.openxmlformats.org/drawingml/2006/picture">
+                <pic:pic xmlns:pic="http://schemas.openxmlformats.org/drawingml/2006/picture">
+                  <pic:nvPicPr>
+                    <pic:cNvPr id="0" name="Picture 1" descr="C:\Users\don\AppData\Roaming\Tencent\Users\442917741\QQ\WinTemp\RichOle\IET54E)[NZCYL3UVI_CI}BW.png"/>
+                    <pic:cNvPicPr>
+                      <a:picLocks noChangeAspect="1" noChangeArrowheads="1"/>
+                    </pic:cNvPicPr>
+                  </pic:nvPicPr>
+                  <pic:blipFill>
+                    <a:blip r:embed="rId22">
+                      <a:extLst>
+                        <a:ext uri="{28A0092B-C50C-407E-A947-70E740481C1C}">
+                          <a14:useLocalDpi xmlns:a14="http://schemas.microsoft.com/office/drawing/2010/main" val="0"/>
+                        </a:ext>
+                      </a:extLst>
+                    </a:blip>
+                    <a:srcRect/>
+                    <a:stretch>
+                      <a:fillRect/>
+                    </a:stretch>
+                  </pic:blipFill>
+                  <pic:spPr bwMode="auto">
+                    <a:xfrm>
+                      <a:off x="0" y="0"/>
+                      <a:ext cx="1611351" cy="2513631"/>
+                    </a:xfrm>
+                    <a:prstGeom prst="rect">
+                      <a:avLst/>
+                    </a:prstGeom>
+                    <a:noFill/>
+                    <a:ln>
+                      <a:noFill/>
+                    </a:ln>
+                  </pic:spPr>
+                </pic:pic>
+              </a:graphicData>
+            </a:graphic>
+          </wp:inline>
+        </w:drawing>
+      </w:r>
+    </w:p>
+    <w:p>
+      <w:pPr>
+        <w:pStyle w:val="ac"/>
+        <w:jc w:val="center"/>
+        <w:rPr>
+          <w:rFonts w:hint="eastAsia"/>
+        </w:rPr>
+      </w:pPr>
+      <w:r>
+        <w:rPr>
+          <w:rFonts w:hint="eastAsia"/>
+        </w:rPr>
+        <w:t>图</w:t>
+      </w:r>
+      <w:r>
+        <w:rPr>
+          <w:rFonts w:hint="eastAsia"/>
+        </w:rPr>
+        <w:t xml:space="preserve">16 </w:t>
+      </w:r>
+      <w:r>
+        <w:t xml:space="preserve">AddNode </w:t>
+      </w:r>
+      <w:r>
+        <w:rPr>
+          <w:rFonts w:hint="eastAsia"/>
+        </w:rPr>
+        <w:t>流程</w:t>
+      </w:r>
+    </w:p>
+    <w:p>
+      <w:pPr>
+        <w:widowControl/>
+        <w:jc w:val="center"/>
+        <w:rPr>
+          <w:rFonts w:ascii="宋体" w:hAnsi="宋体" w:cs="宋体"/>
+          <w:kern w:val="0"/>
+          <w:sz w:val="24"/>
+        </w:rPr>
+      </w:pPr>
+      <w:r>
+        <w:rPr>
+          <w:rFonts w:ascii="宋体" w:hAnsi="宋体" w:cs="宋体"/>
+          <w:noProof/>
+          <w:kern w:val="0"/>
+          <w:sz w:val="24"/>
+        </w:rPr>
+        <w:lastRenderedPageBreak/>
+        <w:drawing>
+          <wp:inline distT="0" distB="0" distL="0" distR="0" wp14:anchorId="548FFCCE" wp14:editId="295DEDE3">
+            <wp:extent cx="1426210" cy="3028493"/>
+            <wp:effectExtent l="0" t="0" r="2540" b="635"/>
+            <wp:docPr id="5" name="图片 5" descr="C:\Users\don\Documents\Tencent Files\442917741\Image\C2C\3K)O86%6Q_{VMVJ3M$(8T_A.png"/>
+            <wp:cNvGraphicFramePr>
+              <a:graphicFrameLocks xmlns:a="http://schemas.openxmlformats.org/drawingml/2006/main" noChangeAspect="1"/>
+            </wp:cNvGraphicFramePr>
+            <a:graphic xmlns:a="http://schemas.openxmlformats.org/drawingml/2006/main">
+              <a:graphicData uri="http://schemas.openxmlformats.org/drawingml/2006/picture">
+                <pic:pic xmlns:pic="http://schemas.openxmlformats.org/drawingml/2006/picture">
+                  <pic:nvPicPr>
+                    <pic:cNvPr id="0" name="Picture 4" descr="C:\Users\don\Documents\Tencent Files\442917741\Image\C2C\3K)O86%6Q_{VMVJ3M$(8T_A.png"/>
+                    <pic:cNvPicPr>
+                      <a:picLocks noChangeAspect="1" noChangeArrowheads="1"/>
+                    </pic:cNvPicPr>
+                  </pic:nvPicPr>
+                  <pic:blipFill>
+                    <a:blip r:embed="rId23">
+                      <a:extLst>
+                        <a:ext uri="{28A0092B-C50C-407E-A947-70E740481C1C}">
+                          <a14:useLocalDpi xmlns:a14="http://schemas.microsoft.com/office/drawing/2010/main" val="0"/>
+                        </a:ext>
+                      </a:extLst>
+                    </a:blip>
+                    <a:srcRect/>
+                    <a:stretch>
+                      <a:fillRect/>
+                    </a:stretch>
+                  </pic:blipFill>
+                  <pic:spPr bwMode="auto">
+                    <a:xfrm>
+                      <a:off x="0" y="0"/>
+                      <a:ext cx="1429153" cy="3034741"/>
+                    </a:xfrm>
+                    <a:prstGeom prst="rect">
+                      <a:avLst/>
+                    </a:prstGeom>
+                    <a:noFill/>
+                    <a:ln>
+                      <a:noFill/>
+                    </a:ln>
+                  </pic:spPr>
+                </pic:pic>
+              </a:graphicData>
+            </a:graphic>
+          </wp:inline>
+        </w:drawing>
+      </w:r>
+    </w:p>
+    <w:p>
+      <w:pPr>
+        <w:pStyle w:val="ac"/>
+        <w:jc w:val="center"/>
+        <w:rPr>
+          <w:rFonts w:hint="eastAsia"/>
+        </w:rPr>
+      </w:pPr>
+      <w:r>
+        <w:rPr>
+          <w:rFonts w:hint="eastAsia"/>
+        </w:rPr>
+        <w:t>图</w:t>
+      </w:r>
+      <w:r>
+        <w:rPr>
+          <w:rFonts w:hint="eastAsia"/>
+        </w:rPr>
+        <w:t xml:space="preserve">17 </w:t>
+      </w:r>
+      <w:r>
+        <w:t xml:space="preserve">GetNode </w:t>
+      </w:r>
+      <w:r>
+        <w:rPr>
+          <w:rFonts w:hint="eastAsia"/>
+        </w:rPr>
+        <w:t>流程</w:t>
+      </w:r>
+    </w:p>
+    <w:p>
+      <w:pPr>
+        <w:pStyle w:val="8lab-"/>
+        <w:ind w:firstLine="360"/>
+      </w:pPr>
+      <w:r>
+        <w:rPr>
+          <w:rFonts w:hint="eastAsia"/>
+        </w:rPr>
+        <w:t>工程实现上，</w:t>
+      </w:r>
+      <w:r>
+        <w:t xml:space="preserve">AddNode </w:t>
+      </w:r>
+      <w:r>
+        <w:rPr>
+          <w:rFonts w:hint="eastAsia"/>
+        </w:rPr>
+        <w:t>存储</w:t>
+      </w:r>
+      <w:r>
+        <w:t>的</w:t>
+      </w:r>
+      <w:r>
+        <w:rPr>
+          <w:rFonts w:hint="eastAsia"/>
+        </w:rPr>
+        <w:t>主要</w:t>
+      </w:r>
+      <w:r>
+        <w:t>流程就是</w:t>
+      </w:r>
+      <w:r>
+        <w:t>storeMessage</w:t>
+      </w:r>
+      <w:r>
+        <w:rPr>
+          <w:rFonts w:hint="eastAsia"/>
+        </w:rPr>
+        <w:t>中</w:t>
+      </w:r>
+      <w:r>
+        <w:t>基于tag == “TEE”</w:t>
+      </w:r>
+      <w:r>
+        <w:rPr>
+          <w:rFonts w:hint="eastAsia"/>
+        </w:rPr>
+        <w:t>的的流程</w:t>
+      </w:r>
+      <w:r>
+        <w:rPr>
+          <w:rFonts w:hint="eastAsia"/>
+        </w:rPr>
+        <w:t>；</w:t>
+      </w:r>
+      <w:r>
+        <w:t xml:space="preserve">QueryNode </w:t>
+      </w:r>
+      <w:r>
+        <w:rPr>
+          <w:rFonts w:hint="eastAsia"/>
+        </w:rPr>
+        <w:t>的</w:t>
+      </w:r>
+      <w:r>
+        <w:t>执行流程</w:t>
+      </w:r>
+      <w:r>
+        <w:rPr>
+          <w:rFonts w:hint="eastAsia"/>
+        </w:rPr>
+        <w:t xml:space="preserve">是 </w:t>
+      </w:r>
+      <w:r>
+        <w:t>getBlocksInPeriodStatement</w:t>
+      </w:r>
+      <w:r>
+        <w:rPr>
+          <w:rFonts w:hint="eastAsia"/>
+        </w:rPr>
+        <w:t>。</w:t>
+      </w:r>
+      <w:r>
+        <w:rPr>
+          <w:rFonts w:hint="eastAsia"/>
+        </w:rPr>
+        <w:t>需要</w:t>
+      </w:r>
+      <w:r>
+        <w:t>说明的是，</w:t>
+      </w:r>
+      <w:r>
+        <w:rPr>
+          <w:rFonts w:hint="eastAsia"/>
+        </w:rPr>
+        <w:t>流程</w:t>
+      </w:r>
+      <w:r>
+        <w:rPr>
+          <w:rFonts w:hint="eastAsia"/>
+        </w:rPr>
+        <w:t>中</w:t>
+      </w:r>
+      <w:r>
+        <w:rPr>
+          <w:rFonts w:hint="eastAsia"/>
+        </w:rPr>
+        <w:t>稍微</w:t>
+      </w:r>
+      <w:r>
+        <w:t>令人</w:t>
+      </w:r>
+      <w:r>
+        <w:rPr>
+          <w:rFonts w:hint="eastAsia"/>
+        </w:rPr>
+        <w:t>困惑</w:t>
+      </w:r>
+      <w:r>
+        <w:t>的</w:t>
+      </w:r>
+      <w:r>
+        <w:t>是</w:t>
+      </w:r>
+      <w:r>
+        <w:rPr>
+          <w:rFonts w:hint="eastAsia"/>
+        </w:rPr>
+        <w:t>IOTA</w:t>
+      </w:r>
+      <w:r>
+        <w:rPr>
+          <w:rFonts w:hint="eastAsia"/>
+        </w:rPr>
+        <w:t>首先</w:t>
+      </w:r>
+      <w:r>
+        <w:t>采用</w:t>
+      </w:r>
+      <w:r>
+        <w:rPr>
+          <w:rFonts w:hint="eastAsia"/>
+        </w:rPr>
+        <w:t>的</w:t>
+      </w:r>
+      <w:r>
+        <w:t>三进制</w:t>
+      </w:r>
+      <w:r>
+        <w:rPr>
+          <w:rFonts w:hint="eastAsia"/>
+        </w:rPr>
+        <w:t>存储</w:t>
+      </w:r>
+      <w:r>
+        <w:rPr>
+          <w:rFonts w:hint="eastAsia"/>
+        </w:rPr>
+        <w:t>和</w:t>
+      </w:r>
+      <w:r>
+        <w:t>转换</w:t>
+      </w:r>
+      <w:r>
+        <w:t>。</w:t>
+      </w:r>
+      <w:r>
+        <w:rPr>
+          <w:rFonts w:hint="eastAsia"/>
+        </w:rPr>
+        <w:t>具体的D</w:t>
+      </w:r>
+      <w:r>
+        <w:t>AG</w:t>
+      </w:r>
+      <w:r>
+        <w:rPr>
+          <w:rFonts w:hint="eastAsia"/>
+        </w:rPr>
+        <w:t>存储结构和共识算法，以及</w:t>
+      </w:r>
+      <w:r>
+        <w:rPr>
+          <w:rFonts w:hint="eastAsia"/>
+        </w:rPr>
+        <w:t>Total</w:t>
+      </w:r>
+      <w:r>
+        <w:t xml:space="preserve"> Order、</w:t>
+      </w:r>
+      <w:r>
+        <w:rPr>
+          <w:rFonts w:hint="eastAsia"/>
+        </w:rPr>
+        <w:t>Period</w:t>
+      </w:r>
+      <w:r>
+        <w:rPr>
+          <w:rFonts w:hint="eastAsia"/>
+        </w:rPr>
+        <w:t>的使</w:t>
       </w:r>
       <w:bookmarkStart w:id="48" w:name="_GoBack"/>
       <w:bookmarkEnd w:id="48"/>
       <w:r>
+        <w:rPr>
+          <w:rFonts w:hint="eastAsia"/>
+        </w:rPr>
+        <w:t>用，参见StreamNet白皮书；排名算法</w:t>
+      </w:r>
+      <w:r>
+        <w:rPr>
+          <w:rFonts w:hint="eastAsia"/>
+        </w:rPr>
+        <w:t>参见</w:t>
+      </w:r>
+      <w:r>
+        <w:rPr>
+          <w:rFonts w:hint="eastAsia"/>
+        </w:rPr>
+        <w:t>Google</w:t>
+      </w:r>
+      <w:r>
         <w:t xml:space="preserve"> </w:t>
       </w:r>
       <w:r>
-        <w:t xml:space="preserve"> go SDK</w:t>
-      </w:r>
-      <w:r>
-        <w:t>使用方法</w:t>
-      </w:r>
-      <w:bookmarkEnd w:id="47"/>
+        <w:rPr>
+          <w:rFonts w:hint="eastAsia"/>
+        </w:rPr>
+        <w:t>的PageRank算法</w:t>
+      </w:r>
+      <w:r>
+        <w:rPr>
+          <w:rFonts w:hint="eastAsia"/>
+        </w:rPr>
+        <w:t>论文</w:t>
+      </w:r>
+      <w:r>
+        <w:rPr>
+          <w:rFonts w:hint="eastAsia"/>
+        </w:rPr>
+        <w:t>。</w:t>
+      </w:r>
     </w:p>
+    <w:p/>
+    <w:p/>
     <w:sectPr>
-      <w:headerReference w:type="even" r:id="rId21"/>
-      <w:headerReference w:type="default" r:id="rId22"/>
-      <w:headerReference w:type="first" r:id="rId23"/>
+      <w:headerReference w:type="even" r:id="rId24"/>
+      <w:headerReference w:type="default" r:id="rId25"/>
+      <w:headerReference w:type="first" r:id="rId26"/>
       <w:pgSz w:w="11906" w:h="16838" w:code="9"/>
       <w:pgMar w:top="1440" w:right="1797" w:bottom="1440" w:left="1797" w:header="851" w:footer="992" w:gutter="0"/>
       <w:pgNumType w:start="0"/>
@@ -18184,6 +17453,9 @@
   </w:num>
   <w:num w:numId="33">
     <w:abstractNumId w:val="1"/>
+  </w:num>
+  <w:num w:numId="34">
+    <w:abstractNumId w:val="14"/>
   </w:num>
   <w:numIdMacAtCleanup w:val="2"/>
 </w:numbering>
@@ -19361,7 +18633,6 @@
     <w:rsid w:val="00924201"/>
     <w:pPr>
       <w:spacing w:beforeLines="100" w:before="312" w:afterLines="100" w:after="312" w:line="240" w:lineRule="auto"/>
-      <w:ind w:left="0" w:firstLine="0"/>
       <w:jc w:val="left"/>
     </w:pPr>
     <w:rPr>
@@ -20843,8 +20114,8 @@
     <w:basedOn w:val="a0"/>
     <w:rsid w:val="005D2B31"/>
   </w:style>
-  <w:style w:type="character" w:customStyle="1" w:styleId="UnresolvedMention">
-    <w:name w:val="Unresolved Mention"/>
+  <w:style w:type="character" w:customStyle="1" w:styleId="11">
+    <w:name w:val="未处理的提及1"/>
     <w:basedOn w:val="a0"/>
     <w:rsid w:val="006F7C4A"/>
     <w:rPr>
@@ -21199,7 +20470,7 @@
 </file>
 
 <file path=customXml/itemProps1.xml><?xml version="1.0" encoding="utf-8"?>
-<ds:datastoreItem xmlns:ds="http://schemas.openxmlformats.org/officeDocument/2006/customXml" ds:itemID="{7315C70F-5656-44F7-B8EC-4BE1345499BE}">
+<ds:datastoreItem xmlns:ds="http://schemas.openxmlformats.org/officeDocument/2006/customXml" ds:itemID="{0C7BEDAA-6544-412E-A75B-4F14C13072D9}">
   <ds:schemaRefs>
     <ds:schemaRef ds:uri="http://schemas.openxmlformats.org/officeDocument/2006/bibliography"/>
   </ds:schemaRefs>
@@ -21207,7 +20478,7 @@
 </file>
 
 <file path=customXml/itemProps10.xml><?xml version="1.0" encoding="utf-8"?>
-<ds:datastoreItem xmlns:ds="http://schemas.openxmlformats.org/officeDocument/2006/customXml" ds:itemID="{A799D62D-6E65-4014-B9FB-D9B8E17728C0}">
+<ds:datastoreItem xmlns:ds="http://schemas.openxmlformats.org/officeDocument/2006/customXml" ds:itemID="{EBEB32F5-B87F-419C-B3D6-327AED9BB176}">
   <ds:schemaRefs>
     <ds:schemaRef ds:uri="http://schemas.openxmlformats.org/officeDocument/2006/bibliography"/>
   </ds:schemaRefs>
@@ -21215,7 +20486,7 @@
 </file>
 
 <file path=customXml/itemProps11.xml><?xml version="1.0" encoding="utf-8"?>
-<ds:datastoreItem xmlns:ds="http://schemas.openxmlformats.org/officeDocument/2006/customXml" ds:itemID="{882542B0-A0B6-470F-B114-6F948DF0CB19}">
+<ds:datastoreItem xmlns:ds="http://schemas.openxmlformats.org/officeDocument/2006/customXml" ds:itemID="{64DB7B85-A186-467D-8E10-009E4ED0D1E9}">
   <ds:schemaRefs>
     <ds:schemaRef ds:uri="http://schemas.openxmlformats.org/officeDocument/2006/bibliography"/>
   </ds:schemaRefs>
@@ -21223,7 +20494,7 @@
 </file>
 
 <file path=customXml/itemProps12.xml><?xml version="1.0" encoding="utf-8"?>
-<ds:datastoreItem xmlns:ds="http://schemas.openxmlformats.org/officeDocument/2006/customXml" ds:itemID="{754CE506-C688-4B2A-832C-E4DA62FC545E}">
+<ds:datastoreItem xmlns:ds="http://schemas.openxmlformats.org/officeDocument/2006/customXml" ds:itemID="{151FF4F1-259A-4ED3-A46F-E1E6CD161AA0}">
   <ds:schemaRefs>
     <ds:schemaRef ds:uri="http://schemas.openxmlformats.org/officeDocument/2006/bibliography"/>
   </ds:schemaRefs>
@@ -21231,7 +20502,7 @@
 </file>
 
 <file path=customXml/itemProps2.xml><?xml version="1.0" encoding="utf-8"?>
-<ds:datastoreItem xmlns:ds="http://schemas.openxmlformats.org/officeDocument/2006/customXml" ds:itemID="{2E540410-0B23-4F96-BB2B-E6F55436665D}">
+<ds:datastoreItem xmlns:ds="http://schemas.openxmlformats.org/officeDocument/2006/customXml" ds:itemID="{EB6628B5-2872-4502-AB75-02BC817C7420}">
   <ds:schemaRefs>
     <ds:schemaRef ds:uri="http://schemas.openxmlformats.org/officeDocument/2006/bibliography"/>
   </ds:schemaRefs>
@@ -21239,7 +20510,7 @@
 </file>
 
 <file path=customXml/itemProps3.xml><?xml version="1.0" encoding="utf-8"?>
-<ds:datastoreItem xmlns:ds="http://schemas.openxmlformats.org/officeDocument/2006/customXml" ds:itemID="{DEB9F27A-9908-4BAC-A80F-1B1A83ECE4F0}">
+<ds:datastoreItem xmlns:ds="http://schemas.openxmlformats.org/officeDocument/2006/customXml" ds:itemID="{6270F42C-A982-42D2-9F74-18FC5A6F0772}">
   <ds:schemaRefs>
     <ds:schemaRef ds:uri="http://schemas.openxmlformats.org/officeDocument/2006/bibliography"/>
   </ds:schemaRefs>
@@ -21247,7 +20518,7 @@
 </file>
 
 <file path=customXml/itemProps4.xml><?xml version="1.0" encoding="utf-8"?>
-<ds:datastoreItem xmlns:ds="http://schemas.openxmlformats.org/officeDocument/2006/customXml" ds:itemID="{AD75A405-B257-42A8-BAD7-248F9D98FF43}">
+<ds:datastoreItem xmlns:ds="http://schemas.openxmlformats.org/officeDocument/2006/customXml" ds:itemID="{7862FFA3-16F0-40BC-98D2-3EF458616F37}">
   <ds:schemaRefs>
     <ds:schemaRef ds:uri="http://schemas.openxmlformats.org/officeDocument/2006/bibliography"/>
   </ds:schemaRefs>
@@ -21255,7 +20526,7 @@
 </file>
 
 <file path=customXml/itemProps5.xml><?xml version="1.0" encoding="utf-8"?>
-<ds:datastoreItem xmlns:ds="http://schemas.openxmlformats.org/officeDocument/2006/customXml" ds:itemID="{C256D6A2-2902-446F-A3BA-EAE3D3B6B27B}">
+<ds:datastoreItem xmlns:ds="http://schemas.openxmlformats.org/officeDocument/2006/customXml" ds:itemID="{E04E63B4-68A6-4096-9A06-AE8521A97D7C}">
   <ds:schemaRefs>
     <ds:schemaRef ds:uri="http://schemas.openxmlformats.org/officeDocument/2006/bibliography"/>
   </ds:schemaRefs>
@@ -21263,7 +20534,7 @@
 </file>
 
 <file path=customXml/itemProps6.xml><?xml version="1.0" encoding="utf-8"?>
-<ds:datastoreItem xmlns:ds="http://schemas.openxmlformats.org/officeDocument/2006/customXml" ds:itemID="{37B79866-EBE0-4E2B-81FC-88FFFA800B53}">
+<ds:datastoreItem xmlns:ds="http://schemas.openxmlformats.org/officeDocument/2006/customXml" ds:itemID="{D71643C1-6B49-449C-B06F-380EEF5A1E09}">
   <ds:schemaRefs>
     <ds:schemaRef ds:uri="http://schemas.openxmlformats.org/officeDocument/2006/bibliography"/>
   </ds:schemaRefs>
@@ -21271,7 +20542,7 @@
 </file>
 
 <file path=customXml/itemProps7.xml><?xml version="1.0" encoding="utf-8"?>
-<ds:datastoreItem xmlns:ds="http://schemas.openxmlformats.org/officeDocument/2006/customXml" ds:itemID="{28BD4AFB-3465-4E10-85E2-8B638D1C3FEC}">
+<ds:datastoreItem xmlns:ds="http://schemas.openxmlformats.org/officeDocument/2006/customXml" ds:itemID="{3B78AEE1-9F52-46D8-A099-9F8A680F9A10}">
   <ds:schemaRefs>
     <ds:schemaRef ds:uri="http://schemas.openxmlformats.org/officeDocument/2006/bibliography"/>
   </ds:schemaRefs>
@@ -21279,7 +20550,7 @@
 </file>
 
 <file path=customXml/itemProps8.xml><?xml version="1.0" encoding="utf-8"?>
-<ds:datastoreItem xmlns:ds="http://schemas.openxmlformats.org/officeDocument/2006/customXml" ds:itemID="{311E1FF8-03FC-497F-9B65-BB8C5A8D735B}">
+<ds:datastoreItem xmlns:ds="http://schemas.openxmlformats.org/officeDocument/2006/customXml" ds:itemID="{5267FAE7-2B8C-4B37-9029-2ADE9A51F645}">
   <ds:schemaRefs>
     <ds:schemaRef ds:uri="http://schemas.openxmlformats.org/officeDocument/2006/bibliography"/>
   </ds:schemaRefs>
@@ -21287,7 +20558,7 @@
 </file>
 
 <file path=customXml/itemProps9.xml><?xml version="1.0" encoding="utf-8"?>
-<ds:datastoreItem xmlns:ds="http://schemas.openxmlformats.org/officeDocument/2006/customXml" ds:itemID="{E31BFA82-A3FB-4132-AC27-C39702C13B2A}">
+<ds:datastoreItem xmlns:ds="http://schemas.openxmlformats.org/officeDocument/2006/customXml" ds:itemID="{D0A1AEA6-A5DA-477B-99FF-F6FD6EFC8572}">
   <ds:schemaRefs>
     <ds:schemaRef ds:uri="http://schemas.openxmlformats.org/officeDocument/2006/bibliography"/>
   </ds:schemaRefs>

</xml_diff>

<commit_message>
add introduction to addNode and getNode. (#148)
</commit_message>
<xml_diff>
--- a/document/engineering_document/StreamNet_Engineering.docx
+++ b/document/engineering_document/StreamNet_Engineering.docx
@@ -42,7 +42,6 @@
           </w14:textFill>
         </w:rPr>
       </w:pPr>
-      <w:proofErr w:type="spellStart"/>
       <w:r>
         <w:rPr>
           <w14:textFill>
@@ -61,7 +60,6 @@
         </w:rPr>
         <w:t>StreamNet</w:t>
       </w:r>
-      <w:proofErr w:type="spellEnd"/>
       <w:r>
         <w:rPr>
           <w:rFonts w:hint="eastAsia"/>
@@ -476,7 +474,7 @@
               </wp:anchor>
             </w:drawing>
           </mc:Choice>
-          <mc:Fallback xmlns:cx="http://schemas.microsoft.com/office/drawing/2014/chartex" xmlns:cx1="http://schemas.microsoft.com/office/drawing/2015/9/8/chartex" xmlns:cx2="http://schemas.microsoft.com/office/drawing/2015/10/21/chartex" xmlns:cx3="http://schemas.microsoft.com/office/drawing/2016/5/9/chartex" xmlns:cx4="http://schemas.microsoft.com/office/drawing/2016/5/10/chartex" xmlns:cx5="http://schemas.microsoft.com/office/drawing/2016/5/11/chartex" xmlns:cx6="http://schemas.microsoft.com/office/drawing/2016/5/12/chartex" xmlns:cx7="http://schemas.microsoft.com/office/drawing/2016/5/13/chartex" xmlns:cx8="http://schemas.microsoft.com/office/drawing/2016/5/14/chartex" xmlns:aink="http://schemas.microsoft.com/office/drawing/2016/ink" xmlns:am3d="http://schemas.microsoft.com/office/drawing/2017/model3d" xmlns:w16cid="http://schemas.microsoft.com/office/word/2016/wordml/cid" xmlns:w16se="http://schemas.microsoft.com/office/word/2015/wordml/symex" xmlns:mv="urn:schemas-microsoft-com:mac:vml" xmlns:mo="http://schemas.microsoft.com/office/mac/office/2008/main">
+          <mc:Fallback xmlns:mv="urn:schemas-microsoft-com:mac:vml" xmlns:mo="http://schemas.microsoft.com/office/mac/office/2008/main" xmlns:w16se="http://schemas.microsoft.com/office/word/2015/wordml/symex" xmlns:w16cid="http://schemas.microsoft.com/office/word/2016/wordml/cid" xmlns:am3d="http://schemas.microsoft.com/office/drawing/2017/model3d" xmlns:aink="http://schemas.microsoft.com/office/drawing/2016/ink" xmlns:cx8="http://schemas.microsoft.com/office/drawing/2016/5/14/chartex" xmlns:cx7="http://schemas.microsoft.com/office/drawing/2016/5/13/chartex" xmlns:cx6="http://schemas.microsoft.com/office/drawing/2016/5/12/chartex" xmlns:cx5="http://schemas.microsoft.com/office/drawing/2016/5/11/chartex" xmlns:cx4="http://schemas.microsoft.com/office/drawing/2016/5/10/chartex" xmlns:cx3="http://schemas.microsoft.com/office/drawing/2016/5/9/chartex" xmlns:cx2="http://schemas.microsoft.com/office/drawing/2015/10/21/chartex" xmlns:cx1="http://schemas.microsoft.com/office/drawing/2015/9/8/chartex" xmlns:cx="http://schemas.microsoft.com/office/drawing/2014/chartex">
             <w:pict>
               <v:rect w14:anchorId="10C6BA21" id="矩形 14" o:spid="_x0000_s1026" style="position:absolute;left:0;text-align:left;margin-left:.55pt;margin-top:39.35pt;width:44.7pt;height:3.95pt;z-index:-251651072;visibility:visible;mso-wrap-style:square;mso-width-percent:0;mso-height-percent:0;mso-wrap-distance-left:9pt;mso-wrap-distance-top:0;mso-wrap-distance-right:9pt;mso-wrap-distance-bottom:0;mso-position-horizontal:absolute;mso-position-horizontal-relative:text;mso-position-vertical:absolute;mso-position-vertical-relative:text;mso-width-percent:0;mso-height-percent:0;mso-width-relative:margin;mso-height-relative:margin;v-text-anchor:middle" o:gfxdata="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" fillcolor="#0070c0" stroked="f" strokeweight="2pt">
                 <v:fill color2="#00b0f0" angle="240" focus="100%" type="gradient">
@@ -2004,11 +2002,9 @@
               </w:rPr>
               <w:t>增加</w:t>
             </w:r>
-            <w:proofErr w:type="spellStart"/>
             <w:r>
               <w:t>StreamNet</w:t>
             </w:r>
-            <w:proofErr w:type="spellEnd"/>
             <w:r>
               <w:rPr>
                 <w:rFonts w:hint="eastAsia"/>
@@ -2302,7 +2298,6 @@
               <w:ind w:firstLineChars="0" w:firstLine="0"/>
               <w:jc w:val="center"/>
               <w:rPr>
-                <w:rFonts w:hint="eastAsia"/>
                 <w:lang w:val="zh-CN"/>
               </w:rPr>
             </w:pPr>
@@ -2331,7 +2326,6 @@
               <w:ind w:firstLineChars="0" w:firstLine="0"/>
               <w:jc w:val="center"/>
               <w:rPr>
-                <w:rFonts w:hint="eastAsia"/>
                 <w:lang w:val="zh-CN"/>
               </w:rPr>
             </w:pPr>
@@ -2371,7 +2365,6 @@
               <w:ind w:firstLineChars="0" w:firstLine="0"/>
               <w:jc w:val="center"/>
               <w:rPr>
-                <w:rFonts w:hint="eastAsia"/>
                 <w:lang w:val="zh-CN"/>
               </w:rPr>
             </w:pPr>
@@ -2393,7 +2386,6 @@
               <w:pStyle w:val="8lab-"/>
               <w:ind w:firstLineChars="0" w:firstLine="0"/>
               <w:rPr>
-                <w:rFonts w:hint="eastAsia"/>
                 <w:lang w:val="zh-CN"/>
               </w:rPr>
             </w:pPr>
@@ -3945,11 +3937,9 @@
         </w:rPr>
         <w:t xml:space="preserve"> </w:t>
       </w:r>
-      <w:proofErr w:type="spellStart"/>
       <w:r>
         <w:t>StreamNet</w:t>
       </w:r>
-      <w:proofErr w:type="spellEnd"/>
       <w:r>
         <w:rPr>
           <w:rFonts w:hint="eastAsia"/>
@@ -4005,21 +3995,7 @@
         <w:rPr>
           <w:rFonts w:hint="eastAsia"/>
         </w:rPr>
-        <w:t>以图计算中的流式</w:t>
-      </w:r>
-      <w:proofErr w:type="gramStart"/>
-      <w:r>
-        <w:rPr>
-          <w:rFonts w:hint="eastAsia"/>
-        </w:rPr>
-        <w:t>图计算</w:t>
-      </w:r>
-      <w:proofErr w:type="gramEnd"/>
-      <w:r>
-        <w:rPr>
-          <w:rFonts w:hint="eastAsia"/>
-        </w:rPr>
-        <w:t>为基础，</w:t>
+        <w:t>以图计算中的流式图计算为基础，</w:t>
       </w:r>
       <w:r>
         <w:rPr>
@@ -4094,21 +4070,7 @@
         <w:rPr>
           <w:rFonts w:hint="eastAsia"/>
         </w:rPr>
-        <w:t>当新的</w:t>
-      </w:r>
-      <w:proofErr w:type="gramStart"/>
-      <w:r>
-        <w:rPr>
-          <w:rFonts w:hint="eastAsia"/>
-        </w:rPr>
-        <w:t>块加入</w:t>
-      </w:r>
-      <w:proofErr w:type="gramEnd"/>
-      <w:r>
-        <w:rPr>
-          <w:rFonts w:hint="eastAsia"/>
-        </w:rPr>
-        <w:t>的时候</w:t>
+        <w:t>当新的块加入的时候</w:t>
       </w:r>
       <w:r>
         <w:rPr>
@@ -4116,61 +4078,38 @@
         </w:rPr>
         <w:t>，它会选择两个前置tip块来进行批准，第一个为</w:t>
       </w:r>
-      <w:proofErr w:type="gramStart"/>
       <w:r>
         <w:t>”</w:t>
       </w:r>
-      <w:proofErr w:type="gramEnd"/>
       <w:r>
         <w:rPr>
           <w:rFonts w:hint="eastAsia"/>
         </w:rPr>
         <w:t>父</w:t>
       </w:r>
-      <w:proofErr w:type="gramStart"/>
       <w:r>
         <w:t>”</w:t>
       </w:r>
-      <w:proofErr w:type="gramEnd"/>
       <w:r>
         <w:rPr>
           <w:rFonts w:hint="eastAsia"/>
         </w:rPr>
         <w:t>tip块，第二个是使用蒙特卡洛随机游走得到的随机tip块。</w:t>
       </w:r>
-      <w:proofErr w:type="spellStart"/>
       <w:r>
         <w:t>StreamNet</w:t>
       </w:r>
-      <w:proofErr w:type="spellEnd"/>
-      <w:r>
-        <w:rPr>
-          <w:rFonts w:hint="eastAsia"/>
-        </w:rPr>
-        <w:t>支持配置随机游走的额外检查来避免双花</w:t>
-      </w:r>
-      <w:proofErr w:type="gramStart"/>
-      <w:r>
-        <w:rPr>
-          <w:rFonts w:hint="eastAsia"/>
-        </w:rPr>
-        <w:t>和算力攻击</w:t>
-      </w:r>
-      <w:proofErr w:type="gramEnd"/>
-      <w:r>
-        <w:rPr>
-          <w:rFonts w:hint="eastAsia"/>
-        </w:rPr>
-        <w:t>。</w:t>
+      <w:r>
+        <w:rPr>
+          <w:rFonts w:hint="eastAsia"/>
+        </w:rPr>
+        <w:t>支持配置随机游走的额外检查来避免双花和算力攻击。</w:t>
       </w:r>
     </w:p>
     <w:p>
       <w:pPr>
         <w:pStyle w:val="8lab-"/>
         <w:ind w:firstLine="360"/>
-        <w:rPr>
-          <w:rFonts w:hint="eastAsia"/>
-        </w:rPr>
       </w:pPr>
       <w:r>
         <w:rPr>
@@ -4196,11 +4135,9 @@
         </w:rPr>
         <w:t>服务。</w:t>
       </w:r>
-      <w:proofErr w:type="spellStart"/>
       <w:r>
         <w:t>StreamNet</w:t>
       </w:r>
-      <w:proofErr w:type="spellEnd"/>
       <w:r>
         <w:t xml:space="preserve"> DAG </w:t>
       </w:r>
@@ -4312,11 +4249,9 @@
       <w:r>
         <w:t>存储和</w:t>
       </w:r>
-      <w:proofErr w:type="spellStart"/>
       <w:r>
         <w:t>NetCoin</w:t>
       </w:r>
-      <w:proofErr w:type="spellEnd"/>
       <w:r>
         <w:rPr>
           <w:rFonts w:hint="eastAsia"/>
@@ -4347,13 +4282,8 @@
         </w:rPr>
         <w:t>服务</w:t>
       </w:r>
-      <w:proofErr w:type="gramStart"/>
-      <w:r>
-        <w:t>于天榜评分</w:t>
-      </w:r>
-      <w:proofErr w:type="gramEnd"/>
-      <w:r>
-        <w:t xml:space="preserve">系统，核心是PageRank </w:t>
+      <w:r>
+        <w:t xml:space="preserve">于天榜评分系统，核心是PageRank </w:t>
       </w:r>
       <w:r>
         <w:rPr>
@@ -4464,22 +4394,18 @@
         <w:pStyle w:val="8lab-"/>
         <w:ind w:firstLine="360"/>
       </w:pPr>
-      <w:proofErr w:type="spellStart"/>
       <w:r>
         <w:t>StreamNet</w:t>
       </w:r>
-      <w:proofErr w:type="spellEnd"/>
       <w:r>
         <w:rPr>
           <w:rFonts w:hint="eastAsia"/>
         </w:rPr>
         <w:t>的DAG服务的配置例子在</w:t>
       </w:r>
-      <w:proofErr w:type="spellStart"/>
       <w:r>
         <w:t>StreamNet</w:t>
       </w:r>
-      <w:proofErr w:type="spellEnd"/>
       <w:r>
         <w:t>/scripts/examples</w:t>
       </w:r>
@@ -4501,11 +4427,9 @@
         </w:rPr>
         <w:t>两台</w:t>
       </w:r>
-      <w:proofErr w:type="spellStart"/>
       <w:r>
         <w:t>StreamNet</w:t>
       </w:r>
-      <w:proofErr w:type="spellEnd"/>
       <w:r>
         <w:rPr>
           <w:rFonts w:hint="eastAsia"/>
@@ -4518,11 +4442,9 @@
         <w:pStyle w:val="8lab-"/>
         <w:ind w:firstLine="360"/>
       </w:pPr>
-      <w:proofErr w:type="spellStart"/>
       <w:r>
         <w:t>StreamNet</w:t>
       </w:r>
-      <w:proofErr w:type="spellEnd"/>
       <w:r>
         <w:rPr>
           <w:rFonts w:hint="eastAsia"/>
@@ -4538,11 +4460,9 @@
         </w:rPr>
         <w:t>服务的配置例子在</w:t>
       </w:r>
-      <w:proofErr w:type="spellStart"/>
       <w:r>
         <w:t>StreamNet</w:t>
       </w:r>
-      <w:proofErr w:type="spellEnd"/>
       <w:r>
         <w:t>/scripts/examples</w:t>
       </w:r>
@@ -4608,30 +4528,14 @@
         </w:rPr>
         <w:t>该部分主要是完成</w:t>
       </w:r>
-      <w:proofErr w:type="spellStart"/>
       <w:r>
         <w:t>StreamNet</w:t>
       </w:r>
-      <w:proofErr w:type="spellEnd"/>
-      <w:r>
-        <w:rPr>
-          <w:rFonts w:hint="eastAsia"/>
-        </w:rPr>
-        <w:t>相关各服务的启动，包括启动</w:t>
-      </w:r>
-      <w:proofErr w:type="spellStart"/>
-      <w:r>
-        <w:rPr>
-          <w:rFonts w:hint="eastAsia"/>
-        </w:rPr>
-        <w:t>StreamNet</w:t>
-      </w:r>
-      <w:proofErr w:type="spellEnd"/>
-      <w:r>
-        <w:rPr>
-          <w:rFonts w:hint="eastAsia"/>
-        </w:rPr>
-        <w:t>的DAG服务、</w:t>
+      <w:r>
+        <w:rPr>
+          <w:rFonts w:hint="eastAsia"/>
+        </w:rPr>
+        <w:t>相关各服务的启动，包括启动StreamNet的DAG服务、</w:t>
       </w:r>
       <w:r>
         <w:t>APP</w:t>
@@ -4689,15 +4593,7 @@
         <w:t>服务对外暴露的</w:t>
       </w:r>
       <w:r>
-        <w:t xml:space="preserve">HTTP </w:t>
-      </w:r>
-      <w:proofErr w:type="spellStart"/>
-      <w:r>
-        <w:t>RESTFul</w:t>
-      </w:r>
-      <w:proofErr w:type="spellEnd"/>
-      <w:r>
-        <w:t xml:space="preserve"> API</w:t>
+        <w:t>HTTP RESTFul API</w:t>
       </w:r>
       <w:r>
         <w:rPr>
@@ -4759,22 +4655,18 @@
         </w:rPr>
         <w:t>的交易信息，</w:t>
       </w:r>
-      <w:proofErr w:type="spellStart"/>
       <w:r>
         <w:t>StreamNet</w:t>
       </w:r>
-      <w:proofErr w:type="spellEnd"/>
       <w:r>
         <w:rPr>
           <w:rFonts w:hint="eastAsia"/>
         </w:rPr>
         <w:t>自己发行的</w:t>
       </w:r>
-      <w:proofErr w:type="spellStart"/>
       <w:r>
         <w:t>NetCoin</w:t>
       </w:r>
-      <w:proofErr w:type="spellEnd"/>
       <w:r>
         <w:rPr>
           <w:rFonts w:hint="eastAsia"/>
@@ -4908,11 +4800,9 @@
         <w:pStyle w:val="8lab-"/>
         <w:ind w:firstLine="360"/>
       </w:pPr>
-      <w:proofErr w:type="spellStart"/>
       <w:r>
         <w:t>StreamNet</w:t>
       </w:r>
-      <w:proofErr w:type="spellEnd"/>
       <w:r>
         <w:rPr>
           <w:rFonts w:hint="eastAsia"/>
@@ -4928,41 +4818,23 @@
         </w:rPr>
         <w:t>上的URL：</w:t>
       </w:r>
-      <w:r>
-        <w:fldChar w:fldCharType="begin"/>
-      </w:r>
-      <w:r>
-        <w:instrText xml:space="preserve"> HYPERLINK "</w:instrText>
-      </w:r>
-      <w:r>
-        <w:instrText>https://github.com/triasteam/StreamNet</w:instrText>
-      </w:r>
-      <w:r>
-        <w:instrText xml:space="preserve">" </w:instrText>
-      </w:r>
-      <w:r>
-        <w:fldChar w:fldCharType="separate"/>
-      </w:r>
-      <w:r>
-        <w:rPr>
-          <w:rStyle w:val="a8"/>
-        </w:rPr>
-        <w:t>https://github.com/triasteam/StreamNet</w:t>
-      </w:r>
-      <w:r>
-        <w:fldChar w:fldCharType="end"/>
-      </w:r>
+      <w:hyperlink r:id="rId19" w:history="1">
+        <w:r>
+          <w:rPr>
+            <w:rStyle w:val="a8"/>
+          </w:rPr>
+          <w:t>https://github.com/triasteam/StreamNet</w:t>
+        </w:r>
+      </w:hyperlink>
       <w:r>
         <w:rPr>
           <w:rFonts w:hint="eastAsia"/>
         </w:rPr>
         <w:t>。</w:t>
       </w:r>
-      <w:proofErr w:type="spellStart"/>
       <w:r>
         <w:t>StreamNet</w:t>
       </w:r>
-      <w:proofErr w:type="spellEnd"/>
       <w:r>
         <w:rPr>
           <w:rFonts w:hint="eastAsia"/>
@@ -4975,22 +4847,18 @@
         </w:rPr>
         <w:t>分支：</w:t>
       </w:r>
-      <w:proofErr w:type="spellStart"/>
       <w:r>
         <w:t>dev</w:t>
       </w:r>
-      <w:proofErr w:type="spellEnd"/>
       <w:r>
         <w:rPr>
           <w:rFonts w:hint="eastAsia"/>
         </w:rPr>
         <w:t>。</w:t>
       </w:r>
-      <w:proofErr w:type="spellStart"/>
       <w:r>
         <w:t>StreamNet</w:t>
       </w:r>
-      <w:proofErr w:type="spellEnd"/>
       <w:r>
         <w:rPr>
           <w:rFonts w:hint="eastAsia"/>
@@ -5012,13 +4880,8 @@
         </w:rPr>
         <w:t>同步</w:t>
       </w:r>
-      <w:proofErr w:type="spellStart"/>
-      <w:r>
-        <w:t>trias</w:t>
-      </w:r>
-      <w:proofErr w:type="spellEnd"/>
-      <w:r>
-        <w:t>-lab</w:t>
+      <w:r>
+        <w:t>trias-lab</w:t>
       </w:r>
       <w:r>
         <w:rPr>
@@ -5026,27 +4889,9 @@
         </w:rPr>
         <w:t>官方代码库的分支：</w:t>
       </w:r>
-      <w:proofErr w:type="spellStart"/>
-      <w:r>
-        <w:t>trias</w:t>
-      </w:r>
-      <w:proofErr w:type="spellEnd"/>
-      <w:r>
-        <w:t>-lab/</w:t>
-      </w:r>
-      <w:proofErr w:type="spellStart"/>
-      <w:r>
-        <w:t>iri</w:t>
-      </w:r>
-      <w:proofErr w:type="spellEnd"/>
-      <w:r>
-        <w:t>/</w:t>
-      </w:r>
-      <w:proofErr w:type="spellStart"/>
-      <w:r>
-        <w:t>dev</w:t>
-      </w:r>
-      <w:proofErr w:type="spellEnd"/>
+      <w:r>
+        <w:t>trias-lab/iri/dev</w:t>
+      </w:r>
       <w:r>
         <w:rPr>
           <w:rFonts w:hint="eastAsia"/>
@@ -5108,7 +4953,7 @@
                     <pic:cNvPicPr/>
                   </pic:nvPicPr>
                   <pic:blipFill>
-                    <a:blip r:embed="rId19">
+                    <a:blip r:embed="rId20">
                       <a:extLst>
                         <a:ext uri="{28A0092B-C50C-407E-A947-70E740481C1C}">
                           <a14:useLocalDpi xmlns:a14="http://schemas.microsoft.com/office/drawing/2010/main" val="0"/>
@@ -5274,11 +5119,9 @@
                               </w:rPr>
                               <w:t xml:space="preserve"> </w:t>
                             </w:r>
-                            <w:proofErr w:type="spellStart"/>
                             <w:r>
                               <w:t>StreamNet</w:t>
                             </w:r>
-                            <w:proofErr w:type="spellEnd"/>
                             <w:r>
                               <w:rPr>
                                 <w:rFonts w:hint="eastAsia"/>
@@ -5357,11 +5200,9 @@
                         </w:rPr>
                         <w:t xml:space="preserve"> </w:t>
                       </w:r>
-                      <w:proofErr w:type="spellStart"/>
                       <w:r>
                         <w:t>StreamNet</w:t>
                       </w:r>
-                      <w:proofErr w:type="spellEnd"/>
                       <w:r>
                         <w:rPr>
                           <w:rFonts w:hint="eastAsia"/>
@@ -5405,11 +5246,9 @@
         <w:pStyle w:val="8lab-"/>
         <w:ind w:firstLine="360"/>
       </w:pPr>
-      <w:proofErr w:type="spellStart"/>
       <w:r>
         <w:t>StreamNet</w:t>
       </w:r>
-      <w:proofErr w:type="spellEnd"/>
       <w:r>
         <w:rPr>
           <w:rFonts w:hint="eastAsia"/>
@@ -5553,13 +5392,8 @@
         </w:rPr>
         <w:t xml:space="preserve"> </w:t>
       </w:r>
-      <w:proofErr w:type="spellStart"/>
-      <w:r>
-        <w:t>StreamNet</w:t>
-      </w:r>
-      <w:proofErr w:type="spellEnd"/>
-      <w:r>
-        <w:t xml:space="preserve"> DAG</w:t>
+      <w:r>
+        <w:t>StreamNet DAG</w:t>
       </w:r>
       <w:r>
         <w:rPr>
@@ -5674,13 +5508,8 @@
               <w:ind w:firstLineChars="0" w:firstLine="0"/>
             </w:pPr>
             <w:r>
-              <w:t>--</w:t>
+              <w:t>--testnet</w:t>
             </w:r>
-            <w:proofErr w:type="spellStart"/>
-            <w:r>
-              <w:t>testnet</w:t>
-            </w:r>
-            <w:proofErr w:type="spellEnd"/>
           </w:p>
         </w:tc>
         <w:tc>
@@ -5705,21 +5534,7 @@
               <w:rPr>
                 <w:rFonts w:hint="eastAsia"/>
               </w:rPr>
-              <w:t>在公</w:t>
-            </w:r>
-            <w:proofErr w:type="gramStart"/>
-            <w:r>
-              <w:rPr>
-                <w:rFonts w:hint="eastAsia"/>
-              </w:rPr>
-              <w:t>网上线</w:t>
-            </w:r>
-            <w:proofErr w:type="gramEnd"/>
-            <w:r>
-              <w:rPr>
-                <w:rFonts w:hint="eastAsia"/>
-              </w:rPr>
-              <w:t>前</w:t>
+              <w:t>在公网上线前</w:t>
             </w:r>
             <w:r>
               <w:rPr>
@@ -5741,13 +5556,8 @@
               <w:ind w:firstLineChars="0" w:firstLine="0"/>
             </w:pPr>
             <w:r>
-              <w:t>--</w:t>
+              <w:t>--mwm</w:t>
             </w:r>
-            <w:proofErr w:type="spellStart"/>
-            <w:r>
-              <w:t>mwm</w:t>
-            </w:r>
-            <w:proofErr w:type="spellEnd"/>
           </w:p>
         </w:tc>
         <w:tc>
@@ -5801,19 +5611,9 @@
               </w:rPr>
               <w:t>随机游走的检查方法，默认为</w:t>
             </w:r>
-            <w:proofErr w:type="gramStart"/>
             <w:r>
-              <w:t>”</w:t>
+              <w:t>”NULL”</w:t>
             </w:r>
-            <w:proofErr w:type="gramEnd"/>
-            <w:r>
-              <w:t>NULL</w:t>
-            </w:r>
-            <w:proofErr w:type="gramStart"/>
-            <w:r>
-              <w:t>”</w:t>
-            </w:r>
-            <w:proofErr w:type="gramEnd"/>
             <w:r>
               <w:rPr>
                 <w:rFonts w:hint="eastAsia"/>
@@ -5862,19 +5662,9 @@
               </w:rPr>
               <w:t>中默认为</w:t>
             </w:r>
-            <w:proofErr w:type="gramStart"/>
             <w:r>
-              <w:t>”</w:t>
+              <w:t>”NULL”</w:t>
             </w:r>
-            <w:proofErr w:type="gramEnd"/>
-            <w:r>
-              <w:t>NULL</w:t>
-            </w:r>
-            <w:proofErr w:type="gramStart"/>
-            <w:r>
-              <w:t>”</w:t>
-            </w:r>
-            <w:proofErr w:type="gramEnd"/>
             <w:r>
               <w:rPr>
                 <w:rFonts w:hint="eastAsia"/>
@@ -5911,15 +5701,7 @@
               <w:ind w:firstLineChars="0" w:firstLine="0"/>
             </w:pPr>
             <w:r>
-              <w:t>--</w:t>
-            </w:r>
-            <w:proofErr w:type="spellStart"/>
-            <w:r>
-              <w:t>udp</w:t>
-            </w:r>
-            <w:proofErr w:type="spellEnd"/>
-            <w:r>
-              <w:t>-receiver-port</w:t>
+              <w:t>--udp-receiver-port</w:t>
             </w:r>
             <w:r>
               <w:rPr>
@@ -5934,15 +5716,7 @@
               <w:ind w:firstLineChars="0" w:firstLine="0"/>
             </w:pPr>
             <w:r>
-              <w:t>--</w:t>
-            </w:r>
-            <w:proofErr w:type="spellStart"/>
-            <w:r>
-              <w:t>tcp</w:t>
-            </w:r>
-            <w:proofErr w:type="spellEnd"/>
-            <w:r>
-              <w:t>-receiver-port</w:t>
+              <w:t>--tcp-receiver-port</w:t>
             </w:r>
           </w:p>
         </w:tc>
@@ -5965,13 +5739,8 @@
               <w:t>的监听端口，负责</w:t>
             </w:r>
             <w:r>
-              <w:t xml:space="preserve">RESTFUL </w:t>
+              <w:t>RESTFUL api</w:t>
             </w:r>
-            <w:proofErr w:type="spellStart"/>
-            <w:r>
-              <w:t>api</w:t>
-            </w:r>
-            <w:proofErr w:type="spellEnd"/>
             <w:r>
               <w:rPr>
                 <w:rFonts w:hint="eastAsia"/>
@@ -5985,7 +5754,6 @@
               <w:ind w:firstLineChars="0" w:firstLine="0"/>
               <w:jc w:val="left"/>
             </w:pPr>
-            <w:proofErr w:type="spellStart"/>
             <w:r>
               <w:t>u</w:t>
             </w:r>
@@ -5993,14 +5761,7 @@
               <w:rPr>
                 <w:rFonts w:hint="eastAsia"/>
               </w:rPr>
-              <w:t>dp</w:t>
-            </w:r>
-            <w:proofErr w:type="spellEnd"/>
-            <w:r>
-              <w:rPr>
-                <w:rFonts w:hint="eastAsia"/>
-              </w:rPr>
-              <w:t xml:space="preserve"> 端口，负责</w:t>
+              <w:t>dp 端口，负责</w:t>
             </w:r>
             <w:r>
               <w:t>DAG</w:t>
@@ -6026,7 +5787,6 @@
               <w:pStyle w:val="8lab-"/>
               <w:ind w:firstLineChars="0" w:firstLine="0"/>
             </w:pPr>
-            <w:proofErr w:type="spellStart"/>
             <w:r>
               <w:t>tc</w:t>
             </w:r>
@@ -6034,14 +5794,7 @@
               <w:rPr>
                 <w:rFonts w:hint="eastAsia"/>
               </w:rPr>
-              <w:t>p</w:t>
-            </w:r>
-            <w:proofErr w:type="spellEnd"/>
-            <w:r>
-              <w:rPr>
-                <w:rFonts w:hint="eastAsia"/>
-              </w:rPr>
-              <w:t xml:space="preserve"> 端口，负责</w:t>
+              <w:t>p 端口，负责</w:t>
             </w:r>
             <w:r>
               <w:t>DAG</w:t>
@@ -6150,15 +5903,7 @@
               <w:ind w:firstLineChars="0" w:firstLine="0"/>
             </w:pPr>
             <w:r>
-              <w:t>--</w:t>
-            </w:r>
-            <w:proofErr w:type="spellStart"/>
-            <w:r>
-              <w:t>entrypoint</w:t>
-            </w:r>
-            <w:proofErr w:type="spellEnd"/>
-            <w:r>
-              <w:t>-selector-algorithm</w:t>
+              <w:t>--entrypoint-selector-algorithm</w:t>
             </w:r>
           </w:p>
         </w:tc>
@@ -6175,54 +5920,20 @@
               <w:rPr>
                 <w:rFonts w:hint="eastAsia"/>
               </w:rPr>
-              <w:t>随机游走的初始</w:t>
+              <w:t>随机游走的初始块选择算法，默认为</w:t>
             </w:r>
-            <w:proofErr w:type="gramStart"/>
             <w:r>
-              <w:rPr>
-                <w:rFonts w:hint="eastAsia"/>
-              </w:rPr>
-              <w:t>块选择</w:t>
+              <w:t>”DEFAULT”</w:t>
             </w:r>
-            <w:proofErr w:type="gramEnd"/>
-            <w:r>
-              <w:rPr>
-                <w:rFonts w:hint="eastAsia"/>
-              </w:rPr>
-              <w:t>算法，默认为</w:t>
-            </w:r>
-            <w:proofErr w:type="gramStart"/>
-            <w:r>
-              <w:t>”</w:t>
-            </w:r>
-            <w:proofErr w:type="gramEnd"/>
-            <w:r>
-              <w:t>DEFAULT</w:t>
-            </w:r>
-            <w:proofErr w:type="gramStart"/>
-            <w:r>
-              <w:t>”</w:t>
-            </w:r>
-            <w:proofErr w:type="gramEnd"/>
             <w:r>
               <w:rPr>
                 <w:rFonts w:hint="eastAsia"/>
               </w:rPr>
               <w:t>，这个需要观察者的引入，当选择</w:t>
             </w:r>
-            <w:proofErr w:type="gramStart"/>
             <w:r>
-              <w:t>”</w:t>
+              <w:t>”KATZ”</w:t>
             </w:r>
-            <w:proofErr w:type="gramEnd"/>
-            <w:r>
-              <w:t>KATZ</w:t>
-            </w:r>
-            <w:proofErr w:type="gramStart"/>
-            <w:r>
-              <w:t>”</w:t>
-            </w:r>
-            <w:proofErr w:type="gramEnd"/>
             <w:r>
               <w:rPr>
                 <w:rFonts w:hint="eastAsia"/>
@@ -6246,21 +5957,8 @@
               <w:ind w:firstLineChars="0" w:firstLine="0"/>
             </w:pPr>
             <w:r>
-              <w:t>--tip-</w:t>
+              <w:t>--tip-sel-algo</w:t>
             </w:r>
-            <w:proofErr w:type="spellStart"/>
-            <w:r>
-              <w:t>sel</w:t>
-            </w:r>
-            <w:proofErr w:type="spellEnd"/>
-            <w:r>
-              <w:t>-</w:t>
-            </w:r>
-            <w:proofErr w:type="spellStart"/>
-            <w:r>
-              <w:t>algo</w:t>
-            </w:r>
-            <w:proofErr w:type="spellEnd"/>
           </w:p>
           <w:p>
             <w:pPr>
@@ -6274,13 +5972,8 @@
               <w:ind w:firstLineChars="0" w:firstLine="0"/>
             </w:pPr>
             <w:r>
-              <w:t>--</w:t>
+              <w:t>--ipfs-txns</w:t>
             </w:r>
-            <w:proofErr w:type="spellStart"/>
-            <w:r>
-              <w:t>ipfs-txns</w:t>
-            </w:r>
-            <w:proofErr w:type="spellEnd"/>
           </w:p>
         </w:tc>
         <w:tc>
@@ -6402,13 +6095,8 @@
         </w:rPr>
         <w:t xml:space="preserve"> </w:t>
       </w:r>
-      <w:proofErr w:type="spellStart"/>
-      <w:r>
-        <w:t>StreamNet</w:t>
-      </w:r>
-      <w:proofErr w:type="spellEnd"/>
-      <w:r>
-        <w:t xml:space="preserve"> APP</w:t>
+      <w:r>
+        <w:t>StreamNet APP</w:t>
       </w:r>
       <w:r>
         <w:rPr>
@@ -6516,11 +6204,9 @@
               <w:pStyle w:val="8lab-"/>
               <w:ind w:firstLineChars="0" w:firstLine="0"/>
             </w:pPr>
-            <w:proofErr w:type="spellStart"/>
             <w:r>
               <w:t>addr</w:t>
             </w:r>
-            <w:proofErr w:type="spellEnd"/>
           </w:p>
         </w:tc>
         <w:tc>
@@ -6596,11 +6282,9 @@
               <w:pStyle w:val="8lab-"/>
               <w:ind w:firstLineChars="0" w:firstLine="0"/>
             </w:pPr>
-            <w:proofErr w:type="spellStart"/>
             <w:r>
               <w:t>enableIpfs</w:t>
             </w:r>
-            <w:proofErr w:type="spellEnd"/>
           </w:p>
         </w:tc>
         <w:tc>
@@ -6618,11 +6302,9 @@
               </w:rPr>
               <w:t>是否将信息存入</w:t>
             </w:r>
-            <w:proofErr w:type="spellStart"/>
             <w:r>
               <w:t>ipfs</w:t>
             </w:r>
-            <w:proofErr w:type="spellEnd"/>
             <w:r>
               <w:rPr>
                 <w:rFonts w:hint="eastAsia"/>
@@ -6642,22 +6324,18 @@
               <w:pStyle w:val="8lab-"/>
               <w:ind w:firstLineChars="0" w:firstLine="0"/>
             </w:pPr>
-            <w:proofErr w:type="spellStart"/>
             <w:r>
               <w:t>enableBatching</w:t>
             </w:r>
-            <w:proofErr w:type="spellEnd"/>
           </w:p>
           <w:p>
             <w:pPr>
               <w:pStyle w:val="8lab-"/>
               <w:ind w:firstLineChars="0" w:firstLine="0"/>
             </w:pPr>
-            <w:proofErr w:type="spellStart"/>
             <w:r>
               <w:t>enableCompression</w:t>
             </w:r>
-            <w:proofErr w:type="spellEnd"/>
           </w:p>
         </w:tc>
         <w:tc>
@@ -6694,22 +6372,18 @@
               <w:pStyle w:val="8lab-"/>
               <w:ind w:firstLineChars="0" w:firstLine="0"/>
             </w:pPr>
-            <w:proofErr w:type="spellStart"/>
             <w:r>
               <w:t>listenPort</w:t>
             </w:r>
-            <w:proofErr w:type="spellEnd"/>
           </w:p>
           <w:p>
             <w:pPr>
               <w:pStyle w:val="8lab-"/>
               <w:ind w:firstLineChars="0" w:firstLine="0"/>
             </w:pPr>
-            <w:proofErr w:type="spellStart"/>
             <w:r>
               <w:t>listenAddress</w:t>
             </w:r>
-            <w:proofErr w:type="spellEnd"/>
           </w:p>
         </w:tc>
         <w:tc>
@@ -6836,13 +6510,8 @@
         </w:rPr>
         <w:t xml:space="preserve"> </w:t>
       </w:r>
-      <w:proofErr w:type="spellStart"/>
-      <w:r>
-        <w:t>StreamNet</w:t>
-      </w:r>
-      <w:proofErr w:type="spellEnd"/>
-      <w:r>
-        <w:t xml:space="preserve"> Sync</w:t>
+      <w:r>
+        <w:t>StreamNet Sync</w:t>
       </w:r>
       <w:r>
         <w:rPr>
@@ -6942,11 +6611,9 @@
               <w:pStyle w:val="8lab-"/>
               <w:ind w:firstLineChars="0" w:firstLine="0"/>
             </w:pPr>
-            <w:proofErr w:type="spellStart"/>
             <w:r>
               <w:t>addr</w:t>
             </w:r>
-            <w:proofErr w:type="spellEnd"/>
           </w:p>
         </w:tc>
         <w:tc>
@@ -7102,74 +6769,56 @@
         <w:rPr>
           <w:rFonts w:hint="eastAsia"/>
         </w:rPr>
-        <w:t>上直接编译运行，第二种方式是进入到一个稳定版本的发布（可以是在</w:t>
-      </w:r>
-      <w:proofErr w:type="spellStart"/>
+        <w:t>上直接编译运行，第二种方式是进入到一个稳定版本的发布（可以是在dev分支上，也可以是在发布分支上），下载对应的源码或者jar包，第三种方式是checkout到一个稳定的发布的tag上编译</w:t>
+      </w:r>
+      <w:r>
+        <w:rPr>
+          <w:rFonts w:hint="eastAsia"/>
+        </w:rPr>
+        <w:t>运行。这个文档中我们主要遵循第</w:t>
+      </w:r>
+      <w:r>
+        <w:rPr>
+          <w:rFonts w:hint="eastAsia"/>
+        </w:rPr>
+        <w:t>二</w:t>
+      </w:r>
+      <w:r>
+        <w:rPr>
+          <w:rFonts w:hint="eastAsia"/>
+        </w:rPr>
+        <w:t>种方式，因为</w:t>
+      </w:r>
+      <w:r>
+        <w:t>StreamNet</w:t>
+      </w:r>
+      <w:r>
+        <w:rPr>
+          <w:rFonts w:hint="eastAsia"/>
+        </w:rPr>
+        <w:t>使用严格的</w:t>
+      </w:r>
+      <w:r>
+        <w:t xml:space="preserve">Travis CI </w:t>
+      </w:r>
+      <w:r>
+        <w:rPr>
+          <w:rFonts w:hint="eastAsia"/>
+        </w:rPr>
+        <w:t>进行持续集成控制</w:t>
+      </w:r>
+      <w:r>
+        <w:rPr>
+          <w:rFonts w:hint="eastAsia"/>
+        </w:rPr>
+        <w:t>，</w:t>
+      </w:r>
       <w:r>
         <w:rPr>
           <w:rFonts w:hint="eastAsia"/>
         </w:rPr>
         <w:t>dev</w:t>
       </w:r>
-      <w:proofErr w:type="spellEnd"/>
-      <w:r>
-        <w:rPr>
-          <w:rFonts w:hint="eastAsia"/>
-        </w:rPr>
-        <w:t>分支上，也可以是在发布分支上），下载对应的源码或者jar包，第三种方式是checkout到一个稳定的发布的tag上编译</w:t>
-      </w:r>
-      <w:r>
-        <w:rPr>
-          <w:rFonts w:hint="eastAsia"/>
-        </w:rPr>
-        <w:t>运行。这个文档中我们主要遵循第</w:t>
-      </w:r>
-      <w:r>
-        <w:rPr>
-          <w:rFonts w:hint="eastAsia"/>
-        </w:rPr>
-        <w:t>二</w:t>
-      </w:r>
-      <w:r>
-        <w:rPr>
-          <w:rFonts w:hint="eastAsia"/>
-        </w:rPr>
-        <w:t>种方式，因为</w:t>
-      </w:r>
-      <w:proofErr w:type="spellStart"/>
-      <w:r>
-        <w:t>StreamNet</w:t>
-      </w:r>
-      <w:proofErr w:type="spellEnd"/>
-      <w:r>
-        <w:rPr>
-          <w:rFonts w:hint="eastAsia"/>
-        </w:rPr>
-        <w:t>使用严格的</w:t>
-      </w:r>
-      <w:r>
-        <w:t xml:space="preserve">Travis CI </w:t>
-      </w:r>
-      <w:r>
-        <w:rPr>
-          <w:rFonts w:hint="eastAsia"/>
-        </w:rPr>
-        <w:t>进行持续集成控制</w:t>
-      </w:r>
-      <w:r>
-        <w:rPr>
-          <w:rFonts w:hint="eastAsia"/>
-        </w:rPr>
-        <w:t>，</w:t>
-      </w:r>
-      <w:proofErr w:type="spellStart"/>
-      <w:r>
-        <w:rPr>
-          <w:rFonts w:hint="eastAsia"/>
-        </w:rPr>
-        <w:t>dev</w:t>
-      </w:r>
-      <w:proofErr w:type="spellEnd"/>
       <w:r>
         <w:rPr>
           <w:rFonts w:hint="eastAsia"/>
@@ -7222,21 +6871,7 @@
         <w:rPr>
           <w:rFonts w:hint="eastAsia"/>
         </w:rPr>
-        <w:t>本章节主要涉及</w:t>
-      </w:r>
-      <w:proofErr w:type="gramStart"/>
-      <w:r>
-        <w:rPr>
-          <w:rFonts w:hint="eastAsia"/>
-        </w:rPr>
-        <w:t>到部署</w:t>
-      </w:r>
-      <w:proofErr w:type="gramEnd"/>
-      <w:r>
-        <w:rPr>
-          <w:rFonts w:hint="eastAsia"/>
-        </w:rPr>
-        <w:t>两个服务和一个进程，它们之间的关系如</w:t>
+        <w:t>本章节主要涉及到部署两个服务和一个进程，它们之间的关系如</w:t>
       </w:r>
       <w:r>
         <w:fldChar w:fldCharType="begin"/>
@@ -7354,7 +6989,6 @@
         </w:rPr>
         <w:t>cd </w:t>
       </w:r>
-      <w:proofErr w:type="spellStart"/>
       <w:r>
         <w:rPr>
           <w:rFonts w:ascii="Consolas" w:eastAsia="Times New Roman" w:hAnsi="Consolas"/>
@@ -7366,7 +7000,6 @@
         </w:rPr>
         <w:t>StreamNet</w:t>
       </w:r>
-      <w:proofErr w:type="spellEnd"/>
     </w:p>
     <w:p>
       <w:pPr>
@@ -7389,7 +7022,6 @@
           <w:szCs w:val="18"/>
         </w:rPr>
       </w:pPr>
-      <w:proofErr w:type="spellStart"/>
       <w:r>
         <w:rPr>
           <w:rFonts w:ascii="Consolas" w:eastAsia="Times New Roman" w:hAnsi="Consolas"/>
@@ -7399,19 +7031,7 @@
           <w:szCs w:val="18"/>
           <w:bdr w:val="none" w:sz="0" w:space="0" w:color="auto" w:frame="1"/>
         </w:rPr>
-        <w:t>mvn</w:t>
-      </w:r>
-      <w:proofErr w:type="spellEnd"/>
-      <w:r>
-        <w:rPr>
-          <w:rFonts w:ascii="Consolas" w:eastAsia="Times New Roman" w:hAnsi="Consolas"/>
-          <w:color w:val="000000"/>
-          <w:kern w:val="0"/>
-          <w:sz w:val="18"/>
-          <w:szCs w:val="18"/>
-          <w:bdr w:val="none" w:sz="0" w:space="0" w:color="auto" w:frame="1"/>
-        </w:rPr>
-        <w:t> clean  </w:t>
+        <w:t>mvn clean  </w:t>
       </w:r>
     </w:p>
     <w:p>
@@ -7435,7 +7055,6 @@
           <w:szCs w:val="18"/>
         </w:rPr>
       </w:pPr>
-      <w:proofErr w:type="spellStart"/>
       <w:r>
         <w:rPr>
           <w:rFonts w:ascii="Consolas" w:eastAsia="Times New Roman" w:hAnsi="Consolas"/>
@@ -7445,19 +7064,7 @@
           <w:szCs w:val="18"/>
           <w:bdr w:val="none" w:sz="0" w:space="0" w:color="auto" w:frame="1"/>
         </w:rPr>
-        <w:t>mvn</w:t>
-      </w:r>
-      <w:proofErr w:type="spellEnd"/>
-      <w:r>
-        <w:rPr>
-          <w:rFonts w:ascii="Consolas" w:eastAsia="Times New Roman" w:hAnsi="Consolas"/>
-          <w:color w:val="000000"/>
-          <w:kern w:val="0"/>
-          <w:sz w:val="18"/>
-          <w:szCs w:val="18"/>
-          <w:bdr w:val="none" w:sz="0" w:space="0" w:color="auto" w:frame="1"/>
-        </w:rPr>
-        <w:t> package  </w:t>
+        <w:t>mvn package  </w:t>
       </w:r>
     </w:p>
     <w:p>
@@ -7529,11 +7136,9 @@
         </w:rPr>
         <w:t>下载并编译</w:t>
       </w:r>
-      <w:proofErr w:type="spellStart"/>
       <w:r>
         <w:t>StreamNet</w:t>
       </w:r>
-      <w:proofErr w:type="spellEnd"/>
       <w:r>
         <w:rPr>
           <w:rFonts w:hint="eastAsia"/>
@@ -7566,7 +7171,7 @@
                     <pic:cNvPicPr/>
                   </pic:nvPicPr>
                   <pic:blipFill>
-                    <a:blip r:embed="rId20">
+                    <a:blip r:embed="rId21">
                       <a:extLst>
                         <a:ext uri="{28A0092B-C50C-407E-A947-70E740481C1C}">
                           <a14:useLocalDpi xmlns:a14="http://schemas.microsoft.com/office/drawing/2010/main" val="0"/>
@@ -7764,19 +7369,11 @@
       <w:r>
         <w:t>Katz</w:t>
       </w:r>
-      <w:proofErr w:type="gramStart"/>
-      <w:r>
-        <w:rPr>
-          <w:rFonts w:hint="eastAsia"/>
-        </w:rPr>
-        <w:t>图计算</w:t>
-      </w:r>
-      <w:proofErr w:type="gramEnd"/>
-      <w:r>
-        <w:rPr>
-          <w:rFonts w:hint="eastAsia"/>
-        </w:rPr>
-        <w:t>的，使用</w:t>
+      <w:r>
+        <w:rPr>
+          <w:rFonts w:hint="eastAsia"/>
+        </w:rPr>
+        <w:t>图计算的，使用</w:t>
       </w:r>
       <w:r>
         <w:t>Conflux</w:t>
@@ -7796,11 +7393,9 @@
         </w:rPr>
         <w:t>内的</w:t>
       </w:r>
-      <w:proofErr w:type="spellStart"/>
       <w:r>
         <w:t>StreamNet</w:t>
       </w:r>
-      <w:proofErr w:type="spellEnd"/>
       <w:r>
         <w:rPr>
           <w:rFonts w:hint="eastAsia"/>
@@ -7877,31 +7472,7 @@
           <w:szCs w:val="18"/>
           <w:bdr w:val="none" w:sz="0" w:space="0" w:color="auto" w:frame="1"/>
         </w:rPr>
-        <w:t>java -jar iri-1.5.5.jar --</w:t>
-      </w:r>
-      <w:proofErr w:type="spellStart"/>
-      <w:r>
-        <w:rPr>
-          <w:rFonts w:ascii="Consolas" w:eastAsia="Times New Roman" w:hAnsi="Consolas"/>
-          <w:color w:val="000000"/>
-          <w:kern w:val="0"/>
-          <w:sz w:val="18"/>
-          <w:szCs w:val="18"/>
-          <w:bdr w:val="none" w:sz="0" w:space="0" w:color="auto" w:frame="1"/>
-        </w:rPr>
-        <w:t>testnet</w:t>
-      </w:r>
-      <w:proofErr w:type="spellEnd"/>
-      <w:r>
-        <w:rPr>
-          <w:rFonts w:ascii="Consolas" w:eastAsia="Times New Roman" w:hAnsi="Consolas"/>
-          <w:color w:val="000000"/>
-          <w:kern w:val="0"/>
-          <w:sz w:val="18"/>
-          <w:szCs w:val="18"/>
-          <w:bdr w:val="none" w:sz="0" w:space="0" w:color="auto" w:frame="1"/>
-        </w:rPr>
-        <w:t> \  </w:t>
+        <w:t>java -jar iri-1.5.5.jar --testnet \  </w:t>
       </w:r>
     </w:p>
     <w:p>
@@ -7934,31 +7505,7 @@
           <w:szCs w:val="18"/>
           <w:bdr w:val="none" w:sz="0" w:space="0" w:color="auto" w:frame="1"/>
         </w:rPr>
-        <w:t>                        --</w:t>
-      </w:r>
-      <w:proofErr w:type="spellStart"/>
-      <w:r>
-        <w:rPr>
-          <w:rFonts w:ascii="Consolas" w:eastAsia="Times New Roman" w:hAnsi="Consolas"/>
-          <w:color w:val="000000"/>
-          <w:kern w:val="0"/>
-          <w:sz w:val="18"/>
-          <w:szCs w:val="18"/>
-          <w:bdr w:val="none" w:sz="0" w:space="0" w:color="auto" w:frame="1"/>
-        </w:rPr>
-        <w:t>mwm</w:t>
-      </w:r>
-      <w:proofErr w:type="spellEnd"/>
-      <w:r>
-        <w:rPr>
-          <w:rFonts w:ascii="Consolas" w:eastAsia="Times New Roman" w:hAnsi="Consolas"/>
-          <w:color w:val="000000"/>
-          <w:kern w:val="0"/>
-          <w:sz w:val="18"/>
-          <w:szCs w:val="18"/>
-          <w:bdr w:val="none" w:sz="0" w:space="0" w:color="auto" w:frame="1"/>
-        </w:rPr>
-        <w:t> 1 \  </w:t>
+        <w:t>                        --mwm 1 \  </w:t>
       </w:r>
     </w:p>
     <w:p>
@@ -8233,31 +7780,7 @@
           <w:szCs w:val="18"/>
           <w:bdr w:val="none" w:sz="0" w:space="0" w:color="auto" w:frame="1"/>
         </w:rPr>
-        <w:t>                        --</w:t>
-      </w:r>
-      <w:proofErr w:type="spellStart"/>
-      <w:r>
-        <w:rPr>
-          <w:rFonts w:ascii="Consolas" w:eastAsia="Times New Roman" w:hAnsi="Consolas"/>
-          <w:color w:val="000000"/>
-          <w:kern w:val="0"/>
-          <w:sz w:val="18"/>
-          <w:szCs w:val="18"/>
-          <w:bdr w:val="none" w:sz="0" w:space="0" w:color="auto" w:frame="1"/>
-        </w:rPr>
-        <w:t>entrypoint</w:t>
-      </w:r>
-      <w:proofErr w:type="spellEnd"/>
-      <w:r>
-        <w:rPr>
-          <w:rFonts w:ascii="Consolas" w:eastAsia="Times New Roman" w:hAnsi="Consolas"/>
-          <w:color w:val="000000"/>
-          <w:kern w:val="0"/>
-          <w:sz w:val="18"/>
-          <w:szCs w:val="18"/>
-          <w:bdr w:val="none" w:sz="0" w:space="0" w:color="auto" w:frame="1"/>
-        </w:rPr>
-        <w:t>-selector-algorithm </w:t>
+        <w:t>                        --entrypoint-selector-algorithm </w:t>
       </w:r>
       <w:r>
         <w:rPr>
@@ -8312,55 +7835,7 @@
           <w:szCs w:val="18"/>
           <w:bdr w:val="none" w:sz="0" w:space="0" w:color="auto" w:frame="1"/>
         </w:rPr>
-        <w:t>                        --tip-</w:t>
-      </w:r>
-      <w:proofErr w:type="spellStart"/>
-      <w:r>
-        <w:rPr>
-          <w:rFonts w:ascii="Consolas" w:eastAsia="Times New Roman" w:hAnsi="Consolas"/>
-          <w:color w:val="000000"/>
-          <w:kern w:val="0"/>
-          <w:sz w:val="18"/>
-          <w:szCs w:val="18"/>
-          <w:bdr w:val="none" w:sz="0" w:space="0" w:color="auto" w:frame="1"/>
-        </w:rPr>
-        <w:t>sel</w:t>
-      </w:r>
-      <w:proofErr w:type="spellEnd"/>
-      <w:r>
-        <w:rPr>
-          <w:rFonts w:ascii="Consolas" w:eastAsia="Times New Roman" w:hAnsi="Consolas"/>
-          <w:color w:val="000000"/>
-          <w:kern w:val="0"/>
-          <w:sz w:val="18"/>
-          <w:szCs w:val="18"/>
-          <w:bdr w:val="none" w:sz="0" w:space="0" w:color="auto" w:frame="1"/>
-        </w:rPr>
-        <w:t>-</w:t>
-      </w:r>
-      <w:proofErr w:type="spellStart"/>
-      <w:r>
-        <w:rPr>
-          <w:rFonts w:ascii="Consolas" w:eastAsia="Times New Roman" w:hAnsi="Consolas"/>
-          <w:color w:val="000000"/>
-          <w:kern w:val="0"/>
-          <w:sz w:val="18"/>
-          <w:szCs w:val="18"/>
-          <w:bdr w:val="none" w:sz="0" w:space="0" w:color="auto" w:frame="1"/>
-        </w:rPr>
-        <w:t>algo</w:t>
-      </w:r>
-      <w:proofErr w:type="spellEnd"/>
-      <w:r>
-        <w:rPr>
-          <w:rFonts w:ascii="Consolas" w:eastAsia="Times New Roman" w:hAnsi="Consolas"/>
-          <w:color w:val="000000"/>
-          <w:kern w:val="0"/>
-          <w:sz w:val="18"/>
-          <w:szCs w:val="18"/>
-          <w:bdr w:val="none" w:sz="0" w:space="0" w:color="auto" w:frame="1"/>
-        </w:rPr>
-        <w:t> </w:t>
+        <w:t>                        --tip-sel-algo </w:t>
       </w:r>
       <w:r>
         <w:rPr>
@@ -8415,31 +7890,7 @@
           <w:szCs w:val="18"/>
           <w:bdr w:val="none" w:sz="0" w:space="0" w:color="auto" w:frame="1"/>
         </w:rPr>
-        <w:t>                        --</w:t>
-      </w:r>
-      <w:proofErr w:type="spellStart"/>
-      <w:r>
-        <w:rPr>
-          <w:rFonts w:ascii="Consolas" w:eastAsia="Times New Roman" w:hAnsi="Consolas"/>
-          <w:color w:val="000000"/>
-          <w:kern w:val="0"/>
-          <w:sz w:val="18"/>
-          <w:szCs w:val="18"/>
-          <w:bdr w:val="none" w:sz="0" w:space="0" w:color="auto" w:frame="1"/>
-        </w:rPr>
-        <w:t>ipfs-txns</w:t>
-      </w:r>
-      <w:proofErr w:type="spellEnd"/>
-      <w:r>
-        <w:rPr>
-          <w:rFonts w:ascii="Consolas" w:eastAsia="Times New Roman" w:hAnsi="Consolas"/>
-          <w:color w:val="000000"/>
-          <w:kern w:val="0"/>
-          <w:sz w:val="18"/>
-          <w:szCs w:val="18"/>
-          <w:bdr w:val="none" w:sz="0" w:space="0" w:color="auto" w:frame="1"/>
-        </w:rPr>
-        <w:t> </w:t>
+        <w:t>                        --ipfs-txns </w:t>
       </w:r>
       <w:r>
         <w:rPr>
@@ -8578,14 +8029,12 @@
         </w:rPr>
         <w:t>通过</w:t>
       </w:r>
-      <w:proofErr w:type="spellStart"/>
       <w:r>
         <w:rPr>
           <w:rFonts w:hint="eastAsia"/>
         </w:rPr>
         <w:t>dockerfile</w:t>
       </w:r>
-      <w:proofErr w:type="spellEnd"/>
       <w:r>
         <w:rPr>
           <w:rFonts w:hint="eastAsia"/>
@@ -8637,7 +8086,6 @@
         <w:lastRenderedPageBreak/>
         <w:t>cd </w:t>
       </w:r>
-      <w:proofErr w:type="spellStart"/>
       <w:r>
         <w:rPr>
           <w:rFonts w:ascii="Consolas" w:eastAsia="Times New Roman" w:hAnsi="Consolas"/>
@@ -8649,7 +8097,6 @@
         </w:rPr>
         <w:t>StreamNet</w:t>
       </w:r>
-      <w:proofErr w:type="spellEnd"/>
       <w:r>
         <w:rPr>
           <w:rFonts w:ascii="&amp;quot" w:hAnsi="&amp;quot"/>
@@ -8682,8 +8129,6 @@
           <w:szCs w:val="18"/>
         </w:rPr>
       </w:pPr>
-      <w:proofErr w:type="spellStart"/>
-      <w:proofErr w:type="gramStart"/>
       <w:r>
         <w:rPr>
           <w:rFonts w:ascii="&amp;quot" w:hAnsi="&amp;quot" w:hint="eastAsia"/>
@@ -8695,8 +8140,6 @@
         </w:rPr>
         <w:t>sudo</w:t>
       </w:r>
-      <w:proofErr w:type="spellEnd"/>
-      <w:proofErr w:type="gramEnd"/>
       <w:r>
         <w:rPr>
           <w:rFonts w:ascii="&amp;quot" w:hAnsi="&amp;quot"/>
@@ -8706,31 +8149,7 @@
           <w:bdr w:val="none" w:sz="0" w:space="0" w:color="auto" w:frame="1"/>
           <w:shd w:val="clear" w:color="auto" w:fill="FFFFFF"/>
         </w:rPr>
-        <w:t xml:space="preserve"> </w:t>
-      </w:r>
-      <w:proofErr w:type="spellStart"/>
-      <w:r>
-        <w:rPr>
-          <w:rFonts w:ascii="&amp;quot" w:hAnsi="&amp;quot"/>
-          <w:color w:val="000000"/>
-          <w:sz w:val="18"/>
-          <w:szCs w:val="18"/>
-          <w:bdr w:val="none" w:sz="0" w:space="0" w:color="auto" w:frame="1"/>
-          <w:shd w:val="clear" w:color="auto" w:fill="FFFFFF"/>
-        </w:rPr>
-        <w:t>docker</w:t>
-      </w:r>
-      <w:proofErr w:type="spellEnd"/>
-      <w:r>
-        <w:rPr>
-          <w:rFonts w:ascii="&amp;quot" w:hAnsi="&amp;quot"/>
-          <w:color w:val="000000"/>
-          <w:sz w:val="18"/>
-          <w:szCs w:val="18"/>
-          <w:bdr w:val="none" w:sz="0" w:space="0" w:color="auto" w:frame="1"/>
-          <w:shd w:val="clear" w:color="auto" w:fill="FFFFFF"/>
-        </w:rPr>
-        <w:t xml:space="preserve"> build -t </w:t>
+        <w:t xml:space="preserve"> docker build -t </w:t>
       </w:r>
       <w:r>
         <w:rPr>
@@ -8830,8 +8249,6 @@
         </w:rPr>
         <w:t xml:space="preserve"># </w:t>
       </w:r>
-      <w:proofErr w:type="spellStart"/>
-      <w:proofErr w:type="gramStart"/>
       <w:r>
         <w:rPr>
           <w:rFonts w:ascii="&amp;quot" w:hAnsi="&amp;quot" w:cs="宋体"/>
@@ -8842,23 +8259,8 @@
           <w:bdr w:val="none" w:sz="0" w:space="0" w:color="auto" w:frame="1"/>
           <w:shd w:val="clear" w:color="auto" w:fill="F8F8F8"/>
         </w:rPr>
-        <w:t>sudo</w:t>
-      </w:r>
-      <w:proofErr w:type="spellEnd"/>
-      <w:proofErr w:type="gramEnd"/>
-      <w:r>
-        <w:rPr>
-          <w:rFonts w:ascii="&amp;quot" w:hAnsi="&amp;quot" w:cs="宋体"/>
-          <w:color w:val="000000"/>
-          <w:kern w:val="0"/>
-          <w:sz w:val="18"/>
-          <w:szCs w:val="18"/>
-          <w:bdr w:val="none" w:sz="0" w:space="0" w:color="auto" w:frame="1"/>
-          <w:shd w:val="clear" w:color="auto" w:fill="F8F8F8"/>
-        </w:rPr>
-        <w:t> </w:t>
-      </w:r>
-      <w:proofErr w:type="spellStart"/>
+        <w:t>sudo </w:t>
+      </w:r>
       <w:r>
         <w:rPr>
           <w:rFonts w:ascii="&amp;quot" w:hAnsi="&amp;quot" w:cs="宋体" w:hint="eastAsia"/>
@@ -8871,7 +8273,6 @@
         </w:rPr>
         <w:t>docker</w:t>
       </w:r>
-      <w:proofErr w:type="spellEnd"/>
       <w:r>
         <w:rPr>
           <w:rFonts w:ascii="&amp;quot" w:hAnsi="&amp;quot" w:cs="宋体"/>
@@ -8918,7 +8319,6 @@
           <w:szCs w:val="18"/>
         </w:rPr>
       </w:pPr>
-      <w:proofErr w:type="spellStart"/>
       <w:r>
         <w:rPr>
           <w:rFonts w:ascii="Consolas" w:hAnsi="Consolas"/>
@@ -8927,40 +8327,7 @@
           <w:szCs w:val="18"/>
           <w:shd w:val="clear" w:color="auto" w:fill="FFFFFF"/>
         </w:rPr>
-        <w:t>sudo</w:t>
-      </w:r>
-      <w:proofErr w:type="spellEnd"/>
-      <w:r>
-        <w:rPr>
-          <w:rFonts w:ascii="Consolas" w:hAnsi="Consolas"/>
-          <w:color w:val="24292E"/>
-          <w:sz w:val="18"/>
-          <w:szCs w:val="18"/>
-          <w:shd w:val="clear" w:color="auto" w:fill="FFFFFF"/>
-        </w:rPr>
-        <w:t xml:space="preserve"> </w:t>
-      </w:r>
-      <w:proofErr w:type="spellStart"/>
-      <w:r>
-        <w:rPr>
-          <w:rFonts w:ascii="Consolas" w:hAnsi="Consolas"/>
-          <w:color w:val="24292E"/>
-          <w:sz w:val="18"/>
-          <w:szCs w:val="18"/>
-          <w:shd w:val="clear" w:color="auto" w:fill="FFFFFF"/>
-        </w:rPr>
-        <w:t>docker</w:t>
-      </w:r>
-      <w:proofErr w:type="spellEnd"/>
-      <w:r>
-        <w:rPr>
-          <w:rFonts w:ascii="Consolas" w:hAnsi="Consolas"/>
-          <w:color w:val="24292E"/>
-          <w:sz w:val="18"/>
-          <w:szCs w:val="18"/>
-          <w:shd w:val="clear" w:color="auto" w:fill="FFFFFF"/>
-        </w:rPr>
-        <w:t xml:space="preserve"> run -d -p 14700:14700 -p 13700:13700 --name </w:t>
+        <w:t xml:space="preserve">sudo docker run -d -p 14700:14700 -p 13700:13700 --name </w:t>
       </w:r>
       <w:r>
         <w:rPr>
@@ -9002,29 +8369,7 @@
           <w:szCs w:val="18"/>
           <w:shd w:val="clear" w:color="auto" w:fill="FFFFFF"/>
         </w:rPr>
-        <w:t>/data:/</w:t>
-      </w:r>
-      <w:proofErr w:type="spellStart"/>
-      <w:r>
-        <w:rPr>
-          <w:rFonts w:ascii="Consolas" w:hAnsi="Consolas"/>
-          <w:color w:val="24292E"/>
-          <w:sz w:val="18"/>
-          <w:szCs w:val="18"/>
-          <w:shd w:val="clear" w:color="auto" w:fill="FFFFFF"/>
-        </w:rPr>
-        <w:t>iri</w:t>
-      </w:r>
-      <w:proofErr w:type="spellEnd"/>
-      <w:r>
-        <w:rPr>
-          <w:rFonts w:ascii="Consolas" w:hAnsi="Consolas"/>
-          <w:color w:val="24292E"/>
-          <w:sz w:val="18"/>
-          <w:szCs w:val="18"/>
-          <w:shd w:val="clear" w:color="auto" w:fill="FFFFFF"/>
-        </w:rPr>
-        <w:t xml:space="preserve">/data -v </w:t>
+        <w:t xml:space="preserve">/data:/iri/data -v </w:t>
       </w:r>
       <w:r>
         <w:rPr>
@@ -9045,73 +8390,7 @@
           <w:szCs w:val="18"/>
           <w:shd w:val="clear" w:color="auto" w:fill="FFFFFF"/>
         </w:rPr>
-        <w:t>/</w:t>
-      </w:r>
-      <w:proofErr w:type="spellStart"/>
-      <w:r>
-        <w:rPr>
-          <w:rFonts w:ascii="Consolas" w:hAnsi="Consolas"/>
-          <w:color w:val="24292E"/>
-          <w:sz w:val="18"/>
-          <w:szCs w:val="18"/>
-          <w:shd w:val="clear" w:color="auto" w:fill="FFFFFF"/>
-        </w:rPr>
-        <w:t>conf</w:t>
-      </w:r>
-      <w:proofErr w:type="spellEnd"/>
-      <w:r>
-        <w:rPr>
-          <w:rFonts w:ascii="Consolas" w:hAnsi="Consolas"/>
-          <w:color w:val="24292E"/>
-          <w:sz w:val="18"/>
-          <w:szCs w:val="18"/>
-          <w:shd w:val="clear" w:color="auto" w:fill="FFFFFF"/>
-        </w:rPr>
-        <w:t>/neighbors:/</w:t>
-      </w:r>
-      <w:proofErr w:type="spellStart"/>
-      <w:r>
-        <w:rPr>
-          <w:rFonts w:ascii="Consolas" w:hAnsi="Consolas"/>
-          <w:color w:val="24292E"/>
-          <w:sz w:val="18"/>
-          <w:szCs w:val="18"/>
-          <w:shd w:val="clear" w:color="auto" w:fill="FFFFFF"/>
-        </w:rPr>
-        <w:t>iri</w:t>
-      </w:r>
-      <w:proofErr w:type="spellEnd"/>
-      <w:r>
-        <w:rPr>
-          <w:rFonts w:ascii="Consolas" w:hAnsi="Consolas"/>
-          <w:color w:val="24292E"/>
-          <w:sz w:val="18"/>
-          <w:szCs w:val="18"/>
-          <w:shd w:val="clear" w:color="auto" w:fill="FFFFFF"/>
-        </w:rPr>
-        <w:t>/</w:t>
-      </w:r>
-      <w:proofErr w:type="spellStart"/>
-      <w:r>
-        <w:rPr>
-          <w:rFonts w:ascii="Consolas" w:hAnsi="Consolas"/>
-          <w:color w:val="24292E"/>
-          <w:sz w:val="18"/>
-          <w:szCs w:val="18"/>
-          <w:shd w:val="clear" w:color="auto" w:fill="FFFFFF"/>
-        </w:rPr>
-        <w:t>conf</w:t>
-      </w:r>
-      <w:proofErr w:type="spellEnd"/>
-      <w:r>
-        <w:rPr>
-          <w:rFonts w:ascii="Consolas" w:hAnsi="Consolas"/>
-          <w:color w:val="24292E"/>
-          <w:sz w:val="18"/>
-          <w:szCs w:val="18"/>
-          <w:shd w:val="clear" w:color="auto" w:fill="FFFFFF"/>
-        </w:rPr>
-        <w:t xml:space="preserve">/neighbors </w:t>
+        <w:t xml:space="preserve">/conf/neighbors:/iri/conf/neighbors </w:t>
       </w:r>
       <w:r>
         <w:rPr>
@@ -9545,31 +8824,7 @@
           <w:szCs w:val="18"/>
           <w:bdr w:val="none" w:sz="0" w:space="0" w:color="auto" w:frame="1"/>
         </w:rPr>
-        <w:t>cd scripts/</w:t>
-      </w:r>
-      <w:proofErr w:type="spellStart"/>
-      <w:r>
-        <w:rPr>
-          <w:rFonts w:ascii="Consolas" w:eastAsia="Times New Roman" w:hAnsi="Consolas"/>
-          <w:color w:val="000000"/>
-          <w:kern w:val="0"/>
-          <w:sz w:val="18"/>
-          <w:szCs w:val="18"/>
-          <w:bdr w:val="none" w:sz="0" w:space="0" w:color="auto" w:frame="1"/>
-        </w:rPr>
-        <w:t>iota_api</w:t>
-      </w:r>
-      <w:proofErr w:type="spellEnd"/>
-      <w:r>
-        <w:rPr>
-          <w:rFonts w:ascii="Consolas" w:eastAsia="Times New Roman" w:hAnsi="Consolas"/>
-          <w:color w:val="000000"/>
-          <w:kern w:val="0"/>
-          <w:sz w:val="18"/>
-          <w:szCs w:val="18"/>
-          <w:bdr w:val="none" w:sz="0" w:space="0" w:color="auto" w:frame="1"/>
-        </w:rPr>
-        <w:t>/  </w:t>
+        <w:t>cd scripts/iota_api/  </w:t>
       </w:r>
     </w:p>
     <w:p>
@@ -9593,8 +8848,6 @@
           <w:szCs w:val="18"/>
         </w:rPr>
       </w:pPr>
-      <w:proofErr w:type="spellStart"/>
-      <w:proofErr w:type="gramStart"/>
       <w:r>
         <w:rPr>
           <w:rFonts w:ascii="Consolas" w:eastAsia="Times New Roman" w:hAnsi="Consolas"/>
@@ -9604,44 +8857,7 @@
           <w:szCs w:val="18"/>
           <w:bdr w:val="none" w:sz="0" w:space="0" w:color="auto" w:frame="1"/>
         </w:rPr>
-        <w:t>gunicorn</w:t>
-      </w:r>
-      <w:proofErr w:type="spellEnd"/>
-      <w:proofErr w:type="gramEnd"/>
-      <w:r>
-        <w:rPr>
-          <w:rFonts w:ascii="Consolas" w:eastAsia="Times New Roman" w:hAnsi="Consolas"/>
-          <w:color w:val="000000"/>
-          <w:kern w:val="0"/>
-          <w:sz w:val="18"/>
-          <w:szCs w:val="18"/>
-          <w:bdr w:val="none" w:sz="0" w:space="0" w:color="auto" w:frame="1"/>
-        </w:rPr>
-        <w:t> -w 4 </w:t>
-      </w:r>
-      <w:proofErr w:type="spellStart"/>
-      <w:r>
-        <w:rPr>
-          <w:rFonts w:ascii="Consolas" w:eastAsia="Times New Roman" w:hAnsi="Consolas"/>
-          <w:color w:val="000000"/>
-          <w:kern w:val="0"/>
-          <w:sz w:val="18"/>
-          <w:szCs w:val="18"/>
-          <w:bdr w:val="none" w:sz="0" w:space="0" w:color="auto" w:frame="1"/>
-        </w:rPr>
-        <w:t>app:app</w:t>
-      </w:r>
-      <w:proofErr w:type="spellEnd"/>
-      <w:r>
-        <w:rPr>
-          <w:rFonts w:ascii="Consolas" w:eastAsia="Times New Roman" w:hAnsi="Consolas"/>
-          <w:color w:val="000000"/>
-          <w:kern w:val="0"/>
-          <w:sz w:val="18"/>
-          <w:szCs w:val="18"/>
-          <w:bdr w:val="none" w:sz="0" w:space="0" w:color="auto" w:frame="1"/>
-        </w:rPr>
-        <w:t> &amp;&gt; ../examples/cli.log  &amp; </w:t>
+        <w:t>gunicorn -w 4 app:app &amp;&gt; ../examples/cli.log  &amp; </w:t>
       </w:r>
     </w:p>
     <w:p>
@@ -9781,7 +8997,6 @@
           <w:szCs w:val="18"/>
         </w:rPr>
       </w:pPr>
-      <w:proofErr w:type="spellStart"/>
       <w:r>
         <w:rPr>
           <w:rFonts w:ascii="Consolas" w:eastAsia="Times New Roman" w:hAnsi="Consolas"/>
@@ -9791,19 +9006,7 @@
           <w:szCs w:val="18"/>
           <w:bdr w:val="none" w:sz="0" w:space="0" w:color="auto" w:frame="1"/>
         </w:rPr>
-        <w:t>addr</w:t>
-      </w:r>
-      <w:proofErr w:type="spellEnd"/>
-      <w:r>
-        <w:rPr>
-          <w:rFonts w:ascii="Consolas" w:eastAsia="Times New Roman" w:hAnsi="Consolas"/>
-          <w:color w:val="000000"/>
-          <w:kern w:val="0"/>
-          <w:sz w:val="18"/>
-          <w:szCs w:val="18"/>
-          <w:bdr w:val="none" w:sz="0" w:space="0" w:color="auto" w:frame="1"/>
-        </w:rPr>
-        <w:t> = http:</w:t>
+        <w:t>addr = http:</w:t>
       </w:r>
       <w:r>
         <w:rPr>
@@ -9882,7 +9085,6 @@
           <w:szCs w:val="18"/>
         </w:rPr>
       </w:pPr>
-      <w:proofErr w:type="spellStart"/>
       <w:r>
         <w:rPr>
           <w:rFonts w:ascii="Consolas" w:eastAsia="Times New Roman" w:hAnsi="Consolas"/>
@@ -9892,19 +9094,7 @@
           <w:szCs w:val="18"/>
           <w:bdr w:val="none" w:sz="0" w:space="0" w:color="auto" w:frame="1"/>
         </w:rPr>
-        <w:t>enableIpfs</w:t>
-      </w:r>
-      <w:proofErr w:type="spellEnd"/>
-      <w:r>
-        <w:rPr>
-          <w:rFonts w:ascii="Consolas" w:eastAsia="Times New Roman" w:hAnsi="Consolas"/>
-          <w:color w:val="000000"/>
-          <w:kern w:val="0"/>
-          <w:sz w:val="18"/>
-          <w:szCs w:val="18"/>
-          <w:bdr w:val="none" w:sz="0" w:space="0" w:color="auto" w:frame="1"/>
-        </w:rPr>
-        <w:t> = False  </w:t>
+        <w:t>enableIpfs = False  </w:t>
       </w:r>
     </w:p>
     <w:p>
@@ -9928,7 +9118,6 @@
           <w:szCs w:val="18"/>
         </w:rPr>
       </w:pPr>
-      <w:proofErr w:type="spellStart"/>
       <w:r>
         <w:rPr>
           <w:rFonts w:ascii="Consolas" w:eastAsia="Times New Roman" w:hAnsi="Consolas"/>
@@ -9938,19 +9127,7 @@
           <w:szCs w:val="18"/>
           <w:bdr w:val="none" w:sz="0" w:space="0" w:color="auto" w:frame="1"/>
         </w:rPr>
-        <w:t>enableBatching</w:t>
-      </w:r>
-      <w:proofErr w:type="spellEnd"/>
-      <w:r>
-        <w:rPr>
-          <w:rFonts w:ascii="Consolas" w:eastAsia="Times New Roman" w:hAnsi="Consolas"/>
-          <w:color w:val="000000"/>
-          <w:kern w:val="0"/>
-          <w:sz w:val="18"/>
-          <w:szCs w:val="18"/>
-          <w:bdr w:val="none" w:sz="0" w:space="0" w:color="auto" w:frame="1"/>
-        </w:rPr>
-        <w:t> = False  </w:t>
+        <w:t>enableBatching = False  </w:t>
       </w:r>
     </w:p>
     <w:p>
@@ -9974,7 +9151,6 @@
           <w:szCs w:val="18"/>
         </w:rPr>
       </w:pPr>
-      <w:proofErr w:type="spellStart"/>
       <w:r>
         <w:rPr>
           <w:rFonts w:ascii="Consolas" w:eastAsia="Times New Roman" w:hAnsi="Consolas"/>
@@ -9984,19 +9160,7 @@
           <w:szCs w:val="18"/>
           <w:bdr w:val="none" w:sz="0" w:space="0" w:color="auto" w:frame="1"/>
         </w:rPr>
-        <w:t>enableCompression</w:t>
-      </w:r>
-      <w:proofErr w:type="spellEnd"/>
-      <w:r>
-        <w:rPr>
-          <w:rFonts w:ascii="Consolas" w:eastAsia="Times New Roman" w:hAnsi="Consolas"/>
-          <w:color w:val="000000"/>
-          <w:kern w:val="0"/>
-          <w:sz w:val="18"/>
-          <w:szCs w:val="18"/>
-          <w:bdr w:val="none" w:sz="0" w:space="0" w:color="auto" w:frame="1"/>
-        </w:rPr>
-        <w:t> = False  </w:t>
+        <w:t>enableCompression = False  </w:t>
       </w:r>
     </w:p>
     <w:p>
@@ -10020,7 +9184,6 @@
           <w:szCs w:val="18"/>
         </w:rPr>
       </w:pPr>
-      <w:proofErr w:type="spellStart"/>
       <w:r>
         <w:rPr>
           <w:rFonts w:ascii="Consolas" w:eastAsia="Times New Roman" w:hAnsi="Consolas"/>
@@ -10030,19 +9193,7 @@
           <w:szCs w:val="18"/>
           <w:bdr w:val="none" w:sz="0" w:space="0" w:color="auto" w:frame="1"/>
         </w:rPr>
-        <w:t>listenPort</w:t>
-      </w:r>
-      <w:proofErr w:type="spellEnd"/>
-      <w:r>
-        <w:rPr>
-          <w:rFonts w:ascii="Consolas" w:eastAsia="Times New Roman" w:hAnsi="Consolas"/>
-          <w:color w:val="000000"/>
-          <w:kern w:val="0"/>
-          <w:sz w:val="18"/>
-          <w:szCs w:val="18"/>
-          <w:bdr w:val="none" w:sz="0" w:space="0" w:color="auto" w:frame="1"/>
-        </w:rPr>
-        <w:t> = 5000  </w:t>
+        <w:t>listenPort = 5000  </w:t>
       </w:r>
     </w:p>
     <w:p>
@@ -10066,7 +9217,6 @@
           <w:szCs w:val="18"/>
         </w:rPr>
       </w:pPr>
-      <w:proofErr w:type="spellStart"/>
       <w:r>
         <w:rPr>
           <w:rFonts w:ascii="Consolas" w:eastAsia="Times New Roman" w:hAnsi="Consolas"/>
@@ -10076,19 +9226,7 @@
           <w:szCs w:val="18"/>
           <w:bdr w:val="none" w:sz="0" w:space="0" w:color="auto" w:frame="1"/>
         </w:rPr>
-        <w:t>listenAddress</w:t>
-      </w:r>
-      <w:proofErr w:type="spellEnd"/>
-      <w:r>
-        <w:rPr>
-          <w:rFonts w:ascii="Consolas" w:eastAsia="Times New Roman" w:hAnsi="Consolas"/>
-          <w:color w:val="000000"/>
-          <w:kern w:val="0"/>
-          <w:sz w:val="18"/>
-          <w:szCs w:val="18"/>
-          <w:bdr w:val="none" w:sz="0" w:space="0" w:color="auto" w:frame="1"/>
-        </w:rPr>
-        <w:t> = 0.0.0.0  </w:t>
+        <w:t>listenAddress = 0.0.0.0  </w:t>
       </w:r>
     </w:p>
     <w:p>
@@ -10185,14 +9323,12 @@
         </w:rPr>
         <w:t>通过</w:t>
       </w:r>
-      <w:proofErr w:type="spellStart"/>
       <w:r>
         <w:rPr>
           <w:rFonts w:hint="eastAsia"/>
         </w:rPr>
         <w:t>dockerfile</w:t>
       </w:r>
-      <w:proofErr w:type="spellEnd"/>
       <w:r>
         <w:rPr>
           <w:rFonts w:hint="eastAsia"/>
@@ -10231,7 +9367,6 @@
         </w:rPr>
         <w:t>cd </w:t>
       </w:r>
-      <w:proofErr w:type="spellStart"/>
       <w:r>
         <w:rPr>
           <w:rFonts w:ascii="Consolas" w:eastAsia="Times New Roman" w:hAnsi="Consolas"/>
@@ -10242,7 +9377,6 @@
         </w:rPr>
         <w:t>StreamNet</w:t>
       </w:r>
-      <w:proofErr w:type="spellEnd"/>
       <w:r>
         <w:rPr>
           <w:rFonts w:ascii="Consolas" w:eastAsia="Times New Roman" w:hAnsi="Consolas"/>
@@ -10275,8 +9409,6 @@
           <w:szCs w:val="18"/>
         </w:rPr>
       </w:pPr>
-      <w:proofErr w:type="spellStart"/>
-      <w:proofErr w:type="gramStart"/>
       <w:r>
         <w:rPr>
           <w:rFonts w:ascii="&amp;quot" w:hAnsi="&amp;quot" w:cs="宋体"/>
@@ -10287,47 +9419,7 @@
           <w:bdr w:val="none" w:sz="0" w:space="0" w:color="auto" w:frame="1"/>
           <w:shd w:val="clear" w:color="auto" w:fill="F8F8F8"/>
         </w:rPr>
-        <w:t>sudo</w:t>
-      </w:r>
-      <w:proofErr w:type="spellEnd"/>
-      <w:proofErr w:type="gramEnd"/>
-      <w:r>
-        <w:rPr>
-          <w:rFonts w:ascii="&amp;quot" w:hAnsi="&amp;quot" w:cs="宋体"/>
-          <w:color w:val="000000"/>
-          <w:kern w:val="0"/>
-          <w:sz w:val="18"/>
-          <w:szCs w:val="18"/>
-          <w:bdr w:val="none" w:sz="0" w:space="0" w:color="auto" w:frame="1"/>
-          <w:shd w:val="clear" w:color="auto" w:fill="F8F8F8"/>
-        </w:rPr>
-        <w:t> </w:t>
-      </w:r>
-      <w:proofErr w:type="spellStart"/>
-      <w:r>
-        <w:rPr>
-          <w:rFonts w:ascii="&amp;quot" w:hAnsi="&amp;quot" w:cs="宋体"/>
-          <w:color w:val="000000"/>
-          <w:kern w:val="0"/>
-          <w:sz w:val="18"/>
-          <w:szCs w:val="18"/>
-          <w:bdr w:val="none" w:sz="0" w:space="0" w:color="auto" w:frame="1"/>
-          <w:shd w:val="clear" w:color="auto" w:fill="F8F8F8"/>
-        </w:rPr>
-        <w:t>docker</w:t>
-      </w:r>
-      <w:proofErr w:type="spellEnd"/>
-      <w:r>
-        <w:rPr>
-          <w:rFonts w:ascii="&amp;quot" w:hAnsi="&amp;quot" w:cs="宋体"/>
-          <w:color w:val="000000"/>
-          <w:kern w:val="0"/>
-          <w:sz w:val="18"/>
-          <w:szCs w:val="18"/>
-          <w:bdr w:val="none" w:sz="0" w:space="0" w:color="auto" w:frame="1"/>
-          <w:shd w:val="clear" w:color="auto" w:fill="F8F8F8"/>
-        </w:rPr>
-        <w:t> build -t iota-cli:v0.1-streamnet .  </w:t>
+        <w:t>sudo docker build -t iota-cli:v0.1-streamnet .  </w:t>
       </w:r>
     </w:p>
     <w:p>
@@ -10351,7 +9443,6 @@
           <w:szCs w:val="18"/>
         </w:rPr>
       </w:pPr>
-      <w:proofErr w:type="spellStart"/>
       <w:r>
         <w:rPr>
           <w:rFonts w:ascii="&amp;quot" w:hAnsi="&amp;quot" w:cs="宋体"/>
@@ -10362,72 +9453,7 @@
           <w:bdr w:val="none" w:sz="0" w:space="0" w:color="auto" w:frame="1"/>
           <w:shd w:val="clear" w:color="auto" w:fill="FFFFFF"/>
         </w:rPr>
-        <w:t>sudo</w:t>
-      </w:r>
-      <w:proofErr w:type="spellEnd"/>
-      <w:r>
-        <w:rPr>
-          <w:rFonts w:ascii="&amp;quot" w:hAnsi="&amp;quot" w:cs="宋体"/>
-          <w:color w:val="000000"/>
-          <w:kern w:val="0"/>
-          <w:sz w:val="18"/>
-          <w:szCs w:val="18"/>
-          <w:bdr w:val="none" w:sz="0" w:space="0" w:color="auto" w:frame="1"/>
-          <w:shd w:val="clear" w:color="auto" w:fill="FFFFFF"/>
-        </w:rPr>
-        <w:t> </w:t>
-      </w:r>
-      <w:proofErr w:type="spellStart"/>
-      <w:r>
-        <w:rPr>
-          <w:rFonts w:ascii="&amp;quot" w:hAnsi="&amp;quot" w:cs="宋体"/>
-          <w:color w:val="000000"/>
-          <w:kern w:val="0"/>
-          <w:sz w:val="18"/>
-          <w:szCs w:val="18"/>
-          <w:bdr w:val="none" w:sz="0" w:space="0" w:color="auto" w:frame="1"/>
-          <w:shd w:val="clear" w:color="auto" w:fill="FFFFFF"/>
-        </w:rPr>
-        <w:t>docker</w:t>
-      </w:r>
-      <w:proofErr w:type="spellEnd"/>
-      <w:r>
-        <w:rPr>
-          <w:rFonts w:ascii="&amp;quot" w:hAnsi="&amp;quot" w:cs="宋体"/>
-          <w:color w:val="000000"/>
-          <w:kern w:val="0"/>
-          <w:sz w:val="18"/>
-          <w:szCs w:val="18"/>
-          <w:bdr w:val="none" w:sz="0" w:space="0" w:color="auto" w:frame="1"/>
-          <w:shd w:val="clear" w:color="auto" w:fill="FFFFFF"/>
-        </w:rPr>
-        <w:t> run -</w:t>
-      </w:r>
-      <w:proofErr w:type="spellStart"/>
-      <w:r>
-        <w:rPr>
-          <w:rFonts w:ascii="&amp;quot" w:hAnsi="&amp;quot" w:cs="宋体"/>
-          <w:color w:val="000000"/>
-          <w:kern w:val="0"/>
-          <w:sz w:val="18"/>
-          <w:szCs w:val="18"/>
-          <w:bdr w:val="none" w:sz="0" w:space="0" w:color="auto" w:frame="1"/>
-          <w:shd w:val="clear" w:color="auto" w:fill="FFFFFF"/>
-        </w:rPr>
-        <w:t>itd</w:t>
-      </w:r>
-      <w:proofErr w:type="spellEnd"/>
-      <w:r>
-        <w:rPr>
-          <w:rFonts w:ascii="&amp;quot" w:hAnsi="&amp;quot" w:cs="宋体"/>
-          <w:color w:val="000000"/>
-          <w:kern w:val="0"/>
-          <w:sz w:val="18"/>
-          <w:szCs w:val="18"/>
-          <w:bdr w:val="none" w:sz="0" w:space="0" w:color="auto" w:frame="1"/>
-          <w:shd w:val="clear" w:color="auto" w:fill="FFFFFF"/>
-        </w:rPr>
-        <w:t>  --net=host --name iota-cli iota-cli:v0.1-streamnet  </w:t>
+        <w:t>sudo docker run -itd  --net=host --name iota-cli iota-cli:v0.1-streamnet  </w:t>
       </w:r>
     </w:p>
     <w:p>
@@ -10453,7 +9479,6 @@
           <w:shd w:val="clear" w:color="auto" w:fill="FFFFFF"/>
         </w:rPr>
       </w:pPr>
-      <w:proofErr w:type="spellStart"/>
       <w:r>
         <w:rPr>
           <w:rFonts w:ascii="&amp;quot" w:hAnsi="&amp;quot" w:cs="宋体"/>
@@ -10464,46 +9489,7 @@
           <w:bdr w:val="none" w:sz="0" w:space="0" w:color="auto" w:frame="1"/>
           <w:shd w:val="clear" w:color="auto" w:fill="FFFFFF"/>
         </w:rPr>
-        <w:t>sudo</w:t>
-      </w:r>
-      <w:proofErr w:type="spellEnd"/>
-      <w:r>
-        <w:rPr>
-          <w:rFonts w:ascii="&amp;quot" w:hAnsi="&amp;quot" w:cs="宋体"/>
-          <w:color w:val="000000"/>
-          <w:kern w:val="0"/>
-          <w:sz w:val="18"/>
-          <w:szCs w:val="18"/>
-          <w:bdr w:val="none" w:sz="0" w:space="0" w:color="auto" w:frame="1"/>
-          <w:shd w:val="clear" w:color="auto" w:fill="FFFFFF"/>
-        </w:rPr>
-        <w:t xml:space="preserve"> </w:t>
-      </w:r>
-      <w:proofErr w:type="spellStart"/>
-      <w:r>
-        <w:rPr>
-          <w:rFonts w:ascii="&amp;quot" w:hAnsi="&amp;quot" w:cs="宋体"/>
-          <w:color w:val="000000"/>
-          <w:kern w:val="0"/>
-          <w:sz w:val="18"/>
-          <w:szCs w:val="18"/>
-          <w:bdr w:val="none" w:sz="0" w:space="0" w:color="auto" w:frame="1"/>
-          <w:shd w:val="clear" w:color="auto" w:fill="FFFFFF"/>
-        </w:rPr>
-        <w:t>docker</w:t>
-      </w:r>
-      <w:proofErr w:type="spellEnd"/>
-      <w:r>
-        <w:rPr>
-          <w:rFonts w:ascii="&amp;quot" w:hAnsi="&amp;quot" w:cs="宋体"/>
-          <w:color w:val="000000"/>
-          <w:kern w:val="0"/>
-          <w:sz w:val="18"/>
-          <w:szCs w:val="18"/>
-          <w:bdr w:val="none" w:sz="0" w:space="0" w:color="auto" w:frame="1"/>
-          <w:shd w:val="clear" w:color="auto" w:fill="FFFFFF"/>
-        </w:rPr>
-        <w:t xml:space="preserve"> run -d -p 5000:5000 -e "ENABLE_BATCHING=</w:t>
+        <w:t>sudo docker run -d -p 5000:5000 -e "ENABLE_BATCHING=</w:t>
       </w:r>
       <w:r>
         <w:rPr>
@@ -10661,7 +9647,6 @@
         </w:rPr>
         <w:t>利用</w:t>
       </w:r>
-      <w:proofErr w:type="spellStart"/>
       <w:r>
         <w:rPr>
           <w:rFonts w:ascii="&amp;quot" w:hAnsi="&amp;quot" w:cs="宋体" w:hint="eastAsia"/>
@@ -10686,7 +9671,6 @@
         </w:rPr>
         <w:t>_cache</w:t>
       </w:r>
-      <w:proofErr w:type="spellEnd"/>
       <w:r>
         <w:rPr>
           <w:rFonts w:ascii="&amp;quot" w:hAnsi="&amp;quot" w:cs="宋体" w:hint="eastAsia"/>
@@ -10735,7 +9719,6 @@
         </w:rPr>
         <w:t>利用</w:t>
       </w:r>
-      <w:proofErr w:type="spellStart"/>
       <w:r>
         <w:rPr>
           <w:rFonts w:ascii="&amp;quot" w:hAnsi="&amp;quot" w:cs="宋体" w:hint="eastAsia"/>
@@ -10760,7 +9743,6 @@
         </w:rPr>
         <w:t>_file</w:t>
       </w:r>
-      <w:proofErr w:type="spellEnd"/>
       <w:r>
         <w:rPr>
           <w:rFonts w:ascii="&amp;quot" w:hAnsi="&amp;quot" w:cs="宋体" w:hint="eastAsia"/>
@@ -11086,9 +10068,8 @@
           <w:szCs w:val="18"/>
           <w:bdr w:val="none" w:sz="0" w:space="0" w:color="auto" w:frame="1"/>
         </w:rPr>
-        <w:t xml:space="preserve">go run </w:t>
-      </w:r>
-      <w:proofErr w:type="spellStart"/>
+        <w:t>go run main.go &amp;&gt; log &amp;</w:t>
+      </w:r>
       <w:r>
         <w:rPr>
           <w:rFonts w:ascii="Consolas" w:eastAsia="Times New Roman" w:hAnsi="Consolas"/>
@@ -11098,29 +10079,6 @@
           <w:szCs w:val="18"/>
           <w:bdr w:val="none" w:sz="0" w:space="0" w:color="auto" w:frame="1"/>
         </w:rPr>
-        <w:t>main.go</w:t>
-      </w:r>
-      <w:proofErr w:type="spellEnd"/>
-      <w:r>
-        <w:rPr>
-          <w:rFonts w:ascii="Consolas" w:eastAsia="Times New Roman" w:hAnsi="Consolas"/>
-          <w:color w:val="000000"/>
-          <w:kern w:val="0"/>
-          <w:sz w:val="18"/>
-          <w:szCs w:val="18"/>
-          <w:bdr w:val="none" w:sz="0" w:space="0" w:color="auto" w:frame="1"/>
-        </w:rPr>
-        <w:t xml:space="preserve"> &amp;&gt; log &amp;</w:t>
-      </w:r>
-      <w:r>
-        <w:rPr>
-          <w:rFonts w:ascii="Consolas" w:eastAsia="Times New Roman" w:hAnsi="Consolas"/>
-          <w:color w:val="000000"/>
-          <w:kern w:val="0"/>
-          <w:sz w:val="18"/>
-          <w:szCs w:val="18"/>
-          <w:bdr w:val="none" w:sz="0" w:space="0" w:color="auto" w:frame="1"/>
-        </w:rPr>
         <w:t> </w:t>
       </w:r>
     </w:p>
@@ -11147,10 +10105,7 @@
         <w:t xml:space="preserve"> </w:t>
       </w:r>
       <w:r>
-        <w:t>9</w:t>
-      </w:r>
-      <w:r>
-        <w:t xml:space="preserve"> </w:t>
+        <w:t xml:space="preserve">9 </w:t>
       </w:r>
       <w:r>
         <w:rPr>
@@ -11200,14 +10155,12 @@
         </w:rPr>
         <w:t>通过</w:t>
       </w:r>
-      <w:proofErr w:type="spellStart"/>
       <w:r>
         <w:rPr>
           <w:rFonts w:hint="eastAsia"/>
         </w:rPr>
         <w:t>dockerfile</w:t>
       </w:r>
-      <w:proofErr w:type="spellEnd"/>
       <w:r>
         <w:rPr>
           <w:rFonts w:hint="eastAsia"/>
@@ -11215,13 +10168,7 @@
         <w:t>创建镜像并启动服务</w:t>
       </w:r>
     </w:p>
-    <w:p>
-      <w:pPr>
-        <w:rPr>
-          <w:rFonts w:hint="eastAsia"/>
-        </w:rPr>
-      </w:pPr>
-    </w:p>
+    <w:p/>
     <w:p>
       <w:pPr>
         <w:pStyle w:val="8lab-1"/>
@@ -11300,11 +10247,9 @@
         </w:rPr>
         <w:t>目前提供服务的接口（endpoint）有两个，分别为</w:t>
       </w:r>
-      <w:proofErr w:type="spellStart"/>
       <w:r>
         <w:t>put_file</w:t>
       </w:r>
-      <w:proofErr w:type="spellEnd"/>
       <w:r>
         <w:t xml:space="preserve">图 </w:t>
       </w:r>
@@ -11318,16 +10263,8 @@
         <w:rPr>
           <w:rFonts w:hint="eastAsia"/>
         </w:rPr>
-        <w:t>和</w:t>
-      </w:r>
-      <w:proofErr w:type="spellStart"/>
-      <w:r>
-        <w:rPr>
-          <w:rFonts w:hint="eastAsia"/>
-        </w:rPr>
-        <w:t>put_cache</w:t>
-      </w:r>
-      <w:proofErr w:type="spellEnd"/>
+        <w:t>和put_cache</w:t>
+      </w:r>
       <w:r>
         <w:t xml:space="preserve">图 </w:t>
       </w:r>
@@ -11343,7 +10280,6 @@
         </w:rPr>
         <w:t>。</w:t>
       </w:r>
-      <w:proofErr w:type="spellStart"/>
       <w:r>
         <w:rPr>
           <w:rFonts w:hint="eastAsia"/>
@@ -11351,59 +10287,13 @@
         <w:t>p</w:t>
       </w:r>
       <w:r>
-        <w:t>ut_file</w:t>
-      </w:r>
-      <w:proofErr w:type="spellEnd"/>
-      <w:r>
-        <w:t xml:space="preserve"> </w:t>
-      </w:r>
-      <w:r>
-        <w:rPr>
-          <w:rFonts w:hint="eastAsia"/>
-        </w:rPr>
-        <w:t>支持上传单条</w:t>
-      </w:r>
-      <w:proofErr w:type="spellStart"/>
-      <w:r>
-        <w:rPr>
-          <w:rFonts w:hint="eastAsia"/>
-        </w:rPr>
-        <w:t>json</w:t>
-      </w:r>
-      <w:proofErr w:type="spellEnd"/>
-      <w:r>
-        <w:rPr>
-          <w:rFonts w:hint="eastAsia"/>
-        </w:rPr>
-        <w:t>格式的数据，而</w:t>
-      </w:r>
-      <w:proofErr w:type="spellStart"/>
-      <w:r>
-        <w:rPr>
-          <w:rFonts w:hint="eastAsia"/>
-        </w:rPr>
-        <w:t>put_cache</w:t>
-      </w:r>
-      <w:proofErr w:type="spellEnd"/>
-      <w:r>
-        <w:rPr>
-          <w:rFonts w:hint="eastAsia"/>
-        </w:rPr>
-        <w:t>则支持将上传的</w:t>
-      </w:r>
-      <w:proofErr w:type="spellStart"/>
-      <w:r>
-        <w:rPr>
-          <w:rFonts w:hint="eastAsia"/>
-        </w:rPr>
-        <w:t>json</w:t>
-      </w:r>
-      <w:proofErr w:type="spellEnd"/>
-      <w:r>
-        <w:rPr>
-          <w:rFonts w:hint="eastAsia"/>
-        </w:rPr>
-        <w:t>格式在本地缓存，在缓存达到一定的条数以后上传到</w:t>
+        <w:t xml:space="preserve">ut_file </w:t>
+      </w:r>
+      <w:r>
+        <w:rPr>
+          <w:rFonts w:hint="eastAsia"/>
+        </w:rPr>
+        <w:t>支持上传单条json格式的数据，而put_cache则支持将上传的json格式在本地缓存，在缓存达到一定的条数以后上传到</w:t>
       </w:r>
       <w:r>
         <w:t>DAG</w:t>
@@ -11769,11 +10659,9 @@
       <w:r>
         <w:t xml:space="preserve"> </w:t>
       </w:r>
-      <w:proofErr w:type="spellStart"/>
       <w:r>
         <w:t>put_file</w:t>
       </w:r>
-      <w:proofErr w:type="spellEnd"/>
       <w:r>
         <w:t>接口示意。</w:t>
       </w:r>
@@ -12115,13 +11003,8 @@
         <w:t xml:space="preserve"> </w:t>
       </w:r>
       <w:r>
-        <w:t xml:space="preserve"> </w:t>
-      </w:r>
-      <w:proofErr w:type="spellStart"/>
-      <w:r>
-        <w:t>put_cache</w:t>
-      </w:r>
-      <w:proofErr w:type="spellEnd"/>
+        <w:t xml:space="preserve"> put_cache</w:t>
+      </w:r>
       <w:r>
         <w:t>接口示意。</w:t>
       </w:r>
@@ -12134,10 +11017,7 @@
       </w:pPr>
       <w:r>
         <w:lastRenderedPageBreak/>
-        <w:t>RANK</w:t>
-      </w:r>
-      <w:r>
-        <w:t xml:space="preserve"> APP </w:t>
+        <w:t xml:space="preserve">RANK APP </w:t>
       </w:r>
       <w:r>
         <w:rPr>
@@ -12151,7 +11031,7 @@
         <w:pStyle w:val="8lab-"/>
         <w:ind w:firstLine="360"/>
         <w:rPr>
-          <w:rFonts w:eastAsiaTheme="minorEastAsia" w:hint="eastAsia"/>
+          <w:rFonts w:eastAsiaTheme="minorEastAsia"/>
         </w:rPr>
       </w:pPr>
       <w:r>
@@ -12160,7 +11040,6 @@
         </w:rPr>
         <w:t>目前提供服务的接口（endpoint）有两个，分别为</w:t>
       </w:r>
-      <w:proofErr w:type="spellStart"/>
       <w:r>
         <w:rPr>
           <w:rFonts w:ascii="Consolas" w:eastAsia="Times New Roman" w:hAnsi="Consolas"/>
@@ -12169,7 +11048,6 @@
         </w:rPr>
         <w:t>AddNode</w:t>
       </w:r>
-      <w:proofErr w:type="spellEnd"/>
       <w:r>
         <w:rPr>
           <w:rFonts w:ascii="Consolas" w:eastAsia="Times New Roman" w:hAnsi="Consolas"/>
@@ -12196,14 +11074,12 @@
         </w:rPr>
         <w:t>和</w:t>
       </w:r>
-      <w:proofErr w:type="spellStart"/>
       <w:r>
         <w:rPr>
           <w:rFonts w:hint="eastAsia"/>
         </w:rPr>
         <w:t>QueryNode</w:t>
       </w:r>
-      <w:proofErr w:type="spellEnd"/>
       <w:r>
         <w:t xml:space="preserve">图 </w:t>
       </w:r>
@@ -12222,7 +11098,6 @@
         </w:rPr>
         <w:t>。</w:t>
       </w:r>
-      <w:proofErr w:type="spellStart"/>
       <w:r>
         <w:rPr>
           <w:rFonts w:ascii="Consolas" w:eastAsia="Times New Roman" w:hAnsi="Consolas"/>
@@ -12232,11 +11107,7 @@
         <w:t>AddNod</w:t>
       </w:r>
       <w:r>
-        <w:t>e</w:t>
-      </w:r>
-      <w:proofErr w:type="spellEnd"/>
-      <w:r>
-        <w:t> </w:t>
+        <w:t>e </w:t>
       </w:r>
       <w:r>
         <w:rPr>
@@ -12257,15 +11128,7 @@
         <w:t>是</w:t>
       </w:r>
       <w:r>
-        <w:t>{"Attester":&lt;NODE1&gt;,"</w:t>
-      </w:r>
-      <w:proofErr w:type="spellStart"/>
-      <w:r>
-        <w:t>Attestee</w:t>
-      </w:r>
-      <w:proofErr w:type="spellEnd"/>
-      <w:r>
-        <w:t>":&lt;NODE2&gt;,"Score":&lt;SCORE&gt;}</w:t>
+        <w:t>{"Attester":&lt;NODE1&gt;,"Attestee":&lt;NODE2&gt;,"Score":&lt;SCORE&gt;}</w:t>
       </w:r>
       <w:r>
         <w:rPr>
@@ -12300,13 +11163,8 @@
         </w:rPr>
         <w:t>；</w:t>
       </w:r>
-      <w:proofErr w:type="spellStart"/>
-      <w:r>
-        <w:t>QueryNode</w:t>
-      </w:r>
-      <w:proofErr w:type="spellEnd"/>
-      <w:r>
-        <w:t xml:space="preserve"> </w:t>
+      <w:r>
+        <w:t xml:space="preserve">QueryNode </w:t>
       </w:r>
       <w:r>
         <w:rPr>
@@ -12327,15 +11185,7 @@
         <w:t>{</w:t>
       </w:r>
       <w:r>
-        <w:t>{"period":&lt;PERIOD&gt;,"</w:t>
-      </w:r>
-      <w:proofErr w:type="spellStart"/>
-      <w:r>
-        <w:t>numRank</w:t>
-      </w:r>
-      <w:proofErr w:type="spellEnd"/>
-      <w:r>
-        <w:t>":&lt;MAX_NUMBER&gt;</w:t>
+        <w:t>{"period":&lt;PERIOD&gt;,"numRank":&lt;MAX_NUMBER&gt;</w:t>
       </w:r>
       <w:r>
         <w:t>}</w:t>
@@ -12353,15 +11203,7 @@
         <w:t>意思</w:t>
       </w:r>
       <w:r>
-        <w:t>是找到第几阶段的排名</w:t>
-      </w:r>
-      <w:proofErr w:type="gramStart"/>
-      <w:r>
-        <w:t>前多少</w:t>
-      </w:r>
-      <w:proofErr w:type="gramEnd"/>
-      <w:r>
-        <w:t>位</w:t>
+        <w:t>是找到第几阶段的排名前多少位</w:t>
       </w:r>
       <w:r>
         <w:rPr>
@@ -12379,15 +11221,7 @@
         <w:t>时</w:t>
       </w:r>
       <w:r>
-        <w:t>表示</w:t>
-      </w:r>
-      <w:proofErr w:type="gramStart"/>
-      <w:r>
-        <w:t>取最新</w:t>
-      </w:r>
-      <w:proofErr w:type="gramEnd"/>
-      <w:r>
-        <w:t>的</w:t>
+        <w:t>表示取最新的</w:t>
       </w:r>
       <w:r>
         <w:rPr>
@@ -12568,29 +11402,7 @@
           <w:szCs w:val="18"/>
           <w:bdr w:val="none" w:sz="0" w:space="0" w:color="auto" w:frame="1"/>
         </w:rPr>
-        <w:t>'Content-Type: application/</w:t>
-      </w:r>
-      <w:proofErr w:type="spellStart"/>
-      <w:r>
-        <w:rPr>
-          <w:rFonts w:ascii="Consolas" w:eastAsia="Times New Roman" w:hAnsi="Consolas"/>
-          <w:color w:val="0000FF"/>
-          <w:sz w:val="18"/>
-          <w:szCs w:val="18"/>
-          <w:bdr w:val="none" w:sz="0" w:space="0" w:color="auto" w:frame="1"/>
-        </w:rPr>
-        <w:t>json</w:t>
-      </w:r>
-      <w:proofErr w:type="spellEnd"/>
-      <w:r>
-        <w:rPr>
-          <w:rFonts w:ascii="Consolas" w:eastAsia="Times New Roman" w:hAnsi="Consolas"/>
-          <w:color w:val="0000FF"/>
-          <w:sz w:val="18"/>
-          <w:szCs w:val="18"/>
-          <w:bdr w:val="none" w:sz="0" w:space="0" w:color="auto" w:frame="1"/>
-        </w:rPr>
-        <w:t>'</w:t>
+        <w:t>'Content-Type: application/json'</w:t>
       </w:r>
       <w:r>
         <w:rPr>
@@ -12773,29 +11585,7 @@
           <w:szCs w:val="18"/>
           <w:bdr w:val="none" w:sz="0" w:space="0" w:color="auto" w:frame="1"/>
         </w:rPr>
-        <w:t>,"</w:t>
-      </w:r>
-      <w:proofErr w:type="spellStart"/>
-      <w:r>
-        <w:rPr>
-          <w:rFonts w:ascii="Consolas" w:eastAsia="Times New Roman" w:hAnsi="Consolas"/>
-          <w:color w:val="0000FF"/>
-          <w:sz w:val="18"/>
-          <w:szCs w:val="18"/>
-          <w:bdr w:val="none" w:sz="0" w:space="0" w:color="auto" w:frame="1"/>
-        </w:rPr>
-        <w:t>Attestee</w:t>
-      </w:r>
-      <w:proofErr w:type="spellEnd"/>
-      <w:r>
-        <w:rPr>
-          <w:rFonts w:ascii="Consolas" w:eastAsia="Times New Roman" w:hAnsi="Consolas"/>
-          <w:color w:val="0000FF"/>
-          <w:sz w:val="18"/>
-          <w:szCs w:val="18"/>
-          <w:bdr w:val="none" w:sz="0" w:space="0" w:color="auto" w:frame="1"/>
-        </w:rPr>
-        <w:t>":</w:t>
+        <w:t>,"Attestee":</w:t>
       </w:r>
       <w:r>
         <w:rPr>
@@ -12933,13 +11723,8 @@
         <w:t xml:space="preserve"> </w:t>
       </w:r>
       <w:r>
-        <w:t xml:space="preserve"> </w:t>
-      </w:r>
-      <w:proofErr w:type="spellStart"/>
-      <w:r>
-        <w:t>AddNode</w:t>
-      </w:r>
-      <w:proofErr w:type="spellEnd"/>
+        <w:t xml:space="preserve"> AddNode</w:t>
+      </w:r>
       <w:r>
         <w:t>接口示意。</w:t>
       </w:r>
@@ -13095,31 +11880,7 @@
           <w:szCs w:val="18"/>
           <w:bdr w:val="none" w:sz="0" w:space="0" w:color="auto" w:frame="1"/>
         </w:rPr>
-        <w:t>'Content-Type: application/</w:t>
-      </w:r>
-      <w:proofErr w:type="spellStart"/>
-      <w:r>
-        <w:rPr>
-          <w:rFonts w:ascii="Consolas" w:eastAsia="Times New Roman" w:hAnsi="Consolas"/>
-          <w:color w:val="0000FF"/>
-          <w:kern w:val="0"/>
-          <w:sz w:val="18"/>
-          <w:szCs w:val="18"/>
-          <w:bdr w:val="none" w:sz="0" w:space="0" w:color="auto" w:frame="1"/>
-        </w:rPr>
-        <w:t>json</w:t>
-      </w:r>
-      <w:proofErr w:type="spellEnd"/>
-      <w:r>
-        <w:rPr>
-          <w:rFonts w:ascii="Consolas" w:eastAsia="Times New Roman" w:hAnsi="Consolas"/>
-          <w:color w:val="0000FF"/>
-          <w:kern w:val="0"/>
-          <w:sz w:val="18"/>
-          <w:szCs w:val="18"/>
-          <w:bdr w:val="none" w:sz="0" w:space="0" w:color="auto" w:frame="1"/>
-        </w:rPr>
-        <w:t>'</w:t>
+        <w:t>'Content-Type: application/json'</w:t>
       </w:r>
       <w:r>
         <w:rPr>
@@ -13274,9 +12035,8 @@
           <w:szCs w:val="18"/>
           <w:bdr w:val="none" w:sz="0" w:space="0" w:color="auto" w:frame="1"/>
         </w:rPr>
-        <w:t>,"</w:t>
-      </w:r>
-      <w:proofErr w:type="spellStart"/>
+        <w:t>,"numRank":</w:t>
+      </w:r>
       <w:r>
         <w:rPr>
           <w:rFonts w:ascii="Consolas" w:eastAsia="Times New Roman" w:hAnsi="Consolas" w:cs="宋体"/>
@@ -13286,9 +12046,8 @@
           <w:szCs w:val="18"/>
           <w:bdr w:val="none" w:sz="0" w:space="0" w:color="auto" w:frame="1"/>
         </w:rPr>
-        <w:t>numRank</w:t>
-      </w:r>
-      <w:proofErr w:type="spellEnd"/>
+        <w:t>&lt;MAX_NUMBER&gt;</w:t>
+      </w:r>
       <w:r>
         <w:rPr>
           <w:rFonts w:ascii="Consolas" w:eastAsia="Times New Roman" w:hAnsi="Consolas" w:cs="宋体"/>
@@ -13298,7 +12057,7 @@
           <w:szCs w:val="18"/>
           <w:bdr w:val="none" w:sz="0" w:space="0" w:color="auto" w:frame="1"/>
         </w:rPr>
-        <w:t>":</w:t>
+        <w:t>}</w:t>
       </w:r>
       <w:r>
         <w:rPr>
@@ -13309,28 +12068,6 @@
           <w:szCs w:val="18"/>
           <w:bdr w:val="none" w:sz="0" w:space="0" w:color="auto" w:frame="1"/>
         </w:rPr>
-        <w:t>&lt;MAX_NUMBER&gt;</w:t>
-      </w:r>
-      <w:r>
-        <w:rPr>
-          <w:rFonts w:ascii="Consolas" w:eastAsia="Times New Roman" w:hAnsi="Consolas" w:cs="宋体"/>
-          <w:color w:val="0000FF"/>
-          <w:kern w:val="0"/>
-          <w:sz w:val="18"/>
-          <w:szCs w:val="18"/>
-          <w:bdr w:val="none" w:sz="0" w:space="0" w:color="auto" w:frame="1"/>
-        </w:rPr>
-        <w:t>}</w:t>
-      </w:r>
-      <w:r>
-        <w:rPr>
-          <w:rFonts w:ascii="Consolas" w:eastAsia="Times New Roman" w:hAnsi="Consolas" w:cs="宋体"/>
-          <w:color w:val="0000FF"/>
-          <w:kern w:val="0"/>
-          <w:sz w:val="18"/>
-          <w:szCs w:val="18"/>
-          <w:bdr w:val="none" w:sz="0" w:space="0" w:color="auto" w:frame="1"/>
-        </w:rPr>
         <w:t>' </w:t>
       </w:r>
     </w:p>
@@ -13397,24 +12134,13 @@
         <w:t xml:space="preserve"> </w:t>
       </w:r>
       <w:r>
-        <w:t xml:space="preserve"> </w:t>
-      </w:r>
-      <w:proofErr w:type="spellStart"/>
-      <w:r>
-        <w:t>QueryNode</w:t>
-      </w:r>
-      <w:proofErr w:type="spellEnd"/>
+        <w:t xml:space="preserve"> QueryNode</w:t>
+      </w:r>
       <w:r>
         <w:t>接口示意。</w:t>
       </w:r>
     </w:p>
-    <w:p>
-      <w:pPr>
-        <w:rPr>
-          <w:rFonts w:hint="eastAsia"/>
-        </w:rPr>
-      </w:pPr>
-    </w:p>
+    <w:p/>
     <w:p>
       <w:pPr>
         <w:pStyle w:val="8lab-1"/>
@@ -13492,21 +12218,7 @@
         <w:rPr>
           <w:rFonts w:hint="eastAsia"/>
         </w:rPr>
-        <w:t>GO SDK 可以对批量获取的节点进行排序并返回得分最高的前N</w:t>
-      </w:r>
-      <w:proofErr w:type="gramStart"/>
-      <w:r>
-        <w:rPr>
-          <w:rFonts w:hint="eastAsia"/>
-        </w:rPr>
-        <w:t>个</w:t>
-      </w:r>
-      <w:proofErr w:type="gramEnd"/>
-      <w:r>
-        <w:rPr>
-          <w:rFonts w:hint="eastAsia"/>
-        </w:rPr>
-        <w:t>节点。</w:t>
+        <w:t>GO SDK 可以对批量获取的节点进行排序并返回得分最高的前N个节点。</w:t>
       </w:r>
     </w:p>
     <w:p>
@@ -13518,21 +12230,7 @@
         <w:rPr>
           <w:rFonts w:hint="eastAsia"/>
         </w:rPr>
-        <w:t>如果一个节点被足够多的节点证实我们则认为该节点被</w:t>
-      </w:r>
-      <w:proofErr w:type="gramStart"/>
-      <w:r>
-        <w:rPr>
-          <w:rFonts w:hint="eastAsia"/>
-        </w:rPr>
-        <w:t>纂</w:t>
-      </w:r>
-      <w:proofErr w:type="gramEnd"/>
-      <w:r>
-        <w:rPr>
-          <w:rFonts w:hint="eastAsia"/>
-        </w:rPr>
-        <w:t>改可能性极低，即为可信节点。</w:t>
+        <w:t>如果一个节点被足够多的节点证实我们则认为该节点被纂改可能性极低，即为可信节点。</w:t>
       </w:r>
     </w:p>
     <w:p>
@@ -13676,7 +12374,6 @@
         </w:rPr>
         <w:t>go get github.com/</w:t>
       </w:r>
-      <w:proofErr w:type="spellStart"/>
       <w:r>
         <w:rPr>
           <w:rFonts w:ascii="Consolas" w:hAnsi="Consolas" w:cs="宋体"/>
@@ -13688,7 +12385,6 @@
         </w:rPr>
         <w:t>triasteam</w:t>
       </w:r>
-      <w:proofErr w:type="spellEnd"/>
       <w:r>
         <w:rPr>
           <w:rFonts w:ascii="Consolas" w:hAnsi="Consolas" w:cs="宋体"/>
@@ -13698,31 +12394,7 @@
           <w:szCs w:val="18"/>
           <w:bdr w:val="none" w:sz="0" w:space="0" w:color="auto" w:frame="1"/>
         </w:rPr>
-        <w:t>/</w:t>
-      </w:r>
-      <w:proofErr w:type="spellStart"/>
-      <w:r>
-        <w:rPr>
-          <w:rFonts w:ascii="Consolas" w:hAnsi="Consolas" w:cs="宋体"/>
-          <w:color w:val="000000"/>
-          <w:kern w:val="0"/>
-          <w:sz w:val="18"/>
-          <w:szCs w:val="18"/>
-          <w:bdr w:val="none" w:sz="0" w:space="0" w:color="auto" w:frame="1"/>
-        </w:rPr>
-        <w:t>noderank</w:t>
-      </w:r>
-      <w:proofErr w:type="spellEnd"/>
-      <w:r>
-        <w:rPr>
-          <w:rFonts w:ascii="Consolas" w:hAnsi="Consolas" w:cs="宋体"/>
-          <w:color w:val="000000"/>
-          <w:kern w:val="0"/>
-          <w:sz w:val="18"/>
-          <w:szCs w:val="18"/>
-          <w:bdr w:val="none" w:sz="0" w:space="0" w:color="auto" w:frame="1"/>
-        </w:rPr>
-        <w:t>  </w:t>
+        <w:t>/noderank  </w:t>
       </w:r>
     </w:p>
     <w:p>
@@ -13746,7 +12418,6 @@
           <w:szCs w:val="18"/>
         </w:rPr>
       </w:pPr>
-      <w:proofErr w:type="spellStart"/>
       <w:r>
         <w:rPr>
           <w:rFonts w:ascii="Consolas" w:hAnsi="Consolas" w:cs="宋体"/>
@@ -13756,19 +12427,7 @@
           <w:szCs w:val="18"/>
           <w:bdr w:val="none" w:sz="0" w:space="0" w:color="auto" w:frame="1"/>
         </w:rPr>
-        <w:t>noderank.GetRank</w:t>
-      </w:r>
-      <w:proofErr w:type="spellEnd"/>
-      <w:r>
-        <w:rPr>
-          <w:rFonts w:ascii="Consolas" w:hAnsi="Consolas" w:cs="宋体"/>
-          <w:color w:val="000000"/>
-          <w:kern w:val="0"/>
-          <w:sz w:val="18"/>
-          <w:szCs w:val="18"/>
-          <w:bdr w:val="none" w:sz="0" w:space="0" w:color="auto" w:frame="1"/>
-        </w:rPr>
-        <w:t>  </w:t>
+        <w:t>noderank.GetRank  </w:t>
       </w:r>
     </w:p>
     <w:p>
@@ -13823,31 +12482,7 @@
           <w:szCs w:val="18"/>
           <w:bdr w:val="none" w:sz="0" w:space="0" w:color="auto" w:frame="1"/>
         </w:rPr>
-        <w:t>mple </w:t>
-      </w:r>
-      <w:proofErr w:type="spellStart"/>
-      <w:r>
-        <w:rPr>
-          <w:rFonts w:ascii="Consolas" w:hAnsi="Consolas" w:cs="宋体"/>
-          <w:color w:val="000000"/>
-          <w:kern w:val="0"/>
-          <w:sz w:val="18"/>
-          <w:szCs w:val="18"/>
-          <w:bdr w:val="none" w:sz="0" w:space="0" w:color="auto" w:frame="1"/>
-        </w:rPr>
-        <w:t>main.go</w:t>
-      </w:r>
-      <w:proofErr w:type="spellEnd"/>
-      <w:r>
-        <w:rPr>
-          <w:rFonts w:ascii="Consolas" w:hAnsi="Consolas" w:cs="宋体"/>
-          <w:color w:val="000000"/>
-          <w:kern w:val="0"/>
-          <w:sz w:val="18"/>
-          <w:szCs w:val="18"/>
-          <w:bdr w:val="none" w:sz="0" w:space="0" w:color="auto" w:frame="1"/>
-        </w:rPr>
-        <w:t> :  </w:t>
+        <w:t>mple main.go :  </w:t>
       </w:r>
     </w:p>
     <w:p>
@@ -13937,7 +12572,6 @@
         </w:rPr>
         <w:t>"github.com/</w:t>
       </w:r>
-      <w:proofErr w:type="spellStart"/>
       <w:r>
         <w:rPr>
           <w:rFonts w:ascii="Consolas" w:hAnsi="Consolas" w:cs="宋体"/>
@@ -13949,7 +12583,6 @@
         </w:rPr>
         <w:t>triasteam</w:t>
       </w:r>
-      <w:proofErr w:type="spellEnd"/>
       <w:r>
         <w:rPr>
           <w:rFonts w:ascii="Consolas" w:hAnsi="Consolas" w:cs="宋体"/>
@@ -13959,31 +12592,7 @@
           <w:szCs w:val="18"/>
           <w:bdr w:val="none" w:sz="0" w:space="0" w:color="auto" w:frame="1"/>
         </w:rPr>
-        <w:t>/</w:t>
-      </w:r>
-      <w:proofErr w:type="spellStart"/>
-      <w:r>
-        <w:rPr>
-          <w:rFonts w:ascii="Consolas" w:hAnsi="Consolas" w:cs="宋体"/>
-          <w:color w:val="0000FF"/>
-          <w:kern w:val="0"/>
-          <w:sz w:val="18"/>
-          <w:szCs w:val="18"/>
-          <w:bdr w:val="none" w:sz="0" w:space="0" w:color="auto" w:frame="1"/>
-        </w:rPr>
-        <w:t>noderank</w:t>
-      </w:r>
-      <w:proofErr w:type="spellEnd"/>
-      <w:r>
-        <w:rPr>
-          <w:rFonts w:ascii="Consolas" w:hAnsi="Consolas" w:cs="宋体"/>
-          <w:color w:val="0000FF"/>
-          <w:kern w:val="0"/>
-          <w:sz w:val="18"/>
-          <w:szCs w:val="18"/>
-          <w:bdr w:val="none" w:sz="0" w:space="0" w:color="auto" w:frame="1"/>
-        </w:rPr>
-        <w:t>"</w:t>
+        <w:t>/noderank"</w:t>
       </w:r>
       <w:r>
         <w:rPr>
@@ -14073,7 +12682,6 @@
           <w:szCs w:val="18"/>
         </w:rPr>
       </w:pPr>
-      <w:proofErr w:type="spellStart"/>
       <w:r>
         <w:rPr>
           <w:rFonts w:ascii="Consolas" w:hAnsi="Consolas" w:cs="宋体"/>
@@ -14083,19 +12691,7 @@
           <w:szCs w:val="18"/>
           <w:bdr w:val="none" w:sz="0" w:space="0" w:color="auto" w:frame="1"/>
         </w:rPr>
-        <w:t>func</w:t>
-      </w:r>
-      <w:proofErr w:type="spellEnd"/>
-      <w:r>
-        <w:rPr>
-          <w:rFonts w:ascii="Consolas" w:hAnsi="Consolas" w:cs="宋体"/>
-          <w:color w:val="000000"/>
-          <w:kern w:val="0"/>
-          <w:sz w:val="18"/>
-          <w:szCs w:val="18"/>
-          <w:bdr w:val="none" w:sz="0" w:space="0" w:color="auto" w:frame="1"/>
-        </w:rPr>
-        <w:t> main(){  </w:t>
+        <w:t>func main(){  </w:t>
       </w:r>
     </w:p>
     <w:p>
@@ -14205,31 +12801,7 @@
           <w:szCs w:val="18"/>
           <w:bdr w:val="none" w:sz="0" w:space="0" w:color="auto" w:frame="1"/>
         </w:rPr>
-        <w:t>    </w:t>
-      </w:r>
-      <w:proofErr w:type="spellStart"/>
-      <w:r>
-        <w:rPr>
-          <w:rFonts w:ascii="Consolas" w:hAnsi="Consolas" w:cs="宋体"/>
-          <w:color w:val="000000"/>
-          <w:kern w:val="0"/>
-          <w:sz w:val="18"/>
-          <w:szCs w:val="18"/>
-          <w:bdr w:val="none" w:sz="0" w:space="0" w:color="auto" w:frame="1"/>
-        </w:rPr>
-        <w:t>noderank.GetRank</w:t>
-      </w:r>
-      <w:proofErr w:type="spellEnd"/>
-      <w:r>
-        <w:rPr>
-          <w:rFonts w:ascii="Consolas" w:hAnsi="Consolas" w:cs="宋体"/>
-          <w:color w:val="000000"/>
-          <w:kern w:val="0"/>
-          <w:sz w:val="18"/>
-          <w:szCs w:val="18"/>
-          <w:bdr w:val="none" w:sz="0" w:space="0" w:color="auto" w:frame="1"/>
-        </w:rPr>
-        <w:t>(</w:t>
+        <w:t>    noderank.GetRank(</w:t>
       </w:r>
       <w:r>
         <w:rPr>
@@ -14291,6 +12863,9 @@
       <w:pPr>
         <w:pStyle w:val="ac"/>
         <w:jc w:val="center"/>
+        <w:rPr>
+          <w:rFonts w:hint="eastAsia"/>
+        </w:rPr>
       </w:pPr>
       <w:bookmarkStart w:id="47" w:name="_Toc3212558"/>
       <w:r>
@@ -14343,24 +12918,718 @@
       </w:r>
       <w:r>
         <w:t>5</w:t>
+      </w:r>
+      <w:r>
+        <w:t xml:space="preserve"> </w:t>
+      </w:r>
+      <w:r>
+        <w:t xml:space="preserve"> go SDK</w:t>
+      </w:r>
+      <w:r>
+        <w:t>使用方法</w:t>
+      </w:r>
+      <w:bookmarkEnd w:id="47"/>
+    </w:p>
+    <w:p>
+      <w:pPr>
+        <w:pStyle w:val="8lab-1"/>
+        <w:ind w:left="0" w:firstLine="0"/>
+      </w:pPr>
+      <w:r>
+        <w:rPr>
+          <w:rFonts w:hint="eastAsia"/>
+        </w:rPr>
+        <w:t>交易</w:t>
+      </w:r>
+      <w:r>
+        <w:t>执行流程</w:t>
+      </w:r>
+    </w:p>
+    <w:p>
+      <w:pPr>
+        <w:pStyle w:val="2"/>
+      </w:pPr>
+      <w:r>
+        <w:rPr>
+          <w:rFonts w:hint="eastAsia"/>
+        </w:rPr>
+        <w:t>投票</w:t>
+      </w:r>
+      <w:r>
+        <w:t>交易</w:t>
+      </w:r>
+    </w:p>
+    <w:p>
+      <w:pPr>
+        <w:pStyle w:val="8lab-"/>
+        <w:ind w:firstLine="360"/>
+      </w:pPr>
+      <w:r>
+        <w:rPr>
+          <w:rFonts w:hint="eastAsia"/>
+        </w:rPr>
+        <w:t>RANK</w:t>
+      </w:r>
+      <w:r>
+        <w:t xml:space="preserve"> </w:t>
+      </w:r>
+      <w:r>
+        <w:rPr>
+          <w:rFonts w:hint="eastAsia"/>
+        </w:rPr>
+        <w:t>APP 向外</w:t>
+      </w:r>
+      <w:r>
+        <w:t>提供了</w:t>
+      </w:r>
+      <w:r>
+        <w:rPr>
+          <w:rFonts w:hint="eastAsia"/>
+        </w:rPr>
+        <w:t xml:space="preserve"> 2 个</w:t>
+      </w:r>
+      <w:r>
+        <w:t xml:space="preserve">接口：AddNode </w:t>
+      </w:r>
+      <w:r>
+        <w:rPr>
+          <w:rFonts w:hint="eastAsia"/>
+        </w:rPr>
+        <w:t xml:space="preserve">和 </w:t>
+      </w:r>
+      <w:r>
+        <w:t>QueryNode</w:t>
+      </w:r>
+      <w:r>
+        <w:rPr>
+          <w:rFonts w:hint="eastAsia"/>
+        </w:rPr>
+        <w:t>。</w:t>
+      </w:r>
+      <w:r>
+        <w:rPr>
+          <w:rFonts w:hint="eastAsia"/>
+        </w:rPr>
+        <w:t>总体</w:t>
+      </w:r>
+      <w:r>
+        <w:t xml:space="preserve">来说，AddNode </w:t>
+      </w:r>
+      <w:r>
+        <w:rPr>
+          <w:rFonts w:hint="eastAsia"/>
+        </w:rPr>
+        <w:t>负责</w:t>
+      </w:r>
+      <w:r>
+        <w:t>将用户发送的投票</w:t>
+      </w:r>
+      <w:r>
+        <w:rPr>
+          <w:rFonts w:hint="eastAsia"/>
+        </w:rPr>
+        <w:t>信息以DAG的</w:t>
+      </w:r>
+      <w:r>
+        <w:t>形式存储起来，</w:t>
+      </w:r>
+      <w:r>
+        <w:rPr>
+          <w:rFonts w:hint="eastAsia"/>
+        </w:rPr>
+        <w:t>以</w:t>
+      </w:r>
+      <w:r>
+        <w:t>其高吞吐的特性</w:t>
+      </w:r>
+      <w:r>
+        <w:rPr>
+          <w:rFonts w:hint="eastAsia"/>
+        </w:rPr>
+        <w:t>能够</w:t>
+      </w:r>
+      <w:r>
+        <w:t>支持用户的</w:t>
+      </w:r>
+      <w:r>
+        <w:rPr>
+          <w:rFonts w:hint="eastAsia"/>
+        </w:rPr>
+        <w:t>大量</w:t>
+      </w:r>
+      <w:r>
+        <w:t xml:space="preserve">投票操作；QueryNode </w:t>
+      </w:r>
+      <w:r>
+        <w:rPr>
+          <w:rFonts w:hint="eastAsia"/>
+        </w:rPr>
+        <w:t>是</w:t>
+      </w:r>
+      <w:r>
+        <w:rPr>
+          <w:rFonts w:hint="eastAsia"/>
+        </w:rPr>
+        <w:t>先</w:t>
+      </w:r>
+      <w:r>
+        <w:t>从</w:t>
+      </w:r>
+      <w:r>
+        <w:rPr>
+          <w:rFonts w:hint="eastAsia"/>
+        </w:rPr>
+        <w:t>DAG 中</w:t>
+      </w:r>
+      <w:r>
+        <w:t>取出</w:t>
+      </w:r>
+      <w:r>
+        <w:rPr>
+          <w:rFonts w:hint="eastAsia"/>
+        </w:rPr>
+        <w:t>经过共识</w:t>
+      </w:r>
+      <w:r>
+        <w:t>排序的投票信息，</w:t>
+      </w:r>
+      <w:r>
+        <w:rPr>
+          <w:rFonts w:hint="eastAsia"/>
+        </w:rPr>
+        <w:t>取出</w:t>
+      </w:r>
+      <w:r>
+        <w:t>Period对应的全部数据，</w:t>
+      </w:r>
+      <w:r>
+        <w:t xml:space="preserve">经过PageRank </w:t>
+      </w:r>
+      <w:r>
+        <w:rPr>
+          <w:rFonts w:hint="eastAsia"/>
+        </w:rPr>
+        <w:t>算法的</w:t>
+      </w:r>
+      <w:r>
+        <w:t>计算，得出</w:t>
+      </w:r>
+      <w:r>
+        <w:rPr>
+          <w:rFonts w:hint="eastAsia"/>
+        </w:rPr>
+        <w:t>各个</w:t>
+      </w:r>
+      <w:r>
+        <w:t>节点的得分以及排名</w:t>
+      </w:r>
+      <w:r>
+        <w:rPr>
+          <w:rFonts w:hint="eastAsia"/>
+        </w:rPr>
+        <w:t>。</w:t>
+      </w:r>
+      <w:r>
+        <w:t>其中</w:t>
+      </w:r>
+      <w:r>
+        <w:rPr>
+          <w:rFonts w:hint="eastAsia"/>
+        </w:rPr>
+        <w:t>“取出Period</w:t>
+      </w:r>
+      <w:r>
+        <w:t>对应的数据”</w:t>
+      </w:r>
+      <w:r>
+        <w:rPr>
+          <w:rFonts w:hint="eastAsia"/>
+        </w:rPr>
+        <w:t>是</w:t>
+      </w:r>
+      <w:r>
+        <w:t>在</w:t>
+      </w:r>
+      <w:r>
+        <w:rPr>
+          <w:rFonts w:hint="eastAsia"/>
+        </w:rPr>
+        <w:t>S</w:t>
+      </w:r>
+      <w:r>
+        <w:t xml:space="preserve">treamNet中实现的，PageRank </w:t>
+      </w:r>
+      <w:r>
+        <w:rPr>
+          <w:rFonts w:hint="eastAsia"/>
+        </w:rPr>
+        <w:t>算法</w:t>
+      </w:r>
+      <w:r>
+        <w:t>是在</w:t>
+      </w:r>
+      <w:r>
+        <w:rPr>
+          <w:rFonts w:hint="eastAsia"/>
+        </w:rPr>
+        <w:t>RANK APP 中</w:t>
+      </w:r>
+      <w:r>
+        <w:t>实现的。</w:t>
+      </w:r>
+      <w:r>
+        <w:rPr>
+          <w:rFonts w:hint="eastAsia"/>
+        </w:rPr>
+        <w:t>如下图所示。</w:t>
+      </w:r>
+    </w:p>
+    <w:p>
+      <w:pPr>
+        <w:widowControl/>
+        <w:jc w:val="center"/>
+        <w:rPr>
+          <w:rFonts w:ascii="宋体" w:hAnsi="宋体" w:cs="宋体"/>
+          <w:kern w:val="0"/>
+          <w:sz w:val="24"/>
+        </w:rPr>
+      </w:pPr>
+      <w:r>
+        <w:rPr>
+          <w:rFonts w:ascii="宋体" w:hAnsi="宋体" w:cs="宋体"/>
+          <w:noProof/>
+          <w:kern w:val="0"/>
+          <w:sz w:val="24"/>
+        </w:rPr>
+        <w:drawing>
+          <wp:inline distT="0" distB="0" distL="0" distR="0" wp14:anchorId="4FFFB847" wp14:editId="09D60ED5">
+            <wp:extent cx="1608455" cy="2509114"/>
+            <wp:effectExtent l="0" t="0" r="0" b="5715"/>
+            <wp:docPr id="2" name="图片 2" descr="C:\Users\don\AppData\Roaming\Tencent\Users\442917741\QQ\WinTemp\RichOle\IET54E)[NZCYL3UVI_CI}BW.png"/>
+            <wp:cNvGraphicFramePr>
+              <a:graphicFrameLocks xmlns:a="http://schemas.openxmlformats.org/drawingml/2006/main" noChangeAspect="1"/>
+            </wp:cNvGraphicFramePr>
+            <a:graphic xmlns:a="http://schemas.openxmlformats.org/drawingml/2006/main">
+              <a:graphicData uri="http://schemas.openxmlformats.org/drawingml/2006/picture">
+                <pic:pic xmlns:pic="http://schemas.openxmlformats.org/drawingml/2006/picture">
+                  <pic:nvPicPr>
+                    <pic:cNvPr id="0" name="Picture 1" descr="C:\Users\don\AppData\Roaming\Tencent\Users\442917741\QQ\WinTemp\RichOle\IET54E)[NZCYL3UVI_CI}BW.png"/>
+                    <pic:cNvPicPr>
+                      <a:picLocks noChangeAspect="1" noChangeArrowheads="1"/>
+                    </pic:cNvPicPr>
+                  </pic:nvPicPr>
+                  <pic:blipFill>
+                    <a:blip r:embed="rId22">
+                      <a:extLst>
+                        <a:ext uri="{28A0092B-C50C-407E-A947-70E740481C1C}">
+                          <a14:useLocalDpi xmlns:a14="http://schemas.microsoft.com/office/drawing/2010/main" val="0"/>
+                        </a:ext>
+                      </a:extLst>
+                    </a:blip>
+                    <a:srcRect/>
+                    <a:stretch>
+                      <a:fillRect/>
+                    </a:stretch>
+                  </pic:blipFill>
+                  <pic:spPr bwMode="auto">
+                    <a:xfrm>
+                      <a:off x="0" y="0"/>
+                      <a:ext cx="1611351" cy="2513631"/>
+                    </a:xfrm>
+                    <a:prstGeom prst="rect">
+                      <a:avLst/>
+                    </a:prstGeom>
+                    <a:noFill/>
+                    <a:ln>
+                      <a:noFill/>
+                    </a:ln>
+                  </pic:spPr>
+                </pic:pic>
+              </a:graphicData>
+            </a:graphic>
+          </wp:inline>
+        </w:drawing>
+      </w:r>
+    </w:p>
+    <w:p>
+      <w:pPr>
+        <w:pStyle w:val="ac"/>
+        <w:jc w:val="center"/>
+        <w:rPr>
+          <w:rFonts w:hint="eastAsia"/>
+        </w:rPr>
+      </w:pPr>
+      <w:r>
+        <w:rPr>
+          <w:rFonts w:hint="eastAsia"/>
+        </w:rPr>
+        <w:t>图</w:t>
+      </w:r>
+      <w:r>
+        <w:rPr>
+          <w:rFonts w:hint="eastAsia"/>
+        </w:rPr>
+        <w:t xml:space="preserve">16 </w:t>
+      </w:r>
+      <w:r>
+        <w:t xml:space="preserve">AddNode </w:t>
+      </w:r>
+      <w:r>
+        <w:rPr>
+          <w:rFonts w:hint="eastAsia"/>
+        </w:rPr>
+        <w:t>流程</w:t>
+      </w:r>
+    </w:p>
+    <w:p>
+      <w:pPr>
+        <w:widowControl/>
+        <w:jc w:val="center"/>
+        <w:rPr>
+          <w:rFonts w:ascii="宋体" w:hAnsi="宋体" w:cs="宋体"/>
+          <w:kern w:val="0"/>
+          <w:sz w:val="24"/>
+        </w:rPr>
+      </w:pPr>
+      <w:r>
+        <w:rPr>
+          <w:rFonts w:ascii="宋体" w:hAnsi="宋体" w:cs="宋体"/>
+          <w:noProof/>
+          <w:kern w:val="0"/>
+          <w:sz w:val="24"/>
+        </w:rPr>
+        <w:lastRenderedPageBreak/>
+        <w:drawing>
+          <wp:inline distT="0" distB="0" distL="0" distR="0" wp14:anchorId="548FFCCE" wp14:editId="295DEDE3">
+            <wp:extent cx="1426210" cy="3028493"/>
+            <wp:effectExtent l="0" t="0" r="2540" b="635"/>
+            <wp:docPr id="5" name="图片 5" descr="C:\Users\don\Documents\Tencent Files\442917741\Image\C2C\3K)O86%6Q_{VMVJ3M$(8T_A.png"/>
+            <wp:cNvGraphicFramePr>
+              <a:graphicFrameLocks xmlns:a="http://schemas.openxmlformats.org/drawingml/2006/main" noChangeAspect="1"/>
+            </wp:cNvGraphicFramePr>
+            <a:graphic xmlns:a="http://schemas.openxmlformats.org/drawingml/2006/main">
+              <a:graphicData uri="http://schemas.openxmlformats.org/drawingml/2006/picture">
+                <pic:pic xmlns:pic="http://schemas.openxmlformats.org/drawingml/2006/picture">
+                  <pic:nvPicPr>
+                    <pic:cNvPr id="0" name="Picture 4" descr="C:\Users\don\Documents\Tencent Files\442917741\Image\C2C\3K)O86%6Q_{VMVJ3M$(8T_A.png"/>
+                    <pic:cNvPicPr>
+                      <a:picLocks noChangeAspect="1" noChangeArrowheads="1"/>
+                    </pic:cNvPicPr>
+                  </pic:nvPicPr>
+                  <pic:blipFill>
+                    <a:blip r:embed="rId23">
+                      <a:extLst>
+                        <a:ext uri="{28A0092B-C50C-407E-A947-70E740481C1C}">
+                          <a14:useLocalDpi xmlns:a14="http://schemas.microsoft.com/office/drawing/2010/main" val="0"/>
+                        </a:ext>
+                      </a:extLst>
+                    </a:blip>
+                    <a:srcRect/>
+                    <a:stretch>
+                      <a:fillRect/>
+                    </a:stretch>
+                  </pic:blipFill>
+                  <pic:spPr bwMode="auto">
+                    <a:xfrm>
+                      <a:off x="0" y="0"/>
+                      <a:ext cx="1429153" cy="3034741"/>
+                    </a:xfrm>
+                    <a:prstGeom prst="rect">
+                      <a:avLst/>
+                    </a:prstGeom>
+                    <a:noFill/>
+                    <a:ln>
+                      <a:noFill/>
+                    </a:ln>
+                  </pic:spPr>
+                </pic:pic>
+              </a:graphicData>
+            </a:graphic>
+          </wp:inline>
+        </w:drawing>
+      </w:r>
+    </w:p>
+    <w:p>
+      <w:pPr>
+        <w:pStyle w:val="ac"/>
+        <w:jc w:val="center"/>
+        <w:rPr>
+          <w:rFonts w:hint="eastAsia"/>
+        </w:rPr>
+      </w:pPr>
+      <w:r>
+        <w:rPr>
+          <w:rFonts w:hint="eastAsia"/>
+        </w:rPr>
+        <w:t>图</w:t>
+      </w:r>
+      <w:r>
+        <w:rPr>
+          <w:rFonts w:hint="eastAsia"/>
+        </w:rPr>
+        <w:t xml:space="preserve">17 </w:t>
+      </w:r>
+      <w:r>
+        <w:t xml:space="preserve">GetNode </w:t>
+      </w:r>
+      <w:r>
+        <w:rPr>
+          <w:rFonts w:hint="eastAsia"/>
+        </w:rPr>
+        <w:t>流程</w:t>
+      </w:r>
+    </w:p>
+    <w:p>
+      <w:pPr>
+        <w:pStyle w:val="8lab-"/>
+        <w:ind w:firstLine="360"/>
+      </w:pPr>
+      <w:r>
+        <w:rPr>
+          <w:rFonts w:hint="eastAsia"/>
+        </w:rPr>
+        <w:t>工程实现上，</w:t>
+      </w:r>
+      <w:r>
+        <w:t xml:space="preserve">AddNode </w:t>
+      </w:r>
+      <w:r>
+        <w:rPr>
+          <w:rFonts w:hint="eastAsia"/>
+        </w:rPr>
+        <w:t>存储</w:t>
+      </w:r>
+      <w:r>
+        <w:t>的</w:t>
+      </w:r>
+      <w:r>
+        <w:rPr>
+          <w:rFonts w:hint="eastAsia"/>
+        </w:rPr>
+        <w:t>主要</w:t>
+      </w:r>
+      <w:r>
+        <w:t>流程就是</w:t>
+      </w:r>
+      <w:r>
+        <w:t>storeMessage</w:t>
+      </w:r>
+      <w:r>
+        <w:rPr>
+          <w:rFonts w:hint="eastAsia"/>
+        </w:rPr>
+        <w:t>中</w:t>
+      </w:r>
+      <w:r>
+        <w:t>基于tag == “TEE”</w:t>
+      </w:r>
+      <w:r>
+        <w:rPr>
+          <w:rFonts w:hint="eastAsia"/>
+        </w:rPr>
+        <w:t>的的流程</w:t>
+      </w:r>
+      <w:r>
+        <w:rPr>
+          <w:rFonts w:hint="eastAsia"/>
+        </w:rPr>
+        <w:t>；</w:t>
+      </w:r>
+      <w:r>
+        <w:t xml:space="preserve">QueryNode </w:t>
+      </w:r>
+      <w:r>
+        <w:rPr>
+          <w:rFonts w:hint="eastAsia"/>
+        </w:rPr>
+        <w:t>的</w:t>
+      </w:r>
+      <w:r>
+        <w:t>执行流程</w:t>
+      </w:r>
+      <w:r>
+        <w:rPr>
+          <w:rFonts w:hint="eastAsia"/>
+        </w:rPr>
+        <w:t xml:space="preserve">是 </w:t>
+      </w:r>
+      <w:r>
+        <w:t>getBlocksInPeriodStatement</w:t>
+      </w:r>
+      <w:r>
+        <w:rPr>
+          <w:rFonts w:hint="eastAsia"/>
+        </w:rPr>
+        <w:t>。</w:t>
+      </w:r>
+      <w:r>
+        <w:rPr>
+          <w:rFonts w:hint="eastAsia"/>
+        </w:rPr>
+        <w:t>需要</w:t>
+      </w:r>
+      <w:r>
+        <w:t>说明的是，</w:t>
+      </w:r>
+      <w:r>
+        <w:rPr>
+          <w:rFonts w:hint="eastAsia"/>
+        </w:rPr>
+        <w:t>流程</w:t>
+      </w:r>
+      <w:r>
+        <w:rPr>
+          <w:rFonts w:hint="eastAsia"/>
+        </w:rPr>
+        <w:t>中</w:t>
+      </w:r>
+      <w:r>
+        <w:rPr>
+          <w:rFonts w:hint="eastAsia"/>
+        </w:rPr>
+        <w:t>稍微</w:t>
+      </w:r>
+      <w:r>
+        <w:t>令人</w:t>
+      </w:r>
+      <w:r>
+        <w:rPr>
+          <w:rFonts w:hint="eastAsia"/>
+        </w:rPr>
+        <w:t>困惑</w:t>
+      </w:r>
+      <w:r>
+        <w:t>的</w:t>
+      </w:r>
+      <w:r>
+        <w:t>是</w:t>
+      </w:r>
+      <w:r>
+        <w:rPr>
+          <w:rFonts w:hint="eastAsia"/>
+        </w:rPr>
+        <w:t>IOTA</w:t>
+      </w:r>
+      <w:r>
+        <w:rPr>
+          <w:rFonts w:hint="eastAsia"/>
+        </w:rPr>
+        <w:t>首先</w:t>
+      </w:r>
+      <w:r>
+        <w:t>采用</w:t>
+      </w:r>
+      <w:r>
+        <w:rPr>
+          <w:rFonts w:hint="eastAsia"/>
+        </w:rPr>
+        <w:t>的</w:t>
+      </w:r>
+      <w:r>
+        <w:t>三进制</w:t>
+      </w:r>
+      <w:r>
+        <w:rPr>
+          <w:rFonts w:hint="eastAsia"/>
+        </w:rPr>
+        <w:t>存储</w:t>
+      </w:r>
+      <w:r>
+        <w:rPr>
+          <w:rFonts w:hint="eastAsia"/>
+        </w:rPr>
+        <w:t>和</w:t>
+      </w:r>
+      <w:r>
+        <w:t>转换</w:t>
+      </w:r>
+      <w:r>
+        <w:t>。</w:t>
+      </w:r>
+      <w:r>
+        <w:rPr>
+          <w:rFonts w:hint="eastAsia"/>
+        </w:rPr>
+        <w:t>具体的D</w:t>
+      </w:r>
+      <w:r>
+        <w:t>AG</w:t>
+      </w:r>
+      <w:r>
+        <w:rPr>
+          <w:rFonts w:hint="eastAsia"/>
+        </w:rPr>
+        <w:t>存储结构和共识算法，以及</w:t>
+      </w:r>
+      <w:r>
+        <w:rPr>
+          <w:rFonts w:hint="eastAsia"/>
+        </w:rPr>
+        <w:t>Total</w:t>
+      </w:r>
+      <w:r>
+        <w:t xml:space="preserve"> Order、</w:t>
+      </w:r>
+      <w:r>
+        <w:rPr>
+          <w:rFonts w:hint="eastAsia"/>
+        </w:rPr>
+        <w:t>Period</w:t>
+      </w:r>
+      <w:r>
+        <w:rPr>
+          <w:rFonts w:hint="eastAsia"/>
+        </w:rPr>
+        <w:t>的使</w:t>
       </w:r>
       <w:bookmarkStart w:id="48" w:name="_GoBack"/>
       <w:bookmarkEnd w:id="48"/>
       <w:r>
+        <w:rPr>
+          <w:rFonts w:hint="eastAsia"/>
+        </w:rPr>
+        <w:t>用，参见StreamNet白皮书；排名算法</w:t>
+      </w:r>
+      <w:r>
+        <w:rPr>
+          <w:rFonts w:hint="eastAsia"/>
+        </w:rPr>
+        <w:t>参见</w:t>
+      </w:r>
+      <w:r>
+        <w:rPr>
+          <w:rFonts w:hint="eastAsia"/>
+        </w:rPr>
+        <w:t>Google</w:t>
+      </w:r>
+      <w:r>
         <w:t xml:space="preserve"> </w:t>
       </w:r>
       <w:r>
-        <w:t xml:space="preserve"> go SDK</w:t>
-      </w:r>
-      <w:r>
-        <w:t>使用方法</w:t>
-      </w:r>
-      <w:bookmarkEnd w:id="47"/>
+        <w:rPr>
+          <w:rFonts w:hint="eastAsia"/>
+        </w:rPr>
+        <w:t>的PageRank算法</w:t>
+      </w:r>
+      <w:r>
+        <w:rPr>
+          <w:rFonts w:hint="eastAsia"/>
+        </w:rPr>
+        <w:t>论文</w:t>
+      </w:r>
+      <w:r>
+        <w:rPr>
+          <w:rFonts w:hint="eastAsia"/>
+        </w:rPr>
+        <w:t>。</w:t>
+      </w:r>
     </w:p>
+    <w:p/>
+    <w:p/>
     <w:sectPr>
-      <w:headerReference w:type="even" r:id="rId21"/>
-      <w:headerReference w:type="default" r:id="rId22"/>
-      <w:headerReference w:type="first" r:id="rId23"/>
+      <w:headerReference w:type="even" r:id="rId24"/>
+      <w:headerReference w:type="default" r:id="rId25"/>
+      <w:headerReference w:type="first" r:id="rId26"/>
       <w:pgSz w:w="11906" w:h="16838" w:code="9"/>
       <w:pgMar w:top="1440" w:right="1797" w:bottom="1440" w:left="1797" w:header="851" w:footer="992" w:gutter="0"/>
       <w:pgNumType w:start="0"/>
@@ -18184,6 +17453,9 @@
   </w:num>
   <w:num w:numId="33">
     <w:abstractNumId w:val="1"/>
+  </w:num>
+  <w:num w:numId="34">
+    <w:abstractNumId w:val="14"/>
   </w:num>
   <w:numIdMacAtCleanup w:val="2"/>
 </w:numbering>
@@ -19361,7 +18633,6 @@
     <w:rsid w:val="00924201"/>
     <w:pPr>
       <w:spacing w:beforeLines="100" w:before="312" w:afterLines="100" w:after="312" w:line="240" w:lineRule="auto"/>
-      <w:ind w:left="0" w:firstLine="0"/>
       <w:jc w:val="left"/>
     </w:pPr>
     <w:rPr>
@@ -20843,8 +20114,8 @@
     <w:basedOn w:val="a0"/>
     <w:rsid w:val="005D2B31"/>
   </w:style>
-  <w:style w:type="character" w:customStyle="1" w:styleId="UnresolvedMention">
-    <w:name w:val="Unresolved Mention"/>
+  <w:style w:type="character" w:customStyle="1" w:styleId="11">
+    <w:name w:val="未处理的提及1"/>
     <w:basedOn w:val="a0"/>
     <w:rsid w:val="006F7C4A"/>
     <w:rPr>
@@ -21199,7 +20470,7 @@
 </file>
 
 <file path=customXml/itemProps1.xml><?xml version="1.0" encoding="utf-8"?>
-<ds:datastoreItem xmlns:ds="http://schemas.openxmlformats.org/officeDocument/2006/customXml" ds:itemID="{7315C70F-5656-44F7-B8EC-4BE1345499BE}">
+<ds:datastoreItem xmlns:ds="http://schemas.openxmlformats.org/officeDocument/2006/customXml" ds:itemID="{0C7BEDAA-6544-412E-A75B-4F14C13072D9}">
   <ds:schemaRefs>
     <ds:schemaRef ds:uri="http://schemas.openxmlformats.org/officeDocument/2006/bibliography"/>
   </ds:schemaRefs>
@@ -21207,7 +20478,7 @@
 </file>
 
 <file path=customXml/itemProps10.xml><?xml version="1.0" encoding="utf-8"?>
-<ds:datastoreItem xmlns:ds="http://schemas.openxmlformats.org/officeDocument/2006/customXml" ds:itemID="{A799D62D-6E65-4014-B9FB-D9B8E17728C0}">
+<ds:datastoreItem xmlns:ds="http://schemas.openxmlformats.org/officeDocument/2006/customXml" ds:itemID="{EBEB32F5-B87F-419C-B3D6-327AED9BB176}">
   <ds:schemaRefs>
     <ds:schemaRef ds:uri="http://schemas.openxmlformats.org/officeDocument/2006/bibliography"/>
   </ds:schemaRefs>
@@ -21215,7 +20486,7 @@
 </file>
 
 <file path=customXml/itemProps11.xml><?xml version="1.0" encoding="utf-8"?>
-<ds:datastoreItem xmlns:ds="http://schemas.openxmlformats.org/officeDocument/2006/customXml" ds:itemID="{882542B0-A0B6-470F-B114-6F948DF0CB19}">
+<ds:datastoreItem xmlns:ds="http://schemas.openxmlformats.org/officeDocument/2006/customXml" ds:itemID="{64DB7B85-A186-467D-8E10-009E4ED0D1E9}">
   <ds:schemaRefs>
     <ds:schemaRef ds:uri="http://schemas.openxmlformats.org/officeDocument/2006/bibliography"/>
   </ds:schemaRefs>
@@ -21223,7 +20494,7 @@
 </file>
 
 <file path=customXml/itemProps12.xml><?xml version="1.0" encoding="utf-8"?>
-<ds:datastoreItem xmlns:ds="http://schemas.openxmlformats.org/officeDocument/2006/customXml" ds:itemID="{754CE506-C688-4B2A-832C-E4DA62FC545E}">
+<ds:datastoreItem xmlns:ds="http://schemas.openxmlformats.org/officeDocument/2006/customXml" ds:itemID="{151FF4F1-259A-4ED3-A46F-E1E6CD161AA0}">
   <ds:schemaRefs>
     <ds:schemaRef ds:uri="http://schemas.openxmlformats.org/officeDocument/2006/bibliography"/>
   </ds:schemaRefs>
@@ -21231,7 +20502,7 @@
 </file>
 
 <file path=customXml/itemProps2.xml><?xml version="1.0" encoding="utf-8"?>
-<ds:datastoreItem xmlns:ds="http://schemas.openxmlformats.org/officeDocument/2006/customXml" ds:itemID="{2E540410-0B23-4F96-BB2B-E6F55436665D}">
+<ds:datastoreItem xmlns:ds="http://schemas.openxmlformats.org/officeDocument/2006/customXml" ds:itemID="{EB6628B5-2872-4502-AB75-02BC817C7420}">
   <ds:schemaRefs>
     <ds:schemaRef ds:uri="http://schemas.openxmlformats.org/officeDocument/2006/bibliography"/>
   </ds:schemaRefs>
@@ -21239,7 +20510,7 @@
 </file>
 
 <file path=customXml/itemProps3.xml><?xml version="1.0" encoding="utf-8"?>
-<ds:datastoreItem xmlns:ds="http://schemas.openxmlformats.org/officeDocument/2006/customXml" ds:itemID="{DEB9F27A-9908-4BAC-A80F-1B1A83ECE4F0}">
+<ds:datastoreItem xmlns:ds="http://schemas.openxmlformats.org/officeDocument/2006/customXml" ds:itemID="{6270F42C-A982-42D2-9F74-18FC5A6F0772}">
   <ds:schemaRefs>
     <ds:schemaRef ds:uri="http://schemas.openxmlformats.org/officeDocument/2006/bibliography"/>
   </ds:schemaRefs>
@@ -21247,7 +20518,7 @@
 </file>
 
 <file path=customXml/itemProps4.xml><?xml version="1.0" encoding="utf-8"?>
-<ds:datastoreItem xmlns:ds="http://schemas.openxmlformats.org/officeDocument/2006/customXml" ds:itemID="{AD75A405-B257-42A8-BAD7-248F9D98FF43}">
+<ds:datastoreItem xmlns:ds="http://schemas.openxmlformats.org/officeDocument/2006/customXml" ds:itemID="{7862FFA3-16F0-40BC-98D2-3EF458616F37}">
   <ds:schemaRefs>
     <ds:schemaRef ds:uri="http://schemas.openxmlformats.org/officeDocument/2006/bibliography"/>
   </ds:schemaRefs>
@@ -21255,7 +20526,7 @@
 </file>
 
 <file path=customXml/itemProps5.xml><?xml version="1.0" encoding="utf-8"?>
-<ds:datastoreItem xmlns:ds="http://schemas.openxmlformats.org/officeDocument/2006/customXml" ds:itemID="{C256D6A2-2902-446F-A3BA-EAE3D3B6B27B}">
+<ds:datastoreItem xmlns:ds="http://schemas.openxmlformats.org/officeDocument/2006/customXml" ds:itemID="{E04E63B4-68A6-4096-9A06-AE8521A97D7C}">
   <ds:schemaRefs>
     <ds:schemaRef ds:uri="http://schemas.openxmlformats.org/officeDocument/2006/bibliography"/>
   </ds:schemaRefs>
@@ -21263,7 +20534,7 @@
 </file>
 
 <file path=customXml/itemProps6.xml><?xml version="1.0" encoding="utf-8"?>
-<ds:datastoreItem xmlns:ds="http://schemas.openxmlformats.org/officeDocument/2006/customXml" ds:itemID="{37B79866-EBE0-4E2B-81FC-88FFFA800B53}">
+<ds:datastoreItem xmlns:ds="http://schemas.openxmlformats.org/officeDocument/2006/customXml" ds:itemID="{D71643C1-6B49-449C-B06F-380EEF5A1E09}">
   <ds:schemaRefs>
     <ds:schemaRef ds:uri="http://schemas.openxmlformats.org/officeDocument/2006/bibliography"/>
   </ds:schemaRefs>
@@ -21271,7 +20542,7 @@
 </file>
 
 <file path=customXml/itemProps7.xml><?xml version="1.0" encoding="utf-8"?>
-<ds:datastoreItem xmlns:ds="http://schemas.openxmlformats.org/officeDocument/2006/customXml" ds:itemID="{28BD4AFB-3465-4E10-85E2-8B638D1C3FEC}">
+<ds:datastoreItem xmlns:ds="http://schemas.openxmlformats.org/officeDocument/2006/customXml" ds:itemID="{3B78AEE1-9F52-46D8-A099-9F8A680F9A10}">
   <ds:schemaRefs>
     <ds:schemaRef ds:uri="http://schemas.openxmlformats.org/officeDocument/2006/bibliography"/>
   </ds:schemaRefs>
@@ -21279,7 +20550,7 @@
 </file>
 
 <file path=customXml/itemProps8.xml><?xml version="1.0" encoding="utf-8"?>
-<ds:datastoreItem xmlns:ds="http://schemas.openxmlformats.org/officeDocument/2006/customXml" ds:itemID="{311E1FF8-03FC-497F-9B65-BB8C5A8D735B}">
+<ds:datastoreItem xmlns:ds="http://schemas.openxmlformats.org/officeDocument/2006/customXml" ds:itemID="{5267FAE7-2B8C-4B37-9029-2ADE9A51F645}">
   <ds:schemaRefs>
     <ds:schemaRef ds:uri="http://schemas.openxmlformats.org/officeDocument/2006/bibliography"/>
   </ds:schemaRefs>
@@ -21287,7 +20558,7 @@
 </file>
 
 <file path=customXml/itemProps9.xml><?xml version="1.0" encoding="utf-8"?>
-<ds:datastoreItem xmlns:ds="http://schemas.openxmlformats.org/officeDocument/2006/customXml" ds:itemID="{E31BFA82-A3FB-4132-AC27-C39702C13B2A}">
+<ds:datastoreItem xmlns:ds="http://schemas.openxmlformats.org/officeDocument/2006/customXml" ds:itemID="{D0A1AEA6-A5DA-477B-99FF-F6FD6EFC8572}">
   <ds:schemaRefs>
     <ds:schemaRef ds:uri="http://schemas.openxmlformats.org/officeDocument/2006/bibliography"/>
   </ds:schemaRefs>

</xml_diff>